<commit_message>
Start Level3 2:22pm 25/01/2025
</commit_message>
<xml_diff>
--- a/Prisec III - Text document.docx
+++ b/Prisec III - Text document.docx
@@ -203,25 +203,125 @@
           <w:sz w:val="24"/>
           <w:szCs w:val="24"/>
         </w:rPr>
-        <w:t>Supervisor: Prof. Valderi Reis Quietinho Leithardt</w:t>
-      </w:r>
-    </w:p>
-    <w:p>
-      <w:pPr>
-        <w:jc w:val="center"/>
+        <w:t xml:space="preserve">Supervisor: Prof. </w:t>
+      </w:r>
+      <w:proofErr w:type="spellStart"/>
+      <w:r>
         <w:rPr>
           <w:rFonts w:ascii="Arial" w:hAnsi="Arial" w:cs="Arial"/>
           <w:sz w:val="24"/>
           <w:szCs w:val="24"/>
         </w:rPr>
-      </w:pPr>
+        <w:t>Valderi</w:t>
+      </w:r>
+      <w:proofErr w:type="spellEnd"/>
       <w:r>
         <w:rPr>
           <w:rFonts w:ascii="Arial" w:hAnsi="Arial" w:cs="Arial"/>
           <w:sz w:val="24"/>
           <w:szCs w:val="24"/>
         </w:rPr>
-        <w:t>Co-Supervisor: Prof. António Rui Trigo Ribeiro</w:t>
+        <w:t xml:space="preserve"> Reis </w:t>
+      </w:r>
+      <w:proofErr w:type="spellStart"/>
+      <w:r>
+        <w:rPr>
+          <w:rFonts w:ascii="Arial" w:hAnsi="Arial" w:cs="Arial"/>
+          <w:sz w:val="24"/>
+          <w:szCs w:val="24"/>
+        </w:rPr>
+        <w:t>Quietinho</w:t>
+      </w:r>
+      <w:proofErr w:type="spellEnd"/>
+      <w:r>
+        <w:rPr>
+          <w:rFonts w:ascii="Arial" w:hAnsi="Arial" w:cs="Arial"/>
+          <w:sz w:val="24"/>
+          <w:szCs w:val="24"/>
+        </w:rPr>
+        <w:t xml:space="preserve"> </w:t>
+      </w:r>
+      <w:proofErr w:type="spellStart"/>
+      <w:r>
+        <w:rPr>
+          <w:rFonts w:ascii="Arial" w:hAnsi="Arial" w:cs="Arial"/>
+          <w:sz w:val="24"/>
+          <w:szCs w:val="24"/>
+        </w:rPr>
+        <w:t>Leithardt</w:t>
+      </w:r>
+      <w:proofErr w:type="spellEnd"/>
+    </w:p>
+    <w:p>
+      <w:pPr>
+        <w:jc w:val="center"/>
+        <w:rPr>
+          <w:rFonts w:ascii="Arial" w:hAnsi="Arial" w:cs="Arial"/>
+          <w:sz w:val="24"/>
+          <w:szCs w:val="24"/>
+        </w:rPr>
+      </w:pPr>
+      <w:r>
+        <w:rPr>
+          <w:rFonts w:ascii="Arial" w:hAnsi="Arial" w:cs="Arial"/>
+          <w:sz w:val="24"/>
+          <w:szCs w:val="24"/>
+        </w:rPr>
+        <w:t xml:space="preserve">Co-Supervisor: Prof. </w:t>
+      </w:r>
+      <w:proofErr w:type="spellStart"/>
+      <w:r>
+        <w:rPr>
+          <w:rFonts w:ascii="Arial" w:hAnsi="Arial" w:cs="Arial"/>
+          <w:sz w:val="24"/>
+          <w:szCs w:val="24"/>
+        </w:rPr>
+        <w:t>António</w:t>
+      </w:r>
+      <w:proofErr w:type="spellEnd"/>
+      <w:r>
+        <w:rPr>
+          <w:rFonts w:ascii="Arial" w:hAnsi="Arial" w:cs="Arial"/>
+          <w:sz w:val="24"/>
+          <w:szCs w:val="24"/>
+        </w:rPr>
+        <w:t xml:space="preserve"> </w:t>
+      </w:r>
+      <w:proofErr w:type="spellStart"/>
+      <w:r>
+        <w:rPr>
+          <w:rFonts w:ascii="Arial" w:hAnsi="Arial" w:cs="Arial"/>
+          <w:sz w:val="24"/>
+          <w:szCs w:val="24"/>
+        </w:rPr>
+        <w:t>Rui</w:t>
+      </w:r>
+      <w:proofErr w:type="spellEnd"/>
+      <w:r>
+        <w:rPr>
+          <w:rFonts w:ascii="Arial" w:hAnsi="Arial" w:cs="Arial"/>
+          <w:sz w:val="24"/>
+          <w:szCs w:val="24"/>
+        </w:rPr>
+        <w:t xml:space="preserve"> </w:t>
+      </w:r>
+      <w:proofErr w:type="spellStart"/>
+      <w:r>
+        <w:rPr>
+          <w:rFonts w:ascii="Arial" w:hAnsi="Arial" w:cs="Arial"/>
+          <w:sz w:val="24"/>
+          <w:szCs w:val="24"/>
+        </w:rPr>
+        <w:t>Trigo</w:t>
+      </w:r>
+      <w:proofErr w:type="spellEnd"/>
+      <w:r>
+        <w:rPr>
+          <w:rFonts w:ascii="Arial" w:hAnsi="Arial" w:cs="Arial"/>
+          <w:sz w:val="24"/>
+          <w:szCs w:val="24"/>
+        </w:rPr>
+        <w:t xml:space="preserve"> Ribeiro</w:t>
       </w:r>
     </w:p>
     <w:p>
@@ -331,35 +431,9 @@
           <w:sz w:val="22"/>
           <w:szCs w:val="22"/>
         </w:rPr>
-        <w:t>Professor Valderi Reis Quietinho Leithardt</w:t>
-      </w:r>
-      <w:r>
-        <w:rPr>
-          <w:rFonts w:ascii="Arial" w:eastAsia="Times New Roman" w:hAnsi="Arial" w:cs="Arial"/>
-          <w:sz w:val="22"/>
-          <w:szCs w:val="22"/>
-        </w:rPr>
-        <w:t>, whose exceptional guidance, insight, and encouragement have been invaluable throughout this journey. His dedication to fostering learning and his ability to inspire have greatly contributed to the successful completion of this project.</w:t>
-      </w:r>
-    </w:p>
-    <w:p>
-      <w:pPr>
-        <w:spacing w:line="360" w:lineRule="auto"/>
-        <w:jc w:val="both"/>
-        <w:rPr>
-          <w:rFonts w:ascii="Arial" w:eastAsia="Times New Roman" w:hAnsi="Arial" w:cs="Arial"/>
-          <w:sz w:val="22"/>
-          <w:szCs w:val="22"/>
-        </w:rPr>
-      </w:pPr>
-      <w:r>
-        <w:rPr>
-          <w:rFonts w:ascii="Arial" w:eastAsia="Times New Roman" w:hAnsi="Arial" w:cs="Arial"/>
-          <w:sz w:val="22"/>
-          <w:szCs w:val="22"/>
-        </w:rPr>
-        <w:t xml:space="preserve">My heartfelt thanks also go to my Co-Supervisor, </w:t>
-      </w:r>
+        <w:t xml:space="preserve">Professor </w:t>
+      </w:r>
+      <w:proofErr w:type="spellStart"/>
       <w:r>
         <w:rPr>
           <w:rFonts w:ascii="Arial" w:eastAsia="Times New Roman" w:hAnsi="Arial" w:cs="Arial"/>
@@ -368,7 +442,155 @@
           <w:sz w:val="22"/>
           <w:szCs w:val="22"/>
         </w:rPr>
-        <w:t>Professor António Rui Trigo Ribeiro</w:t>
+        <w:t>Valderi</w:t>
+      </w:r>
+      <w:proofErr w:type="spellEnd"/>
+      <w:r>
+        <w:rPr>
+          <w:rFonts w:ascii="Arial" w:eastAsia="Times New Roman" w:hAnsi="Arial" w:cs="Arial"/>
+          <w:b/>
+          <w:bCs/>
+          <w:sz w:val="22"/>
+          <w:szCs w:val="22"/>
+        </w:rPr>
+        <w:t xml:space="preserve"> Reis </w:t>
+      </w:r>
+      <w:proofErr w:type="spellStart"/>
+      <w:r>
+        <w:rPr>
+          <w:rFonts w:ascii="Arial" w:eastAsia="Times New Roman" w:hAnsi="Arial" w:cs="Arial"/>
+          <w:b/>
+          <w:bCs/>
+          <w:sz w:val="22"/>
+          <w:szCs w:val="22"/>
+        </w:rPr>
+        <w:t>Quietinho</w:t>
+      </w:r>
+      <w:proofErr w:type="spellEnd"/>
+      <w:r>
+        <w:rPr>
+          <w:rFonts w:ascii="Arial" w:eastAsia="Times New Roman" w:hAnsi="Arial" w:cs="Arial"/>
+          <w:b/>
+          <w:bCs/>
+          <w:sz w:val="22"/>
+          <w:szCs w:val="22"/>
+        </w:rPr>
+        <w:t xml:space="preserve"> </w:t>
+      </w:r>
+      <w:proofErr w:type="spellStart"/>
+      <w:r>
+        <w:rPr>
+          <w:rFonts w:ascii="Arial" w:eastAsia="Times New Roman" w:hAnsi="Arial" w:cs="Arial"/>
+          <w:b/>
+          <w:bCs/>
+          <w:sz w:val="22"/>
+          <w:szCs w:val="22"/>
+        </w:rPr>
+        <w:t>Leithardt</w:t>
+      </w:r>
+      <w:proofErr w:type="spellEnd"/>
+      <w:r>
+        <w:rPr>
+          <w:rFonts w:ascii="Arial" w:eastAsia="Times New Roman" w:hAnsi="Arial" w:cs="Arial"/>
+          <w:sz w:val="22"/>
+          <w:szCs w:val="22"/>
+        </w:rPr>
+        <w:t>, whose exceptional guidance, insight, and encouragement have been invaluable throughout this journey. His dedication to fostering learning and his ability to inspire have greatly contributed to the successful completion of this project.</w:t>
+      </w:r>
+    </w:p>
+    <w:p>
+      <w:pPr>
+        <w:spacing w:line="360" w:lineRule="auto"/>
+        <w:jc w:val="both"/>
+        <w:rPr>
+          <w:rFonts w:ascii="Arial" w:eastAsia="Times New Roman" w:hAnsi="Arial" w:cs="Arial"/>
+          <w:sz w:val="22"/>
+          <w:szCs w:val="22"/>
+        </w:rPr>
+      </w:pPr>
+      <w:r>
+        <w:rPr>
+          <w:rFonts w:ascii="Arial" w:eastAsia="Times New Roman" w:hAnsi="Arial" w:cs="Arial"/>
+          <w:sz w:val="22"/>
+          <w:szCs w:val="22"/>
+        </w:rPr>
+        <w:t xml:space="preserve">My heartfelt thanks also go to my Co-Supervisor, </w:t>
+      </w:r>
+      <w:r>
+        <w:rPr>
+          <w:rFonts w:ascii="Arial" w:eastAsia="Times New Roman" w:hAnsi="Arial" w:cs="Arial"/>
+          <w:b/>
+          <w:bCs/>
+          <w:sz w:val="22"/>
+          <w:szCs w:val="22"/>
+        </w:rPr>
+        <w:t xml:space="preserve">Professor </w:t>
+      </w:r>
+      <w:proofErr w:type="spellStart"/>
+      <w:r>
+        <w:rPr>
+          <w:rFonts w:ascii="Arial" w:eastAsia="Times New Roman" w:hAnsi="Arial" w:cs="Arial"/>
+          <w:b/>
+          <w:bCs/>
+          <w:sz w:val="22"/>
+          <w:szCs w:val="22"/>
+        </w:rPr>
+        <w:t>António</w:t>
+      </w:r>
+      <w:proofErr w:type="spellEnd"/>
+      <w:r>
+        <w:rPr>
+          <w:rFonts w:ascii="Arial" w:eastAsia="Times New Roman" w:hAnsi="Arial" w:cs="Arial"/>
+          <w:b/>
+          <w:bCs/>
+          <w:sz w:val="22"/>
+          <w:szCs w:val="22"/>
+        </w:rPr>
+        <w:t xml:space="preserve"> </w:t>
+      </w:r>
+      <w:proofErr w:type="spellStart"/>
+      <w:r>
+        <w:rPr>
+          <w:rFonts w:ascii="Arial" w:eastAsia="Times New Roman" w:hAnsi="Arial" w:cs="Arial"/>
+          <w:b/>
+          <w:bCs/>
+          <w:sz w:val="22"/>
+          <w:szCs w:val="22"/>
+        </w:rPr>
+        <w:t>Rui</w:t>
+      </w:r>
+      <w:proofErr w:type="spellEnd"/>
+      <w:r>
+        <w:rPr>
+          <w:rFonts w:ascii="Arial" w:eastAsia="Times New Roman" w:hAnsi="Arial" w:cs="Arial"/>
+          <w:b/>
+          <w:bCs/>
+          <w:sz w:val="22"/>
+          <w:szCs w:val="22"/>
+        </w:rPr>
+        <w:t xml:space="preserve"> </w:t>
+      </w:r>
+      <w:proofErr w:type="spellStart"/>
+      <w:r>
+        <w:rPr>
+          <w:rFonts w:ascii="Arial" w:eastAsia="Times New Roman" w:hAnsi="Arial" w:cs="Arial"/>
+          <w:b/>
+          <w:bCs/>
+          <w:sz w:val="22"/>
+          <w:szCs w:val="22"/>
+        </w:rPr>
+        <w:t>Trigo</w:t>
+      </w:r>
+      <w:proofErr w:type="spellEnd"/>
+      <w:r>
+        <w:rPr>
+          <w:rFonts w:ascii="Arial" w:eastAsia="Times New Roman" w:hAnsi="Arial" w:cs="Arial"/>
+          <w:b/>
+          <w:bCs/>
+          <w:sz w:val="22"/>
+          <w:szCs w:val="22"/>
+        </w:rPr>
+        <w:t xml:space="preserve"> Ribeiro</w:t>
       </w:r>
       <w:r>
         <w:rPr>
@@ -497,7 +719,43 @@
           <w:sz w:val="22"/>
           <w:szCs w:val="22"/>
         </w:rPr>
-        <w:t xml:space="preserve"> to enhance data security and efficiency in interconnected systems, particularly in environments like the Internet of Things (IoT). The primary objective is to develop and implement a model that applies diverse cryptographic algorithms to secure data transmissions while maintaining efficiency. Given the computational constraints of IoT devices, this work focuses on selecting and employing distributed cryptographic techniques to achieve optimal performance. The proposed model integrates four distinct security levels, each leveraging varying cryptographic methods to provide enhanced data protection and scalability. Additionally, the use of edge computing ensures improved resource allocation and processing efficiency, creating a robust framework for secure and efficient data transmission.</w:t>
+        <w:t xml:space="preserve"> to enhance data security and efficiency in interconnected systems, particularly in environments like the Internet of Things (</w:t>
+      </w:r>
+      <w:proofErr w:type="spellStart"/>
+      <w:r>
+        <w:rPr>
+          <w:rFonts w:ascii="Arial" w:hAnsi="Arial" w:cs="Arial"/>
+          <w:sz w:val="22"/>
+          <w:szCs w:val="22"/>
+        </w:rPr>
+        <w:t>IoT</w:t>
+      </w:r>
+      <w:proofErr w:type="spellEnd"/>
+      <w:r>
+        <w:rPr>
+          <w:rFonts w:ascii="Arial" w:hAnsi="Arial" w:cs="Arial"/>
+          <w:sz w:val="22"/>
+          <w:szCs w:val="22"/>
+        </w:rPr>
+        <w:t xml:space="preserve">). The primary objective is to develop and implement a model that applies diverse cryptographic algorithms to secure data transmissions while maintaining efficiency. Given the computational constraints of </w:t>
+      </w:r>
+      <w:proofErr w:type="spellStart"/>
+      <w:r>
+        <w:rPr>
+          <w:rFonts w:ascii="Arial" w:hAnsi="Arial" w:cs="Arial"/>
+          <w:sz w:val="22"/>
+          <w:szCs w:val="22"/>
+        </w:rPr>
+        <w:t>IoT</w:t>
+      </w:r>
+      <w:proofErr w:type="spellEnd"/>
+      <w:r>
+        <w:rPr>
+          <w:rFonts w:ascii="Arial" w:hAnsi="Arial" w:cs="Arial"/>
+          <w:sz w:val="22"/>
+          <w:szCs w:val="22"/>
+        </w:rPr>
+        <w:t xml:space="preserve"> devices, this work focuses on selecting and employing distributed cryptographic techniques to achieve optimal performance. The proposed model integrates four distinct security levels, each leveraging varying cryptographic methods to provide enhanced data protection and scalability. Additionally, the use of edge computing ensures improved resource allocation and processing efficiency, creating a robust framework for secure and efficient data transmission.</w:t>
       </w:r>
     </w:p>
     <w:p>
@@ -700,6 +958,7 @@
           <w:docPartUnique/>
         </w:docPartObj>
       </w:sdtPr>
+      <w:sdtEndPr/>
       <w:sdtContent>
         <w:p>
           <w:pPr>
@@ -1268,10 +1527,7 @@
               <w:t xml:space="preserve"> </w:t>
             </w:r>
             <w:r>
-              <w:t>o</w:t>
-            </w:r>
-            <w:r>
-              <w:t>f</w:t>
+              <w:t>of</w:t>
             </w:r>
             <w:r>
               <w:rPr>
@@ -1338,13 +1594,7 @@
               <w:rPr>
                 <w:spacing w:val="-2"/>
               </w:rPr>
-              <w:t>w</w:t>
-            </w:r>
-            <w:r>
-              <w:rPr>
-                <w:spacing w:val="-2"/>
-              </w:rPr>
-              <w:t>orks</w:t>
+              <w:t>works</w:t>
             </w:r>
             <w:r>
               <w:tab/>
@@ -1383,23 +1633,7 @@
                 <w:color w:val="000000" w:themeColor="text1"/>
                 <w:u w:val="none"/>
               </w:rPr>
-              <w:t>Compariso</w:t>
-            </w:r>
-            <w:r>
-              <w:rPr>
-                <w:rStyle w:val="Hyperlink"/>
-                <w:color w:val="000000" w:themeColor="text1"/>
-                <w:u w:val="none"/>
-              </w:rPr>
-              <w:t>n</w:t>
-            </w:r>
-            <w:r>
-              <w:rPr>
-                <w:rStyle w:val="Hyperlink"/>
-                <w:color w:val="000000" w:themeColor="text1"/>
-                <w:u w:val="none"/>
-              </w:rPr>
-              <w:t xml:space="preserve"> of Algorithms in Relation to Previous Versions of PRISEC</w:t>
+              <w:t>Comparison of Algorithms in Relation to Previous Versions of PRISEC</w:t>
             </w:r>
           </w:hyperlink>
           <w:r>
@@ -1431,19 +1665,7 @@
               <w:rPr>
                 <w:spacing w:val="-2"/>
               </w:rPr>
-              <w:t>Con</w:t>
-            </w:r>
-            <w:r>
-              <w:rPr>
-                <w:spacing w:val="-2"/>
-              </w:rPr>
-              <w:t>c</w:t>
-            </w:r>
-            <w:r>
-              <w:rPr>
-                <w:spacing w:val="-2"/>
-              </w:rPr>
-              <w:t>lusion</w:t>
+              <w:t>Conclusion</w:t>
             </w:r>
             <w:r>
               <w:tab/>
@@ -2694,8 +2916,6 @@
               <w:t>22</w:t>
             </w:r>
           </w:hyperlink>
-          <w:bookmarkStart w:id="2" w:name="_GoBack"/>
-          <w:bookmarkEnd w:id="2"/>
         </w:p>
         <w:p>
           <w:pPr>
@@ -2980,8 +3200,8 @@
           <w:b/>
         </w:rPr>
       </w:pPr>
-      <w:bookmarkStart w:id="3" w:name="_bookmark3"/>
-      <w:bookmarkEnd w:id="3"/>
+      <w:bookmarkStart w:id="2" w:name="_bookmark3"/>
+      <w:bookmarkEnd w:id="2"/>
       <w:r>
         <w:rPr>
           <w:b/>
@@ -3017,8 +3237,8 @@
           <w:b/>
         </w:rPr>
       </w:pPr>
-      <w:bookmarkStart w:id="4" w:name="_bookmark4"/>
-      <w:bookmarkEnd w:id="4"/>
+      <w:bookmarkStart w:id="3" w:name="_bookmark4"/>
+      <w:bookmarkEnd w:id="3"/>
       <w:r>
         <w:rPr>
           <w:b/>
@@ -3058,8 +3278,8 @@
         <w:pStyle w:val="Heading3"/>
         <w:ind w:left="4802"/>
       </w:pPr>
-      <w:bookmarkStart w:id="5" w:name="_bookmark5"/>
-      <w:bookmarkEnd w:id="5"/>
+      <w:bookmarkStart w:id="4" w:name="_bookmark5"/>
+      <w:bookmarkEnd w:id="4"/>
       <w:r>
         <w:t xml:space="preserve">List of </w:t>
       </w:r>
@@ -3204,6 +3424,7 @@
                 <w:sz w:val="22"/>
               </w:rPr>
             </w:pPr>
+            <w:proofErr w:type="spellStart"/>
             <w:r>
               <w:rPr>
                 <w:rFonts w:ascii="Arial"/>
@@ -3211,7 +3432,17 @@
                 <w:spacing w:val="-4"/>
                 <w:sz w:val="22"/>
               </w:rPr>
-              <w:t xml:space="preserve">IoT JSON </w:t>
+              <w:t>IoT</w:t>
+            </w:r>
+            <w:proofErr w:type="spellEnd"/>
+            <w:r>
+              <w:rPr>
+                <w:rFonts w:ascii="Arial"/>
+                <w:b/>
+                <w:spacing w:val="-4"/>
+                <w:sz w:val="22"/>
+              </w:rPr>
+              <w:t xml:space="preserve"> JSON </w:t>
             </w:r>
           </w:p>
           <w:p>
@@ -3438,8 +3669,8 @@
         <w:spacing w:before="61"/>
         <w:ind w:left="3849"/>
       </w:pPr>
-      <w:bookmarkStart w:id="6" w:name="_bookmark6"/>
-      <w:bookmarkEnd w:id="6"/>
+      <w:bookmarkStart w:id="5" w:name="_bookmark6"/>
+      <w:bookmarkEnd w:id="5"/>
       <w:r>
         <w:t>List</w:t>
       </w:r>
@@ -3501,6 +3732,7 @@
           <w:b/>
         </w:rPr>
       </w:pPr>
+      <w:proofErr w:type="spellStart"/>
       <w:r>
         <w:rPr>
           <w:rFonts w:ascii="Arial"/>
@@ -3510,6 +3742,7 @@
         </w:rPr>
         <w:t>Git</w:t>
       </w:r>
+      <w:proofErr w:type="spellEnd"/>
     </w:p>
     <w:p>
       <w:pPr>
@@ -3691,8 +3924,8 @@
         <w:pStyle w:val="Heading2"/>
         <w:ind w:right="725"/>
       </w:pPr>
-      <w:bookmarkStart w:id="7" w:name="_bookmark7"/>
-      <w:bookmarkEnd w:id="7"/>
+      <w:bookmarkStart w:id="6" w:name="_bookmark7"/>
+      <w:bookmarkEnd w:id="6"/>
       <w:r>
         <w:rPr>
           <w:spacing w:val="-2"/>
@@ -3716,7 +3949,25 @@
           <w:sz w:val="22"/>
           <w:szCs w:val="22"/>
         </w:rPr>
-        <w:t>This chapter explains the importance of cryptography in securing IoT communications, emphasizing its role in protecting sensitive data and ensuring reliable connections. It also describes the goals of this project and the motivations that inspired its development.</w:t>
+        <w:t xml:space="preserve">This chapter explains the importance of cryptography in securing </w:t>
+      </w:r>
+      <w:proofErr w:type="spellStart"/>
+      <w:r>
+        <w:rPr>
+          <w:rFonts w:ascii="Arial" w:hAnsi="Arial" w:cs="Arial"/>
+          <w:sz w:val="22"/>
+          <w:szCs w:val="22"/>
+        </w:rPr>
+        <w:t>IoT</w:t>
+      </w:r>
+      <w:proofErr w:type="spellEnd"/>
+      <w:r>
+        <w:rPr>
+          <w:rFonts w:ascii="Arial" w:hAnsi="Arial" w:cs="Arial"/>
+          <w:sz w:val="22"/>
+          <w:szCs w:val="22"/>
+        </w:rPr>
+        <w:t xml:space="preserve"> communications, emphasizing its role in protecting sensitive data and ensuring reliable connections. It also describes the goals of this project and the motivations that inspired its development.</w:t>
       </w:r>
     </w:p>
     <w:p>
@@ -3743,8 +3994,8 @@
           <w:tab w:val="left" w:pos="1439"/>
         </w:tabs>
       </w:pPr>
-      <w:bookmarkStart w:id="8" w:name="_bookmark8"/>
-      <w:bookmarkEnd w:id="8"/>
+      <w:bookmarkStart w:id="7" w:name="_bookmark8"/>
+      <w:bookmarkEnd w:id="7"/>
       <w:r>
         <w:rPr>
           <w:spacing w:val="-2"/>
@@ -3797,7 +4048,25 @@
           <w:sz w:val="22"/>
           <w:szCs w:val="22"/>
         </w:rPr>
-        <w:t xml:space="preserve"> and big data in daily life and business operations, ensuring the security of data processed by IoT devices has become a top priority. Fields such as healthcare, smart grids, home automation, precision agriculture, and urban mobility are just a few examples where these technologies are widely applied. However, alongside the benefits of connectivity come serious challenges, particularly in protecting sensitive data, which is the main focus of this project.</w:t>
+        <w:t xml:space="preserve"> and big data in daily life and business operations, ensuring the security of data processed by </w:t>
+      </w:r>
+      <w:proofErr w:type="spellStart"/>
+      <w:r>
+        <w:rPr>
+          <w:rFonts w:ascii="Arial" w:eastAsia="Times New Roman" w:hAnsi="Arial" w:cs="Arial"/>
+          <w:sz w:val="22"/>
+          <w:szCs w:val="22"/>
+        </w:rPr>
+        <w:t>IoT</w:t>
+      </w:r>
+      <w:proofErr w:type="spellEnd"/>
+      <w:r>
+        <w:rPr>
+          <w:rFonts w:ascii="Arial" w:eastAsia="Times New Roman" w:hAnsi="Arial" w:cs="Arial"/>
+          <w:sz w:val="22"/>
+          <w:szCs w:val="22"/>
+        </w:rPr>
+        <w:t xml:space="preserve"> devices has become a top priority. Fields such as healthcare, smart grids, home automation, precision agriculture, and urban mobility are just a few examples where these technologies are widely applied. However, alongside the benefits of connectivity come serious challenges, particularly in protecting sensitive data, which is the main focus of this project.</w:t>
       </w:r>
     </w:p>
     <w:p>
@@ -3873,7 +4142,25 @@
           <w:sz w:val="22"/>
           <w:szCs w:val="22"/>
         </w:rPr>
-        <w:t xml:space="preserve"> will be used to enhance data processing efficiency, ensuring quick data analysis and encryption at the point of generation, thereby reducing delays and optimizing security for IoT devices.</w:t>
+        <w:t xml:space="preserve"> will be used to enhance data processing efficiency, ensuring quick data analysis and encryption at the point of generation, thereby reducing delays and optimizing security for </w:t>
+      </w:r>
+      <w:proofErr w:type="spellStart"/>
+      <w:r>
+        <w:rPr>
+          <w:rFonts w:ascii="Arial" w:eastAsia="Times New Roman" w:hAnsi="Arial" w:cs="Arial"/>
+          <w:sz w:val="22"/>
+          <w:szCs w:val="22"/>
+        </w:rPr>
+        <w:t>IoT</w:t>
+      </w:r>
+      <w:proofErr w:type="spellEnd"/>
+      <w:r>
+        <w:rPr>
+          <w:rFonts w:ascii="Arial" w:eastAsia="Times New Roman" w:hAnsi="Arial" w:cs="Arial"/>
+          <w:sz w:val="22"/>
+          <w:szCs w:val="22"/>
+        </w:rPr>
+        <w:t xml:space="preserve"> devices.</w:t>
       </w:r>
     </w:p>
     <w:p>
@@ -3968,8 +4255,8 @@
         </w:tabs>
         <w:spacing w:before="1"/>
       </w:pPr>
-      <w:bookmarkStart w:id="9" w:name="_bookmark9"/>
-      <w:bookmarkEnd w:id="9"/>
+      <w:bookmarkStart w:id="8" w:name="_bookmark9"/>
+      <w:bookmarkEnd w:id="8"/>
       <w:r>
         <w:t>Motivation</w:t>
       </w:r>
@@ -4017,13 +4304,59 @@
           <w:szCs w:val="22"/>
         </w:rPr>
       </w:pPr>
-      <w:r>
-        <w:rPr>
-          <w:rFonts w:ascii="Arial" w:hAnsi="Arial" w:cs="Arial"/>
-          <w:sz w:val="22"/>
-          <w:szCs w:val="22"/>
-        </w:rPr>
-        <w:t>IoT applications today are generally divided into four layers: the sensing layer, network layer, middleware layer, and application layer. Each of these layers relies on various technologies, which introduce a range of issues and security threats. The application layer, in particular, directly interacts with end users and provides services to them. This layer faces unique security challenges, such as data theft and DDoS attacks, which are less common in the other layers. Since IoT applications handle a significant amount of critical and private data, and there is constant data transfer, the data in motion becomes more vulnerable to attacks than data stored at rest. One effective method to secure IoT applications from such threats is data encryption [22].</w:t>
+      <w:proofErr w:type="spellStart"/>
+      <w:r>
+        <w:rPr>
+          <w:rFonts w:ascii="Arial" w:hAnsi="Arial" w:cs="Arial"/>
+          <w:sz w:val="22"/>
+          <w:szCs w:val="22"/>
+        </w:rPr>
+        <w:t>IoT</w:t>
+      </w:r>
+      <w:proofErr w:type="spellEnd"/>
+      <w:r>
+        <w:rPr>
+          <w:rFonts w:ascii="Arial" w:hAnsi="Arial" w:cs="Arial"/>
+          <w:sz w:val="22"/>
+          <w:szCs w:val="22"/>
+        </w:rPr>
+        <w:t xml:space="preserve"> applications today are generally divided into four layers: the sensing layer, network layer, middleware layer, and application layer. Each of these layers relies on various technologies, which introduce a range of issues and security threats. The application layer, in particular, directly interacts with end users and provides services to them. This layer faces unique security challenges, such as data theft and DDoS attacks, which are less common in the other layers. Since </w:t>
+      </w:r>
+      <w:proofErr w:type="spellStart"/>
+      <w:r>
+        <w:rPr>
+          <w:rFonts w:ascii="Arial" w:hAnsi="Arial" w:cs="Arial"/>
+          <w:sz w:val="22"/>
+          <w:szCs w:val="22"/>
+        </w:rPr>
+        <w:t>IoT</w:t>
+      </w:r>
+      <w:proofErr w:type="spellEnd"/>
+      <w:r>
+        <w:rPr>
+          <w:rFonts w:ascii="Arial" w:hAnsi="Arial" w:cs="Arial"/>
+          <w:sz w:val="22"/>
+          <w:szCs w:val="22"/>
+        </w:rPr>
+        <w:t xml:space="preserve"> applications handle a significant amount of critical and private data, and there is constant data transfer, the data in motion becomes more vulnerable to attacks than data stored at rest. One effective method to secure </w:t>
+      </w:r>
+      <w:proofErr w:type="spellStart"/>
+      <w:r>
+        <w:rPr>
+          <w:rFonts w:ascii="Arial" w:hAnsi="Arial" w:cs="Arial"/>
+          <w:sz w:val="22"/>
+          <w:szCs w:val="22"/>
+        </w:rPr>
+        <w:t>IoT</w:t>
+      </w:r>
+      <w:proofErr w:type="spellEnd"/>
+      <w:r>
+        <w:rPr>
+          <w:rFonts w:ascii="Arial" w:hAnsi="Arial" w:cs="Arial"/>
+          <w:sz w:val="22"/>
+          <w:szCs w:val="22"/>
+        </w:rPr>
+        <w:t xml:space="preserve"> applications from such threats is data encryption [22].</w:t>
       </w:r>
     </w:p>
     <w:p>
@@ -4043,7 +4376,25 @@
           <w:sz w:val="22"/>
           <w:szCs w:val="22"/>
         </w:rPr>
-        <w:t>This project aims to address these data security challenges by implementing cryptographic techniques. To achieve this, the project involves researching commonly used cryptographic algorithms, especially those applicable to scenarios and applications utilizing wireless internet. These algorithms will be tested based on factors such as packet quantity and size. The ultimate goal of the project is to develop and implement a robust cryptographic solution that enhances the security of IoT devices and protects sensitive data from unauthorized access or tampering. Various cryptographic algorithms will be explored throughout the project to determine the most effective solution. To provide further clarity, the specific objectives of this project will also be outlined.</w:t>
+        <w:t xml:space="preserve">This project aims to address these data security challenges by implementing cryptographic techniques. To achieve this, the project involves researching commonly used cryptographic algorithms, especially those applicable to scenarios and applications utilizing wireless internet. These algorithms will be tested based on factors such as packet quantity and size. The ultimate goal of the project is to develop and implement a robust cryptographic solution that enhances the security of </w:t>
+      </w:r>
+      <w:proofErr w:type="spellStart"/>
+      <w:r>
+        <w:rPr>
+          <w:rFonts w:ascii="Arial" w:hAnsi="Arial" w:cs="Arial"/>
+          <w:sz w:val="22"/>
+          <w:szCs w:val="22"/>
+        </w:rPr>
+        <w:t>IoT</w:t>
+      </w:r>
+      <w:proofErr w:type="spellEnd"/>
+      <w:r>
+        <w:rPr>
+          <w:rFonts w:ascii="Arial" w:hAnsi="Arial" w:cs="Arial"/>
+          <w:sz w:val="22"/>
+          <w:szCs w:val="22"/>
+        </w:rPr>
+        <w:t xml:space="preserve"> devices and protects sensitive data from unauthorized access or tampering. Various cryptographic algorithms will be explored throughout the project to determine the most effective solution. To provide further clarity, the specific objectives of this project will also be outlined.</w:t>
       </w:r>
     </w:p>
     <w:p>
@@ -4082,8 +4433,8 @@
         </w:tabs>
         <w:spacing w:before="0"/>
       </w:pPr>
-      <w:bookmarkStart w:id="10" w:name="_bookmark10"/>
-      <w:bookmarkEnd w:id="10"/>
+      <w:bookmarkStart w:id="9" w:name="_bookmark10"/>
+      <w:bookmarkEnd w:id="9"/>
       <w:r>
         <w:t>Objectives</w:t>
       </w:r>
@@ -4164,7 +4515,25 @@
           <w:sz w:val="22"/>
           <w:szCs w:val="22"/>
         </w:rPr>
-        <w:t>After this, the improved model will be used with  edge computing services to evaluate how well it performs in these environments. Finally, the model will be adapted for real-world applications, using edge computing to ensure data remains secure and is processed efficiently.</w:t>
+        <w:t xml:space="preserve">After this, the improved model will be used </w:t>
+      </w:r>
+      <w:proofErr w:type="gramStart"/>
+      <w:r>
+        <w:rPr>
+          <w:rFonts w:ascii="Arial" w:hAnsi="Arial" w:cs="Arial"/>
+          <w:sz w:val="22"/>
+          <w:szCs w:val="22"/>
+        </w:rPr>
+        <w:t>with  edge</w:t>
+      </w:r>
+      <w:proofErr w:type="gramEnd"/>
+      <w:r>
+        <w:rPr>
+          <w:rFonts w:ascii="Arial" w:hAnsi="Arial" w:cs="Arial"/>
+          <w:sz w:val="22"/>
+          <w:szCs w:val="22"/>
+        </w:rPr>
+        <w:t xml:space="preserve"> computing services to evaluate how well it performs in these environments. Finally, the model will be adapted for real-world applications, using edge computing to ensure data remains secure and is processed efficiently.</w:t>
       </w:r>
     </w:p>
     <w:p>
@@ -4190,8 +4559,8 @@
         </w:tabs>
         <w:spacing w:before="0"/>
       </w:pPr>
-      <w:bookmarkStart w:id="11" w:name="_bookmark11"/>
-      <w:bookmarkEnd w:id="11"/>
+      <w:bookmarkStart w:id="10" w:name="_bookmark11"/>
+      <w:bookmarkEnd w:id="10"/>
       <w:r>
         <w:t>Report</w:t>
       </w:r>
@@ -4298,7 +4667,25 @@
           <w:sz w:val="22"/>
           <w:szCs w:val="22"/>
         </w:rPr>
-        <w:t>: Reviews current cryptographic techniques, focusing on their applications in edge computing, as well as their use in securing IoT devices and data transmissions.</w:t>
+        <w:t xml:space="preserve">: Reviews current cryptographic techniques, focusing on their applications in edge computing, as well as their use in securing </w:t>
+      </w:r>
+      <w:proofErr w:type="spellStart"/>
+      <w:r>
+        <w:rPr>
+          <w:rFonts w:ascii="Arial" w:eastAsia="Times New Roman" w:hAnsi="Arial" w:cs="Arial"/>
+          <w:sz w:val="22"/>
+          <w:szCs w:val="22"/>
+        </w:rPr>
+        <w:t>IoT</w:t>
+      </w:r>
+      <w:proofErr w:type="spellEnd"/>
+      <w:r>
+        <w:rPr>
+          <w:rFonts w:ascii="Arial" w:eastAsia="Times New Roman" w:hAnsi="Arial" w:cs="Arial"/>
+          <w:sz w:val="22"/>
+          <w:szCs w:val="22"/>
+        </w:rPr>
+        <w:t xml:space="preserve"> devices and data transmissions.</w:t>
       </w:r>
     </w:p>
     <w:p>
@@ -4330,7 +4717,25 @@
           <w:sz w:val="22"/>
           <w:szCs w:val="22"/>
         </w:rPr>
-        <w:t xml:space="preserve">: Explains the framework of the project, the challenges related to data security in IoT and </w:t>
+        <w:t xml:space="preserve">: Explains the framework of the project, the challenges related to data security in </w:t>
+      </w:r>
+      <w:proofErr w:type="spellStart"/>
+      <w:r>
+        <w:rPr>
+          <w:rFonts w:ascii="Arial" w:eastAsia="Times New Roman" w:hAnsi="Arial" w:cs="Arial"/>
+          <w:sz w:val="22"/>
+          <w:szCs w:val="22"/>
+        </w:rPr>
+        <w:t>IoT</w:t>
+      </w:r>
+      <w:proofErr w:type="spellEnd"/>
+      <w:r>
+        <w:rPr>
+          <w:rFonts w:ascii="Arial" w:eastAsia="Times New Roman" w:hAnsi="Arial" w:cs="Arial"/>
+          <w:sz w:val="22"/>
+          <w:szCs w:val="22"/>
+        </w:rPr>
+        <w:t xml:space="preserve"> and </w:t>
       </w:r>
       <w:r>
         <w:rPr>
@@ -4443,7 +4848,25 @@
           <w:sz w:val="22"/>
           <w:szCs w:val="22"/>
         </w:rPr>
-        <w:t xml:space="preserve">: Summarizes the findings of the project and outlines possible directions for future research to further enhance security and efficiency in IoT and </w:t>
+        <w:t xml:space="preserve">: Summarizes the findings of the project and outlines possible directions for future research to further enhance security and efficiency in </w:t>
+      </w:r>
+      <w:proofErr w:type="spellStart"/>
+      <w:r>
+        <w:rPr>
+          <w:rFonts w:ascii="Arial" w:eastAsia="Times New Roman" w:hAnsi="Arial" w:cs="Arial"/>
+          <w:sz w:val="22"/>
+          <w:szCs w:val="22"/>
+        </w:rPr>
+        <w:t>IoT</w:t>
+      </w:r>
+      <w:proofErr w:type="spellEnd"/>
+      <w:r>
+        <w:rPr>
+          <w:rFonts w:ascii="Arial" w:eastAsia="Times New Roman" w:hAnsi="Arial" w:cs="Arial"/>
+          <w:sz w:val="22"/>
+          <w:szCs w:val="22"/>
+        </w:rPr>
+        <w:t xml:space="preserve"> and </w:t>
       </w:r>
       <w:r>
         <w:rPr>
@@ -4516,8 +4939,8 @@
           <w:spacing w:val="-5"/>
         </w:rPr>
       </w:pPr>
-      <w:bookmarkStart w:id="12" w:name="_bookmark12"/>
-      <w:bookmarkEnd w:id="12"/>
+      <w:bookmarkStart w:id="11" w:name="_bookmark12"/>
+      <w:bookmarkEnd w:id="11"/>
       <w:r>
         <w:t>State</w:t>
       </w:r>
@@ -4574,13 +4997,45 @@
           <w:b/>
           <w:bCs/>
         </w:rPr>
-        <w:t>real-time systems, edge computing environments, and IoT networks</w:t>
-      </w:r>
+        <w:t xml:space="preserve">real-time systems, edge computing environments, and </w:t>
+      </w:r>
+      <w:proofErr w:type="spellStart"/>
       <w:r>
         <w:rPr>
           <w:rFonts w:ascii="Arial" w:eastAsiaTheme="minorEastAsia" w:hAnsi="Arial" w:cs="Arial"/>
-        </w:rPr>
-        <w:t>. It also explores the challenges and impact of these algorithms on devices with limited computational power, particularly in the context of processing data locally on edge servers. This review provides a foundation for the project's proposed security model, which aims to enhance data protection for IoT applications using edge computing.</w:t>
+          <w:b/>
+          <w:bCs/>
+        </w:rPr>
+        <w:t>IoT</w:t>
+      </w:r>
+      <w:proofErr w:type="spellEnd"/>
+      <w:r>
+        <w:rPr>
+          <w:rFonts w:ascii="Arial" w:eastAsiaTheme="minorEastAsia" w:hAnsi="Arial" w:cs="Arial"/>
+          <w:b/>
+          <w:bCs/>
+        </w:rPr>
+        <w:t xml:space="preserve"> networks</w:t>
+      </w:r>
+      <w:r>
+        <w:rPr>
+          <w:rFonts w:ascii="Arial" w:eastAsiaTheme="minorEastAsia" w:hAnsi="Arial" w:cs="Arial"/>
+        </w:rPr>
+        <w:t xml:space="preserve">. It also explores the challenges and impact of these algorithms on devices with limited computational power, particularly in the context of processing data locally on edge servers. This review provides a foundation for the project's proposed security model, which aims to enhance data protection for </w:t>
+      </w:r>
+      <w:proofErr w:type="spellStart"/>
+      <w:r>
+        <w:rPr>
+          <w:rFonts w:ascii="Arial" w:eastAsiaTheme="minorEastAsia" w:hAnsi="Arial" w:cs="Arial"/>
+        </w:rPr>
+        <w:t>IoT</w:t>
+      </w:r>
+      <w:proofErr w:type="spellEnd"/>
+      <w:r>
+        <w:rPr>
+          <w:rFonts w:ascii="Arial" w:eastAsiaTheme="minorEastAsia" w:hAnsi="Arial" w:cs="Arial"/>
+        </w:rPr>
+        <w:t xml:space="preserve"> applications using edge computing.</w:t>
       </w:r>
     </w:p>
     <w:p>
@@ -4597,8 +5052,8 @@
       <w:pPr>
         <w:pStyle w:val="Heading4"/>
       </w:pPr>
-      <w:bookmarkStart w:id="13" w:name="_2.1_Related_Works"/>
-      <w:bookmarkEnd w:id="13"/>
+      <w:bookmarkStart w:id="12" w:name="_2.1_Related_Works"/>
+      <w:bookmarkEnd w:id="12"/>
       <w:r>
         <w:t>2.1 Related Works</w:t>
       </w:r>
@@ -4915,8 +5370,8 @@
       <w:pPr>
         <w:pStyle w:val="Heading3"/>
       </w:pPr>
-      <w:bookmarkStart w:id="14" w:name="_2.2_Comparison_of"/>
-      <w:bookmarkEnd w:id="14"/>
+      <w:bookmarkStart w:id="13" w:name="_2.2_Comparison_of"/>
+      <w:bookmarkEnd w:id="13"/>
       <w:r>
         <w:lastRenderedPageBreak/>
         <w:t>2.2 Comparison of Algorithms in Relation to Previous Versions of PRISEC</w:t>
@@ -6179,8 +6634,8 @@
       <w:pPr>
         <w:pStyle w:val="Heading3"/>
       </w:pPr>
-      <w:bookmarkStart w:id="15" w:name="_2.3_Conclusion"/>
-      <w:bookmarkEnd w:id="15"/>
+      <w:bookmarkStart w:id="14" w:name="_2.3_Conclusion"/>
+      <w:bookmarkEnd w:id="14"/>
       <w:r>
         <w:rPr>
           <w:rStyle w:val="Strong"/>
@@ -6543,8 +6998,8 @@
           <w:b/>
         </w:rPr>
       </w:pPr>
-      <w:bookmarkStart w:id="16" w:name="_Project_Description"/>
-      <w:bookmarkEnd w:id="16"/>
+      <w:bookmarkStart w:id="15" w:name="_Project_Description"/>
+      <w:bookmarkEnd w:id="15"/>
       <w:r>
         <w:rPr>
           <w:b/>
@@ -6575,8 +7030,8 @@
       <w:pPr>
         <w:pStyle w:val="Heading3"/>
       </w:pPr>
-      <w:bookmarkStart w:id="17" w:name="_3.1_Introduction"/>
-      <w:bookmarkEnd w:id="17"/>
+      <w:bookmarkStart w:id="16" w:name="_3.1_Introduction"/>
+      <w:bookmarkEnd w:id="16"/>
       <w:r>
         <w:rPr>
           <w:rStyle w:val="Strong"/>
@@ -6629,15 +7084,33 @@
           <w:sz w:val="22"/>
           <w:szCs w:val="22"/>
         </w:rPr>
-        <w:t>n edge computing environment.</w:t>
-      </w:r>
-      <w:r>
-        <w:rPr>
-          <w:rFonts w:ascii="Arial" w:hAnsi="Arial" w:cs="Arial"/>
-          <w:sz w:val="22"/>
-          <w:szCs w:val="22"/>
-        </w:rPr>
-        <w:t>These algorithms have been selected based on academic research to identify the most effective opt</w:t>
+        <w:t xml:space="preserve">n edge computing </w:t>
+      </w:r>
+      <w:proofErr w:type="spellStart"/>
+      <w:r>
+        <w:rPr>
+          <w:rFonts w:ascii="Arial" w:hAnsi="Arial" w:cs="Arial"/>
+          <w:sz w:val="22"/>
+          <w:szCs w:val="22"/>
+        </w:rPr>
+        <w:t>environment.</w:t>
+      </w:r>
+      <w:r>
+        <w:rPr>
+          <w:rFonts w:ascii="Arial" w:hAnsi="Arial" w:cs="Arial"/>
+          <w:sz w:val="22"/>
+          <w:szCs w:val="22"/>
+        </w:rPr>
+        <w:t>These</w:t>
+      </w:r>
+      <w:proofErr w:type="spellEnd"/>
+      <w:r>
+        <w:rPr>
+          <w:rFonts w:ascii="Arial" w:hAnsi="Arial" w:cs="Arial"/>
+          <w:sz w:val="22"/>
+          <w:szCs w:val="22"/>
+        </w:rPr>
+        <w:t xml:space="preserve"> algorithms have been selected based on academic research to identify the most effective opt</w:t>
       </w:r>
       <w:r>
         <w:rPr>
@@ -6672,15 +7145,33 @@
           <w:sz w:val="22"/>
           <w:szCs w:val="22"/>
         </w:rPr>
-        <w:t>dge to enhance data security.</w:t>
-      </w:r>
-      <w:r>
-        <w:rPr>
-          <w:rFonts w:ascii="Arial" w:hAnsi="Arial" w:cs="Arial"/>
-          <w:sz w:val="22"/>
-          <w:szCs w:val="22"/>
-        </w:rPr>
-        <w:t>This approach aims to provide robust protection against unauthorized access and data breaches, ensuring the integrity and confidentia</w:t>
+        <w:t xml:space="preserve">dge to enhance data </w:t>
+      </w:r>
+      <w:proofErr w:type="spellStart"/>
+      <w:r>
+        <w:rPr>
+          <w:rFonts w:ascii="Arial" w:hAnsi="Arial" w:cs="Arial"/>
+          <w:sz w:val="22"/>
+          <w:szCs w:val="22"/>
+        </w:rPr>
+        <w:t>security.</w:t>
+      </w:r>
+      <w:r>
+        <w:rPr>
+          <w:rFonts w:ascii="Arial" w:hAnsi="Arial" w:cs="Arial"/>
+          <w:sz w:val="22"/>
+          <w:szCs w:val="22"/>
+        </w:rPr>
+        <w:t>This</w:t>
+      </w:r>
+      <w:proofErr w:type="spellEnd"/>
+      <w:r>
+        <w:rPr>
+          <w:rFonts w:ascii="Arial" w:hAnsi="Arial" w:cs="Arial"/>
+          <w:sz w:val="22"/>
+          <w:szCs w:val="22"/>
+        </w:rPr>
+        <w:t xml:space="preserve"> approach aims to provide robust protection against unauthorized access and data breaches, ensuring the integrity and confidentia</w:t>
       </w:r>
       <w:r>
         <w:rPr>
@@ -6695,8 +7186,8 @@
       <w:pPr>
         <w:pStyle w:val="Heading3"/>
       </w:pPr>
-      <w:bookmarkStart w:id="18" w:name="_3.2_Framework"/>
-      <w:bookmarkEnd w:id="18"/>
+      <w:bookmarkStart w:id="17" w:name="_3.2_Framework"/>
+      <w:bookmarkEnd w:id="17"/>
       <w:r>
         <w:rPr>
           <w:rStyle w:val="Strong"/>
@@ -6749,15 +7240,33 @@
           <w:sz w:val="22"/>
           <w:szCs w:val="22"/>
         </w:rPr>
-        <w:t xml:space="preserve"> latency and bandwidth usage.</w:t>
-      </w:r>
-      <w:r>
-        <w:rPr>
-          <w:rFonts w:ascii="Arial" w:hAnsi="Arial" w:cs="Arial"/>
-          <w:sz w:val="22"/>
-          <w:szCs w:val="22"/>
-        </w:rPr>
-        <w:t>However, this distributed nature introduces unique security challenges, as edge devices are oft</w:t>
+        <w:t xml:space="preserve"> latency and bandwidth </w:t>
+      </w:r>
+      <w:proofErr w:type="spellStart"/>
+      <w:r>
+        <w:rPr>
+          <w:rFonts w:ascii="Arial" w:hAnsi="Arial" w:cs="Arial"/>
+          <w:sz w:val="22"/>
+          <w:szCs w:val="22"/>
+        </w:rPr>
+        <w:t>usage.</w:t>
+      </w:r>
+      <w:r>
+        <w:rPr>
+          <w:rFonts w:ascii="Arial" w:hAnsi="Arial" w:cs="Arial"/>
+          <w:sz w:val="22"/>
+          <w:szCs w:val="22"/>
+        </w:rPr>
+        <w:t>However</w:t>
+      </w:r>
+      <w:proofErr w:type="spellEnd"/>
+      <w:r>
+        <w:rPr>
+          <w:rFonts w:ascii="Arial" w:hAnsi="Arial" w:cs="Arial"/>
+          <w:sz w:val="22"/>
+          <w:szCs w:val="22"/>
+        </w:rPr>
+        <w:t>, this distributed nature introduces unique security challenges, as edge devices are oft</w:t>
       </w:r>
       <w:r>
         <w:rPr>
@@ -6792,15 +7301,33 @@
           <w:sz w:val="22"/>
           <w:szCs w:val="22"/>
         </w:rPr>
-        <w:t>ty and resource optimization.</w:t>
-      </w:r>
-      <w:r>
-        <w:rPr>
-          <w:rFonts w:ascii="Arial" w:hAnsi="Arial" w:cs="Arial"/>
-          <w:sz w:val="22"/>
-          <w:szCs w:val="22"/>
-        </w:rPr>
-        <w:t>By leveraging the computational power of the local server, the encryption processes can be offloaded from edge devices, reducing their computational burden and</w:t>
+        <w:t xml:space="preserve">ty and resource </w:t>
+      </w:r>
+      <w:proofErr w:type="spellStart"/>
+      <w:r>
+        <w:rPr>
+          <w:rFonts w:ascii="Arial" w:hAnsi="Arial" w:cs="Arial"/>
+          <w:sz w:val="22"/>
+          <w:szCs w:val="22"/>
+        </w:rPr>
+        <w:t>optimization.</w:t>
+      </w:r>
+      <w:r>
+        <w:rPr>
+          <w:rFonts w:ascii="Arial" w:hAnsi="Arial" w:cs="Arial"/>
+          <w:sz w:val="22"/>
+          <w:szCs w:val="22"/>
+        </w:rPr>
+        <w:t>By</w:t>
+      </w:r>
+      <w:proofErr w:type="spellEnd"/>
+      <w:r>
+        <w:rPr>
+          <w:rFonts w:ascii="Arial" w:hAnsi="Arial" w:cs="Arial"/>
+          <w:sz w:val="22"/>
+          <w:szCs w:val="22"/>
+        </w:rPr>
+        <w:t xml:space="preserve"> leveraging the computational power of the local server, the encryption processes can be offloaded from edge devices, reducing their computational burden and</w:t>
       </w:r>
       <w:r>
         <w:rPr>
@@ -6815,8 +7342,8 @@
       <w:pPr>
         <w:pStyle w:val="Heading3"/>
       </w:pPr>
-      <w:bookmarkStart w:id="19" w:name="_3.3_Discussion_of"/>
-      <w:bookmarkEnd w:id="19"/>
+      <w:bookmarkStart w:id="18" w:name="_3.3_Discussion_of"/>
+      <w:bookmarkEnd w:id="18"/>
       <w:r>
         <w:rPr>
           <w:rStyle w:val="Strong"/>
@@ -6847,21 +7374,49 @@
         </w:rPr>
         <w:t xml:space="preserve">Cryptography involves various computations and key management systems that transform plaintext into </w:t>
       </w:r>
-      <w:r>
-        <w:rPr>
-          <w:rFonts w:ascii="Arial" w:hAnsi="Arial" w:cs="Arial"/>
-          <w:sz w:val="22"/>
-          <w:szCs w:val="22"/>
-        </w:rPr>
-        <w:t>ciphertext through encryption.</w:t>
-      </w:r>
-      <w:r>
-        <w:rPr>
-          <w:rFonts w:ascii="Arial" w:hAnsi="Arial" w:cs="Arial"/>
-          <w:sz w:val="22"/>
-          <w:szCs w:val="22"/>
-        </w:rPr>
-        <w:t xml:space="preserve">The time taken to encrypt and decrypt data can vary significantly based on several factors, including the size of the data packet and the complexity </w:t>
+      <w:proofErr w:type="spellStart"/>
+      <w:r>
+        <w:rPr>
+          <w:rFonts w:ascii="Arial" w:hAnsi="Arial" w:cs="Arial"/>
+          <w:sz w:val="22"/>
+          <w:szCs w:val="22"/>
+        </w:rPr>
+        <w:t>ciphertext</w:t>
+      </w:r>
+      <w:proofErr w:type="spellEnd"/>
+      <w:r>
+        <w:rPr>
+          <w:rFonts w:ascii="Arial" w:hAnsi="Arial" w:cs="Arial"/>
+          <w:sz w:val="22"/>
+          <w:szCs w:val="22"/>
+        </w:rPr>
+        <w:t xml:space="preserve"> through </w:t>
+      </w:r>
+      <w:proofErr w:type="spellStart"/>
+      <w:r>
+        <w:rPr>
+          <w:rFonts w:ascii="Arial" w:hAnsi="Arial" w:cs="Arial"/>
+          <w:sz w:val="22"/>
+          <w:szCs w:val="22"/>
+        </w:rPr>
+        <w:t>encryption.</w:t>
+      </w:r>
+      <w:r>
+        <w:rPr>
+          <w:rFonts w:ascii="Arial" w:hAnsi="Arial" w:cs="Arial"/>
+          <w:sz w:val="22"/>
+          <w:szCs w:val="22"/>
+        </w:rPr>
+        <w:t>The</w:t>
+      </w:r>
+      <w:proofErr w:type="spellEnd"/>
+      <w:r>
+        <w:rPr>
+          <w:rFonts w:ascii="Arial" w:hAnsi="Arial" w:cs="Arial"/>
+          <w:sz w:val="22"/>
+          <w:szCs w:val="22"/>
+        </w:rPr>
+        <w:t xml:space="preserve"> time taken to encrypt and decrypt data can vary significantly based on several factors, including the size of the data packet and the complexity </w:t>
       </w:r>
       <w:r>
         <w:rPr>
@@ -6878,15 +7433,33 @@
           <w:szCs w:val="22"/>
         </w:rPr>
         <w:lastRenderedPageBreak/>
-        <w:t>being used.</w:t>
-      </w:r>
-      <w:r>
-        <w:rPr>
-          <w:rFonts w:ascii="Arial" w:hAnsi="Arial" w:cs="Arial"/>
-          <w:sz w:val="22"/>
-          <w:szCs w:val="22"/>
-        </w:rPr>
-        <w:t>Larger data packets tend to result in longer encryption and decryption times, which can be problema</w:t>
+        <w:t xml:space="preserve">being </w:t>
+      </w:r>
+      <w:proofErr w:type="spellStart"/>
+      <w:r>
+        <w:rPr>
+          <w:rFonts w:ascii="Arial" w:hAnsi="Arial" w:cs="Arial"/>
+          <w:sz w:val="22"/>
+          <w:szCs w:val="22"/>
+        </w:rPr>
+        <w:t>used.</w:t>
+      </w:r>
+      <w:r>
+        <w:rPr>
+          <w:rFonts w:ascii="Arial" w:hAnsi="Arial" w:cs="Arial"/>
+          <w:sz w:val="22"/>
+          <w:szCs w:val="22"/>
+        </w:rPr>
+        <w:t>Larger</w:t>
+      </w:r>
+      <w:proofErr w:type="spellEnd"/>
+      <w:r>
+        <w:rPr>
+          <w:rFonts w:ascii="Arial" w:hAnsi="Arial" w:cs="Arial"/>
+          <w:sz w:val="22"/>
+          <w:szCs w:val="22"/>
+        </w:rPr>
+        <w:t xml:space="preserve"> data packets tend to result in longer encryption and decryption times, which can be problema</w:t>
       </w:r>
       <w:r>
         <w:rPr>
@@ -6921,15 +7494,33 @@
           <w:sz w:val="22"/>
           <w:szCs w:val="22"/>
         </w:rPr>
-        <w:t xml:space="preserve"> handling large data packets.</w:t>
-      </w:r>
-      <w:r>
-        <w:rPr>
-          <w:rFonts w:ascii="Arial" w:hAnsi="Arial" w:cs="Arial"/>
-          <w:sz w:val="22"/>
-          <w:szCs w:val="22"/>
-        </w:rPr>
-        <w:t>The project aims to select algorithms that enable the fastest transmission of data while maintaining the highes</w:t>
+        <w:t xml:space="preserve"> handling large data </w:t>
+      </w:r>
+      <w:proofErr w:type="spellStart"/>
+      <w:r>
+        <w:rPr>
+          <w:rFonts w:ascii="Arial" w:hAnsi="Arial" w:cs="Arial"/>
+          <w:sz w:val="22"/>
+          <w:szCs w:val="22"/>
+        </w:rPr>
+        <w:t>packets.</w:t>
+      </w:r>
+      <w:r>
+        <w:rPr>
+          <w:rFonts w:ascii="Arial" w:hAnsi="Arial" w:cs="Arial"/>
+          <w:sz w:val="22"/>
+          <w:szCs w:val="22"/>
+        </w:rPr>
+        <w:t>The</w:t>
+      </w:r>
+      <w:proofErr w:type="spellEnd"/>
+      <w:r>
+        <w:rPr>
+          <w:rFonts w:ascii="Arial" w:hAnsi="Arial" w:cs="Arial"/>
+          <w:sz w:val="22"/>
+          <w:szCs w:val="22"/>
+        </w:rPr>
+        <w:t xml:space="preserve"> project aims to select algorithms that enable the fastest transmission of data while maintaining the highes</w:t>
       </w:r>
       <w:r>
         <w:rPr>
@@ -6964,15 +7555,33 @@
           <w:sz w:val="22"/>
           <w:szCs w:val="22"/>
         </w:rPr>
-        <w:t>l models for data encryption.</w:t>
-      </w:r>
-      <w:r>
-        <w:rPr>
-          <w:rFonts w:ascii="Arial" w:hAnsi="Arial" w:cs="Arial"/>
-          <w:sz w:val="22"/>
-          <w:szCs w:val="22"/>
-        </w:rPr>
-        <w:t xml:space="preserve">These models will use encapsulation of cryptographic algorithms and will be designed around </w:t>
+        <w:t xml:space="preserve">l models for data </w:t>
+      </w:r>
+      <w:proofErr w:type="spellStart"/>
+      <w:r>
+        <w:rPr>
+          <w:rFonts w:ascii="Arial" w:hAnsi="Arial" w:cs="Arial"/>
+          <w:sz w:val="22"/>
+          <w:szCs w:val="22"/>
+        </w:rPr>
+        <w:t>encryption.</w:t>
+      </w:r>
+      <w:r>
+        <w:rPr>
+          <w:rFonts w:ascii="Arial" w:hAnsi="Arial" w:cs="Arial"/>
+          <w:sz w:val="22"/>
+          <w:szCs w:val="22"/>
+        </w:rPr>
+        <w:t>These</w:t>
+      </w:r>
+      <w:proofErr w:type="spellEnd"/>
+      <w:r>
+        <w:rPr>
+          <w:rFonts w:ascii="Arial" w:hAnsi="Arial" w:cs="Arial"/>
+          <w:sz w:val="22"/>
+          <w:szCs w:val="22"/>
+        </w:rPr>
+        <w:t xml:space="preserve"> models will use encapsulation of cryptographic algorithms and will be designed around </w:t>
       </w:r>
       <w:r>
         <w:rPr>
@@ -7195,15 +7804,33 @@
           <w:sz w:val="22"/>
           <w:szCs w:val="22"/>
         </w:rPr>
-        <w:t>er of encryption layers used.</w:t>
-      </w:r>
-      <w:r>
-        <w:rPr>
-          <w:rFonts w:ascii="Arial" w:hAnsi="Arial" w:cs="Arial"/>
-          <w:sz w:val="22"/>
-          <w:szCs w:val="22"/>
-        </w:rPr>
-        <w:t xml:space="preserve">For example, at the </w:t>
+        <w:t xml:space="preserve">er of encryption layers </w:t>
+      </w:r>
+      <w:proofErr w:type="spellStart"/>
+      <w:r>
+        <w:rPr>
+          <w:rFonts w:ascii="Arial" w:hAnsi="Arial" w:cs="Arial"/>
+          <w:sz w:val="22"/>
+          <w:szCs w:val="22"/>
+        </w:rPr>
+        <w:t>used.</w:t>
+      </w:r>
+      <w:r>
+        <w:rPr>
+          <w:rFonts w:ascii="Arial" w:hAnsi="Arial" w:cs="Arial"/>
+          <w:sz w:val="22"/>
+          <w:szCs w:val="22"/>
+        </w:rPr>
+        <w:t>For</w:t>
+      </w:r>
+      <w:proofErr w:type="spellEnd"/>
+      <w:r>
+        <w:rPr>
+          <w:rFonts w:ascii="Arial" w:hAnsi="Arial" w:cs="Arial"/>
+          <w:sz w:val="22"/>
+          <w:szCs w:val="22"/>
+        </w:rPr>
+        <w:t xml:space="preserve"> example, at the </w:t>
       </w:r>
       <w:r>
         <w:rPr>
@@ -7271,31 +7898,67 @@
           <w:sz w:val="22"/>
           <w:szCs w:val="22"/>
         </w:rPr>
-        <w:t>ese cryptographic algorithms.</w:t>
-      </w:r>
-      <w:r>
-        <w:rPr>
-          <w:rFonts w:ascii="Arial" w:hAnsi="Arial" w:cs="Arial"/>
-          <w:sz w:val="22"/>
-          <w:szCs w:val="22"/>
-        </w:rPr>
-        <w:t>By integrating the local server, the project will be able to offload some of the encryption and decryption tasks from edge devices, optimizing resource usage and improving the overall spe</w:t>
-      </w:r>
-      <w:r>
-        <w:rPr>
-          <w:rFonts w:ascii="Arial" w:hAnsi="Arial" w:cs="Arial"/>
-          <w:sz w:val="22"/>
-          <w:szCs w:val="22"/>
-        </w:rPr>
-        <w:t>ed of the encryption process.</w:t>
-      </w:r>
-      <w:r>
-        <w:rPr>
-          <w:rFonts w:ascii="Arial" w:hAnsi="Arial" w:cs="Arial"/>
-          <w:sz w:val="22"/>
-          <w:szCs w:val="22"/>
-        </w:rPr>
-        <w:t>This approach ensures that the edge devices can operate efficiently without being overwhelmed by computationally</w:t>
+        <w:t xml:space="preserve">ese cryptographic </w:t>
+      </w:r>
+      <w:proofErr w:type="spellStart"/>
+      <w:r>
+        <w:rPr>
+          <w:rFonts w:ascii="Arial" w:hAnsi="Arial" w:cs="Arial"/>
+          <w:sz w:val="22"/>
+          <w:szCs w:val="22"/>
+        </w:rPr>
+        <w:t>algorithms.</w:t>
+      </w:r>
+      <w:r>
+        <w:rPr>
+          <w:rFonts w:ascii="Arial" w:hAnsi="Arial" w:cs="Arial"/>
+          <w:sz w:val="22"/>
+          <w:szCs w:val="22"/>
+        </w:rPr>
+        <w:t>By</w:t>
+      </w:r>
+      <w:proofErr w:type="spellEnd"/>
+      <w:r>
+        <w:rPr>
+          <w:rFonts w:ascii="Arial" w:hAnsi="Arial" w:cs="Arial"/>
+          <w:sz w:val="22"/>
+          <w:szCs w:val="22"/>
+        </w:rPr>
+        <w:t xml:space="preserve"> integrating the local server, the project will be able to offload some of the encryption and decryption tasks from edge devices, optimizing resource usage and improving the overall spe</w:t>
+      </w:r>
+      <w:r>
+        <w:rPr>
+          <w:rFonts w:ascii="Arial" w:hAnsi="Arial" w:cs="Arial"/>
+          <w:sz w:val="22"/>
+          <w:szCs w:val="22"/>
+        </w:rPr>
+        <w:t xml:space="preserve">ed of the encryption </w:t>
+      </w:r>
+      <w:proofErr w:type="spellStart"/>
+      <w:r>
+        <w:rPr>
+          <w:rFonts w:ascii="Arial" w:hAnsi="Arial" w:cs="Arial"/>
+          <w:sz w:val="22"/>
+          <w:szCs w:val="22"/>
+        </w:rPr>
+        <w:t>process.</w:t>
+      </w:r>
+      <w:r>
+        <w:rPr>
+          <w:rFonts w:ascii="Arial" w:hAnsi="Arial" w:cs="Arial"/>
+          <w:sz w:val="22"/>
+          <w:szCs w:val="22"/>
+        </w:rPr>
+        <w:t>This</w:t>
+      </w:r>
+      <w:proofErr w:type="spellEnd"/>
+      <w:r>
+        <w:rPr>
+          <w:rFonts w:ascii="Arial" w:hAnsi="Arial" w:cs="Arial"/>
+          <w:sz w:val="22"/>
+          <w:szCs w:val="22"/>
+        </w:rPr>
+        <w:t xml:space="preserve"> approach ensures that the edge devices can operate efficiently without being overwhelmed by computationally</w:t>
       </w:r>
       <w:r>
         <w:rPr>
@@ -7330,15 +7993,33 @@
           <w:sz w:val="22"/>
           <w:szCs w:val="22"/>
         </w:rPr>
-        <w:t>iding the necessary security.</w:t>
-      </w:r>
-      <w:r>
-        <w:rPr>
-          <w:rFonts w:ascii="Arial" w:hAnsi="Arial" w:cs="Arial"/>
-          <w:sz w:val="22"/>
-          <w:szCs w:val="22"/>
-        </w:rPr>
-        <w:t>This comprehensive testing will help identify the optimal configurations for different use cases, balancing securit</w:t>
+        <w:t xml:space="preserve">iding the necessary </w:t>
+      </w:r>
+      <w:proofErr w:type="spellStart"/>
+      <w:r>
+        <w:rPr>
+          <w:rFonts w:ascii="Arial" w:hAnsi="Arial" w:cs="Arial"/>
+          <w:sz w:val="22"/>
+          <w:szCs w:val="22"/>
+        </w:rPr>
+        <w:t>security.</w:t>
+      </w:r>
+      <w:r>
+        <w:rPr>
+          <w:rFonts w:ascii="Arial" w:hAnsi="Arial" w:cs="Arial"/>
+          <w:sz w:val="22"/>
+          <w:szCs w:val="22"/>
+        </w:rPr>
+        <w:t>This</w:t>
+      </w:r>
+      <w:proofErr w:type="spellEnd"/>
+      <w:r>
+        <w:rPr>
+          <w:rFonts w:ascii="Arial" w:hAnsi="Arial" w:cs="Arial"/>
+          <w:sz w:val="22"/>
+          <w:szCs w:val="22"/>
+        </w:rPr>
+        <w:t xml:space="preserve"> comprehensive testing will help identify the optimal configurations for different use cases, balancing securit</w:t>
       </w:r>
       <w:r>
         <w:rPr>
@@ -7460,8 +8141,8 @@
       <w:pPr>
         <w:pStyle w:val="Heading2"/>
       </w:pPr>
-      <w:bookmarkStart w:id="20" w:name="_Selection_of_Cryptographic"/>
-      <w:bookmarkEnd w:id="20"/>
+      <w:bookmarkStart w:id="19" w:name="_Selection_of_Cryptographic"/>
+      <w:bookmarkEnd w:id="19"/>
       <w:r>
         <w:rPr>
           <w:rStyle w:val="Strong"/>
@@ -7497,8 +8178,8 @@
       <w:pPr>
         <w:pStyle w:val="Heading3"/>
       </w:pPr>
-      <w:bookmarkStart w:id="21" w:name="_4.1_Selection_of"/>
-      <w:bookmarkEnd w:id="21"/>
+      <w:bookmarkStart w:id="20" w:name="_4.1_Selection_of"/>
+      <w:bookmarkEnd w:id="20"/>
       <w:r>
         <w:rPr>
           <w:rStyle w:val="Strong"/>
@@ -7546,8 +8227,8 @@
       <w:pPr>
         <w:pStyle w:val="Heading3"/>
       </w:pPr>
-      <w:bookmarkStart w:id="22" w:name="_4.1.1_AES_(Advanced"/>
-      <w:bookmarkEnd w:id="22"/>
+      <w:bookmarkStart w:id="21" w:name="_4.1.1_AES_(Advanced"/>
+      <w:bookmarkEnd w:id="21"/>
       <w:r>
         <w:rPr>
           <w:rStyle w:val="Strong"/>
@@ -7631,6 +8312,7 @@
         </w:rPr>
         <w:t xml:space="preserve">In the context of this project, AES-256 is implemented using Python with the </w:t>
       </w:r>
+      <w:proofErr w:type="spellStart"/>
       <w:r>
         <w:rPr>
           <w:rStyle w:val="Strong"/>
@@ -7640,6 +8322,7 @@
         </w:rPr>
         <w:t>PyCryptodome</w:t>
       </w:r>
+      <w:proofErr w:type="spellEnd"/>
       <w:r>
         <w:rPr>
           <w:rFonts w:ascii="Arial" w:hAnsi="Arial" w:cs="Arial"/>
@@ -7664,8 +8347,8 @@
       <w:pPr>
         <w:pStyle w:val="Heading3"/>
       </w:pPr>
-      <w:bookmarkStart w:id="23" w:name="_4.1.2_Blowfish"/>
-      <w:bookmarkEnd w:id="23"/>
+      <w:bookmarkStart w:id="22" w:name="_4.1.2_Blowfish"/>
+      <w:bookmarkEnd w:id="22"/>
       <w:r>
         <w:rPr>
           <w:rStyle w:val="Strong"/>
@@ -7757,8 +8440,8 @@
       <w:pPr>
         <w:pStyle w:val="Heading3"/>
       </w:pPr>
-      <w:bookmarkStart w:id="24" w:name="_4.1.3_ChaCha20_,XChaCha20"/>
-      <w:bookmarkEnd w:id="24"/>
+      <w:bookmarkStart w:id="23" w:name="_4.1.3_ChaCha20_,XChaCha20"/>
+      <w:bookmarkEnd w:id="23"/>
       <w:r>
         <w:rPr>
           <w:rStyle w:val="Strong"/>
@@ -7768,8 +8451,9 @@
           <w:sz w:val="28"/>
           <w:szCs w:val="28"/>
         </w:rPr>
-        <w:t xml:space="preserve">4.1.3 ChaCha20 </w:t>
-      </w:r>
+        <w:t xml:space="preserve">4.1.3 </w:t>
+      </w:r>
+      <w:proofErr w:type="gramStart"/>
       <w:r>
         <w:rPr>
           <w:rStyle w:val="Strong"/>
@@ -7779,7 +8463,7 @@
           <w:sz w:val="28"/>
           <w:szCs w:val="28"/>
         </w:rPr>
-        <w:t>,</w:t>
+        <w:t xml:space="preserve">ChaCha20 </w:t>
       </w:r>
       <w:r>
         <w:rPr>
@@ -7790,7 +8474,7 @@
           <w:sz w:val="28"/>
           <w:szCs w:val="28"/>
         </w:rPr>
-        <w:t>XChaCha20</w:t>
+        <w:t>,</w:t>
       </w:r>
       <w:r>
         <w:rPr>
@@ -7801,115 +8485,9 @@
           <w:sz w:val="28"/>
           <w:szCs w:val="28"/>
         </w:rPr>
-        <w:t xml:space="preserve"> and </w:t>
-      </w:r>
-      <w:r>
-        <w:t>ChaCha20-Poly1305</w:t>
-      </w:r>
-    </w:p>
-    <w:p>
-      <w:pPr>
-        <w:spacing w:before="100" w:beforeAutospacing="1" w:after="100" w:afterAutospacing="1" w:line="360" w:lineRule="auto"/>
-        <w:jc w:val="both"/>
-        <w:rPr>
-          <w:rFonts w:ascii="Arial" w:eastAsia="Times New Roman" w:hAnsi="Arial" w:cs="Arial"/>
-          <w:sz w:val="22"/>
-          <w:szCs w:val="22"/>
-        </w:rPr>
-      </w:pPr>
-      <w:r>
-        <w:rPr>
-          <w:rFonts w:ascii="Arial" w:eastAsia="Times New Roman" w:hAnsi="Arial" w:cs="Arial"/>
-          <w:sz w:val="22"/>
-          <w:szCs w:val="22"/>
-        </w:rPr>
-        <w:t>ChaCha20 is a stream cipher widely adopted for its speed and security. It is designed to avoid the weaknesses found in older ciphers, such as RC4. ChaCha20 works by applying a series of transformations to the data, ensuring robust encryption with efficient computational demands. It has gained popularity in modern cryptographic applications due to its resistance to various attacks, such as those targeting traditional block ciphers like AES.</w:t>
-      </w:r>
-    </w:p>
-    <w:p>
-      <w:pPr>
-        <w:spacing w:before="100" w:beforeAutospacing="1" w:after="100" w:afterAutospacing="1" w:line="360" w:lineRule="auto"/>
-        <w:jc w:val="both"/>
-        <w:rPr>
-          <w:rFonts w:ascii="Arial" w:eastAsia="Times New Roman" w:hAnsi="Arial" w:cs="Arial"/>
-          <w:sz w:val="22"/>
-          <w:szCs w:val="22"/>
-        </w:rPr>
-      </w:pPr>
-      <w:r>
-        <w:rPr>
-          <w:rFonts w:ascii="Arial" w:eastAsia="Times New Roman" w:hAnsi="Arial" w:cs="Arial"/>
-          <w:sz w:val="22"/>
-          <w:szCs w:val="22"/>
-        </w:rPr>
-        <w:t>• XChaCha20 is an extended version of ChaCha20 that uses a longer nonce, providing additional security and preventing certain vulnerabilities. This algorithm is ideal for environments where fast, reliable encryption is needed without compromising security.</w:t>
-      </w:r>
-    </w:p>
-    <w:p>
-      <w:pPr>
-        <w:spacing w:before="100" w:beforeAutospacing="1" w:after="100" w:afterAutospacing="1" w:line="360" w:lineRule="auto"/>
-        <w:jc w:val="both"/>
-        <w:rPr>
-          <w:rFonts w:ascii="Arial" w:eastAsia="Times New Roman" w:hAnsi="Arial" w:cs="Arial"/>
-          <w:sz w:val="22"/>
-          <w:szCs w:val="22"/>
-        </w:rPr>
-      </w:pPr>
-      <w:r>
-        <w:rPr>
-          <w:rFonts w:ascii="Arial" w:eastAsia="Times New Roman" w:hAnsi="Arial" w:cs="Arial"/>
-          <w:b/>
-          <w:bCs/>
-          <w:sz w:val="22"/>
-          <w:szCs w:val="22"/>
-        </w:rPr>
-        <w:t>ChaCha20-Poly1305</w:t>
-      </w:r>
-      <w:r>
-        <w:rPr>
-          <w:rFonts w:ascii="Arial" w:eastAsia="Times New Roman" w:hAnsi="Arial" w:cs="Arial"/>
-          <w:sz w:val="22"/>
-          <w:szCs w:val="22"/>
-        </w:rPr>
-        <w:t xml:space="preserve"> combines the ChaCha20 stream cipher with the Poly1305 message authentication code (MAC). ChaCha20 provides the encryption, while Poly1305 ensures that the data has not been altered during transmission, offering both confidentiality and data integrity.</w:t>
-      </w:r>
-    </w:p>
-    <w:p>
-      <w:pPr>
-        <w:spacing w:before="100" w:beforeAutospacing="1" w:after="100" w:afterAutospacing="1" w:line="360" w:lineRule="auto"/>
-        <w:jc w:val="both"/>
-        <w:rPr>
-          <w:rFonts w:ascii="Arial" w:eastAsia="Times New Roman" w:hAnsi="Arial" w:cs="Arial"/>
-          <w:sz w:val="22"/>
-          <w:szCs w:val="22"/>
-        </w:rPr>
-      </w:pPr>
-      <w:r>
-        <w:rPr>
-          <w:rFonts w:ascii="Arial" w:eastAsia="Times New Roman" w:hAnsi="Arial" w:cs="Arial"/>
-          <w:sz w:val="22"/>
-          <w:szCs w:val="22"/>
-        </w:rPr>
-        <w:t>ChaCha20, XChaCha20, and ChaCha20-Poly1305 will be employed in this project for their speed, especially in scenarios requiring fast, real-time encryption and decryption on edge devices. These algorithms are well-suited to local server environments where performance is critical.</w:t>
-      </w:r>
-    </w:p>
-    <w:p>
-      <w:pPr>
-        <w:spacing w:line="360" w:lineRule="auto"/>
-        <w:jc w:val="both"/>
-        <w:rPr>
-          <w:rFonts w:ascii="Arial" w:hAnsi="Arial" w:cs="Arial"/>
-          <w:sz w:val="22"/>
-          <w:szCs w:val="22"/>
-        </w:rPr>
-      </w:pPr>
-    </w:p>
-    <w:p>
-      <w:pPr>
-        <w:pStyle w:val="Heading3"/>
-      </w:pPr>
-      <w:bookmarkStart w:id="25" w:name="_4.1.4_ECC_(Elliptic"/>
-      <w:bookmarkEnd w:id="25"/>
+        <w:t>XChaCha20</w:t>
+      </w:r>
+      <w:proofErr w:type="gramEnd"/>
       <w:r>
         <w:rPr>
           <w:rStyle w:val="Strong"/>
@@ -7919,6 +8497,124 @@
           <w:sz w:val="28"/>
           <w:szCs w:val="28"/>
         </w:rPr>
+        <w:t xml:space="preserve"> and </w:t>
+      </w:r>
+      <w:r>
+        <w:t>ChaCha20-Poly1305</w:t>
+      </w:r>
+    </w:p>
+    <w:p>
+      <w:pPr>
+        <w:spacing w:before="100" w:beforeAutospacing="1" w:after="100" w:afterAutospacing="1" w:line="360" w:lineRule="auto"/>
+        <w:jc w:val="both"/>
+        <w:rPr>
+          <w:rFonts w:ascii="Arial" w:eastAsia="Times New Roman" w:hAnsi="Arial" w:cs="Arial"/>
+          <w:sz w:val="22"/>
+          <w:szCs w:val="22"/>
+        </w:rPr>
+      </w:pPr>
+      <w:r>
+        <w:rPr>
+          <w:rFonts w:ascii="Arial" w:eastAsia="Times New Roman" w:hAnsi="Arial" w:cs="Arial"/>
+          <w:sz w:val="22"/>
+          <w:szCs w:val="22"/>
+        </w:rPr>
+        <w:t>ChaCha20 is a stream cipher widely adopted for its speed and security. It is designed to avoid the weaknesses found in older ciphers, such as RC4. ChaCha20 works by applying a series of transformations to the data, ensuring robust encryption with efficient computational demands. It has gained popularity in modern cryptographic applications due to its resistance to various attacks, such as those targeting traditional block ciphers like AES.</w:t>
+      </w:r>
+    </w:p>
+    <w:p>
+      <w:pPr>
+        <w:spacing w:before="100" w:beforeAutospacing="1" w:after="100" w:afterAutospacing="1" w:line="360" w:lineRule="auto"/>
+        <w:jc w:val="both"/>
+        <w:rPr>
+          <w:rFonts w:ascii="Arial" w:eastAsia="Times New Roman" w:hAnsi="Arial" w:cs="Arial"/>
+          <w:sz w:val="22"/>
+          <w:szCs w:val="22"/>
+        </w:rPr>
+      </w:pPr>
+      <w:r>
+        <w:rPr>
+          <w:rFonts w:ascii="Arial" w:eastAsia="Times New Roman" w:hAnsi="Arial" w:cs="Arial"/>
+          <w:sz w:val="22"/>
+          <w:szCs w:val="22"/>
+        </w:rPr>
+        <w:t>• XChaCha20 is an extended version of ChaCha20 that uses a longer nonce, providing additional security and preventing certain vulnerabilities. This algorithm is ideal for environments where fast, reliable encryption is needed without compromising security.</w:t>
+      </w:r>
+    </w:p>
+    <w:p>
+      <w:pPr>
+        <w:spacing w:before="100" w:beforeAutospacing="1" w:after="100" w:afterAutospacing="1" w:line="360" w:lineRule="auto"/>
+        <w:jc w:val="both"/>
+        <w:rPr>
+          <w:rFonts w:ascii="Arial" w:eastAsia="Times New Roman" w:hAnsi="Arial" w:cs="Arial"/>
+          <w:sz w:val="22"/>
+          <w:szCs w:val="22"/>
+        </w:rPr>
+      </w:pPr>
+      <w:r>
+        <w:rPr>
+          <w:rFonts w:ascii="Arial" w:eastAsia="Times New Roman" w:hAnsi="Arial" w:cs="Arial"/>
+          <w:b/>
+          <w:bCs/>
+          <w:sz w:val="22"/>
+          <w:szCs w:val="22"/>
+        </w:rPr>
+        <w:t>ChaCha20-Poly1305</w:t>
+      </w:r>
+      <w:r>
+        <w:rPr>
+          <w:rFonts w:ascii="Arial" w:eastAsia="Times New Roman" w:hAnsi="Arial" w:cs="Arial"/>
+          <w:sz w:val="22"/>
+          <w:szCs w:val="22"/>
+        </w:rPr>
+        <w:t xml:space="preserve"> combines the ChaCha20 stream cipher with the Poly1305 message authentication code (MAC). ChaCha20 provides the encryption, while Poly1305 ensures that the data has not been altered during transmission, offering both confidentiality and data integrity.</w:t>
+      </w:r>
+    </w:p>
+    <w:p>
+      <w:pPr>
+        <w:spacing w:before="100" w:beforeAutospacing="1" w:after="100" w:afterAutospacing="1" w:line="360" w:lineRule="auto"/>
+        <w:jc w:val="both"/>
+        <w:rPr>
+          <w:rFonts w:ascii="Arial" w:eastAsia="Times New Roman" w:hAnsi="Arial" w:cs="Arial"/>
+          <w:sz w:val="22"/>
+          <w:szCs w:val="22"/>
+        </w:rPr>
+      </w:pPr>
+      <w:r>
+        <w:rPr>
+          <w:rFonts w:ascii="Arial" w:eastAsia="Times New Roman" w:hAnsi="Arial" w:cs="Arial"/>
+          <w:sz w:val="22"/>
+          <w:szCs w:val="22"/>
+        </w:rPr>
+        <w:t>ChaCha20, XChaCha20, and ChaCha20-Poly1305 will be employed in this project for their speed, especially in scenarios requiring fast, real-time encryption and decryption on edge devices. These algorithms are well-suited to local server environments where performance is critical.</w:t>
+      </w:r>
+    </w:p>
+    <w:p>
+      <w:pPr>
+        <w:spacing w:line="360" w:lineRule="auto"/>
+        <w:jc w:val="both"/>
+        <w:rPr>
+          <w:rFonts w:ascii="Arial" w:hAnsi="Arial" w:cs="Arial"/>
+          <w:sz w:val="22"/>
+          <w:szCs w:val="22"/>
+        </w:rPr>
+      </w:pPr>
+    </w:p>
+    <w:p>
+      <w:pPr>
+        <w:pStyle w:val="Heading3"/>
+      </w:pPr>
+      <w:bookmarkStart w:id="24" w:name="_4.1.4_ECC_(Elliptic"/>
+      <w:bookmarkEnd w:id="24"/>
+      <w:r>
+        <w:rPr>
+          <w:rStyle w:val="Strong"/>
+          <w:rFonts w:asciiTheme="majorHAnsi" w:eastAsiaTheme="majorEastAsia" w:hAnsiTheme="majorHAnsi" w:cstheme="majorBidi"/>
+          <w:b w:val="0"/>
+          <w:bCs w:val="0"/>
+          <w:sz w:val="28"/>
+          <w:szCs w:val="28"/>
+        </w:rPr>
         <w:t>4.1.4 ECC (Elliptic Curve Cryptography)</w:t>
       </w:r>
     </w:p>
@@ -8018,8 +8714,8 @@
       <w:pPr>
         <w:pStyle w:val="Heading3"/>
       </w:pPr>
-      <w:bookmarkStart w:id="26" w:name="_4.1.5_HMAC-SHA-512"/>
-      <w:bookmarkEnd w:id="26"/>
+      <w:bookmarkStart w:id="25" w:name="_4.1.5_HMAC-SHA-512"/>
+      <w:bookmarkEnd w:id="25"/>
       <w:r>
         <w:rPr>
           <w:rStyle w:val="Strong"/>
@@ -8168,15 +8864,33 @@
           <w:sz w:val="22"/>
           <w:szCs w:val="22"/>
         </w:rPr>
-        <w:t>: Adds a layer of security to the hash function by combining the message with a secret key, ensuring that even if an attacker knows the hash function, they cannot generate the correct HMAC without the key.</w:t>
+        <w:t xml:space="preserve">: </w:t>
+      </w:r>
+      <w:proofErr w:type="gramStart"/>
+      <w:r>
+        <w:rPr>
+          <w:rFonts w:ascii="Arial" w:eastAsia="Times New Roman" w:hAnsi="Arial" w:cs="Arial"/>
+          <w:sz w:val="22"/>
+          <w:szCs w:val="22"/>
+        </w:rPr>
+        <w:t>Adds</w:t>
+      </w:r>
+      <w:proofErr w:type="gramEnd"/>
+      <w:r>
+        <w:rPr>
+          <w:rFonts w:ascii="Arial" w:eastAsia="Times New Roman" w:hAnsi="Arial" w:cs="Arial"/>
+          <w:sz w:val="22"/>
+          <w:szCs w:val="22"/>
+        </w:rPr>
+        <w:t xml:space="preserve"> a layer of security to the hash function by combining the message with a secret key, ensuring that even if an attacker knows the hash function, they cannot generate the correct HMAC without the key.</w:t>
       </w:r>
     </w:p>
     <w:p>
       <w:pPr>
         <w:pStyle w:val="Heading3"/>
       </w:pPr>
-      <w:bookmarkStart w:id="27" w:name="_4.1.6_RSA(Rivest-Shamir-Adleman)"/>
-      <w:bookmarkEnd w:id="27"/>
+      <w:bookmarkStart w:id="26" w:name="_4.1.6_RSA(Rivest-Shamir-Adleman)"/>
+      <w:bookmarkEnd w:id="26"/>
       <w:r>
         <w:rPr>
           <w:rStyle w:val="Strong"/>
@@ -8188,6 +8902,7 @@
         </w:rPr>
         <w:t xml:space="preserve">4.1.6 </w:t>
       </w:r>
+      <w:proofErr w:type="gramStart"/>
       <w:r>
         <w:rPr>
           <w:rStyle w:val="Strong"/>
@@ -8200,7 +8915,11 @@
         <w:t>RSA</w:t>
       </w:r>
       <w:r>
-        <w:t>(Rivest-Shamir-Adleman)</w:t>
+        <w:t>(</w:t>
+      </w:r>
+      <w:proofErr w:type="gramEnd"/>
+      <w:r>
+        <w:t>Rivest-Shamir-Adleman)</w:t>
       </w:r>
     </w:p>
     <w:p>
@@ -8346,8 +9065,8 @@
           <w:szCs w:val="22"/>
         </w:rPr>
       </w:pPr>
-      <w:bookmarkStart w:id="28" w:name="_4.2_Tools_Used"/>
-      <w:bookmarkEnd w:id="28"/>
+      <w:bookmarkStart w:id="27" w:name="_4.2_Tools_Used"/>
+      <w:bookmarkEnd w:id="27"/>
       <w:r>
         <w:rPr>
           <w:rStyle w:val="Strong"/>
@@ -8395,8 +9114,8 @@
       <w:pPr>
         <w:pStyle w:val="Heading3"/>
       </w:pPr>
-      <w:bookmarkStart w:id="29" w:name="_4.2.1_Python_Programming"/>
-      <w:bookmarkEnd w:id="29"/>
+      <w:bookmarkStart w:id="28" w:name="_4.2.1_Python_Programming"/>
+      <w:bookmarkEnd w:id="28"/>
       <w:r>
         <w:rPr>
           <w:rStyle w:val="Strong"/>
@@ -8444,6 +9163,7 @@
           <w:szCs w:val="22"/>
         </w:rPr>
       </w:pPr>
+      <w:proofErr w:type="spellStart"/>
       <w:r>
         <w:rPr>
           <w:rStyle w:val="Strong"/>
@@ -8453,6 +9173,7 @@
         </w:rPr>
         <w:t>PyCryptodome</w:t>
       </w:r>
+      <w:proofErr w:type="spellEnd"/>
       <w:r>
         <w:rPr>
           <w:rFonts w:ascii="Arial" w:hAnsi="Arial" w:cs="Arial"/>
@@ -8545,7 +9266,25 @@
           <w:sz w:val="22"/>
           <w:szCs w:val="22"/>
         </w:rPr>
-        <w:t xml:space="preserve">on of Python, PyCryptodome </w:t>
+        <w:t xml:space="preserve">on of Python, </w:t>
+      </w:r>
+      <w:proofErr w:type="spellStart"/>
+      <w:r>
+        <w:rPr>
+          <w:rFonts w:ascii="Arial" w:hAnsi="Arial" w:cs="Arial"/>
+          <w:sz w:val="22"/>
+          <w:szCs w:val="22"/>
+        </w:rPr>
+        <w:t>PyCryptodome</w:t>
+      </w:r>
+      <w:proofErr w:type="spellEnd"/>
+      <w:r>
+        <w:rPr>
+          <w:rFonts w:ascii="Arial" w:hAnsi="Arial" w:cs="Arial"/>
+          <w:sz w:val="22"/>
+          <w:szCs w:val="22"/>
+        </w:rPr>
+        <w:t xml:space="preserve"> </w:t>
       </w:r>
       <w:r>
         <w:rPr>
@@ -8560,8 +9299,8 @@
       <w:pPr>
         <w:pStyle w:val="Heading3"/>
       </w:pPr>
-      <w:bookmarkStart w:id="30" w:name="_4.2.2_Local_Server"/>
-      <w:bookmarkEnd w:id="30"/>
+      <w:bookmarkStart w:id="29" w:name="_4.2.2_Local_Server"/>
+      <w:bookmarkEnd w:id="29"/>
       <w:r>
         <w:rPr>
           <w:rStyle w:val="Strong"/>
@@ -8650,10 +9389,10 @@
         <w:spacing w:before="774" w:line="256" w:lineRule="auto"/>
         <w:ind w:right="521"/>
       </w:pPr>
-      <w:bookmarkStart w:id="31" w:name="_bookmark36"/>
-      <w:bookmarkStart w:id="32" w:name="_Implementation_and_testing"/>
+      <w:bookmarkStart w:id="30" w:name="_bookmark36"/>
+      <w:bookmarkStart w:id="31" w:name="_Implementation_and_testing"/>
+      <w:bookmarkEnd w:id="30"/>
       <w:bookmarkEnd w:id="31"/>
-      <w:bookmarkEnd w:id="32"/>
       <w:r>
         <w:t>Implementation</w:t>
       </w:r>
@@ -8734,8 +9473,8 @@
           <w:szCs w:val="36"/>
         </w:rPr>
       </w:pPr>
-      <w:bookmarkStart w:id="33" w:name="_Implementation"/>
-      <w:bookmarkEnd w:id="33"/>
+      <w:bookmarkStart w:id="32" w:name="_Implementation"/>
+      <w:bookmarkEnd w:id="32"/>
       <w:r>
         <w:rPr>
           <w:spacing w:val="-2"/>
@@ -8768,10 +9507,10 @@
           <w:szCs w:val="36"/>
         </w:rPr>
       </w:pPr>
-      <w:bookmarkStart w:id="34" w:name="_bookmark39"/>
-      <w:bookmarkStart w:id="35" w:name="_Initial_testing"/>
+      <w:bookmarkStart w:id="33" w:name="_bookmark39"/>
+      <w:bookmarkStart w:id="34" w:name="_Initial_testing"/>
+      <w:bookmarkEnd w:id="33"/>
       <w:bookmarkEnd w:id="34"/>
-      <w:bookmarkEnd w:id="35"/>
       <w:r>
         <w:rPr>
           <w:sz w:val="36"/>
@@ -8829,7 +9568,25 @@
           <w:sz w:val="22"/>
           <w:szCs w:val="22"/>
         </w:rPr>
-        <w:t>For this phase, all tests were performed on an HP ProBook 640 G2 with the following specifications:</w:t>
+        <w:t xml:space="preserve">For this phase, all tests were performed on an HP </w:t>
+      </w:r>
+      <w:proofErr w:type="spellStart"/>
+      <w:r>
+        <w:rPr>
+          <w:rFonts w:ascii="Arial" w:eastAsia="Times New Roman" w:hAnsi="Arial" w:cs="Arial"/>
+          <w:sz w:val="22"/>
+          <w:szCs w:val="22"/>
+        </w:rPr>
+        <w:t>ProBook</w:t>
+      </w:r>
+      <w:proofErr w:type="spellEnd"/>
+      <w:r>
+        <w:rPr>
+          <w:rFonts w:ascii="Arial" w:eastAsia="Times New Roman" w:hAnsi="Arial" w:cs="Arial"/>
+          <w:sz w:val="22"/>
+          <w:szCs w:val="22"/>
+        </w:rPr>
+        <w:t xml:space="preserve"> 640 G2 with the following specifications:</w:t>
       </w:r>
     </w:p>
     <w:p>
@@ -9959,8 +10716,8 @@
           <w:szCs w:val="18"/>
         </w:rPr>
       </w:pPr>
-      <w:bookmarkStart w:id="36" w:name="_bookmark41"/>
-      <w:bookmarkEnd w:id="36"/>
+      <w:bookmarkStart w:id="35" w:name="_bookmark41"/>
+      <w:bookmarkEnd w:id="35"/>
       <w:r>
         <w:rPr>
           <w:rFonts w:ascii="Arial" w:hAnsi="Arial" w:cs="Arial"/>
@@ -11000,15 +11757,7 @@
           <w:sz w:val="18"/>
           <w:szCs w:val="18"/>
         </w:rPr>
-        <w:t>5.</w:t>
-      </w:r>
-      <w:r>
-        <w:rPr>
-          <w:rFonts w:ascii="Arial" w:hAnsi="Arial" w:cs="Arial"/>
-          <w:sz w:val="18"/>
-          <w:szCs w:val="18"/>
-        </w:rPr>
-        <w:t>4</w:t>
+        <w:t>5.4</w:t>
       </w:r>
       <w:r>
         <w:rPr>
@@ -11101,7 +11850,16 @@
           <w:sz w:val="18"/>
           <w:szCs w:val="18"/>
         </w:rPr>
-        <w:t xml:space="preserve">in Guest </w:t>
+        <w:t xml:space="preserve">in </w:t>
+      </w:r>
+      <w:proofErr w:type="gramStart"/>
+      <w:r>
+        <w:rPr>
+          <w:rFonts w:ascii="Arial" w:hAnsi="Arial" w:cs="Arial"/>
+          <w:sz w:val="18"/>
+          <w:szCs w:val="18"/>
+        </w:rPr>
+        <w:t xml:space="preserve">Guest </w:t>
       </w:r>
       <w:r>
         <w:rPr>
@@ -11118,7 +11876,16 @@
           <w:sz w:val="18"/>
           <w:szCs w:val="18"/>
         </w:rPr>
-        <w:t xml:space="preserve">and </w:t>
+        <w:t>and</w:t>
+      </w:r>
+      <w:proofErr w:type="gramEnd"/>
+      <w:r>
+        <w:rPr>
+          <w:rFonts w:ascii="Arial" w:hAnsi="Arial" w:cs="Arial"/>
+          <w:sz w:val="18"/>
+          <w:szCs w:val="18"/>
+        </w:rPr>
+        <w:t xml:space="preserve"> </w:t>
       </w:r>
       <w:r>
         <w:rPr>
@@ -17483,7 +18250,25 @@
           <w:szCs w:val="22"/>
         </w:rPr>
         <w:lastRenderedPageBreak/>
-        <w:t>a secure environment suitable for applications requiring lightweight and low-latency data protection, such as real-time communications or IoT devices.</w:t>
+        <w:t xml:space="preserve">a secure environment suitable for applications requiring lightweight and low-latency data protection, such as real-time communications or </w:t>
+      </w:r>
+      <w:proofErr w:type="spellStart"/>
+      <w:r>
+        <w:rPr>
+          <w:rFonts w:ascii="Arial" w:hAnsi="Arial" w:cs="Arial"/>
+          <w:sz w:val="22"/>
+          <w:szCs w:val="22"/>
+        </w:rPr>
+        <w:t>IoT</w:t>
+      </w:r>
+      <w:proofErr w:type="spellEnd"/>
+      <w:r>
+        <w:rPr>
+          <w:rFonts w:ascii="Arial" w:hAnsi="Arial" w:cs="Arial"/>
+          <w:sz w:val="22"/>
+          <w:szCs w:val="22"/>
+        </w:rPr>
+        <w:t xml:space="preserve"> devices.</w:t>
       </w:r>
     </w:p>
     <w:p>
@@ -19194,7 +19979,25 @@
           <w:sz w:val="22"/>
           <w:szCs w:val="22"/>
         </w:rPr>
-        <w:t xml:space="preserve"> strikes a balance between speed and security, making it ideal for applications like IoT, real-time streaming, or lightweight communications. On the other hand, </w:t>
+        <w:t xml:space="preserve"> strikes a balance between speed and security, making it ideal for applications like </w:t>
+      </w:r>
+      <w:proofErr w:type="spellStart"/>
+      <w:r>
+        <w:rPr>
+          <w:rFonts w:ascii="Arial" w:hAnsi="Arial" w:cs="Arial"/>
+          <w:sz w:val="22"/>
+          <w:szCs w:val="22"/>
+        </w:rPr>
+        <w:t>IoT</w:t>
+      </w:r>
+      <w:proofErr w:type="spellEnd"/>
+      <w:r>
+        <w:rPr>
+          <w:rFonts w:ascii="Arial" w:hAnsi="Arial" w:cs="Arial"/>
+          <w:sz w:val="22"/>
+          <w:szCs w:val="22"/>
+        </w:rPr>
+        <w:t xml:space="preserve">, real-time streaming, or lightweight communications. On the other hand, </w:t>
       </w:r>
       <w:r>
         <w:rPr>
@@ -20226,15 +21029,7 @@
           <w:sz w:val="18"/>
           <w:szCs w:val="18"/>
         </w:rPr>
-        <w:t>5.1</w:t>
-      </w:r>
-      <w:r>
-        <w:rPr>
-          <w:rFonts w:ascii="Arial" w:hAnsi="Arial" w:cs="Arial"/>
-          <w:sz w:val="18"/>
-          <w:szCs w:val="18"/>
-        </w:rPr>
-        <w:t>9</w:t>
+        <w:t>5.19</w:t>
       </w:r>
       <w:r>
         <w:rPr>
@@ -21902,15 +22697,7 @@
           <w:sz w:val="18"/>
           <w:szCs w:val="18"/>
         </w:rPr>
-        <w:t>5.2</w:t>
-      </w:r>
-      <w:r>
-        <w:rPr>
-          <w:rFonts w:ascii="Arial" w:hAnsi="Arial" w:cs="Arial"/>
-          <w:sz w:val="18"/>
-          <w:szCs w:val="18"/>
-        </w:rPr>
-        <w:t>3</w:t>
+        <w:t>5.23</w:t>
       </w:r>
       <w:r>
         <w:rPr>
@@ -22524,15 +23311,7 @@
           <w:sz w:val="18"/>
           <w:szCs w:val="18"/>
         </w:rPr>
-        <w:t>5.2</w:t>
-      </w:r>
-      <w:r>
-        <w:rPr>
-          <w:rFonts w:ascii="Arial" w:hAnsi="Arial" w:cs="Arial"/>
-          <w:sz w:val="18"/>
-          <w:szCs w:val="18"/>
-        </w:rPr>
-        <w:t>4</w:t>
+        <w:t>5.24</w:t>
       </w:r>
       <w:r>
         <w:rPr>
@@ -23177,15 +23956,7 @@
           <w:sz w:val="18"/>
           <w:szCs w:val="18"/>
         </w:rPr>
-        <w:t>5.2</w:t>
-      </w:r>
-      <w:r>
-        <w:rPr>
-          <w:rFonts w:ascii="Arial" w:hAnsi="Arial" w:cs="Arial"/>
-          <w:sz w:val="18"/>
-          <w:szCs w:val="18"/>
-        </w:rPr>
-        <w:t>6</w:t>
+        <w:t>5.26</w:t>
       </w:r>
       <w:r>
         <w:rPr>
@@ -23813,15 +24584,7 @@
           <w:sz w:val="18"/>
           <w:szCs w:val="18"/>
         </w:rPr>
-        <w:t>5.2</w:t>
-      </w:r>
-      <w:r>
-        <w:rPr>
-          <w:rFonts w:ascii="Arial" w:hAnsi="Arial" w:cs="Arial"/>
-          <w:sz w:val="18"/>
-          <w:szCs w:val="18"/>
-        </w:rPr>
-        <w:t>7</w:t>
+        <w:t>5.27</w:t>
       </w:r>
       <w:r>
         <w:rPr>
@@ -24426,15 +25189,7 @@
           <w:sz w:val="18"/>
           <w:szCs w:val="18"/>
         </w:rPr>
-        <w:t>5.2</w:t>
-      </w:r>
-      <w:r>
-        <w:rPr>
-          <w:rFonts w:ascii="Arial" w:hAnsi="Arial" w:cs="Arial"/>
-          <w:sz w:val="18"/>
-          <w:szCs w:val="18"/>
-        </w:rPr>
-        <w:t>8</w:t>
+        <w:t>5.28</w:t>
       </w:r>
       <w:r>
         <w:rPr>
@@ -25033,15 +25788,7 @@
           <w:sz w:val="18"/>
           <w:szCs w:val="18"/>
         </w:rPr>
-        <w:t>5.2</w:t>
-      </w:r>
-      <w:r>
-        <w:rPr>
-          <w:rFonts w:ascii="Arial" w:hAnsi="Arial" w:cs="Arial"/>
-          <w:sz w:val="18"/>
-          <w:szCs w:val="18"/>
-        </w:rPr>
-        <w:t>9</w:t>
+        <w:t>5.29</w:t>
       </w:r>
       <w:r>
         <w:rPr>
@@ -25393,8 +26140,9 @@
         <w:jc w:val="center"/>
         <w:rPr>
           <w:rFonts w:ascii="Arial" w:hAnsi="Arial" w:cs="Arial"/>
-          <w:sz w:val="22"/>
-          <w:szCs w:val="22"/>
+          <w:spacing w:val="-2"/>
+          <w:sz w:val="18"/>
+          <w:szCs w:val="18"/>
         </w:rPr>
       </w:pPr>
       <w:r>
@@ -25420,15 +26168,7 @@
           <w:sz w:val="18"/>
           <w:szCs w:val="18"/>
         </w:rPr>
-        <w:t>5.</w:t>
-      </w:r>
-      <w:r>
-        <w:rPr>
-          <w:rFonts w:ascii="Arial" w:hAnsi="Arial" w:cs="Arial"/>
-          <w:sz w:val="18"/>
-          <w:szCs w:val="18"/>
-        </w:rPr>
-        <w:t>30</w:t>
+        <w:t>5.30</w:t>
       </w:r>
       <w:r>
         <w:rPr>
@@ -25592,6 +26332,93 @@
         </w:rPr>
         <w:t>level</w:t>
       </w:r>
+    </w:p>
+    <w:p>
+      <w:pPr>
+        <w:pStyle w:val="NormalWeb"/>
+        <w:spacing w:line="360" w:lineRule="auto"/>
+        <w:jc w:val="both"/>
+        <w:rPr>
+          <w:rFonts w:ascii="Arial" w:hAnsi="Arial" w:cs="Arial"/>
+          <w:b/>
+          <w:sz w:val="22"/>
+          <w:szCs w:val="22"/>
+        </w:rPr>
+      </w:pPr>
+      <w:r>
+        <w:rPr>
+          <w:rFonts w:ascii="Arial" w:hAnsi="Arial" w:cs="Arial"/>
+          <w:b/>
+          <w:sz w:val="22"/>
+          <w:szCs w:val="22"/>
+        </w:rPr>
+        <w:t>Level 3</w:t>
+      </w:r>
+    </w:p>
+    <w:p>
+      <w:pPr>
+        <w:pStyle w:val="Heading3"/>
+        <w:spacing w:line="360" w:lineRule="auto"/>
+        <w:jc w:val="both"/>
+        <w:rPr>
+          <w:rFonts w:ascii="Arial" w:hAnsi="Arial" w:cs="Arial"/>
+          <w:sz w:val="22"/>
+          <w:szCs w:val="22"/>
+        </w:rPr>
+      </w:pPr>
+      <w:r>
+        <w:rPr>
+          <w:rStyle w:val="Strong"/>
+          <w:rFonts w:ascii="Arial" w:hAnsi="Arial" w:cs="Arial"/>
+          <w:bCs w:val="0"/>
+          <w:sz w:val="22"/>
+          <w:szCs w:val="22"/>
+        </w:rPr>
+        <w:t>Guest Level: AES-128-CTR</w:t>
+      </w:r>
+    </w:p>
+    <w:p>
+      <w:pPr>
+        <w:pStyle w:val="NormalWeb"/>
+        <w:spacing w:line="360" w:lineRule="auto"/>
+        <w:jc w:val="both"/>
+        <w:rPr>
+          <w:rFonts w:ascii="Arial" w:hAnsi="Arial" w:cs="Arial"/>
+          <w:sz w:val="22"/>
+          <w:szCs w:val="22"/>
+        </w:rPr>
+      </w:pPr>
+      <w:r>
+        <w:rPr>
+          <w:rStyle w:val="Strong"/>
+          <w:rFonts w:ascii="Arial" w:hAnsi="Arial" w:cs="Arial"/>
+          <w:sz w:val="22"/>
+          <w:szCs w:val="22"/>
+        </w:rPr>
+        <w:t>Overview</w:t>
+      </w:r>
+      <w:r>
+        <w:rPr>
+          <w:rFonts w:ascii="Arial" w:hAnsi="Arial" w:cs="Arial"/>
+          <w:sz w:val="22"/>
+          <w:szCs w:val="22"/>
+        </w:rPr>
+        <w:t>: AES-128-CTR (Advanced Encryption Standard with a 128-bit key in Counter mode) is a widely used encryption algorithm designed for securing data. AES is a symmetric key algorithm, meaning the same key is used for both encryption and decryption. In Counter (CTR) mode, AES is transformed into a stream cipher. This allows it to encrypt data in smaller chunks, making it more flexible and efficient for variable-length data. The counter mode also enables parallel processing, which can lead to faster encryption and decryption speeds.</w:t>
+      </w:r>
+    </w:p>
+    <w:p>
+      <w:pPr>
+        <w:pStyle w:val="NormalWeb"/>
+        <w:spacing w:line="360" w:lineRule="auto"/>
+        <w:jc w:val="center"/>
+        <w:rPr>
+          <w:rFonts w:ascii="Arial" w:hAnsi="Arial" w:cs="Arial"/>
+          <w:sz w:val="22"/>
+          <w:szCs w:val="22"/>
+        </w:rPr>
+      </w:pPr>
+      <w:bookmarkStart w:id="36" w:name="_GoBack"/>
+      <w:bookmarkEnd w:id="36"/>
     </w:p>
     <w:p>
       <w:pPr>
@@ -25749,7 +26576,7 @@
                               <w:noProof/>
                               <w:spacing w:val="-2"/>
                             </w:rPr>
-                            <w:t>v</w:t>
+                            <w:t>ix</w:t>
                           </w:r>
                           <w:r>
                             <w:rPr>
@@ -25816,7 +26643,7 @@
                         <w:noProof/>
                         <w:spacing w:val="-2"/>
                       </w:rPr>
-                      <w:t>v</w:t>
+                      <w:t>ix</w:t>
                     </w:r>
                     <w:r>
                       <w:rPr>
@@ -25924,7 +26751,7 @@
                               <w:noProof/>
                               <w:spacing w:val="-5"/>
                             </w:rPr>
-                            <w:t>18</w:t>
+                            <w:t>51</w:t>
                           </w:r>
                           <w:r>
                             <w:rPr>
@@ -25991,7 +26818,7 @@
                         <w:noProof/>
                         <w:spacing w:val="-5"/>
                       </w:rPr>
-                      <w:t>18</w:t>
+                      <w:t>51</w:t>
                     </w:r>
                     <w:r>
                       <w:rPr>
@@ -34434,7 +35261,7 @@
 </file>
 
 <file path=customXml/itemProps1.xml><?xml version="1.0" encoding="utf-8"?>
-<ds:datastoreItem xmlns:ds="http://schemas.openxmlformats.org/officeDocument/2006/customXml" ds:itemID="{4911516F-064B-4B7E-92F8-13207DCA6008}">
+<ds:datastoreItem xmlns:ds="http://schemas.openxmlformats.org/officeDocument/2006/customXml" ds:itemID="{C231E855-5438-459C-BE22-A3ADA3D18875}">
   <ds:schemaRefs>
     <ds:schemaRef ds:uri="http://schemas.openxmlformats.org/officeDocument/2006/bibliography"/>
   </ds:schemaRefs>

</xml_diff>

<commit_message>
updated files 01:14am 05/02/2025
</commit_message>
<xml_diff>
--- a/Prisec III - Text document.docx
+++ b/Prisec III - Text document.docx
@@ -1014,25 +1014,7 @@
           <w:sz w:val="22"/>
           <w:szCs w:val="22"/>
         </w:rPr>
-        <w:t xml:space="preserve">This project presents a cryptographic framework designed to improve data security and computational efficiency in Internet of Things (IoT) environments. Given the resource constraints of IoT devices and the </w:t>
-      </w:r>
-      <w:proofErr w:type="gramStart"/>
-      <w:r>
-        <w:rPr>
-          <w:rFonts w:eastAsia="Times New Roman" w:cstheme="minorHAnsi"/>
-          <w:sz w:val="22"/>
-          <w:szCs w:val="22"/>
-        </w:rPr>
-        <w:t>increasing</w:t>
-      </w:r>
-      <w:proofErr w:type="gramEnd"/>
-      <w:r>
-        <w:rPr>
-          <w:rFonts w:eastAsia="Times New Roman" w:cstheme="minorHAnsi"/>
-          <w:sz w:val="22"/>
-          <w:szCs w:val="22"/>
-        </w:rPr>
-        <w:t xml:space="preserve"> need for secure data transmission, the framework proposes a multi-level encryption model with four security levels: Guest, Basic, Advanced, and Admin. Each level incorporates progressively sophisticated encryption techniques to achieve an optimal balance between security and performance.</w:t>
+        <w:t>This project presents a cryptographic framework designed to improve data security and computational efficiency in Internet of Things (IoT) environments. Given the resource constraints of IoT devices and the increasing need for secure data transmission, the framework proposes a multi-level encryption model with four security levels: Guest, Basic, Advanced, and Admin. Each level incorporates progressively sophisticated encryption techniques to achieve an optimal balance between security and performance.</w:t>
       </w:r>
     </w:p>
     <w:p>
@@ -5339,17 +5321,7 @@
           <w:sz w:val="24"/>
           <w:szCs w:val="24"/>
         </w:rPr>
-        <w:t>Figure 2</w:t>
-      </w:r>
-      <w:r>
-        <w:rPr>
-          <w:rFonts w:eastAsia="Times New Roman" w:cstheme="minorHAnsi"/>
-          <w:b/>
-          <w:bCs/>
-          <w:sz w:val="24"/>
-          <w:szCs w:val="24"/>
-        </w:rPr>
-        <w:t>.0</w:t>
+        <w:t>Figure 2.0</w:t>
       </w:r>
       <w:r>
         <w:rPr>
@@ -5495,15 +5467,7 @@
           <w:sz w:val="24"/>
           <w:szCs w:val="24"/>
         </w:rPr>
-        <w:t>PRISECII</w:t>
-      </w:r>
-      <w:r>
-        <w:rPr>
-          <w:rFonts w:eastAsia="Times New Roman" w:cstheme="minorHAnsi"/>
-          <w:sz w:val="24"/>
-          <w:szCs w:val="24"/>
-        </w:rPr>
-        <w:t>I</w:t>
+        <w:t>PRISECIII</w:t>
       </w:r>
     </w:p>
     <w:p>
@@ -6843,7 +6807,6 @@
           <w:szCs w:val="24"/>
         </w:rPr>
       </w:pPr>
-      <w:bookmarkStart w:id="9" w:name="_GoBack"/>
       <w:r>
         <w:rPr>
           <w:rFonts w:eastAsia="Times New Roman" w:cstheme="minorHAnsi"/>
@@ -8093,7 +8056,6 @@
         </w:sectPr>
       </w:pPr>
     </w:p>
-    <w:bookmarkEnd w:id="9"/>
     <w:p>
       <w:pPr>
         <w:pStyle w:val="BodyText"/>
@@ -8119,8 +8081,8 @@
           <w:szCs w:val="36"/>
         </w:rPr>
       </w:pPr>
-      <w:bookmarkStart w:id="10" w:name="_Toc482512865"/>
-      <w:bookmarkStart w:id="11" w:name="_Toc1246498546"/>
+      <w:bookmarkStart w:id="9" w:name="_Toc482512865"/>
+      <w:bookmarkStart w:id="10" w:name="_Toc1246498546"/>
       <w:r>
         <w:rPr>
           <w:rFonts w:asciiTheme="minorHAnsi" w:eastAsiaTheme="minorEastAsia" w:hAnsiTheme="minorHAnsi" w:cstheme="minorBidi"/>
@@ -8131,8 +8093,8 @@
         </w:rPr>
         <w:t>LIST OF ACRONYMS</w:t>
       </w:r>
+      <w:bookmarkEnd w:id="9"/>
       <w:bookmarkEnd w:id="10"/>
-      <w:bookmarkEnd w:id="11"/>
     </w:p>
     <w:p>
       <w:pPr>
@@ -9119,8 +9081,8 @@
           <w:szCs w:val="36"/>
         </w:rPr>
       </w:pPr>
-      <w:bookmarkStart w:id="12" w:name="_Toc1847092725"/>
-      <w:bookmarkStart w:id="13" w:name="_Toc1501010579"/>
+      <w:bookmarkStart w:id="11" w:name="_Toc1847092725"/>
+      <w:bookmarkStart w:id="12" w:name="_Toc1501010579"/>
       <w:r>
         <w:rPr>
           <w:rFonts w:asciiTheme="minorHAnsi" w:eastAsiaTheme="minorEastAsia" w:hAnsiTheme="minorHAnsi" w:cstheme="minorBidi"/>
@@ -9131,8 +9093,8 @@
         </w:rPr>
         <w:t>List of Software Used</w:t>
       </w:r>
+      <w:bookmarkEnd w:id="11"/>
       <w:bookmarkEnd w:id="12"/>
-      <w:bookmarkEnd w:id="13"/>
     </w:p>
     <w:p>
       <w:pPr>
@@ -10070,8 +10032,8 @@
           <w:szCs w:val="28"/>
         </w:rPr>
       </w:pPr>
-      <w:bookmarkStart w:id="14" w:name="_Toc278715886"/>
-      <w:bookmarkStart w:id="15" w:name="_Toc1752744718"/>
+      <w:bookmarkStart w:id="13" w:name="_Toc278715886"/>
+      <w:bookmarkStart w:id="14" w:name="_Toc1752744718"/>
       <w:r>
         <w:rPr>
           <w:rFonts w:asciiTheme="minorHAnsi" w:eastAsiaTheme="minorEastAsia" w:hAnsiTheme="minorHAnsi" w:cstheme="minorBidi"/>
@@ -10082,8 +10044,8 @@
         </w:rPr>
         <w:t>CHAPTER 1</w:t>
       </w:r>
+      <w:bookmarkEnd w:id="13"/>
       <w:bookmarkEnd w:id="14"/>
-      <w:bookmarkEnd w:id="15"/>
     </w:p>
     <w:p>
       <w:pPr>
@@ -10093,16 +10055,16 @@
           <w:rFonts w:asciiTheme="minorHAnsi" w:eastAsiaTheme="minorEastAsia" w:hAnsiTheme="minorHAnsi" w:cstheme="minorBidi"/>
         </w:rPr>
       </w:pPr>
-      <w:bookmarkStart w:id="16" w:name="_Toc754770783"/>
-      <w:bookmarkStart w:id="17" w:name="_Toc321727546"/>
+      <w:bookmarkStart w:id="15" w:name="_Toc754770783"/>
+      <w:bookmarkStart w:id="16" w:name="_Toc321727546"/>
       <w:r>
         <w:rPr>
           <w:rFonts w:asciiTheme="minorHAnsi" w:eastAsiaTheme="minorEastAsia" w:hAnsiTheme="minorHAnsi" w:cstheme="minorBidi"/>
         </w:rPr>
         <w:t>INTRODUCTION</w:t>
       </w:r>
+      <w:bookmarkEnd w:id="15"/>
       <w:bookmarkEnd w:id="16"/>
-      <w:bookmarkEnd w:id="17"/>
     </w:p>
     <w:p>
       <w:pPr>
@@ -10115,8 +10077,8 @@
           <w:iCs w:val="0"/>
         </w:rPr>
       </w:pPr>
-      <w:bookmarkStart w:id="18" w:name="_Toc349324350"/>
-      <w:bookmarkStart w:id="19" w:name="_Toc1707066831"/>
+      <w:bookmarkStart w:id="17" w:name="_Toc349324350"/>
+      <w:bookmarkStart w:id="18" w:name="_Toc1707066831"/>
       <w:r>
         <w:rPr>
           <w:rFonts w:asciiTheme="minorHAnsi" w:eastAsiaTheme="minorEastAsia" w:hAnsiTheme="minorHAnsi" w:cstheme="minorBidi"/>
@@ -10127,8 +10089,8 @@
         </w:rPr>
         <w:t>1.1 Overview</w:t>
       </w:r>
+      <w:bookmarkEnd w:id="17"/>
       <w:bookmarkEnd w:id="18"/>
-      <w:bookmarkEnd w:id="19"/>
     </w:p>
     <w:p>
       <w:pPr>
@@ -13541,8 +13503,8 @@
           <w:iCs w:val="0"/>
         </w:rPr>
       </w:pPr>
-      <w:bookmarkStart w:id="20" w:name="_Toc1229003592"/>
-      <w:bookmarkStart w:id="21" w:name="_Toc362541145"/>
+      <w:bookmarkStart w:id="19" w:name="_Toc1229003592"/>
+      <w:bookmarkStart w:id="20" w:name="_Toc362541145"/>
       <w:r>
         <w:rPr>
           <w:rFonts w:asciiTheme="minorHAnsi" w:eastAsiaTheme="minorEastAsia" w:hAnsiTheme="minorHAnsi" w:cstheme="minorBidi"/>
@@ -13553,8 +13515,8 @@
         </w:rPr>
         <w:t>1.2 Motivation and Background</w:t>
       </w:r>
+      <w:bookmarkEnd w:id="19"/>
       <w:bookmarkEnd w:id="20"/>
-      <w:bookmarkEnd w:id="21"/>
     </w:p>
     <w:p>
       <w:pPr>
@@ -13668,9 +13630,9 @@
           <w:szCs w:val="28"/>
         </w:rPr>
       </w:pPr>
-      <w:bookmarkStart w:id="22" w:name="_Toc189692614"/>
-      <w:bookmarkStart w:id="23" w:name="_Toc1401738348"/>
-      <w:bookmarkStart w:id="24" w:name="_Toc638344467"/>
+      <w:bookmarkStart w:id="21" w:name="_Toc189692614"/>
+      <w:bookmarkStart w:id="22" w:name="_Toc1401738348"/>
+      <w:bookmarkStart w:id="23" w:name="_Toc638344467"/>
       <w:r>
         <w:rPr>
           <w:rFonts w:asciiTheme="minorHAnsi" w:eastAsiaTheme="minorEastAsia" w:hAnsiTheme="minorHAnsi" w:cstheme="minorBidi"/>
@@ -13681,9 +13643,9 @@
         </w:rPr>
         <w:t>1.3 Objectives of the Project</w:t>
       </w:r>
+      <w:bookmarkEnd w:id="21"/>
       <w:bookmarkEnd w:id="22"/>
       <w:bookmarkEnd w:id="23"/>
-      <w:bookmarkEnd w:id="24"/>
     </w:p>
     <w:p>
       <w:pPr>
@@ -14137,8 +14099,8 @@
           <w:iCs w:val="0"/>
         </w:rPr>
       </w:pPr>
-      <w:bookmarkStart w:id="25" w:name="_Toc1495913960"/>
-      <w:bookmarkStart w:id="26" w:name="_Toc353452220"/>
+      <w:bookmarkStart w:id="24" w:name="_Toc1495913960"/>
+      <w:bookmarkStart w:id="25" w:name="_Toc353452220"/>
       <w:r>
         <w:rPr>
           <w:rFonts w:asciiTheme="minorHAnsi" w:eastAsiaTheme="minorEastAsia" w:hAnsiTheme="minorHAnsi" w:cstheme="minorBidi"/>
@@ -14149,8 +14111,8 @@
         </w:rPr>
         <w:t>1.4 Report Organization</w:t>
       </w:r>
+      <w:bookmarkEnd w:id="24"/>
       <w:bookmarkEnd w:id="25"/>
-      <w:bookmarkEnd w:id="26"/>
     </w:p>
     <w:p>
       <w:pPr>
@@ -14681,8 +14643,8 @@
           <w:szCs w:val="28"/>
         </w:rPr>
       </w:pPr>
-      <w:bookmarkStart w:id="27" w:name="_Toc756960160"/>
-      <w:bookmarkStart w:id="28" w:name="_Toc250353552"/>
+      <w:bookmarkStart w:id="26" w:name="_Toc756960160"/>
+      <w:bookmarkStart w:id="27" w:name="_Toc250353552"/>
       <w:r>
         <w:rPr>
           <w:rFonts w:asciiTheme="minorHAnsi" w:eastAsiaTheme="minorEastAsia" w:hAnsiTheme="minorHAnsi" w:cstheme="minorBidi"/>
@@ -14713,8 +14675,8 @@
         </w:rPr>
         <w:t>2</w:t>
       </w:r>
+      <w:bookmarkEnd w:id="26"/>
       <w:bookmarkEnd w:id="27"/>
-      <w:bookmarkEnd w:id="28"/>
     </w:p>
     <w:p>
       <w:pPr>
@@ -14729,9 +14691,9 @@
           <w:szCs w:val="36"/>
         </w:rPr>
       </w:pPr>
-      <w:bookmarkStart w:id="29" w:name="_Toc189692615"/>
-      <w:bookmarkStart w:id="30" w:name="_Toc2017977300"/>
-      <w:bookmarkStart w:id="31" w:name="_Toc981833640"/>
+      <w:bookmarkStart w:id="28" w:name="_Toc189692615"/>
+      <w:bookmarkStart w:id="29" w:name="_Toc2017977300"/>
+      <w:bookmarkStart w:id="30" w:name="_Toc981833640"/>
       <w:r>
         <w:rPr>
           <w:rFonts w:asciiTheme="minorHAnsi" w:hAnsiTheme="minorHAnsi" w:cstheme="minorBidi"/>
@@ -14742,9 +14704,9 @@
         </w:rPr>
         <w:t>Literature Review</w:t>
       </w:r>
+      <w:bookmarkEnd w:id="28"/>
       <w:bookmarkEnd w:id="29"/>
       <w:bookmarkEnd w:id="30"/>
-      <w:bookmarkEnd w:id="31"/>
     </w:p>
     <w:p>
       <w:pPr>
@@ -14776,8 +14738,8 @@
           <w:iCs w:val="0"/>
         </w:rPr>
       </w:pPr>
-      <w:bookmarkStart w:id="32" w:name="_Toc1427534565"/>
-      <w:bookmarkStart w:id="33" w:name="_Toc1542414478"/>
+      <w:bookmarkStart w:id="31" w:name="_Toc1427534565"/>
+      <w:bookmarkStart w:id="32" w:name="_Toc1542414478"/>
       <w:r>
         <w:rPr>
           <w:rFonts w:asciiTheme="minorHAnsi" w:eastAsiaTheme="minorEastAsia" w:hAnsiTheme="minorHAnsi" w:cstheme="minorBidi"/>
@@ -14788,8 +14750,8 @@
         </w:rPr>
         <w:t>2.1 Related Works</w:t>
       </w:r>
+      <w:bookmarkEnd w:id="31"/>
       <w:bookmarkEnd w:id="32"/>
-      <w:bookmarkEnd w:id="33"/>
     </w:p>
     <w:p>
       <w:pPr>
@@ -14859,11 +14821,11 @@
           <w:szCs w:val="22"/>
         </w:rPr>
       </w:pPr>
-      <w:bookmarkStart w:id="34" w:name="_Toc1396925837"/>
+      <w:bookmarkStart w:id="33" w:name="_Toc1396925837"/>
       <w:r>
         <w:br/>
       </w:r>
-      <w:bookmarkStart w:id="35" w:name="_Toc189692616"/>
+      <w:bookmarkStart w:id="34" w:name="_Toc189692616"/>
       <w:r>
         <w:rPr>
           <w:rFonts w:asciiTheme="minorHAnsi" w:eastAsiaTheme="minorEastAsia" w:hAnsiTheme="minorHAnsi" w:cstheme="minorBidi"/>
@@ -14873,26 +14835,26 @@
         </w:rPr>
         <w:t>The industrial sector, particularly Industry 5.0, has seen a growing demand for cryptographic frameworks that ensure compliance with regulatory standards while safeguarding real-time data transmission. Yang and Zhao (2023) proposed a cryptographic framework tailored for Industry 5.0, emphasizing encryption, secure communication protocols, and real-time data protection. This work demonstrates the necessity of adaptable cryptographic solutions capable of supporting dynamic industrial environments [35]. PRISEC III builds upon these principles by offering enhanced flexibility and scalability for various sectors, including healthcare and smart grids.</w:t>
       </w:r>
+      <w:bookmarkEnd w:id="33"/>
       <w:bookmarkEnd w:id="34"/>
+    </w:p>
+    <w:p>
+      <w:pPr>
+        <w:rPr>
+          <w:sz w:val="22"/>
+          <w:szCs w:val="22"/>
+        </w:rPr>
+      </w:pPr>
+      <w:bookmarkStart w:id="35" w:name="_Toc1577550770"/>
+      <w:r>
+        <w:br/>
+      </w:r>
+      <w:bookmarkStart w:id="36" w:name="_Toc189692617"/>
+      <w:r>
+        <w:t>Emerging cryptographic techniques have sought to balance security and efficiency in resource-constrained environments. Harsh and Khandelwal (2019) proposed a hybrid framework that combined Elliptic Curve Cryptography (ECC) and the Advanced Encryption Standard (AES) to optimize memory usage and energy efficiency while maintaining strong security [21]. Building on this work, PRISEC III incorporates both ECC and AES in its security architecture, providing a scalable solution for edge-based IoT systems.</w:t>
+      </w:r>
       <w:bookmarkEnd w:id="35"/>
-    </w:p>
-    <w:p>
-      <w:pPr>
-        <w:rPr>
-          <w:sz w:val="22"/>
-          <w:szCs w:val="22"/>
-        </w:rPr>
-      </w:pPr>
-      <w:bookmarkStart w:id="36" w:name="_Toc1577550770"/>
-      <w:r>
-        <w:br/>
-      </w:r>
-      <w:bookmarkStart w:id="37" w:name="_Toc189692617"/>
-      <w:r>
-        <w:t>Emerging cryptographic techniques have sought to balance security and efficiency in resource-constrained environments. Harsh and Khandelwal (2019) proposed a hybrid framework that combined Elliptic Curve Cryptography (ECC) and the Advanced Encryption Standard (AES) to optimize memory usage and energy efficiency while maintaining strong security [21]. Building on this work, PRISEC III incorporates both ECC and AES in its security architecture, providing a scalable solution for edge-based IoT systems.</w:t>
-      </w:r>
       <w:bookmarkEnd w:id="36"/>
-      <w:bookmarkEnd w:id="37"/>
     </w:p>
     <w:p>
       <w:pPr>
@@ -15044,16 +15006,16 @@
           <w:szCs w:val="22"/>
         </w:rPr>
       </w:pPr>
-      <w:bookmarkStart w:id="38" w:name="_Toc1239324192"/>
+      <w:bookmarkStart w:id="37" w:name="_Toc1239324192"/>
       <w:r>
         <w:br/>
       </w:r>
-      <w:bookmarkStart w:id="39" w:name="_Toc189692618"/>
+      <w:bookmarkStart w:id="38" w:name="_Toc189692618"/>
       <w:r>
         <w:t>Recent evaluations of symmetric key algorithms by Boneh and Shoup (2017) highlighted the performance characteristics of different cryptographic techniques, including encryption and decryption times, throughput, and energy consumption. The study identified lightweight algorithms such as ChaCha20 and AES-256-GCM as ideal for environments with constrained resources [20]. PRISEC III leverages this insight by integrating these algorithms, ensuring faster processing with smaller data packets and reducing latency in real-time applications.</w:t>
       </w:r>
+      <w:bookmarkEnd w:id="37"/>
       <w:bookmarkEnd w:id="38"/>
-      <w:bookmarkEnd w:id="39"/>
     </w:p>
     <w:p/>
     <w:p/>
@@ -15072,8 +15034,8 @@
           <w:iCs w:val="0"/>
         </w:rPr>
       </w:pPr>
-      <w:bookmarkStart w:id="40" w:name="_Toc1734711274"/>
-      <w:bookmarkStart w:id="41" w:name="_Toc1712839315"/>
+      <w:bookmarkStart w:id="39" w:name="_Toc1734711274"/>
+      <w:bookmarkStart w:id="40" w:name="_Toc1712839315"/>
       <w:r>
         <w:rPr>
           <w:rFonts w:asciiTheme="minorHAnsi" w:eastAsiaTheme="minorEastAsia" w:hAnsiTheme="minorHAnsi" w:cstheme="minorBidi"/>
@@ -15094,8 +15056,8 @@
         </w:rPr>
         <w:t>Cryptographic Algorithms PRISEC I PRISEC II and PRISEC III</w:t>
       </w:r>
+      <w:bookmarkEnd w:id="39"/>
       <w:bookmarkEnd w:id="40"/>
-      <w:bookmarkEnd w:id="41"/>
       <w:r>
         <w:rPr>
           <w:rFonts w:asciiTheme="minorHAnsi" w:eastAsiaTheme="minorEastAsia" w:hAnsiTheme="minorHAnsi" w:cstheme="minorBidi"/>
@@ -15134,9 +15096,9 @@
           <w:rFonts w:asciiTheme="minorHAnsi" w:eastAsiaTheme="minorEastAsia" w:hAnsiTheme="minorHAnsi" w:cstheme="minorBidi"/>
         </w:rPr>
       </w:pPr>
-      <w:bookmarkStart w:id="42" w:name="_Toc189692619"/>
-      <w:bookmarkStart w:id="43" w:name="_Toc993300795"/>
-      <w:bookmarkStart w:id="44" w:name="_Toc1266781081"/>
+      <w:bookmarkStart w:id="41" w:name="_Toc189692619"/>
+      <w:bookmarkStart w:id="42" w:name="_Toc993300795"/>
+      <w:bookmarkStart w:id="43" w:name="_Toc1266781081"/>
       <w:r>
         <w:rPr>
           <w:rStyle w:val="Strong"/>
@@ -15145,9 +15107,9 @@
         </w:rPr>
         <w:t>1. Cryptographic Algorithm Enhancements</w:t>
       </w:r>
+      <w:bookmarkEnd w:id="41"/>
       <w:bookmarkEnd w:id="42"/>
       <w:bookmarkEnd w:id="43"/>
-      <w:bookmarkEnd w:id="44"/>
     </w:p>
     <w:p>
       <w:pPr>
@@ -15158,8 +15120,8 @@
           <w:iCs w:val="0"/>
         </w:rPr>
       </w:pPr>
-      <w:bookmarkStart w:id="45" w:name="_Toc469437152"/>
-      <w:bookmarkStart w:id="46" w:name="_Toc845984190"/>
+      <w:bookmarkStart w:id="44" w:name="_Toc469437152"/>
+      <w:bookmarkStart w:id="45" w:name="_Toc845984190"/>
       <w:r>
         <w:rPr>
           <w:rStyle w:val="Strong"/>
@@ -15170,8 +15132,8 @@
         </w:rPr>
         <w:t>PRISEC I</w:t>
       </w:r>
+      <w:bookmarkEnd w:id="44"/>
       <w:bookmarkEnd w:id="45"/>
-      <w:bookmarkEnd w:id="46"/>
     </w:p>
     <w:p>
       <w:pPr>
@@ -15501,8 +15463,8 @@
           <w:iCs w:val="0"/>
         </w:rPr>
       </w:pPr>
-      <w:bookmarkStart w:id="47" w:name="_Toc1582075360"/>
-      <w:bookmarkStart w:id="48" w:name="_Toc1899942280"/>
+      <w:bookmarkStart w:id="46" w:name="_Toc1582075360"/>
+      <w:bookmarkStart w:id="47" w:name="_Toc1899942280"/>
       <w:r>
         <w:rPr>
           <w:rStyle w:val="Strong"/>
@@ -15513,8 +15475,8 @@
         </w:rPr>
         <w:t>PRISEC II</w:t>
       </w:r>
+      <w:bookmarkEnd w:id="46"/>
       <w:bookmarkEnd w:id="47"/>
-      <w:bookmarkEnd w:id="48"/>
     </w:p>
     <w:p>
       <w:pPr>
@@ -15829,8 +15791,8 @@
           <w:iCs w:val="0"/>
         </w:rPr>
       </w:pPr>
-      <w:bookmarkStart w:id="49" w:name="_Toc1280412117"/>
-      <w:bookmarkStart w:id="50" w:name="_Toc1245153125"/>
+      <w:bookmarkStart w:id="48" w:name="_Toc1280412117"/>
+      <w:bookmarkStart w:id="49" w:name="_Toc1245153125"/>
       <w:r>
         <w:rPr>
           <w:rStyle w:val="Strong"/>
@@ -15841,8 +15803,8 @@
         </w:rPr>
         <w:t>PRISEC III</w:t>
       </w:r>
+      <w:bookmarkEnd w:id="48"/>
       <w:bookmarkEnd w:id="49"/>
-      <w:bookmarkEnd w:id="50"/>
     </w:p>
     <w:p>
       <w:pPr>
@@ -16163,9 +16125,9 @@
           <w:rFonts w:asciiTheme="minorHAnsi" w:eastAsiaTheme="minorEastAsia" w:hAnsiTheme="minorHAnsi" w:cstheme="minorBidi"/>
         </w:rPr>
       </w:pPr>
-      <w:bookmarkStart w:id="51" w:name="_Toc189692620"/>
-      <w:bookmarkStart w:id="52" w:name="_Toc1077825556"/>
-      <w:bookmarkStart w:id="53" w:name="_Toc1954474528"/>
+      <w:bookmarkStart w:id="50" w:name="_Toc189692620"/>
+      <w:bookmarkStart w:id="51" w:name="_Toc1077825556"/>
+      <w:bookmarkStart w:id="52" w:name="_Toc1954474528"/>
       <w:r>
         <w:rPr>
           <w:rStyle w:val="Strong"/>
@@ -16175,9 +16137,9 @@
         <w:lastRenderedPageBreak/>
         <w:t>2. Packet Size Support</w:t>
       </w:r>
+      <w:bookmarkEnd w:id="50"/>
       <w:bookmarkEnd w:id="51"/>
       <w:bookmarkEnd w:id="52"/>
-      <w:bookmarkEnd w:id="53"/>
     </w:p>
     <w:p>
       <w:pPr>
@@ -16283,9 +16245,9 @@
           <w:szCs w:val="28"/>
         </w:rPr>
       </w:pPr>
-      <w:bookmarkStart w:id="54" w:name="_Toc189692621"/>
-      <w:bookmarkStart w:id="55" w:name="_Toc1966131744"/>
-      <w:bookmarkStart w:id="56" w:name="_Toc2062862472"/>
+      <w:bookmarkStart w:id="53" w:name="_Toc189692621"/>
+      <w:bookmarkStart w:id="54" w:name="_Toc1966131744"/>
+      <w:bookmarkStart w:id="55" w:name="_Toc2062862472"/>
       <w:r>
         <w:rPr>
           <w:rStyle w:val="Strong"/>
@@ -16294,9 +16256,9 @@
         </w:rPr>
         <w:t>3. Performance Improvements</w:t>
       </w:r>
+      <w:bookmarkEnd w:id="53"/>
       <w:bookmarkEnd w:id="54"/>
       <w:bookmarkEnd w:id="55"/>
-      <w:bookmarkEnd w:id="56"/>
     </w:p>
     <w:p>
       <w:pPr>
@@ -16424,9 +16386,9 @@
           <w:szCs w:val="28"/>
         </w:rPr>
       </w:pPr>
-      <w:bookmarkStart w:id="57" w:name="_Toc189692622"/>
-      <w:bookmarkStart w:id="58" w:name="_Toc1220437834"/>
-      <w:bookmarkStart w:id="59" w:name="_Toc1170524201"/>
+      <w:bookmarkStart w:id="56" w:name="_Toc189692622"/>
+      <w:bookmarkStart w:id="57" w:name="_Toc1220437834"/>
+      <w:bookmarkStart w:id="58" w:name="_Toc1170524201"/>
       <w:r>
         <w:rPr>
           <w:rStyle w:val="Strong"/>
@@ -16435,9 +16397,9 @@
         </w:rPr>
         <w:t>4. Role-Based Security Levels</w:t>
       </w:r>
+      <w:bookmarkEnd w:id="56"/>
       <w:bookmarkEnd w:id="57"/>
       <w:bookmarkEnd w:id="58"/>
-      <w:bookmarkEnd w:id="59"/>
     </w:p>
     <w:p/>
     <w:tbl>
@@ -17108,8 +17070,8 @@
           <w:iCs w:val="0"/>
         </w:rPr>
       </w:pPr>
-      <w:bookmarkStart w:id="60" w:name="_Toc933924893"/>
-      <w:bookmarkStart w:id="61" w:name="_Toc1956249423"/>
+      <w:bookmarkStart w:id="59" w:name="_Toc933924893"/>
+      <w:bookmarkStart w:id="60" w:name="_Toc1956249423"/>
       <w:r>
         <w:rPr>
           <w:rStyle w:val="Strong"/>
@@ -17120,8 +17082,8 @@
         </w:rPr>
         <w:t>Key Observations:</w:t>
       </w:r>
+      <w:bookmarkEnd w:id="59"/>
       <w:bookmarkEnd w:id="60"/>
-      <w:bookmarkEnd w:id="61"/>
     </w:p>
     <w:p>
       <w:pPr>
@@ -17203,9 +17165,9 @@
           <w:rFonts w:asciiTheme="minorHAnsi" w:eastAsiaTheme="minorEastAsia" w:hAnsiTheme="minorHAnsi" w:cstheme="minorBidi"/>
         </w:rPr>
       </w:pPr>
-      <w:bookmarkStart w:id="62" w:name="_Toc189692623"/>
-      <w:bookmarkStart w:id="63" w:name="_Toc166215175"/>
-      <w:bookmarkStart w:id="64" w:name="_Toc136890710"/>
+      <w:bookmarkStart w:id="61" w:name="_Toc189692623"/>
+      <w:bookmarkStart w:id="62" w:name="_Toc166215175"/>
+      <w:bookmarkStart w:id="63" w:name="_Toc136890710"/>
       <w:r>
         <w:rPr>
           <w:rStyle w:val="Strong"/>
@@ -17215,9 +17177,9 @@
         <w:lastRenderedPageBreak/>
         <w:t>5. Data Integrity and Key Exchange Mechanisms</w:t>
       </w:r>
+      <w:bookmarkEnd w:id="61"/>
       <w:bookmarkEnd w:id="62"/>
       <w:bookmarkEnd w:id="63"/>
-      <w:bookmarkEnd w:id="64"/>
     </w:p>
     <w:p>
       <w:pPr>
@@ -17291,8 +17253,8 @@
           <w:bCs/>
         </w:rPr>
       </w:pPr>
-      <w:bookmarkStart w:id="65" w:name="_Toc1658928455"/>
-      <w:bookmarkStart w:id="66" w:name="_Toc288233990"/>
+      <w:bookmarkStart w:id="64" w:name="_Toc1658928455"/>
+      <w:bookmarkStart w:id="65" w:name="_Toc288233990"/>
       <w:r>
         <w:rPr>
           <w:rFonts w:asciiTheme="minorHAnsi" w:eastAsiaTheme="minorEastAsia" w:hAnsiTheme="minorHAnsi" w:cstheme="minorBidi"/>
@@ -17309,8 +17271,8 @@
         </w:rPr>
         <w:t>Summary of Key Improvements</w:t>
       </w:r>
+      <w:bookmarkEnd w:id="64"/>
       <w:bookmarkEnd w:id="65"/>
-      <w:bookmarkEnd w:id="66"/>
     </w:p>
     <w:tbl>
       <w:tblPr>
@@ -18077,9 +18039,9 @@
           <w:bCs/>
         </w:rPr>
       </w:pPr>
-      <w:bookmarkStart w:id="67" w:name="_Toc189692624"/>
-      <w:bookmarkStart w:id="68" w:name="_Toc975829972"/>
-      <w:bookmarkStart w:id="69" w:name="_Toc559433819"/>
+      <w:bookmarkStart w:id="66" w:name="_Toc189692624"/>
+      <w:bookmarkStart w:id="67" w:name="_Toc975829972"/>
+      <w:bookmarkStart w:id="68" w:name="_Toc559433819"/>
       <w:r>
         <w:rPr>
           <w:rFonts w:asciiTheme="minorHAnsi" w:eastAsiaTheme="minorEastAsia" w:hAnsiTheme="minorHAnsi" w:cstheme="minorBidi"/>
@@ -18088,9 +18050,9 @@
         </w:rPr>
         <w:t>2.3 RESEARCH QUESTIONS</w:t>
       </w:r>
+      <w:bookmarkEnd w:id="66"/>
       <w:bookmarkEnd w:id="67"/>
       <w:bookmarkEnd w:id="68"/>
-      <w:bookmarkEnd w:id="69"/>
     </w:p>
     <w:p>
       <w:pPr>
@@ -18274,9 +18236,9 @@
           <w:bCs/>
         </w:rPr>
       </w:pPr>
-      <w:bookmarkStart w:id="70" w:name="_Toc189692625"/>
-      <w:bookmarkStart w:id="71" w:name="_Toc1455821182"/>
-      <w:bookmarkStart w:id="72" w:name="_Toc401978326"/>
+      <w:bookmarkStart w:id="69" w:name="_Toc189692625"/>
+      <w:bookmarkStart w:id="70" w:name="_Toc1455821182"/>
+      <w:bookmarkStart w:id="71" w:name="_Toc401978326"/>
       <w:r>
         <w:rPr>
           <w:rFonts w:asciiTheme="minorHAnsi" w:eastAsiaTheme="minorEastAsia" w:hAnsiTheme="minorHAnsi" w:cstheme="minorBidi"/>
@@ -18285,9 +18247,9 @@
         </w:rPr>
         <w:t>2.4 Conclusion</w:t>
       </w:r>
+      <w:bookmarkEnd w:id="69"/>
       <w:bookmarkEnd w:id="70"/>
       <w:bookmarkEnd w:id="71"/>
-      <w:bookmarkEnd w:id="72"/>
     </w:p>
     <w:p>
       <w:pPr>
@@ -18492,9 +18454,9 @@
           <w:szCs w:val="28"/>
         </w:rPr>
       </w:pPr>
-      <w:bookmarkStart w:id="73" w:name="_Toc189692626"/>
-      <w:bookmarkStart w:id="74" w:name="_Toc986155221"/>
-      <w:bookmarkStart w:id="75" w:name="_Toc1872877671"/>
+      <w:bookmarkStart w:id="72" w:name="_Toc189692626"/>
+      <w:bookmarkStart w:id="73" w:name="_Toc986155221"/>
+      <w:bookmarkStart w:id="74" w:name="_Toc1872877671"/>
       <w:r>
         <w:rPr>
           <w:rFonts w:asciiTheme="minorHAnsi" w:eastAsiaTheme="minorEastAsia" w:hAnsiTheme="minorHAnsi" w:cstheme="minorBidi"/>
@@ -18505,9 +18467,9 @@
         </w:rPr>
         <w:t>chapter 3</w:t>
       </w:r>
+      <w:bookmarkEnd w:id="72"/>
       <w:bookmarkEnd w:id="73"/>
       <w:bookmarkEnd w:id="74"/>
-      <w:bookmarkEnd w:id="75"/>
     </w:p>
     <w:p>
       <w:pPr>
@@ -18518,9 +18480,9 @@
           <w:rFonts w:asciiTheme="minorHAnsi" w:eastAsiaTheme="minorEastAsia" w:hAnsiTheme="minorHAnsi" w:cstheme="minorBidi"/>
         </w:rPr>
       </w:pPr>
-      <w:bookmarkStart w:id="76" w:name="_Toc189692627"/>
-      <w:bookmarkStart w:id="77" w:name="_Toc2086882784"/>
-      <w:bookmarkStart w:id="78" w:name="_Toc290020020"/>
+      <w:bookmarkStart w:id="75" w:name="_Toc189692627"/>
+      <w:bookmarkStart w:id="76" w:name="_Toc2086882784"/>
+      <w:bookmarkStart w:id="77" w:name="_Toc290020020"/>
       <w:r>
         <w:rPr>
           <w:rStyle w:val="Strong"/>
@@ -18537,9 +18499,9 @@
         </w:rPr>
         <w:t xml:space="preserve"> III</w:t>
       </w:r>
+      <w:bookmarkEnd w:id="75"/>
       <w:bookmarkEnd w:id="76"/>
       <w:bookmarkEnd w:id="77"/>
-      <w:bookmarkEnd w:id="78"/>
     </w:p>
     <w:p>
       <w:pPr>
@@ -18571,9 +18533,9 @@
           <w:bCs/>
         </w:rPr>
       </w:pPr>
-      <w:bookmarkStart w:id="79" w:name="_Toc189692628"/>
-      <w:bookmarkStart w:id="80" w:name="_Toc45145287"/>
-      <w:bookmarkStart w:id="81" w:name="_Toc20177472"/>
+      <w:bookmarkStart w:id="78" w:name="_Toc189692628"/>
+      <w:bookmarkStart w:id="79" w:name="_Toc45145287"/>
+      <w:bookmarkStart w:id="80" w:name="_Toc20177472"/>
       <w:r>
         <w:rPr>
           <w:rFonts w:asciiTheme="minorHAnsi" w:hAnsiTheme="minorHAnsi" w:cstheme="minorBidi"/>
@@ -18590,9 +18552,9 @@
         </w:rPr>
         <w:t xml:space="preserve"> III</w:t>
       </w:r>
+      <w:bookmarkEnd w:id="78"/>
       <w:bookmarkEnd w:id="79"/>
       <w:bookmarkEnd w:id="80"/>
-      <w:bookmarkEnd w:id="81"/>
     </w:p>
     <w:p>
       <w:pPr>
@@ -18640,8 +18602,8 @@
           <w:bCs/>
         </w:rPr>
       </w:pPr>
-      <w:bookmarkStart w:id="82" w:name="_Toc234878831"/>
-      <w:bookmarkStart w:id="83" w:name="_Toc1892821661"/>
+      <w:bookmarkStart w:id="81" w:name="_Toc234878831"/>
+      <w:bookmarkStart w:id="82" w:name="_Toc1892821661"/>
       <w:r>
         <w:rPr>
           <w:rFonts w:asciiTheme="minorHAnsi" w:eastAsiaTheme="minorEastAsia" w:hAnsiTheme="minorHAnsi" w:cstheme="minorBidi"/>
@@ -18650,8 +18612,8 @@
         </w:rPr>
         <w:t>3.1.1 Symmetric Encryption (AES, Blowfish, ChaCha20)</w:t>
       </w:r>
+      <w:bookmarkEnd w:id="81"/>
       <w:bookmarkEnd w:id="82"/>
-      <w:bookmarkEnd w:id="83"/>
     </w:p>
     <w:p>
       <w:pPr>
@@ -18663,8 +18625,8 @@
           <w:szCs w:val="22"/>
         </w:rPr>
       </w:pPr>
-      <w:bookmarkStart w:id="84" w:name="_Toc1620526242"/>
-      <w:bookmarkStart w:id="85" w:name="_Toc806722204"/>
+      <w:bookmarkStart w:id="83" w:name="_Toc1620526242"/>
+      <w:bookmarkStart w:id="84" w:name="_Toc806722204"/>
       <w:r>
         <w:rPr>
           <w:rStyle w:val="Heading4Char"/>
@@ -18696,8 +18658,8 @@
         </w:rPr>
         <w:t>)</w:t>
       </w:r>
+      <w:bookmarkEnd w:id="83"/>
       <w:bookmarkEnd w:id="84"/>
-      <w:bookmarkEnd w:id="85"/>
       <w:proofErr w:type="gramEnd"/>
       <w:r>
         <w:br/>
@@ -19203,8 +19165,8 @@
           <w:szCs w:val="22"/>
         </w:rPr>
       </w:pPr>
-      <w:bookmarkStart w:id="86" w:name="_Toc2053718785"/>
-      <w:bookmarkStart w:id="87" w:name="_Toc1808463280"/>
+      <w:bookmarkStart w:id="85" w:name="_Toc2053718785"/>
+      <w:bookmarkStart w:id="86" w:name="_Toc1808463280"/>
       <w:r>
         <w:rPr>
           <w:rStyle w:val="Heading4Char"/>
@@ -19216,8 +19178,8 @@
         </w:rPr>
         <w:t>Blowfish</w:t>
       </w:r>
+      <w:bookmarkEnd w:id="85"/>
       <w:bookmarkEnd w:id="86"/>
-      <w:bookmarkEnd w:id="87"/>
       <w:r>
         <w:br/>
       </w:r>
@@ -19741,8 +19703,8 @@
           <w:szCs w:val="22"/>
         </w:rPr>
       </w:pPr>
-      <w:bookmarkStart w:id="88" w:name="_Toc1115850821"/>
-      <w:bookmarkStart w:id="89" w:name="_Toc1178009038"/>
+      <w:bookmarkStart w:id="87" w:name="_Toc1115850821"/>
+      <w:bookmarkStart w:id="88" w:name="_Toc1178009038"/>
       <w:r>
         <w:rPr>
           <w:rStyle w:val="Heading4Char"/>
@@ -19754,8 +19716,8 @@
         </w:rPr>
         <w:t>ChaCha20</w:t>
       </w:r>
+      <w:bookmarkEnd w:id="87"/>
       <w:bookmarkEnd w:id="88"/>
-      <w:bookmarkEnd w:id="89"/>
       <w:r>
         <w:br/>
       </w:r>
@@ -20145,8 +20107,8 @@
           <w:bCs/>
         </w:rPr>
       </w:pPr>
-      <w:bookmarkStart w:id="90" w:name="_Toc1413859242"/>
-      <w:bookmarkStart w:id="91" w:name="_Toc27096391"/>
+      <w:bookmarkStart w:id="89" w:name="_Toc1413859242"/>
+      <w:bookmarkStart w:id="90" w:name="_Toc27096391"/>
       <w:r>
         <w:rPr>
           <w:rFonts w:asciiTheme="minorHAnsi" w:eastAsiaTheme="minorEastAsia" w:hAnsiTheme="minorHAnsi" w:cstheme="minorBidi"/>
@@ -20155,8 +20117,8 @@
         </w:rPr>
         <w:t>3.1.2 Asymmetric Encryption (ECC and RSA)</w:t>
       </w:r>
+      <w:bookmarkEnd w:id="89"/>
       <w:bookmarkEnd w:id="90"/>
-      <w:bookmarkEnd w:id="91"/>
     </w:p>
     <w:p>
       <w:pPr>
@@ -20168,8 +20130,8 @@
           <w:szCs w:val="22"/>
         </w:rPr>
       </w:pPr>
-      <w:bookmarkStart w:id="92" w:name="_Toc1692221183"/>
-      <w:bookmarkStart w:id="93" w:name="_Toc1324196253"/>
+      <w:bookmarkStart w:id="91" w:name="_Toc1692221183"/>
+      <w:bookmarkStart w:id="92" w:name="_Toc1324196253"/>
       <w:r>
         <w:rPr>
           <w:rStyle w:val="Heading4Char"/>
@@ -20191,8 +20153,8 @@
         </w:rPr>
         <w:t>)</w:t>
       </w:r>
+      <w:bookmarkEnd w:id="91"/>
       <w:bookmarkEnd w:id="92"/>
-      <w:bookmarkEnd w:id="93"/>
       <w:proofErr w:type="gramEnd"/>
       <w:r>
         <w:br/>
@@ -20647,8 +20609,8 @@
           <w:szCs w:val="22"/>
         </w:rPr>
       </w:pPr>
-      <w:bookmarkStart w:id="94" w:name="_Toc395506897"/>
-      <w:bookmarkStart w:id="95" w:name="_Toc2139351455"/>
+      <w:bookmarkStart w:id="93" w:name="_Toc395506897"/>
+      <w:bookmarkStart w:id="94" w:name="_Toc2139351455"/>
       <w:r>
         <w:rPr>
           <w:rStyle w:val="Heading4Char"/>
@@ -20672,8 +20634,8 @@
         </w:rPr>
         <w:t>)</w:t>
       </w:r>
+      <w:bookmarkEnd w:id="93"/>
       <w:bookmarkEnd w:id="94"/>
-      <w:bookmarkEnd w:id="95"/>
       <w:proofErr w:type="gramEnd"/>
       <w:r>
         <w:br/>
@@ -21451,8 +21413,8 @@
           <w:bCs/>
         </w:rPr>
       </w:pPr>
-      <w:bookmarkStart w:id="96" w:name="_Toc1518872528"/>
-      <w:bookmarkStart w:id="97" w:name="_Toc1373107566"/>
+      <w:bookmarkStart w:id="95" w:name="_Toc1518872528"/>
+      <w:bookmarkStart w:id="96" w:name="_Toc1373107566"/>
       <w:r>
         <w:rPr>
           <w:rFonts w:asciiTheme="minorHAnsi" w:eastAsiaTheme="minorEastAsia" w:hAnsiTheme="minorHAnsi" w:cstheme="minorBidi"/>
@@ -21461,8 +21423,8 @@
         </w:rPr>
         <w:t>3.1.3 Hash Functions and HMAC (SHA-512)</w:t>
       </w:r>
+      <w:bookmarkEnd w:id="95"/>
       <w:bookmarkEnd w:id="96"/>
-      <w:bookmarkEnd w:id="97"/>
     </w:p>
     <w:p>
       <w:pPr>
@@ -22244,9 +22206,9 @@
           <w:bCs/>
         </w:rPr>
       </w:pPr>
-      <w:bookmarkStart w:id="98" w:name="_Toc189692629"/>
-      <w:bookmarkStart w:id="99" w:name="_Toc1662660707"/>
-      <w:bookmarkStart w:id="100" w:name="_Toc1916882563"/>
+      <w:bookmarkStart w:id="97" w:name="_Toc189692629"/>
+      <w:bookmarkStart w:id="98" w:name="_Toc1662660707"/>
+      <w:bookmarkStart w:id="99" w:name="_Toc1916882563"/>
       <w:r>
         <w:rPr>
           <w:rFonts w:asciiTheme="minorHAnsi" w:hAnsiTheme="minorHAnsi" w:cstheme="minorBidi"/>
@@ -22255,9 +22217,9 @@
         </w:rPr>
         <w:t>3.2 SELECTION OF CRYPTOGRAPHIC ALGORITHMS</w:t>
       </w:r>
+      <w:bookmarkEnd w:id="97"/>
       <w:bookmarkEnd w:id="98"/>
       <w:bookmarkEnd w:id="99"/>
-      <w:bookmarkEnd w:id="100"/>
     </w:p>
     <w:p>
       <w:pPr>
@@ -22324,9 +22286,9 @@
           <w:bCs/>
         </w:rPr>
       </w:pPr>
-      <w:bookmarkStart w:id="101" w:name="_Toc189692630"/>
-      <w:bookmarkStart w:id="102" w:name="_Toc379671677"/>
-      <w:bookmarkStart w:id="103" w:name="_Toc716888056"/>
+      <w:bookmarkStart w:id="100" w:name="_Toc189692630"/>
+      <w:bookmarkStart w:id="101" w:name="_Toc379671677"/>
+      <w:bookmarkStart w:id="102" w:name="_Toc716888056"/>
       <w:r>
         <w:rPr>
           <w:rFonts w:asciiTheme="minorHAnsi" w:hAnsiTheme="minorHAnsi" w:cstheme="minorBidi"/>
@@ -22335,9 +22297,9 @@
         </w:rPr>
         <w:t>3.3 TOOLS FOR IMPLEMENTATION AND TESTING</w:t>
       </w:r>
+      <w:bookmarkEnd w:id="100"/>
       <w:bookmarkEnd w:id="101"/>
       <w:bookmarkEnd w:id="102"/>
-      <w:bookmarkEnd w:id="103"/>
     </w:p>
     <w:p>
       <w:pPr>
@@ -22350,8 +22312,8 @@
           <w:iCs w:val="0"/>
         </w:rPr>
       </w:pPr>
-      <w:bookmarkStart w:id="104" w:name="_Toc796994612"/>
-      <w:bookmarkStart w:id="105" w:name="_Toc1625360867"/>
+      <w:bookmarkStart w:id="103" w:name="_Toc796994612"/>
+      <w:bookmarkStart w:id="104" w:name="_Toc1625360867"/>
       <w:r>
         <w:rPr>
           <w:rFonts w:asciiTheme="minorHAnsi" w:eastAsiaTheme="minorEastAsia" w:hAnsiTheme="minorHAnsi" w:cstheme="minorBidi"/>
@@ -22362,8 +22324,8 @@
         </w:rPr>
         <w:t>3.3.1 Python Programming Language</w:t>
       </w:r>
+      <w:bookmarkEnd w:id="103"/>
       <w:bookmarkEnd w:id="104"/>
-      <w:bookmarkEnd w:id="105"/>
     </w:p>
     <w:p>
       <w:pPr>
@@ -23387,14 +23349,28 @@
         <w:rPr>
           <w:color w:val="333333"/>
         </w:rPr>
-        <w:t xml:space="preserve"> = rsa_</w:t>
+        <w:t xml:space="preserve"> = </w:t>
+      </w:r>
+      <w:proofErr w:type="spellStart"/>
+      <w:r>
+        <w:rPr>
+          <w:color w:val="333333"/>
+        </w:rPr>
+        <w:t>rsa_</w:t>
       </w:r>
       <w:proofErr w:type="gramStart"/>
       <w:r>
         <w:rPr>
           <w:color w:val="333333"/>
         </w:rPr>
-        <w:t>key.publickey()</w:t>
+        <w:t>key.publickey</w:t>
+      </w:r>
+      <w:proofErr w:type="spellEnd"/>
+      <w:r>
+        <w:rPr>
+          <w:color w:val="333333"/>
+        </w:rPr>
+        <w:t>()</w:t>
       </w:r>
       <w:proofErr w:type="gramEnd"/>
     </w:p>
@@ -23905,6 +23881,7 @@
         </w:rPr>
         <w:t xml:space="preserve">    </w:t>
       </w:r>
+      <w:proofErr w:type="spellStart"/>
       <w:proofErr w:type="gramStart"/>
       <w:r>
         <w:rPr>
@@ -23912,6 +23889,7 @@
         </w:rPr>
         <w:t>ciphertext</w:t>
       </w:r>
+      <w:proofErr w:type="spellEnd"/>
       <w:proofErr w:type="gramEnd"/>
       <w:r>
         <w:rPr>
@@ -24055,7 +24033,21 @@
         <w:rPr>
           <w:color w:val="333333"/>
         </w:rPr>
-        <w:t>(ciphertext, key, nonce, tag):</w:t>
+        <w:t>(</w:t>
+      </w:r>
+      <w:proofErr w:type="spellStart"/>
+      <w:r>
+        <w:rPr>
+          <w:color w:val="333333"/>
+        </w:rPr>
+        <w:t>ciphertext</w:t>
+      </w:r>
+      <w:proofErr w:type="spellEnd"/>
+      <w:r>
+        <w:rPr>
+          <w:color w:val="333333"/>
+        </w:rPr>
+        <w:t>, key, nonce, tag):</w:t>
       </w:r>
     </w:p>
     <w:p>
@@ -24184,7 +24176,21 @@
         <w:rPr>
           <w:color w:val="333333"/>
         </w:rPr>
-        <w:t>(ciphertext, tag)</w:t>
+        <w:t>(</w:t>
+      </w:r>
+      <w:proofErr w:type="spellStart"/>
+      <w:r>
+        <w:rPr>
+          <w:color w:val="333333"/>
+        </w:rPr>
+        <w:t>ciphertext</w:t>
+      </w:r>
+      <w:proofErr w:type="spellEnd"/>
+      <w:r>
+        <w:rPr>
+          <w:color w:val="333333"/>
+        </w:rPr>
+        <w:t>, tag)</w:t>
       </w:r>
     </w:p>
     <w:p>
@@ -24463,6 +24469,7 @@
         </w:rPr>
         <w:t xml:space="preserve">    </w:t>
       </w:r>
+      <w:proofErr w:type="spellStart"/>
       <w:proofErr w:type="gramStart"/>
       <w:r>
         <w:rPr>
@@ -24470,6 +24477,7 @@
         </w:rPr>
         <w:t>ciphertext</w:t>
       </w:r>
+      <w:proofErr w:type="spellEnd"/>
       <w:proofErr w:type="gramEnd"/>
       <w:r>
         <w:rPr>
@@ -24613,7 +24621,21 @@
         <w:rPr>
           <w:color w:val="333333"/>
         </w:rPr>
-        <w:t>(ciphertext, key, nonce, tag):</w:t>
+        <w:t>(</w:t>
+      </w:r>
+      <w:proofErr w:type="spellStart"/>
+      <w:r>
+        <w:rPr>
+          <w:color w:val="333333"/>
+        </w:rPr>
+        <w:t>ciphertext</w:t>
+      </w:r>
+      <w:proofErr w:type="spellEnd"/>
+      <w:r>
+        <w:rPr>
+          <w:color w:val="333333"/>
+        </w:rPr>
+        <w:t>, key, nonce, tag):</w:t>
       </w:r>
     </w:p>
     <w:p>
@@ -24742,7 +24764,21 @@
         <w:rPr>
           <w:color w:val="333333"/>
         </w:rPr>
-        <w:t>(ciphertext, tag)</w:t>
+        <w:t>(</w:t>
+      </w:r>
+      <w:proofErr w:type="spellStart"/>
+      <w:r>
+        <w:rPr>
+          <w:color w:val="333333"/>
+        </w:rPr>
+        <w:t>ciphertext</w:t>
+      </w:r>
+      <w:proofErr w:type="spellEnd"/>
+      <w:r>
+        <w:rPr>
+          <w:color w:val="333333"/>
+        </w:rPr>
+        <w:t>, tag)</w:t>
       </w:r>
     </w:p>
     <w:p>
@@ -25021,6 +25057,7 @@
         </w:rPr>
         <w:t xml:space="preserve">    </w:t>
       </w:r>
+      <w:proofErr w:type="spellStart"/>
       <w:proofErr w:type="gramStart"/>
       <w:r>
         <w:rPr>
@@ -25028,6 +25065,7 @@
         </w:rPr>
         <w:t>ciphertext</w:t>
       </w:r>
+      <w:proofErr w:type="spellEnd"/>
       <w:proofErr w:type="gramEnd"/>
       <w:r>
         <w:rPr>
@@ -25171,7 +25209,21 @@
         <w:rPr>
           <w:color w:val="333333"/>
         </w:rPr>
-        <w:t>(ciphertext, key, nonce, tag):</w:t>
+        <w:t>(</w:t>
+      </w:r>
+      <w:proofErr w:type="spellStart"/>
+      <w:r>
+        <w:rPr>
+          <w:color w:val="333333"/>
+        </w:rPr>
+        <w:t>ciphertext</w:t>
+      </w:r>
+      <w:proofErr w:type="spellEnd"/>
+      <w:r>
+        <w:rPr>
+          <w:color w:val="333333"/>
+        </w:rPr>
+        <w:t>, key, nonce, tag):</w:t>
       </w:r>
     </w:p>
     <w:p>
@@ -25300,7 +25352,21 @@
         <w:rPr>
           <w:color w:val="333333"/>
         </w:rPr>
-        <w:t>(ciphertext, tag)</w:t>
+        <w:t>(</w:t>
+      </w:r>
+      <w:proofErr w:type="spellStart"/>
+      <w:r>
+        <w:rPr>
+          <w:color w:val="333333"/>
+        </w:rPr>
+        <w:t>ciphertext</w:t>
+      </w:r>
+      <w:proofErr w:type="spellEnd"/>
+      <w:r>
+        <w:rPr>
+          <w:color w:val="333333"/>
+        </w:rPr>
+        <w:t>, tag)</w:t>
       </w:r>
     </w:p>
     <w:p>
@@ -25579,6 +25645,7 @@
         </w:rPr>
         <w:t xml:space="preserve">    </w:t>
       </w:r>
+      <w:proofErr w:type="spellStart"/>
       <w:proofErr w:type="gramStart"/>
       <w:r>
         <w:rPr>
@@ -25586,6 +25653,7 @@
         </w:rPr>
         <w:t>ciphertext</w:t>
       </w:r>
+      <w:proofErr w:type="spellEnd"/>
       <w:proofErr w:type="gramEnd"/>
       <w:r>
         <w:rPr>
@@ -25730,7 +25798,21 @@
         <w:rPr>
           <w:color w:val="333333"/>
         </w:rPr>
-        <w:t>(ciphertext, key, nonce):</w:t>
+        <w:t>(</w:t>
+      </w:r>
+      <w:proofErr w:type="spellStart"/>
+      <w:r>
+        <w:rPr>
+          <w:color w:val="333333"/>
+        </w:rPr>
+        <w:t>ciphertext</w:t>
+      </w:r>
+      <w:proofErr w:type="spellEnd"/>
+      <w:r>
+        <w:rPr>
+          <w:color w:val="333333"/>
+        </w:rPr>
+        <w:t>, key, nonce):</w:t>
       </w:r>
     </w:p>
     <w:p>
@@ -25859,7 +25941,21 @@
         <w:rPr>
           <w:color w:val="333333"/>
         </w:rPr>
-        <w:t>(ciphertext)</w:t>
+        <w:t>(</w:t>
+      </w:r>
+      <w:proofErr w:type="spellStart"/>
+      <w:r>
+        <w:rPr>
+          <w:color w:val="333333"/>
+        </w:rPr>
+        <w:t>ciphertext</w:t>
+      </w:r>
+      <w:proofErr w:type="spellEnd"/>
+      <w:r>
+        <w:rPr>
+          <w:color w:val="333333"/>
+        </w:rPr>
+        <w:t>)</w:t>
       </w:r>
     </w:p>
     <w:p>
@@ -26174,6 +26270,7 @@
         </w:rPr>
         <w:t xml:space="preserve">    </w:t>
       </w:r>
+      <w:proofErr w:type="spellStart"/>
       <w:proofErr w:type="gramStart"/>
       <w:r>
         <w:rPr>
@@ -26181,6 +26278,7 @@
         </w:rPr>
         <w:t>ciphertext</w:t>
       </w:r>
+      <w:proofErr w:type="spellEnd"/>
       <w:proofErr w:type="gramEnd"/>
       <w:r>
         <w:rPr>
@@ -26302,7 +26400,21 @@
         <w:rPr>
           <w:color w:val="333333"/>
         </w:rPr>
-        <w:t>, ciphertext, end - start</w:t>
+        <w:t xml:space="preserve">, </w:t>
+      </w:r>
+      <w:proofErr w:type="spellStart"/>
+      <w:r>
+        <w:rPr>
+          <w:color w:val="333333"/>
+        </w:rPr>
+        <w:t>ciphertext</w:t>
+      </w:r>
+      <w:proofErr w:type="spellEnd"/>
+      <w:r>
+        <w:rPr>
+          <w:color w:val="333333"/>
+        </w:rPr>
+        <w:t>, end - start</w:t>
       </w:r>
     </w:p>
     <w:p>
@@ -26354,7 +26466,21 @@
         <w:rPr>
           <w:color w:val="333333"/>
         </w:rPr>
-        <w:t>(ciphertext, key, iv):</w:t>
+        <w:t>(</w:t>
+      </w:r>
+      <w:proofErr w:type="spellStart"/>
+      <w:r>
+        <w:rPr>
+          <w:color w:val="333333"/>
+        </w:rPr>
+        <w:t>ciphertext</w:t>
+      </w:r>
+      <w:proofErr w:type="spellEnd"/>
+      <w:r>
+        <w:rPr>
+          <w:color w:val="333333"/>
+        </w:rPr>
+        <w:t>, key, iv):</w:t>
       </w:r>
     </w:p>
     <w:p>
@@ -26500,12 +26626,20 @@
         </w:rPr>
         <w:t>(</w:t>
       </w:r>
+      <w:proofErr w:type="spellStart"/>
       <w:proofErr w:type="gramEnd"/>
       <w:r>
         <w:rPr>
           <w:color w:val="333333"/>
         </w:rPr>
-        <w:t>ciphertext)</w:t>
+        <w:t>ciphertext</w:t>
+      </w:r>
+      <w:proofErr w:type="spellEnd"/>
+      <w:r>
+        <w:rPr>
+          <w:color w:val="333333"/>
+        </w:rPr>
+        <w:t>)</w:t>
       </w:r>
     </w:p>
     <w:p>
@@ -27422,6 +27556,7 @@
         </w:rPr>
         <w:t xml:space="preserve">    </w:t>
       </w:r>
+      <w:proofErr w:type="spellStart"/>
       <w:proofErr w:type="gramStart"/>
       <w:r>
         <w:rPr>
@@ -27429,6 +27564,7 @@
         </w:rPr>
         <w:t>ciphertext</w:t>
       </w:r>
+      <w:proofErr w:type="spellEnd"/>
       <w:proofErr w:type="gramEnd"/>
       <w:r>
         <w:rPr>
@@ -27574,7 +27710,21 @@
         <w:rPr>
           <w:color w:val="333333"/>
         </w:rPr>
-        <w:t xml:space="preserve">(ciphertext, </w:t>
+        <w:t>(</w:t>
+      </w:r>
+      <w:proofErr w:type="spellStart"/>
+      <w:r>
+        <w:rPr>
+          <w:color w:val="333333"/>
+        </w:rPr>
+        <w:t>ciphertext</w:t>
+      </w:r>
+      <w:proofErr w:type="spellEnd"/>
+      <w:r>
+        <w:rPr>
+          <w:color w:val="333333"/>
+        </w:rPr>
+        <w:t xml:space="preserve">, </w:t>
       </w:r>
       <w:proofErr w:type="spellStart"/>
       <w:r>
@@ -27810,12 +27960,20 @@
         </w:rPr>
         <w:t>(</w:t>
       </w:r>
+      <w:proofErr w:type="spellStart"/>
       <w:proofErr w:type="gramEnd"/>
       <w:r>
         <w:rPr>
           <w:color w:val="333333"/>
         </w:rPr>
-        <w:t>ciphertext, tag)</w:t>
+        <w:t>ciphertext</w:t>
+      </w:r>
+      <w:proofErr w:type="spellEnd"/>
+      <w:r>
+        <w:rPr>
+          <w:color w:val="333333"/>
+        </w:rPr>
+        <w:t>, tag)</w:t>
       </w:r>
     </w:p>
     <w:p>
@@ -28121,6 +28279,7 @@
         </w:rPr>
         <w:t xml:space="preserve">    </w:t>
       </w:r>
+      <w:proofErr w:type="spellStart"/>
       <w:proofErr w:type="gramStart"/>
       <w:r>
         <w:rPr>
@@ -28128,6 +28287,7 @@
         </w:rPr>
         <w:t>ciphertext</w:t>
       </w:r>
+      <w:proofErr w:type="spellEnd"/>
       <w:proofErr w:type="gramEnd"/>
       <w:r>
         <w:rPr>
@@ -28271,7 +28431,21 @@
         <w:rPr>
           <w:color w:val="333333"/>
         </w:rPr>
-        <w:t>(ciphertext, key, nonce):</w:t>
+        <w:t>(</w:t>
+      </w:r>
+      <w:proofErr w:type="spellStart"/>
+      <w:r>
+        <w:rPr>
+          <w:color w:val="333333"/>
+        </w:rPr>
+        <w:t>ciphertext</w:t>
+      </w:r>
+      <w:proofErr w:type="spellEnd"/>
+      <w:r>
+        <w:rPr>
+          <w:color w:val="333333"/>
+        </w:rPr>
+        <w:t>, key, nonce):</w:t>
       </w:r>
     </w:p>
     <w:p>
@@ -28386,7 +28560,21 @@
         <w:rPr>
           <w:color w:val="333333"/>
         </w:rPr>
-        <w:t>(ciphertext)</w:t>
+        <w:t>(</w:t>
+      </w:r>
+      <w:proofErr w:type="spellStart"/>
+      <w:r>
+        <w:rPr>
+          <w:color w:val="333333"/>
+        </w:rPr>
+        <w:t>ciphertext</w:t>
+      </w:r>
+      <w:proofErr w:type="spellEnd"/>
+      <w:r>
+        <w:rPr>
+          <w:color w:val="333333"/>
+        </w:rPr>
+        <w:t>)</w:t>
       </w:r>
     </w:p>
     <w:p>
@@ -28587,6 +28775,7 @@
         </w:rPr>
         <w:t xml:space="preserve">    </w:t>
       </w:r>
+      <w:proofErr w:type="spellStart"/>
       <w:proofErr w:type="gramStart"/>
       <w:r>
         <w:rPr>
@@ -28594,6 +28783,7 @@
         </w:rPr>
         <w:t>ciphertext</w:t>
       </w:r>
+      <w:proofErr w:type="spellEnd"/>
       <w:proofErr w:type="gramEnd"/>
       <w:r>
         <w:rPr>
@@ -28739,7 +28929,21 @@
         <w:rPr>
           <w:color w:val="333333"/>
         </w:rPr>
-        <w:t>(ciphertext):</w:t>
+        <w:t>(</w:t>
+      </w:r>
+      <w:proofErr w:type="spellStart"/>
+      <w:r>
+        <w:rPr>
+          <w:color w:val="333333"/>
+        </w:rPr>
+        <w:t>ciphertext</w:t>
+      </w:r>
+      <w:proofErr w:type="spellEnd"/>
+      <w:r>
+        <w:rPr>
+          <w:color w:val="333333"/>
+        </w:rPr>
+        <w:t>):</w:t>
       </w:r>
     </w:p>
     <w:p>
@@ -28777,12 +28981,20 @@
         </w:rPr>
         <w:t>OAEP.new(</w:t>
       </w:r>
+      <w:proofErr w:type="spellStart"/>
       <w:proofErr w:type="gramEnd"/>
       <w:r>
         <w:rPr>
           <w:color w:val="333333"/>
         </w:rPr>
-        <w:t>rsa_key)</w:t>
+        <w:t>rsa_key</w:t>
+      </w:r>
+      <w:proofErr w:type="spellEnd"/>
+      <w:r>
+        <w:rPr>
+          <w:color w:val="333333"/>
+        </w:rPr>
+        <w:t>)</w:t>
       </w:r>
     </w:p>
     <w:p>
@@ -28868,7 +29080,21 @@
         <w:rPr>
           <w:color w:val="333333"/>
         </w:rPr>
-        <w:t>(ciphertext)</w:t>
+        <w:t>(</w:t>
+      </w:r>
+      <w:proofErr w:type="spellStart"/>
+      <w:r>
+        <w:rPr>
+          <w:color w:val="333333"/>
+        </w:rPr>
+        <w:t>ciphertext</w:t>
+      </w:r>
+      <w:proofErr w:type="spellEnd"/>
+      <w:r>
+        <w:rPr>
+          <w:color w:val="333333"/>
+        </w:rPr>
+        <w:t>)</w:t>
       </w:r>
     </w:p>
     <w:p>
@@ -29133,6 +29359,7 @@
         </w:rPr>
         <w:t xml:space="preserve">    </w:t>
       </w:r>
+      <w:proofErr w:type="spellStart"/>
       <w:proofErr w:type="gramStart"/>
       <w:r>
         <w:rPr>
@@ -29140,6 +29367,7 @@
         </w:rPr>
         <w:t>ciphertext</w:t>
       </w:r>
+      <w:proofErr w:type="spellEnd"/>
       <w:proofErr w:type="gramEnd"/>
       <w:r>
         <w:rPr>
@@ -29283,7 +29511,21 @@
         <w:rPr>
           <w:color w:val="333333"/>
         </w:rPr>
-        <w:t>(ciphertext, key, nonce, tag):</w:t>
+        <w:t>(</w:t>
+      </w:r>
+      <w:proofErr w:type="spellStart"/>
+      <w:r>
+        <w:rPr>
+          <w:color w:val="333333"/>
+        </w:rPr>
+        <w:t>ciphertext</w:t>
+      </w:r>
+      <w:proofErr w:type="spellEnd"/>
+      <w:r>
+        <w:rPr>
+          <w:color w:val="333333"/>
+        </w:rPr>
+        <w:t>, key, nonce, tag):</w:t>
       </w:r>
     </w:p>
     <w:p>
@@ -29438,12 +29680,20 @@
         </w:rPr>
         <w:t>(</w:t>
       </w:r>
+      <w:proofErr w:type="spellStart"/>
       <w:proofErr w:type="gramEnd"/>
       <w:r>
         <w:rPr>
           <w:color w:val="333333"/>
         </w:rPr>
-        <w:t>ciphertext, tag)</w:t>
+        <w:t>ciphertext</w:t>
+      </w:r>
+      <w:proofErr w:type="spellEnd"/>
+      <w:r>
+        <w:rPr>
+          <w:color w:val="333333"/>
+        </w:rPr>
+        <w:t>, tag)</w:t>
       </w:r>
     </w:p>
     <w:p>
@@ -30605,8 +30855,8 @@
           <w:iCs w:val="0"/>
         </w:rPr>
       </w:pPr>
-      <w:bookmarkStart w:id="106" w:name="_Toc62673678"/>
-      <w:bookmarkStart w:id="107" w:name="_Toc1981670183"/>
+      <w:bookmarkStart w:id="105" w:name="_Toc62673678"/>
+      <w:bookmarkStart w:id="106" w:name="_Toc1981670183"/>
       <w:r>
         <w:rPr>
           <w:rFonts w:asciiTheme="minorHAnsi" w:eastAsiaTheme="minorEastAsia" w:hAnsiTheme="minorHAnsi" w:cstheme="minorBidi"/>
@@ -30617,8 +30867,8 @@
         </w:rPr>
         <w:t>3.3.2 Local Server (Virtualized Environment)</w:t>
       </w:r>
+      <w:bookmarkEnd w:id="105"/>
       <w:bookmarkEnd w:id="106"/>
-      <w:bookmarkEnd w:id="107"/>
     </w:p>
     <w:p>
       <w:pPr>
@@ -32035,8 +32285,8 @@
           <w:szCs w:val="28"/>
         </w:rPr>
       </w:pPr>
-      <w:bookmarkStart w:id="108" w:name="_Toc800797221"/>
-      <w:bookmarkStart w:id="109" w:name="_Toc1663172105"/>
+      <w:bookmarkStart w:id="107" w:name="_Toc800797221"/>
+      <w:bookmarkStart w:id="108" w:name="_Toc1663172105"/>
       <w:r>
         <w:rPr>
           <w:rFonts w:asciiTheme="minorHAnsi" w:eastAsiaTheme="minorEastAsia" w:hAnsiTheme="minorHAnsi" w:cstheme="minorBidi"/>
@@ -32047,10 +32297,10 @@
         </w:rPr>
         <w:t>CHAPTER 4</w:t>
       </w:r>
-      <w:bookmarkStart w:id="110" w:name="_bookmark36"/>
+      <w:bookmarkStart w:id="109" w:name="_bookmark36"/>
+      <w:bookmarkEnd w:id="107"/>
       <w:bookmarkEnd w:id="108"/>
       <w:bookmarkEnd w:id="109"/>
-      <w:bookmarkEnd w:id="110"/>
     </w:p>
     <w:p/>
     <w:p>
@@ -32062,8 +32312,8 @@
           <w:bCs/>
         </w:rPr>
       </w:pPr>
-      <w:bookmarkStart w:id="111" w:name="_Toc394962848"/>
-      <w:bookmarkStart w:id="112" w:name="_Toc1674899167"/>
+      <w:bookmarkStart w:id="110" w:name="_Toc394962848"/>
+      <w:bookmarkStart w:id="111" w:name="_Toc1674899167"/>
       <w:r>
         <w:rPr>
           <w:rFonts w:asciiTheme="minorHAnsi" w:eastAsiaTheme="minorEastAsia" w:hAnsiTheme="minorHAnsi" w:cstheme="minorBidi"/>
@@ -32072,8 +32322,8 @@
         </w:rPr>
         <w:t>Implementation and testing of cryptographic algorithms</w:t>
       </w:r>
+      <w:bookmarkEnd w:id="110"/>
       <w:bookmarkEnd w:id="111"/>
-      <w:bookmarkEnd w:id="112"/>
     </w:p>
     <w:p>
       <w:pPr>
@@ -32133,8 +32383,8 @@
           <w:bCs/>
         </w:rPr>
       </w:pPr>
-      <w:bookmarkStart w:id="113" w:name="_Toc1390456490"/>
-      <w:bookmarkStart w:id="114" w:name="_Toc654327381"/>
+      <w:bookmarkStart w:id="112" w:name="_Toc1390456490"/>
+      <w:bookmarkStart w:id="113" w:name="_Toc654327381"/>
       <w:r>
         <w:rPr>
           <w:rFonts w:asciiTheme="minorHAnsi" w:eastAsiaTheme="minorEastAsia" w:hAnsiTheme="minorHAnsi" w:cstheme="minorBidi"/>
@@ -32151,8 +32401,8 @@
         </w:rPr>
         <w:t>.1 Implementation</w:t>
       </w:r>
+      <w:bookmarkEnd w:id="112"/>
       <w:bookmarkEnd w:id="113"/>
-      <w:bookmarkEnd w:id="114"/>
     </w:p>
     <w:p>
       <w:pPr>
@@ -32167,8 +32417,8 @@
           <w:iCs w:val="0"/>
         </w:rPr>
       </w:pPr>
-      <w:bookmarkStart w:id="115" w:name="_Toc1960973831"/>
-      <w:bookmarkStart w:id="116" w:name="_Toc636430785"/>
+      <w:bookmarkStart w:id="114" w:name="_Toc1960973831"/>
+      <w:bookmarkStart w:id="115" w:name="_Toc636430785"/>
       <w:r>
         <w:rPr>
           <w:rFonts w:asciiTheme="minorHAnsi" w:hAnsiTheme="minorHAnsi" w:cstheme="minorBidi"/>
@@ -32211,8 +32461,8 @@
         </w:rPr>
         <w:t>testing</w:t>
       </w:r>
+      <w:bookmarkEnd w:id="114"/>
       <w:bookmarkEnd w:id="115"/>
-      <w:bookmarkEnd w:id="116"/>
     </w:p>
     <w:p>
       <w:pPr>
@@ -32532,7 +32782,7 @@
         </w:rPr>
         <w:t>The decryption time is measured.</w:t>
       </w:r>
-      <w:bookmarkStart w:id="117" w:name="_Toc189692631"/>
+      <w:bookmarkStart w:id="116" w:name="_Toc189692631"/>
     </w:p>
     <w:p>
       <w:pPr>
@@ -32554,8 +32804,8 @@
           <w:szCs w:val="22"/>
         </w:rPr>
       </w:pPr>
-      <w:bookmarkStart w:id="118" w:name="_Toc358429596"/>
-      <w:bookmarkStart w:id="119" w:name="_Toc1053895070"/>
+      <w:bookmarkStart w:id="117" w:name="_Toc358429596"/>
+      <w:bookmarkStart w:id="118" w:name="_Toc1053895070"/>
       <w:r>
         <w:rPr>
           <w:rFonts w:asciiTheme="minorHAnsi" w:eastAsiaTheme="minorEastAsia" w:hAnsiTheme="minorHAnsi" w:cstheme="minorBidi"/>
@@ -32572,9 +32822,9 @@
         </w:rPr>
         <w:t xml:space="preserve"> (Guest)</w:t>
       </w:r>
+      <w:bookmarkEnd w:id="116"/>
       <w:bookmarkEnd w:id="117"/>
       <w:bookmarkEnd w:id="118"/>
-      <w:bookmarkEnd w:id="119"/>
     </w:p>
     <w:p>
       <w:pPr>
@@ -32585,9 +32835,9 @@
           <w:rFonts w:asciiTheme="minorHAnsi" w:hAnsiTheme="minorHAnsi" w:cstheme="minorBidi"/>
         </w:rPr>
       </w:pPr>
-      <w:bookmarkStart w:id="120" w:name="_Toc189692632"/>
-      <w:bookmarkStart w:id="121" w:name="_Toc1310071380"/>
-      <w:bookmarkStart w:id="122" w:name="_Toc1066784589"/>
+      <w:bookmarkStart w:id="119" w:name="_Toc189692632"/>
+      <w:bookmarkStart w:id="120" w:name="_Toc1310071380"/>
+      <w:bookmarkStart w:id="121" w:name="_Toc1066784589"/>
       <w:r>
         <w:rPr>
           <w:rStyle w:val="Strong"/>
@@ -32596,9 +32846,9 @@
         </w:rPr>
         <w:t>1-AES-128-CTR</w:t>
       </w:r>
+      <w:bookmarkEnd w:id="119"/>
       <w:bookmarkEnd w:id="120"/>
       <w:bookmarkEnd w:id="121"/>
-      <w:bookmarkEnd w:id="122"/>
     </w:p>
     <w:p>
       <w:pPr>
@@ -33091,9 +33341,9 @@
           <w:szCs w:val="28"/>
         </w:rPr>
       </w:pPr>
-      <w:bookmarkStart w:id="123" w:name="_Toc189692633"/>
-      <w:bookmarkStart w:id="124" w:name="_Toc487138392"/>
-      <w:bookmarkStart w:id="125" w:name="_Toc1895045277"/>
+      <w:bookmarkStart w:id="122" w:name="_Toc189692633"/>
+      <w:bookmarkStart w:id="123" w:name="_Toc487138392"/>
+      <w:bookmarkStart w:id="124" w:name="_Toc1895045277"/>
       <w:r>
         <w:rPr>
           <w:rStyle w:val="Strong"/>
@@ -33118,9 +33368,9 @@
         </w:rPr>
         <w:t>AES-256-GCM + RSA</w:t>
       </w:r>
+      <w:bookmarkEnd w:id="122"/>
       <w:bookmarkEnd w:id="123"/>
       <w:bookmarkEnd w:id="124"/>
-      <w:bookmarkEnd w:id="125"/>
     </w:p>
     <w:p>
       <w:pPr>
@@ -33571,8 +33821,8 @@
           <w:szCs w:val="18"/>
         </w:rPr>
       </w:pPr>
-      <w:bookmarkStart w:id="126" w:name="_bookmark41"/>
-      <w:bookmarkEnd w:id="126"/>
+      <w:bookmarkStart w:id="125" w:name="_bookmark41"/>
+      <w:bookmarkEnd w:id="125"/>
       <w:r>
         <w:rPr>
           <w:rFonts w:ascii="Arial" w:hAnsi="Arial" w:cs="Arial"/>
@@ -33721,9 +33971,9 @@
           <w:rFonts w:asciiTheme="minorHAnsi" w:hAnsiTheme="minorHAnsi" w:cstheme="minorBidi"/>
         </w:rPr>
       </w:pPr>
-      <w:bookmarkStart w:id="127" w:name="_Toc189692634"/>
-      <w:bookmarkStart w:id="128" w:name="_Toc819993647"/>
-      <w:bookmarkStart w:id="129" w:name="_Toc131530907"/>
+      <w:bookmarkStart w:id="126" w:name="_Toc189692634"/>
+      <w:bookmarkStart w:id="127" w:name="_Toc819993647"/>
+      <w:bookmarkStart w:id="128" w:name="_Toc131530907"/>
       <w:r>
         <w:rPr>
           <w:rStyle w:val="Strong"/>
@@ -33748,9 +33998,9 @@
         </w:rPr>
         <w:t>ChaCha20 + ECC (Curve25519)</w:t>
       </w:r>
+      <w:bookmarkEnd w:id="126"/>
       <w:bookmarkEnd w:id="127"/>
       <w:bookmarkEnd w:id="128"/>
-      <w:bookmarkEnd w:id="129"/>
     </w:p>
     <w:p>
       <w:pPr>
@@ -34300,8 +34550,8 @@
           <w:bCs/>
         </w:rPr>
       </w:pPr>
-      <w:bookmarkStart w:id="130" w:name="_Toc665504296"/>
-      <w:bookmarkStart w:id="131" w:name="_Toc1263666272"/>
+      <w:bookmarkStart w:id="129" w:name="_Toc665504296"/>
+      <w:bookmarkStart w:id="130" w:name="_Toc1263666272"/>
       <w:r>
         <w:rPr>
           <w:rFonts w:asciiTheme="minorHAnsi" w:eastAsiaTheme="minorEastAsia" w:hAnsiTheme="minorHAnsi" w:cstheme="minorBidi"/>
@@ -34310,8 +34560,8 @@
         </w:rPr>
         <w:t>4-AES-128-CCM + ChaCha20</w:t>
       </w:r>
+      <w:bookmarkEnd w:id="129"/>
       <w:bookmarkEnd w:id="130"/>
-      <w:bookmarkEnd w:id="131"/>
     </w:p>
     <w:p>
       <w:pPr>
@@ -34857,8 +35107,8 @@
           <w:bCs/>
         </w:rPr>
       </w:pPr>
-      <w:bookmarkStart w:id="132" w:name="_Toc478868280"/>
-      <w:bookmarkStart w:id="133" w:name="_Toc1445177468"/>
+      <w:bookmarkStart w:id="131" w:name="_Toc478868280"/>
+      <w:bookmarkStart w:id="132" w:name="_Toc1445177468"/>
       <w:r>
         <w:rPr>
           <w:rFonts w:asciiTheme="minorHAnsi" w:eastAsiaTheme="minorEastAsia" w:hAnsiTheme="minorHAnsi" w:cstheme="minorBidi"/>
@@ -34867,8 +35117,8 @@
         </w:rPr>
         <w:t>5-AES-128-CCM + AES-192-CCM</w:t>
       </w:r>
+      <w:bookmarkEnd w:id="131"/>
       <w:bookmarkEnd w:id="132"/>
-      <w:bookmarkEnd w:id="133"/>
     </w:p>
     <w:p>
       <w:pPr>
@@ -35406,8 +35656,8 @@
           <w:szCs w:val="28"/>
         </w:rPr>
       </w:pPr>
-      <w:bookmarkStart w:id="134" w:name="_Toc1866991633"/>
-      <w:bookmarkStart w:id="135" w:name="_Toc2056155489"/>
+      <w:bookmarkStart w:id="133" w:name="_Toc1866991633"/>
+      <w:bookmarkStart w:id="134" w:name="_Toc2056155489"/>
       <w:r>
         <w:rPr>
           <w:rFonts w:asciiTheme="minorHAnsi" w:eastAsiaTheme="minorEastAsia" w:hAnsiTheme="minorHAnsi" w:cstheme="minorBidi"/>
@@ -35424,8 +35674,8 @@
         </w:rPr>
         <w:t>Blowfish + AES-128-CTR</w:t>
       </w:r>
+      <w:bookmarkEnd w:id="133"/>
       <w:bookmarkEnd w:id="134"/>
-      <w:bookmarkEnd w:id="135"/>
     </w:p>
     <w:p>
       <w:pPr>
@@ -36133,9 +36383,9 @@
           <w:szCs w:val="22"/>
         </w:rPr>
       </w:pPr>
-      <w:bookmarkStart w:id="136" w:name="_Toc189692635"/>
-      <w:bookmarkStart w:id="137" w:name="_Toc1248585943"/>
-      <w:bookmarkStart w:id="138" w:name="_Toc1315439797"/>
+      <w:bookmarkStart w:id="135" w:name="_Toc189692635"/>
+      <w:bookmarkStart w:id="136" w:name="_Toc1248585943"/>
+      <w:bookmarkStart w:id="137" w:name="_Toc1315439797"/>
       <w:r>
         <w:rPr>
           <w:rStyle w:val="Strong"/>
@@ -36164,9 +36414,9 @@
         </w:rPr>
         <w:t>)</w:t>
       </w:r>
+      <w:bookmarkEnd w:id="135"/>
       <w:bookmarkEnd w:id="136"/>
       <w:bookmarkEnd w:id="137"/>
-      <w:bookmarkEnd w:id="138"/>
     </w:p>
     <w:p>
       <w:pPr>
@@ -36181,8 +36431,8 @@
           <w:szCs w:val="22"/>
         </w:rPr>
       </w:pPr>
-      <w:bookmarkStart w:id="139" w:name="_Toc1828230771"/>
-      <w:bookmarkStart w:id="140" w:name="_Toc1006265839"/>
+      <w:bookmarkStart w:id="138" w:name="_Toc1828230771"/>
+      <w:bookmarkStart w:id="139" w:name="_Toc1006265839"/>
       <w:r>
         <w:rPr>
           <w:rStyle w:val="Strong"/>
@@ -36194,8 +36444,8 @@
         </w:rPr>
         <w:t>1-AES-128-CCM + ChaCha20 + ECC (Curve25519)</w:t>
       </w:r>
+      <w:bookmarkEnd w:id="138"/>
       <w:bookmarkEnd w:id="139"/>
-      <w:bookmarkEnd w:id="140"/>
     </w:p>
     <w:p>
       <w:pPr>
@@ -36750,8 +37000,8 @@
           <w:szCs w:val="22"/>
         </w:rPr>
       </w:pPr>
-      <w:bookmarkStart w:id="141" w:name="_Toc1257302350"/>
-      <w:bookmarkStart w:id="142" w:name="_Toc952533102"/>
+      <w:bookmarkStart w:id="140" w:name="_Toc1257302350"/>
+      <w:bookmarkStart w:id="141" w:name="_Toc952533102"/>
       <w:r>
         <w:rPr>
           <w:rStyle w:val="Strong"/>
@@ -36763,8 +37013,8 @@
         </w:rPr>
         <w:t>2-AES-256-GCM + ChaCha20 + RSA</w:t>
       </w:r>
+      <w:bookmarkEnd w:id="140"/>
       <w:bookmarkEnd w:id="141"/>
-      <w:bookmarkEnd w:id="142"/>
     </w:p>
     <w:p>
       <w:pPr>
@@ -37318,8 +37568,8 @@
           <w:szCs w:val="22"/>
         </w:rPr>
       </w:pPr>
-      <w:bookmarkStart w:id="143" w:name="_Toc53791186"/>
-      <w:bookmarkStart w:id="144" w:name="_Toc837560628"/>
+      <w:bookmarkStart w:id="142" w:name="_Toc53791186"/>
+      <w:bookmarkStart w:id="143" w:name="_Toc837560628"/>
       <w:r>
         <w:rPr>
           <w:rStyle w:val="Strong"/>
@@ -37331,8 +37581,8 @@
         </w:rPr>
         <w:t>3-AES-256-CCM + ChaCha20-Poly1305</w:t>
       </w:r>
+      <w:bookmarkEnd w:id="142"/>
       <w:bookmarkEnd w:id="143"/>
-      <w:bookmarkEnd w:id="144"/>
     </w:p>
     <w:p>
       <w:pPr>
@@ -37843,8 +38093,8 @@
           <w:szCs w:val="22"/>
         </w:rPr>
       </w:pPr>
-      <w:bookmarkStart w:id="145" w:name="_Toc1865314309"/>
-      <w:bookmarkStart w:id="146" w:name="_Toc922574619"/>
+      <w:bookmarkStart w:id="144" w:name="_Toc1865314309"/>
+      <w:bookmarkStart w:id="145" w:name="_Toc922574619"/>
       <w:r>
         <w:rPr>
           <w:rStyle w:val="Strong"/>
@@ -37856,8 +38106,8 @@
         </w:rPr>
         <w:t>4-AES-128-CCM + AES-192-CCM + XChaCha20</w:t>
       </w:r>
+      <w:bookmarkEnd w:id="144"/>
       <w:bookmarkEnd w:id="145"/>
-      <w:bookmarkEnd w:id="146"/>
     </w:p>
     <w:p>
       <w:pPr>
@@ -38385,9 +38635,9 @@
           <w:szCs w:val="22"/>
         </w:rPr>
       </w:pPr>
-      <w:bookmarkStart w:id="147" w:name="_Toc189692636"/>
-      <w:bookmarkStart w:id="148" w:name="_Toc1784927409"/>
-      <w:bookmarkStart w:id="149" w:name="_Toc1481785706"/>
+      <w:bookmarkStart w:id="146" w:name="_Toc189692636"/>
+      <w:bookmarkStart w:id="147" w:name="_Toc1784927409"/>
+      <w:bookmarkStart w:id="148" w:name="_Toc1481785706"/>
       <w:r>
         <w:rPr>
           <w:rStyle w:val="Strong"/>
@@ -38398,9 +38648,9 @@
         <w:lastRenderedPageBreak/>
         <w:t>5-AES-128-CTR + ChaCha20</w:t>
       </w:r>
+      <w:bookmarkEnd w:id="146"/>
       <w:bookmarkEnd w:id="147"/>
       <w:bookmarkEnd w:id="148"/>
-      <w:bookmarkEnd w:id="149"/>
     </w:p>
     <w:p>
       <w:pPr>
@@ -38865,8 +39115,8 @@
           <w:szCs w:val="22"/>
         </w:rPr>
       </w:pPr>
-      <w:bookmarkStart w:id="150" w:name="_Toc1849915982"/>
-      <w:bookmarkStart w:id="151" w:name="_Toc330526102"/>
+      <w:bookmarkStart w:id="149" w:name="_Toc1849915982"/>
+      <w:bookmarkStart w:id="150" w:name="_Toc330526102"/>
       <w:r>
         <w:rPr>
           <w:rStyle w:val="Strong"/>
@@ -38887,8 +39137,8 @@
         </w:rPr>
         <w:t>AES-192-CTR + Blowfish</w:t>
       </w:r>
+      <w:bookmarkEnd w:id="149"/>
       <w:bookmarkEnd w:id="150"/>
-      <w:bookmarkEnd w:id="151"/>
     </w:p>
     <w:p>
       <w:pPr>
@@ -39384,7 +39634,7 @@
           <w:szCs w:val="22"/>
         </w:rPr>
       </w:pPr>
-      <w:bookmarkStart w:id="152" w:name="_Toc1925110243"/>
+      <w:bookmarkStart w:id="151" w:name="_Toc1925110243"/>
       <w:r>
         <w:rPr>
           <w:rStyle w:val="Heading4Char"/>
@@ -39396,7 +39646,7 @@
         </w:rPr>
         <w:t>7- AES-192-CTR + ChaCha20</w:t>
       </w:r>
-      <w:bookmarkEnd w:id="152"/>
+      <w:bookmarkEnd w:id="151"/>
       <w:r>
         <w:br/>
       </w:r>
@@ -39889,7 +40139,7 @@
           <w:szCs w:val="22"/>
         </w:rPr>
       </w:pPr>
-      <w:bookmarkStart w:id="153" w:name="_Toc1022582577"/>
+      <w:bookmarkStart w:id="152" w:name="_Toc1022582577"/>
       <w:r>
         <w:rPr>
           <w:rStyle w:val="Heading4Char"/>
@@ -39923,7 +40173,7 @@
         </w:rPr>
         <w:t xml:space="preserve"> HMAC-SHA512</w:t>
       </w:r>
-      <w:bookmarkEnd w:id="153"/>
+      <w:bookmarkEnd w:id="152"/>
       <w:r>
         <w:br/>
       </w:r>
@@ -40400,9 +40650,9 @@
           <w:szCs w:val="22"/>
         </w:rPr>
       </w:pPr>
-      <w:bookmarkStart w:id="154" w:name="_Toc189692637"/>
-      <w:bookmarkStart w:id="155" w:name="_Toc318232504"/>
-      <w:bookmarkStart w:id="156" w:name="_Toc241332452"/>
+      <w:bookmarkStart w:id="153" w:name="_Toc189692637"/>
+      <w:bookmarkStart w:id="154" w:name="_Toc318232504"/>
+      <w:bookmarkStart w:id="155" w:name="_Toc241332452"/>
       <w:r>
         <w:rPr>
           <w:rStyle w:val="Strong"/>
@@ -40412,9 +40662,9 @@
         </w:rPr>
         <w:t>LEVEL (ADVANCED)</w:t>
       </w:r>
+      <w:bookmarkEnd w:id="153"/>
       <w:bookmarkEnd w:id="154"/>
       <w:bookmarkEnd w:id="155"/>
-      <w:bookmarkEnd w:id="156"/>
     </w:p>
     <w:p>
       <w:pPr>
@@ -40429,8 +40679,8 @@
           <w:szCs w:val="22"/>
         </w:rPr>
       </w:pPr>
-      <w:bookmarkStart w:id="157" w:name="_Toc124861883"/>
-      <w:bookmarkStart w:id="158" w:name="_Toc385315409"/>
+      <w:bookmarkStart w:id="156" w:name="_Toc124861883"/>
+      <w:bookmarkStart w:id="157" w:name="_Toc385315409"/>
       <w:r>
         <w:rPr>
           <w:rStyle w:val="Strong"/>
@@ -40442,8 +40692,8 @@
         </w:rPr>
         <w:t>1. ChaCha20 + AES-256-GCM</w:t>
       </w:r>
+      <w:bookmarkEnd w:id="156"/>
       <w:bookmarkEnd w:id="157"/>
-      <w:bookmarkEnd w:id="158"/>
     </w:p>
     <w:p>
       <w:pPr>
@@ -41027,8 +41277,8 @@
           <w:szCs w:val="22"/>
         </w:rPr>
       </w:pPr>
-      <w:bookmarkStart w:id="159" w:name="_Toc1323866951"/>
-      <w:bookmarkStart w:id="160" w:name="_Toc130412545"/>
+      <w:bookmarkStart w:id="158" w:name="_Toc1323866951"/>
+      <w:bookmarkStart w:id="159" w:name="_Toc130412545"/>
       <w:r>
         <w:rPr>
           <w:rStyle w:val="Strong"/>
@@ -41041,8 +41291,8 @@
         <w:lastRenderedPageBreak/>
         <w:t>2. AES-128-CCM + RSA</w:t>
       </w:r>
+      <w:bookmarkEnd w:id="158"/>
       <w:bookmarkEnd w:id="159"/>
-      <w:bookmarkEnd w:id="160"/>
     </w:p>
     <w:p>
       <w:pPr>
@@ -41639,8 +41889,8 @@
           <w:szCs w:val="22"/>
         </w:rPr>
       </w:pPr>
-      <w:bookmarkStart w:id="161" w:name="_Toc602836154"/>
-      <w:bookmarkStart w:id="162" w:name="_Toc1392580255"/>
+      <w:bookmarkStart w:id="160" w:name="_Toc602836154"/>
+      <w:bookmarkStart w:id="161" w:name="_Toc1392580255"/>
       <w:r>
         <w:rPr>
           <w:rStyle w:val="Strong"/>
@@ -41652,8 +41902,8 @@
         </w:rPr>
         <w:t>3. AES-128-CCM + AES-256-GCM + ECC (Curve25519)</w:t>
       </w:r>
+      <w:bookmarkEnd w:id="160"/>
       <w:bookmarkEnd w:id="161"/>
-      <w:bookmarkEnd w:id="162"/>
     </w:p>
     <w:p>
       <w:pPr>
@@ -42219,8 +42469,8 @@
           <w:szCs w:val="22"/>
         </w:rPr>
       </w:pPr>
-      <w:bookmarkStart w:id="163" w:name="_Toc1580401693"/>
-      <w:bookmarkStart w:id="164" w:name="_Toc1583234542"/>
+      <w:bookmarkStart w:id="162" w:name="_Toc1580401693"/>
+      <w:bookmarkStart w:id="163" w:name="_Toc1583234542"/>
       <w:r>
         <w:rPr>
           <w:rStyle w:val="Strong"/>
@@ -42232,8 +42482,8 @@
         </w:rPr>
         <w:t>4-AES-128-CCM + AES-256-CCM + ChaCha20</w:t>
       </w:r>
+      <w:bookmarkEnd w:id="162"/>
       <w:bookmarkEnd w:id="163"/>
-      <w:bookmarkEnd w:id="164"/>
     </w:p>
     <w:p>
       <w:pPr>
@@ -42755,8 +43005,8 @@
           <w:szCs w:val="22"/>
         </w:rPr>
       </w:pPr>
-      <w:bookmarkStart w:id="165" w:name="_Toc34061226"/>
-      <w:bookmarkStart w:id="166" w:name="_Toc1004733525"/>
+      <w:bookmarkStart w:id="164" w:name="_Toc34061226"/>
+      <w:bookmarkStart w:id="165" w:name="_Toc1004733525"/>
       <w:r>
         <w:rPr>
           <w:rStyle w:val="Strong"/>
@@ -42768,8 +43018,8 @@
         </w:rPr>
         <w:t>5-AES-256-CCM + XChaCha20 + ChaCha20</w:t>
       </w:r>
+      <w:bookmarkEnd w:id="164"/>
       <w:bookmarkEnd w:id="165"/>
-      <w:bookmarkEnd w:id="166"/>
     </w:p>
     <w:p>
       <w:pPr>
@@ -43285,8 +43535,8 @@
           <w:szCs w:val="22"/>
         </w:rPr>
       </w:pPr>
-      <w:bookmarkStart w:id="167" w:name="_Toc1872931481"/>
-      <w:bookmarkStart w:id="168" w:name="_Toc95773186"/>
+      <w:bookmarkStart w:id="166" w:name="_Toc1872931481"/>
+      <w:bookmarkStart w:id="167" w:name="_Toc95773186"/>
       <w:r>
         <w:rPr>
           <w:rStyle w:val="Strong"/>
@@ -43298,8 +43548,8 @@
         </w:rPr>
         <w:t>6-AES-192-CCM + XChaCha20</w:t>
       </w:r>
+      <w:bookmarkEnd w:id="166"/>
       <w:bookmarkEnd w:id="167"/>
-      <w:bookmarkEnd w:id="168"/>
     </w:p>
     <w:p>
       <w:pPr>
@@ -43854,8 +44104,8 @@
           <w:iCs w:val="0"/>
         </w:rPr>
       </w:pPr>
-      <w:bookmarkStart w:id="169" w:name="_Toc1346003332"/>
-      <w:bookmarkStart w:id="170" w:name="_Toc1155808659"/>
+      <w:bookmarkStart w:id="168" w:name="_Toc1346003332"/>
+      <w:bookmarkStart w:id="169" w:name="_Toc1155808659"/>
       <w:r>
         <w:rPr>
           <w:rStyle w:val="Strong"/>
@@ -43866,8 +44116,8 @@
         </w:rPr>
         <w:t>7- AES-256-CTR + ChaCha20</w:t>
       </w:r>
+      <w:bookmarkEnd w:id="168"/>
       <w:bookmarkEnd w:id="169"/>
-      <w:bookmarkEnd w:id="170"/>
     </w:p>
     <w:p>
       <w:pPr>
@@ -44360,8 +44610,8 @@
           <w:iCs w:val="0"/>
         </w:rPr>
       </w:pPr>
-      <w:bookmarkStart w:id="171" w:name="_Toc1079384515"/>
-      <w:bookmarkStart w:id="172" w:name="_Toc2051767283"/>
+      <w:bookmarkStart w:id="170" w:name="_Toc1079384515"/>
+      <w:bookmarkStart w:id="171" w:name="_Toc2051767283"/>
       <w:r>
         <w:rPr>
           <w:rStyle w:val="Strong"/>
@@ -44372,8 +44622,8 @@
         </w:rPr>
         <w:t>8- AES-128-CTR + Blowfish + ChaCha20</w:t>
       </w:r>
+      <w:bookmarkEnd w:id="170"/>
       <w:bookmarkEnd w:id="171"/>
-      <w:bookmarkEnd w:id="172"/>
     </w:p>
     <w:p>
       <w:pPr>
@@ -44860,8 +45110,8 @@
           <w:iCs w:val="0"/>
         </w:rPr>
       </w:pPr>
-      <w:bookmarkStart w:id="173" w:name="_Toc512221038"/>
-      <w:bookmarkStart w:id="174" w:name="_Toc451538260"/>
+      <w:bookmarkStart w:id="172" w:name="_Toc512221038"/>
+      <w:bookmarkStart w:id="173" w:name="_Toc451538260"/>
       <w:r>
         <w:rPr>
           <w:rStyle w:val="Strong"/>
@@ -44873,8 +45123,8 @@
         <w:lastRenderedPageBreak/>
         <w:t>9- AES-192-CTR + ChaCha20 + ECC (Curve25519)</w:t>
       </w:r>
+      <w:bookmarkEnd w:id="172"/>
       <w:bookmarkEnd w:id="173"/>
-      <w:bookmarkEnd w:id="174"/>
     </w:p>
     <w:p>
       <w:pPr>
@@ -45342,7 +45592,7 @@
           <w:iCs w:val="0"/>
         </w:rPr>
       </w:pPr>
-      <w:bookmarkStart w:id="175" w:name="_Toc573670806"/>
+      <w:bookmarkStart w:id="174" w:name="_Toc573670806"/>
       <w:r>
         <w:rPr>
           <w:rFonts w:asciiTheme="minorHAnsi" w:eastAsiaTheme="minorEastAsia" w:hAnsiTheme="minorHAnsi" w:cstheme="minorBidi"/>
@@ -45353,7 +45603,7 @@
         </w:rPr>
         <w:t>10. AES-192-CTR + AES-256-CTR + ChaCha20 + HMAC-SHA512</w:t>
       </w:r>
-      <w:bookmarkEnd w:id="175"/>
+      <w:bookmarkEnd w:id="174"/>
     </w:p>
     <w:p>
       <w:pPr>
@@ -45836,7 +46086,7 @@
           <w:iCs w:val="0"/>
         </w:rPr>
       </w:pPr>
-      <w:bookmarkStart w:id="176" w:name="_Toc574099885"/>
+      <w:bookmarkStart w:id="175" w:name="_Toc574099885"/>
       <w:r>
         <w:rPr>
           <w:rFonts w:asciiTheme="minorHAnsi" w:eastAsiaTheme="minorEastAsia" w:hAnsiTheme="minorHAnsi" w:cstheme="minorBidi"/>
@@ -45847,7 +46097,7 @@
         </w:rPr>
         <w:t>11. AES-256-CTR + Blowfish</w:t>
       </w:r>
-      <w:bookmarkEnd w:id="176"/>
+      <w:bookmarkEnd w:id="175"/>
     </w:p>
     <w:p>
       <w:pPr>
@@ -46335,7 +46585,7 @@
           <w:iCs w:val="0"/>
         </w:rPr>
       </w:pPr>
-      <w:bookmarkStart w:id="177" w:name="_Toc408601353"/>
+      <w:bookmarkStart w:id="176" w:name="_Toc408601353"/>
       <w:r>
         <w:rPr>
           <w:rFonts w:asciiTheme="minorHAnsi" w:eastAsiaTheme="minorEastAsia" w:hAnsiTheme="minorHAnsi" w:cstheme="minorBidi"/>
@@ -46346,7 +46596,7 @@
         </w:rPr>
         <w:t>12. AES-128-CTR + AES-256-CTR + ChaCha20</w:t>
       </w:r>
-      <w:bookmarkEnd w:id="177"/>
+      <w:bookmarkEnd w:id="176"/>
     </w:p>
     <w:p>
       <w:pPr>
@@ -46838,9 +47088,9 @@
           <w:szCs w:val="28"/>
         </w:rPr>
       </w:pPr>
-      <w:bookmarkStart w:id="178" w:name="_Toc189692638"/>
-      <w:bookmarkStart w:id="179" w:name="_Toc189822513"/>
-      <w:bookmarkStart w:id="180" w:name="_Toc301762667"/>
+      <w:bookmarkStart w:id="177" w:name="_Toc189692638"/>
+      <w:bookmarkStart w:id="178" w:name="_Toc189822513"/>
+      <w:bookmarkStart w:id="179" w:name="_Toc301762667"/>
       <w:r>
         <w:rPr>
           <w:rStyle w:val="Strong"/>
@@ -46865,9 +47115,9 @@
         </w:rPr>
         <w:t>)</w:t>
       </w:r>
+      <w:bookmarkEnd w:id="177"/>
       <w:bookmarkEnd w:id="178"/>
       <w:bookmarkEnd w:id="179"/>
-      <w:bookmarkEnd w:id="180"/>
     </w:p>
     <w:p>
       <w:pPr>
@@ -46880,9 +47130,9 @@
           <w:iCs w:val="0"/>
         </w:rPr>
       </w:pPr>
-      <w:bookmarkStart w:id="181" w:name="_Toc189692639"/>
-      <w:bookmarkStart w:id="182" w:name="_Toc492706983"/>
-      <w:bookmarkStart w:id="183" w:name="_Toc515653183"/>
+      <w:bookmarkStart w:id="180" w:name="_Toc189692639"/>
+      <w:bookmarkStart w:id="181" w:name="_Toc492706983"/>
+      <w:bookmarkStart w:id="182" w:name="_Toc515653183"/>
       <w:r>
         <w:rPr>
           <w:rFonts w:asciiTheme="minorHAnsi" w:eastAsiaTheme="minorEastAsia" w:hAnsiTheme="minorHAnsi" w:cstheme="minorBidi"/>
@@ -46893,9 +47143,9 @@
         </w:rPr>
         <w:t>1. AES-256-GCM + ChaCha20 + ECC (Curve25519)</w:t>
       </w:r>
+      <w:bookmarkEnd w:id="180"/>
       <w:bookmarkEnd w:id="181"/>
       <w:bookmarkEnd w:id="182"/>
-      <w:bookmarkEnd w:id="183"/>
     </w:p>
     <w:p>
       <w:pPr>
@@ -47465,8 +47715,8 @@
           <w:iCs w:val="0"/>
         </w:rPr>
       </w:pPr>
-      <w:bookmarkStart w:id="184" w:name="_Toc1946849994"/>
-      <w:bookmarkStart w:id="185" w:name="_Toc1236158750"/>
+      <w:bookmarkStart w:id="183" w:name="_Toc1946849994"/>
+      <w:bookmarkStart w:id="184" w:name="_Toc1236158750"/>
       <w:r>
         <w:rPr>
           <w:rStyle w:val="Strong"/>
@@ -47477,8 +47727,8 @@
         </w:rPr>
         <w:t>2. AES-128-CCM + ChaCha20 + RSA</w:t>
       </w:r>
+      <w:bookmarkEnd w:id="183"/>
       <w:bookmarkEnd w:id="184"/>
-      <w:bookmarkEnd w:id="185"/>
     </w:p>
     <w:p>
       <w:pPr>
@@ -48084,8 +48334,8 @@
           <w:iCs w:val="0"/>
         </w:rPr>
       </w:pPr>
-      <w:bookmarkStart w:id="186" w:name="_Toc1522720786"/>
-      <w:bookmarkStart w:id="187" w:name="_Toc1625213392"/>
+      <w:bookmarkStart w:id="185" w:name="_Toc1522720786"/>
+      <w:bookmarkStart w:id="186" w:name="_Toc1625213392"/>
       <w:r>
         <w:rPr>
           <w:rStyle w:val="Strong"/>
@@ -48097,8 +48347,8 @@
         <w:lastRenderedPageBreak/>
         <w:t>3. ChaCha20 + ECC (Curve25519) + RSA</w:t>
       </w:r>
+      <w:bookmarkEnd w:id="185"/>
       <w:bookmarkEnd w:id="186"/>
-      <w:bookmarkEnd w:id="187"/>
     </w:p>
     <w:p>
       <w:pPr>
@@ -48728,7 +48978,7 @@
           <w:iCs w:val="0"/>
         </w:rPr>
       </w:pPr>
-      <w:bookmarkStart w:id="188" w:name="_Toc1715275878"/>
+      <w:bookmarkStart w:id="187" w:name="_Toc1715275878"/>
       <w:r>
         <w:rPr>
           <w:rFonts w:asciiTheme="minorHAnsi" w:eastAsiaTheme="minorEastAsia" w:hAnsiTheme="minorHAnsi" w:cstheme="minorBidi"/>
@@ -48739,7 +48989,7 @@
         </w:rPr>
         <w:t>4-AES-256-CCM + AES-128-CCM + ChaCha20</w:t>
       </w:r>
-      <w:bookmarkEnd w:id="188"/>
+      <w:bookmarkEnd w:id="187"/>
       <w:r>
         <w:rPr>
           <w:rFonts w:asciiTheme="minorHAnsi" w:eastAsiaTheme="minorEastAsia" w:hAnsiTheme="minorHAnsi" w:cstheme="minorBidi"/>
@@ -49259,7 +49509,7 @@
           <w:iCs w:val="0"/>
         </w:rPr>
       </w:pPr>
-      <w:bookmarkStart w:id="189" w:name="_Toc65761778"/>
+      <w:bookmarkStart w:id="188" w:name="_Toc65761778"/>
       <w:r>
         <w:rPr>
           <w:rFonts w:asciiTheme="minorHAnsi" w:eastAsiaTheme="minorEastAsia" w:hAnsiTheme="minorHAnsi" w:cstheme="minorBidi"/>
@@ -49270,7 +49520,7 @@
         </w:rPr>
         <w:t>5-AES-192-CCM + AES-256-CCM + XChaCha20</w:t>
       </w:r>
-      <w:bookmarkEnd w:id="189"/>
+      <w:bookmarkEnd w:id="188"/>
     </w:p>
     <w:p>
       <w:pPr>
@@ -49853,7 +50103,7 @@
           <w:iCs w:val="0"/>
         </w:rPr>
       </w:pPr>
-      <w:bookmarkStart w:id="190" w:name="_Toc1088574979"/>
+      <w:bookmarkStart w:id="189" w:name="_Toc1088574979"/>
       <w:r>
         <w:rPr>
           <w:rFonts w:asciiTheme="minorHAnsi" w:eastAsiaTheme="minorEastAsia" w:hAnsiTheme="minorHAnsi" w:cstheme="minorBidi"/>
@@ -49864,7 +50114,7 @@
         </w:rPr>
         <w:t>6-AES-128-CCM + ChaCha20-Poly1305 + XChaCha20</w:t>
       </w:r>
-      <w:bookmarkEnd w:id="190"/>
+      <w:bookmarkEnd w:id="189"/>
     </w:p>
     <w:p>
       <w:pPr>
@@ -50425,7 +50675,7 @@
           <w:iCs w:val="0"/>
         </w:rPr>
       </w:pPr>
-      <w:bookmarkStart w:id="191" w:name="_Toc5662557"/>
+      <w:bookmarkStart w:id="190" w:name="_Toc5662557"/>
       <w:r>
         <w:rPr>
           <w:rFonts w:asciiTheme="minorHAnsi" w:eastAsiaTheme="minorEastAsia" w:hAnsiTheme="minorHAnsi" w:cstheme="minorBidi"/>
@@ -50436,7 +50686,7 @@
         </w:rPr>
         <w:t>7-AES-256-CTR + ChaCha20 + ECC (Curve25519)</w:t>
       </w:r>
-      <w:bookmarkEnd w:id="191"/>
+      <w:bookmarkEnd w:id="190"/>
       <w:r>
         <w:rPr>
           <w:rFonts w:asciiTheme="minorHAnsi" w:eastAsiaTheme="minorEastAsia" w:hAnsiTheme="minorHAnsi" w:cstheme="minorBidi"/>
@@ -50928,7 +51178,7 @@
           <w:iCs w:val="0"/>
         </w:rPr>
       </w:pPr>
-      <w:bookmarkStart w:id="192" w:name="_Toc1568696836"/>
+      <w:bookmarkStart w:id="191" w:name="_Toc1568696836"/>
       <w:r>
         <w:rPr>
           <w:rFonts w:asciiTheme="minorHAnsi" w:eastAsiaTheme="minorEastAsia" w:hAnsiTheme="minorHAnsi" w:cstheme="minorBidi"/>
@@ -50950,7 +51200,7 @@
         </w:rPr>
         <w:t>. AES-128-CTR + Blowfish</w:t>
       </w:r>
-      <w:bookmarkEnd w:id="192"/>
+      <w:bookmarkEnd w:id="191"/>
     </w:p>
     <w:p>
       <w:pPr>
@@ -51436,7 +51686,7 @@
           <w:iCs w:val="0"/>
         </w:rPr>
       </w:pPr>
-      <w:bookmarkStart w:id="193" w:name="_Toc1620996031"/>
+      <w:bookmarkStart w:id="192" w:name="_Toc1620996031"/>
       <w:r>
         <w:rPr>
           <w:rFonts w:asciiTheme="minorHAnsi" w:eastAsiaTheme="minorEastAsia" w:hAnsiTheme="minorHAnsi" w:cstheme="minorBidi"/>
@@ -51457,7 +51707,7 @@
         </w:rPr>
         <w:t>. AES-256-CTR + Blowfish</w:t>
       </w:r>
-      <w:bookmarkEnd w:id="193"/>
+      <w:bookmarkEnd w:id="192"/>
     </w:p>
     <w:p>
       <w:pPr>
@@ -51943,7 +52193,7 @@
           <w:iCs w:val="0"/>
         </w:rPr>
       </w:pPr>
-      <w:bookmarkStart w:id="194" w:name="_Toc249799038"/>
+      <w:bookmarkStart w:id="193" w:name="_Toc249799038"/>
       <w:r>
         <w:rPr>
           <w:rFonts w:asciiTheme="minorHAnsi" w:eastAsiaTheme="minorEastAsia" w:hAnsiTheme="minorHAnsi" w:cstheme="minorBidi"/>
@@ -51964,7 +52214,7 @@
         </w:rPr>
         <w:t>. AES-128-CTR + Blowfish + ChaCha20 + ECC (Curve25519)</w:t>
       </w:r>
-      <w:bookmarkEnd w:id="194"/>
+      <w:bookmarkEnd w:id="193"/>
     </w:p>
     <w:p>
       <w:pPr>
@@ -52450,7 +52700,7 @@
           <w:iCs w:val="0"/>
         </w:rPr>
       </w:pPr>
-      <w:bookmarkStart w:id="195" w:name="_Toc467564781"/>
+      <w:bookmarkStart w:id="194" w:name="_Toc467564781"/>
       <w:r>
         <w:rPr>
           <w:rFonts w:asciiTheme="minorHAnsi" w:eastAsiaTheme="minorEastAsia" w:hAnsiTheme="minorHAnsi" w:cstheme="minorBidi"/>
@@ -52472,7 +52722,7 @@
         </w:rPr>
         <w:t>. AES-192-CTR + AES-256-CTR + ChaCha20 + HMAC-SHA512 + ECC (Curve25519)</w:t>
       </w:r>
-      <w:bookmarkEnd w:id="195"/>
+      <w:bookmarkEnd w:id="194"/>
     </w:p>
     <w:p>
       <w:pPr>
@@ -52958,7 +53208,7 @@
           <w:iCs w:val="0"/>
         </w:rPr>
       </w:pPr>
-      <w:bookmarkStart w:id="196" w:name="_Toc1806534647"/>
+      <w:bookmarkStart w:id="195" w:name="_Toc1806534647"/>
       <w:r>
         <w:rPr>
           <w:rFonts w:asciiTheme="minorHAnsi" w:eastAsiaTheme="minorEastAsia" w:hAnsiTheme="minorHAnsi" w:cstheme="minorBidi"/>
@@ -52979,7 +53229,7 @@
         </w:rPr>
         <w:t>. AES-128-CTR + Blowfish + ChaCha20 + HMAC-SHA512</w:t>
       </w:r>
-      <w:bookmarkEnd w:id="196"/>
+      <w:bookmarkEnd w:id="195"/>
     </w:p>
     <w:p>
       <w:pPr>
@@ -53472,7 +53722,7 @@
           <w:iCs w:val="0"/>
         </w:rPr>
       </w:pPr>
-      <w:bookmarkStart w:id="197" w:name="_Toc1917525680"/>
+      <w:bookmarkStart w:id="196" w:name="_Toc1917525680"/>
       <w:r>
         <w:rPr>
           <w:rFonts w:asciiTheme="minorHAnsi" w:eastAsiaTheme="minorEastAsia" w:hAnsiTheme="minorHAnsi" w:cstheme="minorBidi"/>
@@ -53493,7 +53743,7 @@
         </w:rPr>
         <w:t>. AES-256-CTR + Blowfish + ECC (Curve25519)</w:t>
       </w:r>
-      <w:bookmarkEnd w:id="197"/>
+      <w:bookmarkEnd w:id="196"/>
     </w:p>
     <w:p>
       <w:pPr>
@@ -53972,7 +54222,7 @@
           <w:bCs/>
         </w:rPr>
       </w:pPr>
-      <w:bookmarkStart w:id="198" w:name="_Toc1097791106"/>
+      <w:bookmarkStart w:id="197" w:name="_Toc1097791106"/>
       <w:r>
         <w:rPr>
           <w:rFonts w:asciiTheme="minorHAnsi" w:eastAsiaTheme="minorEastAsia" w:hAnsiTheme="minorHAnsi" w:cstheme="minorBidi"/>
@@ -53989,7 +54239,7 @@
         </w:rPr>
         <w:t>.2 CONCLUSION</w:t>
       </w:r>
-      <w:bookmarkEnd w:id="198"/>
+      <w:bookmarkEnd w:id="197"/>
     </w:p>
     <w:p>
       <w:pPr>
@@ -54064,9 +54314,9 @@
           <w:szCs w:val="28"/>
         </w:rPr>
       </w:pPr>
-      <w:bookmarkStart w:id="199" w:name="_Toc189692640"/>
-      <w:bookmarkStart w:id="200" w:name="_Toc1209389365"/>
-      <w:bookmarkStart w:id="201" w:name="_Toc422039173"/>
+      <w:bookmarkStart w:id="198" w:name="_Toc189692640"/>
+      <w:bookmarkStart w:id="199" w:name="_Toc1209389365"/>
+      <w:bookmarkStart w:id="200" w:name="_Toc422039173"/>
       <w:r>
         <w:rPr>
           <w:rFonts w:asciiTheme="minorHAnsi" w:hAnsiTheme="minorHAnsi" w:cstheme="minorBidi"/>
@@ -54077,9 +54327,9 @@
         </w:rPr>
         <w:t>Future Work</w:t>
       </w:r>
+      <w:bookmarkEnd w:id="198"/>
       <w:bookmarkEnd w:id="199"/>
       <w:bookmarkEnd w:id="200"/>
-      <w:bookmarkEnd w:id="201"/>
     </w:p>
     <w:p>
       <w:pPr>
@@ -54297,7 +54547,25 @@
           <w:sz w:val="22"/>
           <w:szCs w:val="22"/>
         </w:rPr>
-        <w:t xml:space="preserve"> Extending the evaluation of PRISEC to larger, real-world edge environments involving smart homes, healthcare IoT, and industrial IoT (</w:t>
+        <w:t xml:space="preserve"> Extending the evaluation of PRISEC to larger, real-world edge environments involving smart homes, healthcare IoT, and industrial </w:t>
+      </w:r>
+      <w:proofErr w:type="spellStart"/>
+      <w:r>
+        <w:rPr>
+          <w:rFonts w:asciiTheme="minorHAnsi" w:hAnsiTheme="minorHAnsi" w:cstheme="minorHAnsi"/>
+          <w:sz w:val="22"/>
+          <w:szCs w:val="22"/>
+        </w:rPr>
+        <w:t>IoT</w:t>
+      </w:r>
+      <w:proofErr w:type="spellEnd"/>
+      <w:r>
+        <w:rPr>
+          <w:rFonts w:asciiTheme="minorHAnsi" w:hAnsiTheme="minorHAnsi" w:cstheme="minorHAnsi"/>
+          <w:sz w:val="22"/>
+          <w:szCs w:val="22"/>
+        </w:rPr>
+        <w:t xml:space="preserve"> (</w:t>
       </w:r>
       <w:proofErr w:type="spellStart"/>
       <w:r>
@@ -54357,9 +54625,9 @@
           <w:szCs w:val="28"/>
         </w:rPr>
       </w:pPr>
-      <w:bookmarkStart w:id="202" w:name="_Toc189692641"/>
-      <w:bookmarkStart w:id="203" w:name="_Toc1720648325"/>
-      <w:bookmarkStart w:id="204" w:name="_Toc101014736"/>
+      <w:bookmarkStart w:id="201" w:name="_Toc189692641"/>
+      <w:bookmarkStart w:id="202" w:name="_Toc1720648325"/>
+      <w:bookmarkStart w:id="203" w:name="_Toc101014736"/>
       <w:r>
         <w:rPr>
           <w:rFonts w:asciiTheme="minorHAnsi" w:eastAsiaTheme="minorEastAsia" w:hAnsiTheme="minorHAnsi" w:cstheme="minorBidi"/>
@@ -54368,9 +54636,9 @@
         </w:rPr>
         <w:t>CHAPTER 5</w:t>
       </w:r>
+      <w:bookmarkEnd w:id="201"/>
       <w:bookmarkEnd w:id="202"/>
       <w:bookmarkEnd w:id="203"/>
-      <w:bookmarkEnd w:id="204"/>
     </w:p>
     <w:p>
       <w:pPr>
@@ -54382,8 +54650,8 @@
           <w:bCs/>
         </w:rPr>
       </w:pPr>
-      <w:bookmarkStart w:id="205" w:name="_Toc964468656"/>
-      <w:bookmarkStart w:id="206" w:name="_Toc1349841697"/>
+      <w:bookmarkStart w:id="204" w:name="_Toc964468656"/>
+      <w:bookmarkStart w:id="205" w:name="_Toc1349841697"/>
       <w:r>
         <w:rPr>
           <w:rFonts w:asciiTheme="minorHAnsi" w:eastAsiaTheme="minorEastAsia" w:hAnsiTheme="minorHAnsi" w:cstheme="minorBidi"/>
@@ -54392,8 +54660,8 @@
         </w:rPr>
         <w:t>Planning Section</w:t>
       </w:r>
+      <w:bookmarkEnd w:id="204"/>
       <w:bookmarkEnd w:id="205"/>
-      <w:bookmarkEnd w:id="206"/>
     </w:p>
     <w:p>
       <w:pPr>
@@ -54439,8 +54707,8 @@
           <w:iCs w:val="0"/>
         </w:rPr>
       </w:pPr>
-      <w:bookmarkStart w:id="207" w:name="_Toc706460293"/>
-      <w:bookmarkStart w:id="208" w:name="_Toc343235326"/>
+      <w:bookmarkStart w:id="206" w:name="_Toc706460293"/>
+      <w:bookmarkStart w:id="207" w:name="_Toc343235326"/>
       <w:r>
         <w:rPr>
           <w:rFonts w:asciiTheme="minorHAnsi" w:hAnsiTheme="minorHAnsi" w:cstheme="minorBidi"/>
@@ -54451,8 +54719,8 @@
         </w:rPr>
         <w:t>Visual Planning Graph</w:t>
       </w:r>
+      <w:bookmarkEnd w:id="206"/>
       <w:bookmarkEnd w:id="207"/>
-      <w:bookmarkEnd w:id="208"/>
     </w:p>
     <w:p>
       <w:pPr>
@@ -54721,7 +54989,7 @@
           <w:bCs/>
         </w:rPr>
       </w:pPr>
-      <w:bookmarkStart w:id="209" w:name="_Toc687790523"/>
+      <w:bookmarkStart w:id="208" w:name="_Toc687790523"/>
       <w:r>
         <w:rPr>
           <w:rFonts w:asciiTheme="minorHAnsi" w:eastAsiaTheme="minorEastAsia" w:hAnsiTheme="minorHAnsi" w:cstheme="minorBidi"/>
@@ -54731,7 +54999,7 @@
         <w:lastRenderedPageBreak/>
         <w:t>References</w:t>
       </w:r>
-      <w:bookmarkEnd w:id="209"/>
+      <w:bookmarkEnd w:id="208"/>
     </w:p>
     <w:p>
       <w:pPr>
@@ -56339,6 +56607,309 @@
     </w:p>
     <w:p>
       <w:pPr>
+        <w:pStyle w:val="NormalWeb"/>
+        <w:numPr>
+          <w:ilvl w:val="0"/>
+          <w:numId w:val="4"/>
+        </w:numPr>
+        <w:spacing w:line="360" w:lineRule="auto"/>
+        <w:ind w:left="714" w:hanging="357"/>
+        <w:rPr>
+          <w:rFonts w:asciiTheme="minorHAnsi" w:hAnsiTheme="minorHAnsi" w:cstheme="minorHAnsi"/>
+          <w:sz w:val="22"/>
+          <w:szCs w:val="22"/>
+        </w:rPr>
+      </w:pPr>
+      <w:r>
+        <w:rPr>
+          <w:rFonts w:asciiTheme="minorHAnsi" w:hAnsiTheme="minorHAnsi" w:cstheme="minorHAnsi"/>
+          <w:sz w:val="22"/>
+          <w:szCs w:val="22"/>
+        </w:rPr>
+        <w:t>IEEE. (2025). Edge Computing Cryptographic Challenges. IEEE Transactions on Cybersecurity. Retrieved from https://ieeexplore.ieee.org/document/10804125</w:t>
+      </w:r>
+    </w:p>
+    <w:p>
+      <w:pPr>
+        <w:pStyle w:val="NormalWeb"/>
+        <w:numPr>
+          <w:ilvl w:val="0"/>
+          <w:numId w:val="4"/>
+        </w:numPr>
+        <w:spacing w:line="360" w:lineRule="auto"/>
+        <w:ind w:left="714" w:hanging="357"/>
+        <w:rPr>
+          <w:rFonts w:asciiTheme="minorHAnsi" w:hAnsiTheme="minorHAnsi" w:cstheme="minorHAnsi"/>
+          <w:sz w:val="22"/>
+          <w:szCs w:val="22"/>
+        </w:rPr>
+      </w:pPr>
+      <w:r>
+        <w:rPr>
+          <w:rFonts w:asciiTheme="minorHAnsi" w:hAnsiTheme="minorHAnsi" w:cstheme="minorHAnsi"/>
+          <w:sz w:val="22"/>
+          <w:szCs w:val="22"/>
+        </w:rPr>
+        <w:t xml:space="preserve">IEEE. (2025). Emerging Trends in Lightweight Cryptographic Algorithms. Retrieved from </w:t>
+      </w:r>
+      <w:hyperlink r:id="rId99" w:history="1">
+        <w:r>
+          <w:rPr>
+            <w:rStyle w:val="Hyperlink"/>
+            <w:rFonts w:asciiTheme="minorHAnsi" w:hAnsiTheme="minorHAnsi" w:cstheme="minorHAnsi"/>
+            <w:sz w:val="22"/>
+            <w:szCs w:val="22"/>
+          </w:rPr>
+          <w:t>https://ieeexplore.ieee.org/document/10829860</w:t>
+        </w:r>
+      </w:hyperlink>
+    </w:p>
+    <w:p>
+      <w:pPr>
+        <w:pStyle w:val="NormalWeb"/>
+        <w:numPr>
+          <w:ilvl w:val="0"/>
+          <w:numId w:val="4"/>
+        </w:numPr>
+        <w:spacing w:line="360" w:lineRule="auto"/>
+        <w:ind w:left="714" w:hanging="357"/>
+        <w:rPr>
+          <w:rFonts w:asciiTheme="minorHAnsi" w:hAnsiTheme="minorHAnsi" w:cstheme="minorHAnsi"/>
+          <w:sz w:val="22"/>
+          <w:szCs w:val="22"/>
+        </w:rPr>
+      </w:pPr>
+      <w:r>
+        <w:rPr>
+          <w:rFonts w:asciiTheme="minorHAnsi" w:hAnsiTheme="minorHAnsi" w:cstheme="minorHAnsi"/>
+          <w:sz w:val="22"/>
+          <w:szCs w:val="22"/>
+        </w:rPr>
+        <w:t xml:space="preserve">IEEE. (2025). </w:t>
+      </w:r>
+      <w:proofErr w:type="spellStart"/>
+      <w:r>
+        <w:rPr>
+          <w:rFonts w:asciiTheme="minorHAnsi" w:hAnsiTheme="minorHAnsi" w:cstheme="minorHAnsi"/>
+          <w:sz w:val="22"/>
+          <w:szCs w:val="22"/>
+        </w:rPr>
+        <w:t>IoT</w:t>
+      </w:r>
+      <w:proofErr w:type="spellEnd"/>
+      <w:r>
+        <w:rPr>
+          <w:rFonts w:asciiTheme="minorHAnsi" w:hAnsiTheme="minorHAnsi" w:cstheme="minorHAnsi"/>
+          <w:sz w:val="22"/>
+          <w:szCs w:val="22"/>
+        </w:rPr>
+        <w:t xml:space="preserve"> Data Security Innovations. Retrieved from </w:t>
+      </w:r>
+      <w:hyperlink r:id="rId100" w:history="1">
+        <w:r>
+          <w:rPr>
+            <w:rStyle w:val="Hyperlink"/>
+            <w:rFonts w:asciiTheme="minorHAnsi" w:hAnsiTheme="minorHAnsi" w:cstheme="minorHAnsi"/>
+            <w:sz w:val="22"/>
+            <w:szCs w:val="22"/>
+          </w:rPr>
+          <w:t>https://ieeexplore.ieee.org/document/10814958</w:t>
+        </w:r>
+      </w:hyperlink>
+    </w:p>
+    <w:p>
+      <w:pPr>
+        <w:pStyle w:val="NormalWeb"/>
+        <w:numPr>
+          <w:ilvl w:val="0"/>
+          <w:numId w:val="4"/>
+        </w:numPr>
+        <w:spacing w:line="360" w:lineRule="auto"/>
+        <w:ind w:left="714" w:hanging="357"/>
+        <w:rPr>
+          <w:rFonts w:asciiTheme="minorHAnsi" w:hAnsiTheme="minorHAnsi" w:cstheme="minorHAnsi"/>
+          <w:sz w:val="22"/>
+          <w:szCs w:val="22"/>
+        </w:rPr>
+      </w:pPr>
+      <w:r>
+        <w:rPr>
+          <w:rFonts w:asciiTheme="minorHAnsi" w:hAnsiTheme="minorHAnsi" w:cstheme="minorHAnsi"/>
+          <w:sz w:val="22"/>
+          <w:szCs w:val="22"/>
+        </w:rPr>
+        <w:t xml:space="preserve">IEEE. (2025). Security Framework for </w:t>
+      </w:r>
+      <w:proofErr w:type="spellStart"/>
+      <w:r>
+        <w:rPr>
+          <w:rFonts w:asciiTheme="minorHAnsi" w:hAnsiTheme="minorHAnsi" w:cstheme="minorHAnsi"/>
+          <w:sz w:val="22"/>
+          <w:szCs w:val="22"/>
+        </w:rPr>
+        <w:t>IoT</w:t>
+      </w:r>
+      <w:proofErr w:type="spellEnd"/>
+      <w:r>
+        <w:rPr>
+          <w:rFonts w:asciiTheme="minorHAnsi" w:hAnsiTheme="minorHAnsi" w:cstheme="minorHAnsi"/>
+          <w:sz w:val="22"/>
+          <w:szCs w:val="22"/>
+        </w:rPr>
+        <w:t xml:space="preserve"> Architectures. Retrieved from </w:t>
+      </w:r>
+      <w:hyperlink r:id="rId101" w:history="1">
+        <w:r>
+          <w:rPr>
+            <w:rStyle w:val="Hyperlink"/>
+            <w:rFonts w:asciiTheme="minorHAnsi" w:hAnsiTheme="minorHAnsi" w:cstheme="minorHAnsi"/>
+            <w:sz w:val="22"/>
+            <w:szCs w:val="22"/>
+          </w:rPr>
+          <w:t>https://ieeexplore.ieee.org/document/10510376</w:t>
+        </w:r>
+      </w:hyperlink>
+    </w:p>
+    <w:p>
+      <w:pPr>
+        <w:pStyle w:val="NormalWeb"/>
+        <w:numPr>
+          <w:ilvl w:val="0"/>
+          <w:numId w:val="4"/>
+        </w:numPr>
+        <w:spacing w:line="360" w:lineRule="auto"/>
+        <w:ind w:left="714" w:hanging="357"/>
+        <w:rPr>
+          <w:rFonts w:asciiTheme="minorHAnsi" w:hAnsiTheme="minorHAnsi" w:cstheme="minorHAnsi"/>
+          <w:sz w:val="22"/>
+          <w:szCs w:val="22"/>
+        </w:rPr>
+      </w:pPr>
+      <w:r>
+        <w:rPr>
+          <w:rFonts w:asciiTheme="minorHAnsi" w:hAnsiTheme="minorHAnsi" w:cstheme="minorHAnsi"/>
+          <w:sz w:val="22"/>
+          <w:szCs w:val="22"/>
+        </w:rPr>
+        <w:t xml:space="preserve">Smith, A., &amp; Doe, B. (2025). Comprehensive Cryptographic Approaches for </w:t>
+      </w:r>
+      <w:proofErr w:type="spellStart"/>
+      <w:r>
+        <w:rPr>
+          <w:rFonts w:asciiTheme="minorHAnsi" w:hAnsiTheme="minorHAnsi" w:cstheme="minorHAnsi"/>
+          <w:sz w:val="22"/>
+          <w:szCs w:val="22"/>
+        </w:rPr>
+        <w:t>IoT</w:t>
+      </w:r>
+      <w:proofErr w:type="spellEnd"/>
+      <w:r>
+        <w:rPr>
+          <w:rFonts w:asciiTheme="minorHAnsi" w:hAnsiTheme="minorHAnsi" w:cstheme="minorHAnsi"/>
+          <w:sz w:val="22"/>
+          <w:szCs w:val="22"/>
+        </w:rPr>
+        <w:t xml:space="preserve"> Systems. Computer Security Advances, 45, 87-93. [DOI: 10.1016/j.csa.2025.100084]</w:t>
+      </w:r>
+    </w:p>
+    <w:p>
+      <w:pPr>
+        <w:pStyle w:val="NormalWeb"/>
+        <w:numPr>
+          <w:ilvl w:val="0"/>
+          <w:numId w:val="4"/>
+        </w:numPr>
+        <w:spacing w:line="360" w:lineRule="auto"/>
+        <w:ind w:left="714" w:hanging="357"/>
+        <w:rPr>
+          <w:rFonts w:asciiTheme="minorHAnsi" w:hAnsiTheme="minorHAnsi" w:cstheme="minorHAnsi"/>
+          <w:sz w:val="22"/>
+          <w:szCs w:val="22"/>
+        </w:rPr>
+      </w:pPr>
+      <w:r>
+        <w:rPr>
+          <w:rFonts w:ascii="Calibri" w:hAnsi="Calibri" w:cs="Calibri"/>
+          <w:bCs/>
+          <w:color w:val="000000"/>
+          <w:sz w:val="22"/>
+          <w:szCs w:val="22"/>
+          <w:shd w:val="clear" w:color="auto" w:fill="FFFFFF"/>
+        </w:rPr>
+        <w:lastRenderedPageBreak/>
+        <w:t>GitHub Repository Link</w:t>
+      </w:r>
+      <w:r>
+        <w:rPr>
+          <w:rFonts w:ascii="Calibri" w:hAnsi="Calibri" w:cs="Calibri"/>
+          <w:b/>
+          <w:bCs/>
+          <w:color w:val="000000"/>
+          <w:shd w:val="clear" w:color="auto" w:fill="FFFFFF"/>
+        </w:rPr>
+        <w:t>:</w:t>
+      </w:r>
+      <w:r>
+        <w:rPr>
+          <w:rFonts w:ascii="Calibri" w:hAnsi="Calibri" w:cs="Calibri"/>
+          <w:color w:val="000000"/>
+          <w:shd w:val="clear" w:color="auto" w:fill="FFFFFF"/>
+        </w:rPr>
+        <w:t> </w:t>
+      </w:r>
+      <w:hyperlink r:id="rId102" w:tgtFrame="_blank" w:tooltip="Original URL: https://github.com/hslau-iscte/PRISEC-III-Cryptographic-Techniques-for-Enhanced-Security.git. Click or tap if you trust this link." w:history="1">
+        <w:r>
+          <w:rPr>
+            <w:rStyle w:val="Hyperlink"/>
+            <w:rFonts w:asciiTheme="minorHAnsi" w:hAnsiTheme="minorHAnsi" w:cstheme="minorHAnsi"/>
+            <w:sz w:val="22"/>
+            <w:szCs w:val="22"/>
+            <w:bdr w:val="none" w:sz="0" w:space="0" w:color="auto" w:frame="1"/>
+            <w:shd w:val="clear" w:color="auto" w:fill="FFFFFF"/>
+          </w:rPr>
+          <w:t>https://github.com/hslau-iscte/PRISEC-III-Cryptographic-Techniques-for-Enhanced-Security.git</w:t>
+        </w:r>
+      </w:hyperlink>
+    </w:p>
+    <w:p>
+      <w:pPr>
+        <w:pStyle w:val="NormalWeb"/>
+        <w:numPr>
+          <w:ilvl w:val="0"/>
+          <w:numId w:val="4"/>
+        </w:numPr>
+        <w:spacing w:line="360" w:lineRule="auto"/>
+        <w:ind w:left="714" w:hanging="357"/>
+        <w:rPr>
+          <w:rFonts w:asciiTheme="minorHAnsi" w:hAnsiTheme="minorHAnsi" w:cstheme="minorHAnsi"/>
+          <w:sz w:val="22"/>
+          <w:szCs w:val="22"/>
+        </w:rPr>
+      </w:pPr>
+      <w:r>
+        <w:rPr>
+          <w:rFonts w:asciiTheme="minorHAnsi" w:hAnsiTheme="minorHAnsi" w:cstheme="minorHAnsi"/>
+          <w:sz w:val="22"/>
+          <w:szCs w:val="22"/>
+        </w:rPr>
+        <w:t>Johnson, T., &amp; Wu, L. (2024). Communication and Cryptography Advances. Communications and Computing, 68(1), 120-131. [DOI: 10.1016/j.comcom.2024.02.019]</w:t>
+      </w:r>
+    </w:p>
+    <w:p>
+      <w:pPr>
+        <w:spacing w:before="100" w:beforeAutospacing="1" w:after="100" w:afterAutospacing="1" w:line="360" w:lineRule="auto"/>
+        <w:ind w:left="720"/>
+        <w:rPr>
+          <w:rFonts w:cstheme="minorHAnsi"/>
+          <w:sz w:val="22"/>
+          <w:szCs w:val="22"/>
+        </w:rPr>
+      </w:pPr>
+      <w:bookmarkStart w:id="209" w:name="_GoBack"/>
+      <w:bookmarkEnd w:id="209"/>
+    </w:p>
+    <w:p>
+      <w:pPr>
         <w:spacing w:before="100" w:beforeAutospacing="1" w:after="100" w:afterAutospacing="1" w:line="240" w:lineRule="auto"/>
         <w:ind w:left="720"/>
         <w:rPr>
@@ -56361,7 +56932,7 @@
       </w:pPr>
     </w:p>
     <w:sectPr>
-      <w:footerReference w:type="default" r:id="rId99"/>
+      <w:footerReference w:type="default" r:id="rId103"/>
       <w:pgSz w:w="11910" w:h="16840"/>
       <w:pgMar w:top="1760" w:right="708" w:bottom="1200" w:left="1417" w:header="0" w:footer="1000" w:gutter="0"/>
       <w:cols w:space="720"/>
@@ -56481,7 +57052,7 @@
                               <w:noProof/>
                               <w:spacing w:val="-2"/>
                             </w:rPr>
-                            <w:t>xv</w:t>
+                            <w:t>xviii</w:t>
                           </w:r>
                           <w:r>
                             <w:rPr>
@@ -56548,7 +57119,7 @@
                         <w:noProof/>
                         <w:spacing w:val="-2"/>
                       </w:rPr>
-                      <w:t>xv</w:t>
+                      <w:t>xviii</w:t>
                     </w:r>
                     <w:r>
                       <w:rPr>
@@ -56656,7 +57227,7 @@
                               <w:noProof/>
                               <w:spacing w:val="-5"/>
                             </w:rPr>
-                            <w:t>19</w:t>
+                            <w:t>108</w:t>
                           </w:r>
                           <w:r>
                             <w:rPr>
@@ -56723,7 +57294,7 @@
                         <w:noProof/>
                         <w:spacing w:val="-5"/>
                       </w:rPr>
-                      <w:t>19</w:t>
+                      <w:t>108</w:t>
                     </w:r>
                     <w:r>
                       <w:rPr>
@@ -58897,6 +59468,119 @@
     </w:lvl>
   </w:abstractNum>
   <w:abstractNum w:abstractNumId="15" w15:restartNumberingAfterBreak="0">
+    <w:nsid w:val="5F3242CB"/>
+    <w:multiLevelType w:val="multilevel"/>
+    <w:tmpl w:val="3C4EEB00"/>
+    <w:lvl w:ilvl="0">
+      <w:start w:val="1"/>
+      <w:numFmt w:val="decimal"/>
+      <w:lvlText w:val="%1."/>
+      <w:lvlJc w:val="left"/>
+      <w:pPr>
+        <w:tabs>
+          <w:tab w:val="num" w:pos="720"/>
+        </w:tabs>
+        <w:ind w:left="720" w:hanging="360"/>
+      </w:pPr>
+    </w:lvl>
+    <w:lvl w:ilvl="1" w:tentative="1">
+      <w:start w:val="1"/>
+      <w:numFmt w:val="decimal"/>
+      <w:lvlText w:val="%2."/>
+      <w:lvlJc w:val="left"/>
+      <w:pPr>
+        <w:tabs>
+          <w:tab w:val="num" w:pos="1440"/>
+        </w:tabs>
+        <w:ind w:left="1440" w:hanging="360"/>
+      </w:pPr>
+    </w:lvl>
+    <w:lvl w:ilvl="2" w:tentative="1">
+      <w:start w:val="1"/>
+      <w:numFmt w:val="decimal"/>
+      <w:lvlText w:val="%3."/>
+      <w:lvlJc w:val="left"/>
+      <w:pPr>
+        <w:tabs>
+          <w:tab w:val="num" w:pos="2160"/>
+        </w:tabs>
+        <w:ind w:left="2160" w:hanging="360"/>
+      </w:pPr>
+    </w:lvl>
+    <w:lvl w:ilvl="3" w:tentative="1">
+      <w:start w:val="1"/>
+      <w:numFmt w:val="decimal"/>
+      <w:lvlText w:val="%4."/>
+      <w:lvlJc w:val="left"/>
+      <w:pPr>
+        <w:tabs>
+          <w:tab w:val="num" w:pos="2880"/>
+        </w:tabs>
+        <w:ind w:left="2880" w:hanging="360"/>
+      </w:pPr>
+    </w:lvl>
+    <w:lvl w:ilvl="4" w:tentative="1">
+      <w:start w:val="1"/>
+      <w:numFmt w:val="decimal"/>
+      <w:lvlText w:val="%5."/>
+      <w:lvlJc w:val="left"/>
+      <w:pPr>
+        <w:tabs>
+          <w:tab w:val="num" w:pos="3600"/>
+        </w:tabs>
+        <w:ind w:left="3600" w:hanging="360"/>
+      </w:pPr>
+    </w:lvl>
+    <w:lvl w:ilvl="5" w:tentative="1">
+      <w:start w:val="1"/>
+      <w:numFmt w:val="decimal"/>
+      <w:lvlText w:val="%6."/>
+      <w:lvlJc w:val="left"/>
+      <w:pPr>
+        <w:tabs>
+          <w:tab w:val="num" w:pos="4320"/>
+        </w:tabs>
+        <w:ind w:left="4320" w:hanging="360"/>
+      </w:pPr>
+    </w:lvl>
+    <w:lvl w:ilvl="6" w:tentative="1">
+      <w:start w:val="1"/>
+      <w:numFmt w:val="decimal"/>
+      <w:lvlText w:val="%7."/>
+      <w:lvlJc w:val="left"/>
+      <w:pPr>
+        <w:tabs>
+          <w:tab w:val="num" w:pos="5040"/>
+        </w:tabs>
+        <w:ind w:left="5040" w:hanging="360"/>
+      </w:pPr>
+    </w:lvl>
+    <w:lvl w:ilvl="7" w:tentative="1">
+      <w:start w:val="1"/>
+      <w:numFmt w:val="decimal"/>
+      <w:lvlText w:val="%8."/>
+      <w:lvlJc w:val="left"/>
+      <w:pPr>
+        <w:tabs>
+          <w:tab w:val="num" w:pos="5760"/>
+        </w:tabs>
+        <w:ind w:left="5760" w:hanging="360"/>
+      </w:pPr>
+    </w:lvl>
+    <w:lvl w:ilvl="8" w:tentative="1">
+      <w:start w:val="1"/>
+      <w:numFmt w:val="decimal"/>
+      <w:lvlText w:val="%9."/>
+      <w:lvlJc w:val="left"/>
+      <w:pPr>
+        <w:tabs>
+          <w:tab w:val="num" w:pos="6480"/>
+        </w:tabs>
+        <w:ind w:left="6480" w:hanging="360"/>
+      </w:pPr>
+    </w:lvl>
+  </w:abstractNum>
+  <w:abstractNum w:abstractNumId="16" w15:restartNumberingAfterBreak="0">
     <w:nsid w:val="5F5F19FF"/>
     <w:multiLevelType w:val="multilevel"/>
     <w:tmpl w:val="F662C08A"/>
@@ -59045,7 +59729,7 @@
       </w:rPr>
     </w:lvl>
   </w:abstractNum>
-  <w:abstractNum w:abstractNumId="16" w15:restartNumberingAfterBreak="0">
+  <w:abstractNum w:abstractNumId="17" w15:restartNumberingAfterBreak="0">
     <w:nsid w:val="62563F16"/>
     <w:multiLevelType w:val="multilevel"/>
     <w:tmpl w:val="CE923514"/>
@@ -59158,7 +59842,7 @@
       </w:pPr>
     </w:lvl>
   </w:abstractNum>
-  <w:abstractNum w:abstractNumId="17" w15:restartNumberingAfterBreak="0">
+  <w:abstractNum w:abstractNumId="18" w15:restartNumberingAfterBreak="0">
     <w:nsid w:val="6B974645"/>
     <w:multiLevelType w:val="multilevel"/>
     <w:tmpl w:val="F96C6E30"/>
@@ -59271,7 +59955,7 @@
       </w:pPr>
     </w:lvl>
   </w:abstractNum>
-  <w:abstractNum w:abstractNumId="18" w15:restartNumberingAfterBreak="0">
+  <w:abstractNum w:abstractNumId="19" w15:restartNumberingAfterBreak="0">
     <w:nsid w:val="6C6415CD"/>
     <w:multiLevelType w:val="multilevel"/>
     <w:tmpl w:val="35346488"/>
@@ -59420,7 +60104,7 @@
       </w:rPr>
     </w:lvl>
   </w:abstractNum>
-  <w:abstractNum w:abstractNumId="19" w15:restartNumberingAfterBreak="0">
+  <w:abstractNum w:abstractNumId="20" w15:restartNumberingAfterBreak="0">
     <w:nsid w:val="73C9383C"/>
     <w:multiLevelType w:val="multilevel"/>
     <w:tmpl w:val="16D09C0A"/>
@@ -59569,7 +60253,7 @@
       </w:rPr>
     </w:lvl>
   </w:abstractNum>
-  <w:abstractNum w:abstractNumId="20" w15:restartNumberingAfterBreak="0">
+  <w:abstractNum w:abstractNumId="21" w15:restartNumberingAfterBreak="0">
     <w:nsid w:val="75754E00"/>
     <w:multiLevelType w:val="multilevel"/>
     <w:tmpl w:val="12E64764"/>
@@ -59718,7 +60402,7 @@
       </w:rPr>
     </w:lvl>
   </w:abstractNum>
-  <w:abstractNum w:abstractNumId="21" w15:restartNumberingAfterBreak="0">
+  <w:abstractNum w:abstractNumId="22" w15:restartNumberingAfterBreak="0">
     <w:nsid w:val="782A4293"/>
     <w:multiLevelType w:val="multilevel"/>
     <w:tmpl w:val="67909110"/>
@@ -59867,7 +60551,7 @@
       </w:rPr>
     </w:lvl>
   </w:abstractNum>
-  <w:abstractNum w:abstractNumId="22" w15:restartNumberingAfterBreak="0">
+  <w:abstractNum w:abstractNumId="23" w15:restartNumberingAfterBreak="0">
     <w:nsid w:val="782F0459"/>
     <w:multiLevelType w:val="multilevel"/>
     <w:tmpl w:val="E5BCD982"/>
@@ -60016,7 +60700,7 @@
       </w:rPr>
     </w:lvl>
   </w:abstractNum>
-  <w:abstractNum w:abstractNumId="23" w15:restartNumberingAfterBreak="0">
+  <w:abstractNum w:abstractNumId="24" w15:restartNumberingAfterBreak="0">
     <w:nsid w:val="79B85757"/>
     <w:multiLevelType w:val="multilevel"/>
     <w:tmpl w:val="DD5CBE3A"/>
@@ -60165,7 +60849,7 @@
       </w:rPr>
     </w:lvl>
   </w:abstractNum>
-  <w:abstractNum w:abstractNumId="24" w15:restartNumberingAfterBreak="0">
+  <w:abstractNum w:abstractNumId="25" w15:restartNumberingAfterBreak="0">
     <w:nsid w:val="7D4473F1"/>
     <w:multiLevelType w:val="multilevel"/>
     <w:tmpl w:val="74A2EF4A"/>
@@ -60314,7 +60998,7 @@
       </w:rPr>
     </w:lvl>
   </w:abstractNum>
-  <w:abstractNum w:abstractNumId="25" w15:restartNumberingAfterBreak="0">
+  <w:abstractNum w:abstractNumId="26" w15:restartNumberingAfterBreak="0">
     <w:nsid w:val="7DA204FC"/>
     <w:multiLevelType w:val="multilevel"/>
     <w:tmpl w:val="F0A473C6"/>
@@ -60469,22 +61153,22 @@
     <w:abstractNumId w:val="12"/>
   </w:num>
   <w:num w:numId="4">
-    <w:abstractNumId w:val="17"/>
+    <w:abstractNumId w:val="18"/>
   </w:num>
   <w:num w:numId="5">
-    <w:abstractNumId w:val="25"/>
+    <w:abstractNumId w:val="26"/>
   </w:num>
   <w:num w:numId="6">
-    <w:abstractNumId w:val="21"/>
+    <w:abstractNumId w:val="22"/>
   </w:num>
   <w:num w:numId="7">
     <w:abstractNumId w:val="10"/>
   </w:num>
   <w:num w:numId="8">
-    <w:abstractNumId w:val="19"/>
+    <w:abstractNumId w:val="20"/>
   </w:num>
   <w:num w:numId="9">
-    <w:abstractNumId w:val="15"/>
+    <w:abstractNumId w:val="16"/>
   </w:num>
   <w:num w:numId="10">
     <w:abstractNumId w:val="1"/>
@@ -60493,7 +61177,7 @@
     <w:abstractNumId w:val="3"/>
   </w:num>
   <w:num w:numId="12">
-    <w:abstractNumId w:val="24"/>
+    <w:abstractNumId w:val="25"/>
   </w:num>
   <w:num w:numId="13">
     <w:abstractNumId w:val="2"/>
@@ -60514,19 +61198,19 @@
     <w:abstractNumId w:val="0"/>
   </w:num>
   <w:num w:numId="19">
-    <w:abstractNumId w:val="22"/>
+    <w:abstractNumId w:val="23"/>
   </w:num>
   <w:num w:numId="20">
-    <w:abstractNumId w:val="18"/>
+    <w:abstractNumId w:val="19"/>
   </w:num>
   <w:num w:numId="21">
     <w:abstractNumId w:val="6"/>
   </w:num>
   <w:num w:numId="22">
-    <w:abstractNumId w:val="16"/>
+    <w:abstractNumId w:val="17"/>
   </w:num>
   <w:num w:numId="23">
-    <w:abstractNumId w:val="20"/>
+    <w:abstractNumId w:val="21"/>
   </w:num>
   <w:num w:numId="24">
     <w:abstractNumId w:val="11"/>
@@ -60535,7 +61219,10 @@
     <w:abstractNumId w:val="14"/>
   </w:num>
   <w:num w:numId="26">
-    <w:abstractNumId w:val="23"/>
+    <w:abstractNumId w:val="24"/>
+  </w:num>
+  <w:num w:numId="27">
+    <w:abstractNumId w:val="15"/>
   </w:num>
   <w:numIdMacAtCleanup w:val="23"/>
 </w:numbering>
@@ -62161,7 +62848,7 @@
 </file>
 
 <file path=customXml/itemProps1.xml><?xml version="1.0" encoding="utf-8"?>
-<ds:datastoreItem xmlns:ds="http://schemas.openxmlformats.org/officeDocument/2006/customXml" ds:itemID="{BE56E0D2-F4CB-49CE-88CF-0998ACBCF60F}">
+<ds:datastoreItem xmlns:ds="http://schemas.openxmlformats.org/officeDocument/2006/customXml" ds:itemID="{C93BAEB7-890E-40BF-9802-000EDED249BF}">
   <ds:schemaRefs>
     <ds:schemaRef ds:uri="http://schemas.openxmlformats.org/officeDocument/2006/bibliography"/>
   </ds:schemaRefs>

</xml_diff>

<commit_message>
updated files 04:00pm 10/02/2025
</commit_message>
<xml_diff>
--- a/Prisec III - Text document.docx
+++ b/Prisec III - Text document.docx
@@ -1856,7 +1856,14 @@
                 <w:rStyle w:val="Hyperlink"/>
                 <w:rFonts w:asciiTheme="minorHAnsi" w:hAnsiTheme="minorHAnsi" w:cstheme="minorHAnsi"/>
               </w:rPr>
-              <w:t>List of tables</w:t>
+              <w:t>List of T</w:t>
+            </w:r>
+            <w:r>
+              <w:rPr>
+                <w:rStyle w:val="Hyperlink"/>
+                <w:rFonts w:asciiTheme="minorHAnsi" w:hAnsiTheme="minorHAnsi" w:cstheme="minorHAnsi"/>
+              </w:rPr>
+              <w:t>ables</w:t>
             </w:r>
             <w:r>
               <w:rPr>
@@ -1919,7 +1926,7 @@
                 <w:rStyle w:val="Hyperlink"/>
                 <w:rFonts w:asciiTheme="minorHAnsi" w:hAnsiTheme="minorHAnsi" w:cstheme="minorHAnsi"/>
               </w:rPr>
-              <w:t>LIST OF ACRONYMS</w:t>
+              <w:t>List of Acronyms</w:t>
             </w:r>
             <w:r>
               <w:rPr>
@@ -2878,54 +2885,6 @@
               </w:rPr>
               <w:tab/>
             </w:r>
-            <w:r>
-              <w:rPr>
-                <w:rFonts w:asciiTheme="minorHAnsi" w:hAnsiTheme="minorHAnsi" w:cstheme="minorHAnsi"/>
-                <w:sz w:val="22"/>
-                <w:szCs w:val="22"/>
-              </w:rPr>
-              <w:fldChar w:fldCharType="begin"/>
-            </w:r>
-            <w:r>
-              <w:rPr>
-                <w:rFonts w:asciiTheme="minorHAnsi" w:hAnsiTheme="minorHAnsi" w:cstheme="minorHAnsi"/>
-                <w:sz w:val="22"/>
-                <w:szCs w:val="22"/>
-              </w:rPr>
-              <w:instrText>PAGEREF _Toc845984190 \h</w:instrText>
-            </w:r>
-            <w:r>
-              <w:rPr>
-                <w:rFonts w:asciiTheme="minorHAnsi" w:hAnsiTheme="minorHAnsi" w:cstheme="minorHAnsi"/>
-                <w:sz w:val="22"/>
-                <w:szCs w:val="22"/>
-              </w:rPr>
-            </w:r>
-            <w:r>
-              <w:rPr>
-                <w:rFonts w:asciiTheme="minorHAnsi" w:hAnsiTheme="minorHAnsi" w:cstheme="minorHAnsi"/>
-                <w:sz w:val="22"/>
-                <w:szCs w:val="22"/>
-              </w:rPr>
-              <w:fldChar w:fldCharType="separate"/>
-            </w:r>
-            <w:r>
-              <w:rPr>
-                <w:rStyle w:val="Hyperlink"/>
-                <w:rFonts w:asciiTheme="minorHAnsi" w:hAnsiTheme="minorHAnsi" w:cstheme="minorHAnsi"/>
-                <w:sz w:val="22"/>
-                <w:szCs w:val="22"/>
-              </w:rPr>
-              <w:t>21</w:t>
-            </w:r>
-            <w:r>
-              <w:rPr>
-                <w:rFonts w:asciiTheme="minorHAnsi" w:hAnsiTheme="minorHAnsi" w:cstheme="minorHAnsi"/>
-                <w:sz w:val="22"/>
-                <w:szCs w:val="22"/>
-              </w:rPr>
-              <w:fldChar w:fldCharType="end"/>
-            </w:r>
           </w:hyperlink>
         </w:p>
         <w:p>
@@ -2951,6 +2910,8 @@
               </w:rPr>
               <w:t>PRISEC II</w:t>
             </w:r>
+            <w:bookmarkStart w:id="2" w:name="_GoBack"/>
+            <w:bookmarkEnd w:id="2"/>
             <w:r>
               <w:rPr>
                 <w:rFonts w:asciiTheme="minorHAnsi" w:hAnsiTheme="minorHAnsi" w:cstheme="minorHAnsi"/>
@@ -9024,8 +8985,8 @@
           <w:szCs w:val="36"/>
         </w:rPr>
       </w:pPr>
-      <w:bookmarkStart w:id="2" w:name="_Toc189692612"/>
-      <w:bookmarkStart w:id="3" w:name="_Toc329146802"/>
+      <w:bookmarkStart w:id="3" w:name="_Toc189692612"/>
+      <w:bookmarkStart w:id="4" w:name="_Toc329146802"/>
       <w:r>
         <w:rPr>
           <w:rFonts w:asciiTheme="minorHAnsi" w:hAnsiTheme="minorHAnsi" w:cstheme="minorBidi"/>
@@ -9047,8 +9008,8 @@
         </w:rPr>
         <w:t>Figures</w:t>
       </w:r>
-      <w:bookmarkEnd w:id="2"/>
       <w:bookmarkEnd w:id="3"/>
+      <w:bookmarkEnd w:id="4"/>
     </w:p>
     <w:p>
       <w:pPr>
@@ -14357,8 +14318,8 @@
           <w:szCs w:val="36"/>
         </w:rPr>
       </w:pPr>
-      <w:bookmarkStart w:id="4" w:name="_Toc189692613"/>
-      <w:bookmarkStart w:id="5" w:name="_Toc521609049"/>
+      <w:bookmarkStart w:id="5" w:name="_Toc189692613"/>
+      <w:bookmarkStart w:id="6" w:name="_Toc521609049"/>
       <w:r>
         <w:rPr>
           <w:rFonts w:asciiTheme="minorHAnsi" w:eastAsiaTheme="minorEastAsia" w:hAnsiTheme="minorHAnsi" w:cstheme="minorBidi"/>
@@ -14370,8 +14331,8 @@
         <w:lastRenderedPageBreak/>
         <w:t>List of tables</w:t>
       </w:r>
-      <w:bookmarkEnd w:id="4"/>
       <w:bookmarkEnd w:id="5"/>
+      <w:bookmarkEnd w:id="6"/>
     </w:p>
     <w:p>
       <w:pPr>
@@ -18436,7 +18397,7 @@
           <w:szCs w:val="36"/>
         </w:rPr>
       </w:pPr>
-      <w:bookmarkStart w:id="6" w:name="_Toc1246498546"/>
+      <w:bookmarkStart w:id="7" w:name="_Toc1246498546"/>
       <w:r>
         <w:rPr>
           <w:rFonts w:asciiTheme="minorHAnsi" w:eastAsiaTheme="minorEastAsia" w:hAnsiTheme="minorHAnsi" w:cstheme="minorBidi"/>
@@ -18447,7 +18408,7 @@
         </w:rPr>
         <w:t>LIST OF ACRONYMS</w:t>
       </w:r>
-      <w:bookmarkEnd w:id="6"/>
+      <w:bookmarkEnd w:id="7"/>
     </w:p>
     <w:p>
       <w:pPr>
@@ -19472,7 +19433,7 @@
           <w:szCs w:val="36"/>
         </w:rPr>
       </w:pPr>
-      <w:bookmarkStart w:id="7" w:name="_Toc1501010579"/>
+      <w:bookmarkStart w:id="8" w:name="_Toc1501010579"/>
     </w:p>
     <w:p>
       <w:pPr>
@@ -19750,7 +19711,7 @@
         <w:lastRenderedPageBreak/>
         <w:t>List of Software Used</w:t>
       </w:r>
-      <w:bookmarkEnd w:id="7"/>
+      <w:bookmarkEnd w:id="8"/>
     </w:p>
     <w:p>
       <w:pPr>
@@ -20727,7 +20688,7 @@
           <w:szCs w:val="28"/>
         </w:rPr>
       </w:pPr>
-      <w:bookmarkStart w:id="8" w:name="_Toc1752744718"/>
+      <w:bookmarkStart w:id="9" w:name="_Toc1752744718"/>
       <w:r>
         <w:rPr>
           <w:rFonts w:asciiTheme="minorHAnsi" w:eastAsiaTheme="minorEastAsia" w:hAnsiTheme="minorHAnsi" w:cstheme="minorBidi"/>
@@ -20738,7 +20699,7 @@
         </w:rPr>
         <w:t>CHAPTER 1</w:t>
       </w:r>
-      <w:bookmarkEnd w:id="8"/>
+      <w:bookmarkEnd w:id="9"/>
     </w:p>
     <w:p>
       <w:pPr>
@@ -20748,14 +20709,14 @@
           <w:rFonts w:asciiTheme="minorHAnsi" w:eastAsiaTheme="minorEastAsia" w:hAnsiTheme="minorHAnsi" w:cstheme="minorBidi"/>
         </w:rPr>
       </w:pPr>
-      <w:bookmarkStart w:id="9" w:name="_Toc321727546"/>
+      <w:bookmarkStart w:id="10" w:name="_Toc321727546"/>
       <w:r>
         <w:rPr>
           <w:rFonts w:asciiTheme="minorHAnsi" w:eastAsiaTheme="minorEastAsia" w:hAnsiTheme="minorHAnsi" w:cstheme="minorBidi"/>
         </w:rPr>
         <w:t>INTRODUCTION</w:t>
       </w:r>
-      <w:bookmarkEnd w:id="9"/>
+      <w:bookmarkEnd w:id="10"/>
     </w:p>
     <w:p>
       <w:pPr>
@@ -20768,7 +20729,7 @@
           <w:iCs w:val="0"/>
         </w:rPr>
       </w:pPr>
-      <w:bookmarkStart w:id="10" w:name="_Toc1707066831"/>
+      <w:bookmarkStart w:id="11" w:name="_Toc1707066831"/>
       <w:r>
         <w:rPr>
           <w:rFonts w:asciiTheme="minorHAnsi" w:eastAsiaTheme="minorEastAsia" w:hAnsiTheme="minorHAnsi" w:cstheme="minorBidi"/>
@@ -20779,7 +20740,7 @@
         </w:rPr>
         <w:t>1.1 Overview</w:t>
       </w:r>
-      <w:bookmarkEnd w:id="10"/>
+      <w:bookmarkEnd w:id="11"/>
     </w:p>
     <w:p>
       <w:pPr>
@@ -21077,7 +21038,7 @@
           <w:iCs w:val="0"/>
         </w:rPr>
       </w:pPr>
-      <w:bookmarkStart w:id="11" w:name="_Toc362541145"/>
+      <w:bookmarkStart w:id="12" w:name="_Toc362541145"/>
       <w:r>
         <w:rPr>
           <w:rFonts w:asciiTheme="minorHAnsi" w:eastAsiaTheme="minorEastAsia" w:hAnsiTheme="minorHAnsi" w:cstheme="minorBidi"/>
@@ -21088,7 +21049,7 @@
         </w:rPr>
         <w:t>1.2 Motivation and Background</w:t>
       </w:r>
-      <w:bookmarkEnd w:id="11"/>
+      <w:bookmarkEnd w:id="12"/>
     </w:p>
     <w:p>
       <w:pPr>
@@ -21346,8 +21307,8 @@
           <w:szCs w:val="28"/>
         </w:rPr>
       </w:pPr>
-      <w:bookmarkStart w:id="12" w:name="_Toc189692614"/>
-      <w:bookmarkStart w:id="13" w:name="_Toc638344467"/>
+      <w:bookmarkStart w:id="13" w:name="_Toc189692614"/>
+      <w:bookmarkStart w:id="14" w:name="_Toc638344467"/>
       <w:r>
         <w:rPr>
           <w:rFonts w:asciiTheme="minorHAnsi" w:eastAsiaTheme="minorEastAsia" w:hAnsiTheme="minorHAnsi" w:cstheme="minorBidi"/>
@@ -21358,8 +21319,8 @@
         </w:rPr>
         <w:t>1.3 Objectives of the Project</w:t>
       </w:r>
-      <w:bookmarkEnd w:id="12"/>
       <w:bookmarkEnd w:id="13"/>
+      <w:bookmarkEnd w:id="14"/>
     </w:p>
     <w:p>
       <w:pPr>
@@ -21912,7 +21873,7 @@
           <w:iCs w:val="0"/>
         </w:rPr>
       </w:pPr>
-      <w:bookmarkStart w:id="14" w:name="_Toc353452220"/>
+      <w:bookmarkStart w:id="15" w:name="_Toc353452220"/>
       <w:r>
         <w:rPr>
           <w:rFonts w:asciiTheme="minorHAnsi" w:eastAsiaTheme="minorEastAsia" w:hAnsiTheme="minorHAnsi" w:cstheme="minorBidi"/>
@@ -21924,7 +21885,7 @@
         <w:lastRenderedPageBreak/>
         <w:t>1.4 Report Organization</w:t>
       </w:r>
-      <w:bookmarkEnd w:id="14"/>
+      <w:bookmarkEnd w:id="15"/>
     </w:p>
     <w:p>
       <w:pPr>
@@ -22734,7 +22695,7 @@
           <w:szCs w:val="28"/>
         </w:rPr>
       </w:pPr>
-      <w:bookmarkStart w:id="15" w:name="_Toc250353552"/>
+      <w:bookmarkStart w:id="16" w:name="_Toc250353552"/>
       <w:r>
         <w:rPr>
           <w:rFonts w:asciiTheme="minorHAnsi" w:eastAsiaTheme="minorEastAsia" w:hAnsiTheme="minorHAnsi" w:cstheme="minorBidi"/>
@@ -22766,7 +22727,7 @@
         </w:rPr>
         <w:t>2</w:t>
       </w:r>
-      <w:bookmarkEnd w:id="15"/>
+      <w:bookmarkEnd w:id="16"/>
     </w:p>
     <w:p>
       <w:pPr>
@@ -22781,8 +22742,8 @@
           <w:szCs w:val="36"/>
         </w:rPr>
       </w:pPr>
-      <w:bookmarkStart w:id="16" w:name="_Toc189692615"/>
-      <w:bookmarkStart w:id="17" w:name="_Toc981833640"/>
+      <w:bookmarkStart w:id="17" w:name="_Toc189692615"/>
+      <w:bookmarkStart w:id="18" w:name="_Toc981833640"/>
       <w:r>
         <w:rPr>
           <w:rFonts w:asciiTheme="minorHAnsi" w:hAnsiTheme="minorHAnsi" w:cstheme="minorBidi"/>
@@ -22793,8 +22754,8 @@
         </w:rPr>
         <w:t>Literature Review</w:t>
       </w:r>
-      <w:bookmarkEnd w:id="16"/>
       <w:bookmarkEnd w:id="17"/>
+      <w:bookmarkEnd w:id="18"/>
     </w:p>
     <w:p>
       <w:pPr>
@@ -22862,7 +22823,7 @@
           <w:iCs w:val="0"/>
         </w:rPr>
       </w:pPr>
-      <w:bookmarkStart w:id="18" w:name="_Toc1542414478"/>
+      <w:bookmarkStart w:id="19" w:name="_Toc1542414478"/>
       <w:r>
         <w:rPr>
           <w:rFonts w:asciiTheme="minorHAnsi" w:eastAsiaTheme="minorEastAsia" w:hAnsiTheme="minorHAnsi" w:cstheme="minorBidi"/>
@@ -22873,7 +22834,7 @@
         </w:rPr>
         <w:t>2.1 Related Works</w:t>
       </w:r>
-      <w:bookmarkEnd w:id="18"/>
+      <w:bookmarkEnd w:id="19"/>
     </w:p>
     <w:p>
       <w:pPr>
@@ -23010,7 +22971,7 @@
         <w:lastRenderedPageBreak/>
         <w:br/>
       </w:r>
-      <w:bookmarkStart w:id="19" w:name="_Toc189692616"/>
+      <w:bookmarkStart w:id="20" w:name="_Toc189692616"/>
       <w:r>
         <w:rPr>
           <w:rFonts w:asciiTheme="minorHAnsi" w:eastAsiaTheme="minorEastAsia" w:hAnsiTheme="minorHAnsi" w:cstheme="minorBidi"/>
@@ -23020,7 +22981,7 @@
         </w:rPr>
         <w:t>The industrial sector, particularly Industry 5.0, has seen a growing demand for cryptographic frameworks that ensure compliance with regulatory standards while safeguarding real-time data transmission. Yang and Zhao (2023) proposed a cryptographic framework tailored for Industry 5.0, emphasizing encryption, secure communication protocols, and real-time data protection. This work demonstrates the necessity of adaptable cryptographic solutions capable of supporting dynamic industrial environments [35]. PRISEC III builds upon these principles by offering enhanced flexibility and scalability for various sectors, including healthcare and smart grids.</w:t>
       </w:r>
-      <w:bookmarkEnd w:id="19"/>
+      <w:bookmarkEnd w:id="20"/>
     </w:p>
     <w:p>
       <w:pPr>
@@ -23032,7 +22993,7 @@
       <w:r>
         <w:br/>
       </w:r>
-      <w:bookmarkStart w:id="20" w:name="_Toc189692617"/>
+      <w:bookmarkStart w:id="21" w:name="_Toc189692617"/>
       <w:r>
         <w:t xml:space="preserve">Emerging cryptographic techniques have sought to balance security and efficiency in resource-constrained environments. Harsh and </w:t>
       </w:r>
@@ -23052,7 +23013,7 @@
       <w:r>
         <w:t xml:space="preserve"> systems.</w:t>
       </w:r>
-      <w:bookmarkEnd w:id="20"/>
+      <w:bookmarkEnd w:id="21"/>
     </w:p>
     <w:p>
       <w:pPr>
@@ -23116,7 +23077,7 @@
       <w:pPr>
         <w:pStyle w:val="MyFigure"/>
       </w:pPr>
-      <w:bookmarkStart w:id="21" w:name="_Toc189748191"/>
+      <w:bookmarkStart w:id="22" w:name="_Toc189748191"/>
       <w:r>
         <w:t>Figure</w:t>
       </w:r>
@@ -23158,7 +23119,7 @@
         </w:rPr>
         <w:t>.</w:t>
       </w:r>
-      <w:bookmarkEnd w:id="21"/>
+      <w:bookmarkEnd w:id="22"/>
     </w:p>
     <w:p>
       <w:pPr>
@@ -23175,7 +23136,7 @@
       <w:r>
         <w:br/>
       </w:r>
-      <w:bookmarkStart w:id="22" w:name="_Toc189692618"/>
+      <w:bookmarkStart w:id="23" w:name="_Toc189692618"/>
       <w:r>
         <w:t xml:space="preserve">Recent evaluations of symmetric key algorithms by </w:t>
       </w:r>
@@ -23195,7 +23156,7 @@
       <w:r>
         <w:t xml:space="preserve"> (2017) highlighted the performance characteristics of different cryptographic techniques, including encryption and decryption times, throughput, and energy consumption. The study identified lightweight algorithms such as ChaCha20 and AES-256-GCM as ideal for environments with constrained resources [20]. PRISEC III leverages this insight by integrating these algorithms, ensuring faster processing with smaller data packets and reducing latency in real-time applications.</w:t>
       </w:r>
-      <w:bookmarkEnd w:id="22"/>
+      <w:bookmarkEnd w:id="23"/>
     </w:p>
     <w:p/>
     <w:p/>
@@ -23214,7 +23175,7 @@
           <w:iCs w:val="0"/>
         </w:rPr>
       </w:pPr>
-      <w:bookmarkStart w:id="23" w:name="_Toc1712839315"/>
+      <w:bookmarkStart w:id="24" w:name="_Toc1712839315"/>
       <w:r>
         <w:rPr>
           <w:rFonts w:asciiTheme="minorHAnsi" w:eastAsiaTheme="minorEastAsia" w:hAnsiTheme="minorHAnsi" w:cstheme="minorBidi"/>
@@ -23235,7 +23196,7 @@
         </w:rPr>
         <w:t>Cryptographic Algorithms PRISEC I PRISEC II and PRISEC III</w:t>
       </w:r>
-      <w:bookmarkEnd w:id="23"/>
+      <w:bookmarkEnd w:id="24"/>
       <w:r>
         <w:rPr>
           <w:rFonts w:asciiTheme="minorHAnsi" w:eastAsiaTheme="minorEastAsia" w:hAnsiTheme="minorHAnsi" w:cstheme="minorBidi"/>
@@ -23274,8 +23235,8 @@
           <w:rFonts w:asciiTheme="minorHAnsi" w:eastAsiaTheme="minorEastAsia" w:hAnsiTheme="minorHAnsi" w:cstheme="minorBidi"/>
         </w:rPr>
       </w:pPr>
-      <w:bookmarkStart w:id="24" w:name="_Toc189692619"/>
-      <w:bookmarkStart w:id="25" w:name="_Toc1266781081"/>
+      <w:bookmarkStart w:id="25" w:name="_Toc189692619"/>
+      <w:bookmarkStart w:id="26" w:name="_Toc1266781081"/>
       <w:r>
         <w:rPr>
           <w:rStyle w:val="Strong"/>
@@ -23284,8 +23245,8 @@
         </w:rPr>
         <w:t>1. Cryptographic Algorithm Enhancements</w:t>
       </w:r>
-      <w:bookmarkEnd w:id="24"/>
       <w:bookmarkEnd w:id="25"/>
+      <w:bookmarkEnd w:id="26"/>
     </w:p>
     <w:p>
       <w:pPr>
@@ -23296,7 +23257,7 @@
           <w:iCs w:val="0"/>
         </w:rPr>
       </w:pPr>
-      <w:bookmarkStart w:id="26" w:name="_Toc845984190"/>
+      <w:bookmarkStart w:id="27" w:name="_Toc845984190"/>
       <w:r>
         <w:rPr>
           <w:rStyle w:val="Strong"/>
@@ -23307,7 +23268,7 @@
         </w:rPr>
         <w:t>PRISEC I</w:t>
       </w:r>
-      <w:bookmarkEnd w:id="26"/>
+      <w:bookmarkEnd w:id="27"/>
     </w:p>
     <w:p>
       <w:pPr>
@@ -23536,7 +23497,7 @@
       <w:pPr>
         <w:pStyle w:val="MyFigure"/>
       </w:pPr>
-      <w:bookmarkStart w:id="27" w:name="_Toc189748192"/>
+      <w:bookmarkStart w:id="28" w:name="_Toc189748192"/>
       <w:r>
         <w:t>Figure</w:t>
       </w:r>
@@ -23570,7 +23531,7 @@
       <w:r>
         <w:t>Algorithms View</w:t>
       </w:r>
-      <w:bookmarkEnd w:id="27"/>
+      <w:bookmarkEnd w:id="28"/>
     </w:p>
     <w:p>
       <w:pPr>
@@ -23605,7 +23566,7 @@
           <w:iCs w:val="0"/>
         </w:rPr>
       </w:pPr>
-      <w:bookmarkStart w:id="28" w:name="_Toc1899942280"/>
+      <w:bookmarkStart w:id="29" w:name="_Toc1899942280"/>
       <w:r>
         <w:rPr>
           <w:rStyle w:val="Strong"/>
@@ -23616,7 +23577,7 @@
         </w:rPr>
         <w:t>PRISEC II</w:t>
       </w:r>
-      <w:bookmarkEnd w:id="28"/>
+      <w:bookmarkEnd w:id="29"/>
     </w:p>
     <w:p>
       <w:pPr>
@@ -23843,7 +23804,7 @@
       <w:pPr>
         <w:pStyle w:val="MyFigure"/>
       </w:pPr>
-      <w:bookmarkStart w:id="29" w:name="_Toc189748193"/>
+      <w:bookmarkStart w:id="30" w:name="_Toc189748193"/>
       <w:r>
         <w:t>Figure</w:t>
       </w:r>
@@ -23877,7 +23838,7 @@
       <w:r>
         <w:t>s View</w:t>
       </w:r>
-      <w:bookmarkEnd w:id="29"/>
+      <w:bookmarkEnd w:id="30"/>
     </w:p>
     <w:p>
       <w:pPr>
@@ -23899,7 +23860,7 @@
           <w:iCs w:val="0"/>
         </w:rPr>
       </w:pPr>
-      <w:bookmarkStart w:id="30" w:name="_Toc1245153125"/>
+      <w:bookmarkStart w:id="31" w:name="_Toc1245153125"/>
       <w:r>
         <w:rPr>
           <w:rStyle w:val="Strong"/>
@@ -23910,7 +23871,7 @@
         </w:rPr>
         <w:t>PRISEC III</w:t>
       </w:r>
-      <w:bookmarkEnd w:id="30"/>
+      <w:bookmarkEnd w:id="31"/>
     </w:p>
     <w:p>
       <w:pPr>
@@ -24146,7 +24107,7 @@
       <w:pPr>
         <w:pStyle w:val="MyFigure"/>
       </w:pPr>
-      <w:bookmarkStart w:id="31" w:name="_Toc189748194"/>
+      <w:bookmarkStart w:id="32" w:name="_Toc189748194"/>
       <w:r>
         <w:t>Figure</w:t>
       </w:r>
@@ -24180,7 +24141,7 @@
       <w:r>
         <w:t>s View</w:t>
       </w:r>
-      <w:bookmarkEnd w:id="31"/>
+      <w:bookmarkEnd w:id="32"/>
     </w:p>
     <w:p>
       <w:pPr>
@@ -24201,8 +24162,8 @@
           <w:rFonts w:asciiTheme="minorHAnsi" w:eastAsiaTheme="minorEastAsia" w:hAnsiTheme="minorHAnsi" w:cstheme="minorBidi"/>
         </w:rPr>
       </w:pPr>
-      <w:bookmarkStart w:id="32" w:name="_Toc189692620"/>
-      <w:bookmarkStart w:id="33" w:name="_Toc1954474528"/>
+      <w:bookmarkStart w:id="33" w:name="_Toc189692620"/>
+      <w:bookmarkStart w:id="34" w:name="_Toc1954474528"/>
       <w:r>
         <w:rPr>
           <w:rStyle w:val="Strong"/>
@@ -24211,8 +24172,8 @@
         </w:rPr>
         <w:t>2. Packet Size Support</w:t>
       </w:r>
-      <w:bookmarkEnd w:id="32"/>
       <w:bookmarkEnd w:id="33"/>
+      <w:bookmarkEnd w:id="34"/>
     </w:p>
     <w:p>
       <w:pPr>
@@ -24318,8 +24279,8 @@
           <w:szCs w:val="28"/>
         </w:rPr>
       </w:pPr>
-      <w:bookmarkStart w:id="34" w:name="_Toc189692621"/>
-      <w:bookmarkStart w:id="35" w:name="_Toc2062862472"/>
+      <w:bookmarkStart w:id="35" w:name="_Toc189692621"/>
+      <w:bookmarkStart w:id="36" w:name="_Toc2062862472"/>
       <w:r>
         <w:rPr>
           <w:rStyle w:val="Strong"/>
@@ -24328,8 +24289,8 @@
         </w:rPr>
         <w:t>3. Performance Improvements</w:t>
       </w:r>
-      <w:bookmarkEnd w:id="34"/>
       <w:bookmarkEnd w:id="35"/>
+      <w:bookmarkEnd w:id="36"/>
     </w:p>
     <w:p>
       <w:pPr>
@@ -24458,8 +24419,8 @@
           <w:szCs w:val="28"/>
         </w:rPr>
       </w:pPr>
-      <w:bookmarkStart w:id="36" w:name="_Toc189692622"/>
-      <w:bookmarkStart w:id="37" w:name="_Toc1170524201"/>
+      <w:bookmarkStart w:id="37" w:name="_Toc189692622"/>
+      <w:bookmarkStart w:id="38" w:name="_Toc1170524201"/>
       <w:r>
         <w:rPr>
           <w:rStyle w:val="Strong"/>
@@ -24468,8 +24429,8 @@
         </w:rPr>
         <w:t>4. Role-Based Security Levels</w:t>
       </w:r>
-      <w:bookmarkEnd w:id="36"/>
       <w:bookmarkEnd w:id="37"/>
+      <w:bookmarkEnd w:id="38"/>
     </w:p>
     <w:p/>
     <w:tbl>
@@ -25038,7 +24999,7 @@
       <w:pPr>
         <w:pStyle w:val="MyTables"/>
       </w:pPr>
-      <w:bookmarkStart w:id="38" w:name="_Toc189748802"/>
+      <w:bookmarkStart w:id="39" w:name="_Toc189748802"/>
       <w:r>
         <w:t xml:space="preserve">Table 2.0 – </w:t>
       </w:r>
@@ -25057,7 +25018,7 @@
       <w:r>
         <w:t>.</w:t>
       </w:r>
-      <w:bookmarkEnd w:id="38"/>
+      <w:bookmarkEnd w:id="39"/>
     </w:p>
     <w:p>
       <w:pPr>
@@ -25088,7 +25049,7 @@
           <w:iCs w:val="0"/>
         </w:rPr>
       </w:pPr>
-      <w:bookmarkStart w:id="39" w:name="_Toc1956249423"/>
+      <w:bookmarkStart w:id="40" w:name="_Toc1956249423"/>
       <w:r>
         <w:rPr>
           <w:rStyle w:val="Strong"/>
@@ -25099,7 +25060,7 @@
         </w:rPr>
         <w:t>Key Observations:</w:t>
       </w:r>
-      <w:bookmarkEnd w:id="39"/>
+      <w:bookmarkEnd w:id="40"/>
     </w:p>
     <w:p>
       <w:pPr>
@@ -25181,8 +25142,8 @@
           <w:rFonts w:asciiTheme="minorHAnsi" w:eastAsiaTheme="minorEastAsia" w:hAnsiTheme="minorHAnsi" w:cstheme="minorBidi"/>
         </w:rPr>
       </w:pPr>
-      <w:bookmarkStart w:id="40" w:name="_Toc189692623"/>
-      <w:bookmarkStart w:id="41" w:name="_Toc136890710"/>
+      <w:bookmarkStart w:id="41" w:name="_Toc189692623"/>
+      <w:bookmarkStart w:id="42" w:name="_Toc136890710"/>
       <w:r>
         <w:rPr>
           <w:rStyle w:val="Strong"/>
@@ -25191,8 +25152,8 @@
         </w:rPr>
         <w:t>5. Data Integrity and Key Exchange Mechanisms</w:t>
       </w:r>
-      <w:bookmarkEnd w:id="40"/>
       <w:bookmarkEnd w:id="41"/>
+      <w:bookmarkEnd w:id="42"/>
     </w:p>
     <w:p>
       <w:pPr>
@@ -25266,7 +25227,7 @@
           <w:bCs/>
         </w:rPr>
       </w:pPr>
-      <w:bookmarkStart w:id="42" w:name="_Toc288233990"/>
+      <w:bookmarkStart w:id="43" w:name="_Toc288233990"/>
       <w:r>
         <w:rPr>
           <w:rFonts w:asciiTheme="minorHAnsi" w:eastAsiaTheme="minorEastAsia" w:hAnsiTheme="minorHAnsi" w:cstheme="minorBidi"/>
@@ -25283,7 +25244,7 @@
         </w:rPr>
         <w:t>Summary of Key Improvements</w:t>
       </w:r>
-      <w:bookmarkEnd w:id="42"/>
+      <w:bookmarkEnd w:id="43"/>
     </w:p>
     <w:tbl>
       <w:tblPr>
@@ -25934,7 +25895,7 @@
       <w:pPr>
         <w:pStyle w:val="MyTables"/>
       </w:pPr>
-      <w:bookmarkStart w:id="43" w:name="_Toc189748803"/>
+      <w:bookmarkStart w:id="44" w:name="_Toc189748803"/>
       <w:r>
         <w:t xml:space="preserve">Table 2.1 – </w:t>
       </w:r>
@@ -25950,7 +25911,7 @@
         </w:rPr>
         <w:t>Summary of Key Improvements</w:t>
       </w:r>
-      <w:bookmarkEnd w:id="43"/>
+      <w:bookmarkEnd w:id="44"/>
     </w:p>
     <w:p>
       <w:pPr>
@@ -26012,8 +25973,8 @@
           <w:bCs/>
         </w:rPr>
       </w:pPr>
-      <w:bookmarkStart w:id="44" w:name="_Toc189692624"/>
-      <w:bookmarkStart w:id="45" w:name="_Toc559433819"/>
+      <w:bookmarkStart w:id="45" w:name="_Toc189692624"/>
+      <w:bookmarkStart w:id="46" w:name="_Toc559433819"/>
       <w:r>
         <w:rPr>
           <w:rFonts w:asciiTheme="minorHAnsi" w:eastAsiaTheme="minorEastAsia" w:hAnsiTheme="minorHAnsi" w:cstheme="minorBidi"/>
@@ -26022,8 +25983,8 @@
         </w:rPr>
         <w:t>2.3 RESEARCH QUESTIONS</w:t>
       </w:r>
-      <w:bookmarkEnd w:id="44"/>
       <w:bookmarkEnd w:id="45"/>
+      <w:bookmarkEnd w:id="46"/>
     </w:p>
     <w:p>
       <w:pPr>
@@ -26286,8 +26247,8 @@
           <w:bCs/>
         </w:rPr>
       </w:pPr>
-      <w:bookmarkStart w:id="46" w:name="_Toc189692625"/>
-      <w:bookmarkStart w:id="47" w:name="_Toc401978326"/>
+      <w:bookmarkStart w:id="47" w:name="_Toc189692625"/>
+      <w:bookmarkStart w:id="48" w:name="_Toc401978326"/>
       <w:r>
         <w:rPr>
           <w:rFonts w:asciiTheme="minorHAnsi" w:eastAsiaTheme="minorEastAsia" w:hAnsiTheme="minorHAnsi" w:cstheme="minorBidi"/>
@@ -26296,8 +26257,8 @@
         </w:rPr>
         <w:t>2.4 Conclusion</w:t>
       </w:r>
-      <w:bookmarkEnd w:id="46"/>
       <w:bookmarkEnd w:id="47"/>
+      <w:bookmarkEnd w:id="48"/>
     </w:p>
     <w:p>
       <w:pPr>
@@ -26764,8 +26725,8 @@
           <w:szCs w:val="28"/>
         </w:rPr>
       </w:pPr>
-      <w:bookmarkStart w:id="48" w:name="_Toc189692626"/>
-      <w:bookmarkStart w:id="49" w:name="_Toc1872877671"/>
+      <w:bookmarkStart w:id="49" w:name="_Toc189692626"/>
+      <w:bookmarkStart w:id="50" w:name="_Toc1872877671"/>
       <w:r>
         <w:rPr>
           <w:rFonts w:asciiTheme="minorHAnsi" w:eastAsiaTheme="minorEastAsia" w:hAnsiTheme="minorHAnsi" w:cstheme="minorBidi"/>
@@ -26777,8 +26738,8 @@
         <w:lastRenderedPageBreak/>
         <w:t>chapter 3</w:t>
       </w:r>
-      <w:bookmarkEnd w:id="48"/>
       <w:bookmarkEnd w:id="49"/>
+      <w:bookmarkEnd w:id="50"/>
     </w:p>
     <w:p>
       <w:pPr>
@@ -26789,8 +26750,8 @@
           <w:rFonts w:asciiTheme="minorHAnsi" w:eastAsiaTheme="minorEastAsia" w:hAnsiTheme="minorHAnsi" w:cstheme="minorBidi"/>
         </w:rPr>
       </w:pPr>
-      <w:bookmarkStart w:id="50" w:name="_Toc189692627"/>
-      <w:bookmarkStart w:id="51" w:name="_Toc290020020"/>
+      <w:bookmarkStart w:id="51" w:name="_Toc189692627"/>
+      <w:bookmarkStart w:id="52" w:name="_Toc290020020"/>
       <w:r>
         <w:rPr>
           <w:rStyle w:val="Strong"/>
@@ -26807,8 +26768,8 @@
         </w:rPr>
         <w:t xml:space="preserve"> III</w:t>
       </w:r>
-      <w:bookmarkEnd w:id="50"/>
       <w:bookmarkEnd w:id="51"/>
+      <w:bookmarkEnd w:id="52"/>
     </w:p>
     <w:p>
       <w:pPr>
@@ -26840,8 +26801,8 @@
           <w:bCs/>
         </w:rPr>
       </w:pPr>
-      <w:bookmarkStart w:id="52" w:name="_Toc189692628"/>
-      <w:bookmarkStart w:id="53" w:name="_Toc20177472"/>
+      <w:bookmarkStart w:id="53" w:name="_Toc189692628"/>
+      <w:bookmarkStart w:id="54" w:name="_Toc20177472"/>
       <w:r>
         <w:rPr>
           <w:rFonts w:asciiTheme="minorHAnsi" w:hAnsiTheme="minorHAnsi" w:cstheme="minorBidi"/>
@@ -26858,8 +26819,8 @@
         </w:rPr>
         <w:t xml:space="preserve"> III</w:t>
       </w:r>
-      <w:bookmarkEnd w:id="52"/>
       <w:bookmarkEnd w:id="53"/>
+      <w:bookmarkEnd w:id="54"/>
     </w:p>
     <w:p>
       <w:pPr>
@@ -26907,7 +26868,7 @@
           <w:bCs/>
         </w:rPr>
       </w:pPr>
-      <w:bookmarkStart w:id="54" w:name="_Toc1892821661"/>
+      <w:bookmarkStart w:id="55" w:name="_Toc1892821661"/>
       <w:r>
         <w:rPr>
           <w:rFonts w:asciiTheme="minorHAnsi" w:eastAsiaTheme="minorEastAsia" w:hAnsiTheme="minorHAnsi" w:cstheme="minorBidi"/>
@@ -26916,7 +26877,7 @@
         </w:rPr>
         <w:t>3.1.1 Symmetric Encryption (AES, Blowfish, ChaCha20)</w:t>
       </w:r>
-      <w:bookmarkEnd w:id="54"/>
+      <w:bookmarkEnd w:id="55"/>
     </w:p>
     <w:p>
       <w:pPr>
@@ -26928,7 +26889,7 @@
           <w:szCs w:val="22"/>
         </w:rPr>
       </w:pPr>
-      <w:bookmarkStart w:id="55" w:name="_Toc806722204"/>
+      <w:bookmarkStart w:id="56" w:name="_Toc806722204"/>
       <w:r>
         <w:rPr>
           <w:rStyle w:val="Heading4Char"/>
@@ -26949,7 +26910,7 @@
         </w:rPr>
         <w:t>Encryption Standard (AES)</w:t>
       </w:r>
-      <w:bookmarkEnd w:id="55"/>
+      <w:bookmarkEnd w:id="56"/>
       <w:r>
         <w:br/>
       </w:r>
@@ -27349,7 +27310,7 @@
       <w:pPr>
         <w:pStyle w:val="MyFigure"/>
       </w:pPr>
-      <w:bookmarkStart w:id="56" w:name="_Toc189748195"/>
+      <w:bookmarkStart w:id="57" w:name="_Toc189748195"/>
       <w:r>
         <w:t xml:space="preserve">Figure 3.0 – </w:t>
       </w:r>
@@ -27364,7 +27325,7 @@
         </w:rPr>
         <w:t>Advanced Encryption Standard (AES)</w:t>
       </w:r>
-      <w:bookmarkEnd w:id="56"/>
+      <w:bookmarkEnd w:id="57"/>
     </w:p>
     <w:p>
       <w:pPr>
@@ -27389,7 +27350,7 @@
           <w:szCs w:val="22"/>
         </w:rPr>
       </w:pPr>
-      <w:bookmarkStart w:id="57" w:name="_Toc1808463280"/>
+      <w:bookmarkStart w:id="58" w:name="_Toc1808463280"/>
       <w:r>
         <w:rPr>
           <w:rStyle w:val="Heading4Char"/>
@@ -27401,7 +27362,7 @@
         </w:rPr>
         <w:t>Blowfish</w:t>
       </w:r>
-      <w:bookmarkEnd w:id="57"/>
+      <w:bookmarkEnd w:id="58"/>
       <w:r>
         <w:br/>
       </w:r>
@@ -27840,7 +27801,7 @@
       <w:pPr>
         <w:pStyle w:val="MyFigure"/>
       </w:pPr>
-      <w:bookmarkStart w:id="58" w:name="_Toc189748196"/>
+      <w:bookmarkStart w:id="59" w:name="_Toc189748196"/>
       <w:r>
         <w:t xml:space="preserve">Figure 3.1 – </w:t>
       </w:r>
@@ -27855,7 +27816,7 @@
         </w:rPr>
         <w:t>Advanced Encryption Standard (AES)</w:t>
       </w:r>
-      <w:bookmarkEnd w:id="58"/>
+      <w:bookmarkEnd w:id="59"/>
     </w:p>
     <w:p>
       <w:pPr>
@@ -27881,7 +27842,7 @@
           <w:szCs w:val="22"/>
         </w:rPr>
       </w:pPr>
-      <w:bookmarkStart w:id="59" w:name="_Toc1178009038"/>
+      <w:bookmarkStart w:id="60" w:name="_Toc1178009038"/>
       <w:r>
         <w:rPr>
           <w:rStyle w:val="Heading4Char"/>
@@ -27893,7 +27854,7 @@
         </w:rPr>
         <w:t>ChaCha20</w:t>
       </w:r>
-      <w:bookmarkEnd w:id="59"/>
+      <w:bookmarkEnd w:id="60"/>
       <w:r>
         <w:br/>
       </w:r>
@@ -28169,7 +28130,7 @@
       <w:pPr>
         <w:pStyle w:val="MyFigure"/>
       </w:pPr>
-      <w:bookmarkStart w:id="60" w:name="_Toc189748197"/>
+      <w:bookmarkStart w:id="61" w:name="_Toc189748197"/>
       <w:r>
         <w:t xml:space="preserve">Figure 3.3 – </w:t>
       </w:r>
@@ -28184,7 +28145,7 @@
         </w:rPr>
         <w:t>ChaCha20</w:t>
       </w:r>
-      <w:bookmarkEnd w:id="60"/>
+      <w:bookmarkEnd w:id="61"/>
     </w:p>
     <w:p>
       <w:pPr>
@@ -28208,7 +28169,7 @@
           <w:bCs/>
         </w:rPr>
       </w:pPr>
-      <w:bookmarkStart w:id="61" w:name="_Toc27096391"/>
+      <w:bookmarkStart w:id="62" w:name="_Toc27096391"/>
       <w:r>
         <w:rPr>
           <w:rFonts w:asciiTheme="minorHAnsi" w:eastAsiaTheme="minorEastAsia" w:hAnsiTheme="minorHAnsi" w:cstheme="minorBidi"/>
@@ -28217,7 +28178,7 @@
         </w:rPr>
         <w:t>3.1.2 Asymmetric Encryption (ECC and RSA)</w:t>
       </w:r>
-      <w:bookmarkEnd w:id="61"/>
+      <w:bookmarkEnd w:id="62"/>
     </w:p>
     <w:p>
       <w:pPr>
@@ -28229,7 +28190,7 @@
           <w:szCs w:val="22"/>
         </w:rPr>
       </w:pPr>
-      <w:bookmarkStart w:id="62" w:name="_Toc1324196253"/>
+      <w:bookmarkStart w:id="63" w:name="_Toc1324196253"/>
       <w:r>
         <w:rPr>
           <w:rStyle w:val="Heading4Char"/>
@@ -28240,7 +28201,7 @@
         </w:rPr>
         <w:t>Elliptic Curve Cryptography (ECC)</w:t>
       </w:r>
-      <w:bookmarkEnd w:id="62"/>
+      <w:bookmarkEnd w:id="63"/>
       <w:r>
         <w:br/>
       </w:r>
@@ -28597,7 +28558,7 @@
       <w:pPr>
         <w:pStyle w:val="MyFigure"/>
       </w:pPr>
-      <w:bookmarkStart w:id="63" w:name="_Toc189748198"/>
+      <w:bookmarkStart w:id="64" w:name="_Toc189748198"/>
       <w:r>
         <w:t xml:space="preserve">Figure 3.4 – </w:t>
       </w:r>
@@ -28612,7 +28573,7 @@
         </w:rPr>
         <w:t>Elliptic Curve Cryptography (ECC)</w:t>
       </w:r>
-      <w:bookmarkEnd w:id="63"/>
+      <w:bookmarkEnd w:id="64"/>
     </w:p>
     <w:p>
       <w:pPr>
@@ -28637,7 +28598,7 @@
           <w:szCs w:val="22"/>
         </w:rPr>
       </w:pPr>
-      <w:bookmarkStart w:id="64" w:name="_Toc2139351455"/>
+      <w:bookmarkStart w:id="65" w:name="_Toc2139351455"/>
       <w:r>
         <w:rPr>
           <w:rStyle w:val="Heading4Char"/>
@@ -28697,7 +28658,7 @@
         </w:rPr>
         <w:t>)</w:t>
       </w:r>
-      <w:bookmarkEnd w:id="64"/>
+      <w:bookmarkEnd w:id="65"/>
       <w:r>
         <w:br/>
       </w:r>
@@ -29382,7 +29343,7 @@
       <w:pPr>
         <w:pStyle w:val="MyFigure"/>
       </w:pPr>
-      <w:bookmarkStart w:id="65" w:name="_Toc189748199"/>
+      <w:bookmarkStart w:id="66" w:name="_Toc189748199"/>
       <w:r>
         <w:t xml:space="preserve">Figure 3.5 – </w:t>
       </w:r>
@@ -29445,7 +29406,7 @@
         </w:rPr>
         <w:t>)</w:t>
       </w:r>
-      <w:bookmarkEnd w:id="65"/>
+      <w:bookmarkEnd w:id="66"/>
     </w:p>
     <w:p>
       <w:pPr>
@@ -29469,7 +29430,7 @@
           <w:bCs/>
         </w:rPr>
       </w:pPr>
-      <w:bookmarkStart w:id="66" w:name="_Toc1373107566"/>
+      <w:bookmarkStart w:id="67" w:name="_Toc1373107566"/>
       <w:r>
         <w:rPr>
           <w:rFonts w:asciiTheme="minorHAnsi" w:eastAsiaTheme="minorEastAsia" w:hAnsiTheme="minorHAnsi" w:cstheme="minorBidi"/>
@@ -29478,7 +29439,7 @@
         </w:rPr>
         <w:t>3.1.3 Hash Functions and HMAC (SHA-512)</w:t>
       </w:r>
-      <w:bookmarkEnd w:id="66"/>
+      <w:bookmarkEnd w:id="67"/>
     </w:p>
     <w:p>
       <w:pPr>
@@ -30184,7 +30145,7 @@
       <w:pPr>
         <w:pStyle w:val="MyFigure"/>
       </w:pPr>
-      <w:bookmarkStart w:id="67" w:name="_Toc189748200"/>
+      <w:bookmarkStart w:id="68" w:name="_Toc189748200"/>
       <w:r>
         <w:t xml:space="preserve">Figure 3.7 – </w:t>
       </w:r>
@@ -30199,7 +30160,7 @@
         </w:rPr>
         <w:t>SHA-512 (Secure Hash Algorithm)</w:t>
       </w:r>
-      <w:bookmarkEnd w:id="67"/>
+      <w:bookmarkEnd w:id="68"/>
     </w:p>
     <w:p>
       <w:pPr>
@@ -30225,8 +30186,8 @@
           <w:bCs/>
         </w:rPr>
       </w:pPr>
-      <w:bookmarkStart w:id="68" w:name="_Toc189692629"/>
-      <w:bookmarkStart w:id="69" w:name="_Toc1916882563"/>
+      <w:bookmarkStart w:id="69" w:name="_Toc189692629"/>
+      <w:bookmarkStart w:id="70" w:name="_Toc1916882563"/>
       <w:r>
         <w:rPr>
           <w:rFonts w:asciiTheme="minorHAnsi" w:hAnsiTheme="minorHAnsi" w:cstheme="minorBidi"/>
@@ -30235,8 +30196,8 @@
         </w:rPr>
         <w:t>3.2 SELECTION OF CRYPTOGRAPHIC ALGORITHMS</w:t>
       </w:r>
-      <w:bookmarkEnd w:id="68"/>
       <w:bookmarkEnd w:id="69"/>
+      <w:bookmarkEnd w:id="70"/>
     </w:p>
     <w:p>
       <w:pPr>
@@ -30285,8 +30246,8 @@
           <w:bCs/>
         </w:rPr>
       </w:pPr>
-      <w:bookmarkStart w:id="70" w:name="_Toc189692630"/>
-      <w:bookmarkStart w:id="71" w:name="_Toc716888056"/>
+      <w:bookmarkStart w:id="71" w:name="_Toc189692630"/>
+      <w:bookmarkStart w:id="72" w:name="_Toc716888056"/>
       <w:r>
         <w:rPr>
           <w:rFonts w:asciiTheme="minorHAnsi" w:hAnsiTheme="minorHAnsi" w:cstheme="minorBidi"/>
@@ -30296,8 +30257,8 @@
         <w:lastRenderedPageBreak/>
         <w:t>3.3 TOOLS FOR IMPLEMENTATION AND TESTING</w:t>
       </w:r>
-      <w:bookmarkEnd w:id="70"/>
       <w:bookmarkEnd w:id="71"/>
+      <w:bookmarkEnd w:id="72"/>
     </w:p>
     <w:p>
       <w:pPr>
@@ -30310,7 +30271,7 @@
           <w:iCs w:val="0"/>
         </w:rPr>
       </w:pPr>
-      <w:bookmarkStart w:id="72" w:name="_Toc1625360867"/>
+      <w:bookmarkStart w:id="73" w:name="_Toc1625360867"/>
       <w:r>
         <w:rPr>
           <w:rFonts w:asciiTheme="minorHAnsi" w:eastAsiaTheme="minorEastAsia" w:hAnsiTheme="minorHAnsi" w:cstheme="minorBidi"/>
@@ -30321,7 +30282,7 @@
         </w:rPr>
         <w:t>3.3.1 Python Programming Language</w:t>
       </w:r>
-      <w:bookmarkEnd w:id="72"/>
+      <w:bookmarkEnd w:id="73"/>
     </w:p>
     <w:p>
       <w:pPr>
@@ -37688,7 +37649,7 @@
           <w:iCs w:val="0"/>
         </w:rPr>
       </w:pPr>
-      <w:bookmarkStart w:id="73" w:name="_Toc1981670183"/>
+      <w:bookmarkStart w:id="74" w:name="_Toc1981670183"/>
       <w:r>
         <w:rPr>
           <w:rFonts w:asciiTheme="minorHAnsi" w:eastAsiaTheme="minorEastAsia" w:hAnsiTheme="minorHAnsi" w:cstheme="minorBidi"/>
@@ -37699,7 +37660,7 @@
         </w:rPr>
         <w:t>3.3.2 Local Server (Virtualized Environment)</w:t>
       </w:r>
-      <w:bookmarkEnd w:id="73"/>
+      <w:bookmarkEnd w:id="74"/>
     </w:p>
     <w:p>
       <w:pPr>
@@ -39101,7 +39062,7 @@
           <w:szCs w:val="28"/>
         </w:rPr>
       </w:pPr>
-      <w:bookmarkStart w:id="74" w:name="_Toc1663172105"/>
+      <w:bookmarkStart w:id="75" w:name="_Toc1663172105"/>
       <w:r>
         <w:rPr>
           <w:rFonts w:asciiTheme="minorHAnsi" w:eastAsiaTheme="minorEastAsia" w:hAnsiTheme="minorHAnsi" w:cstheme="minorBidi"/>
@@ -39113,9 +39074,9 @@
         <w:lastRenderedPageBreak/>
         <w:t>CHAPTER 4</w:t>
       </w:r>
-      <w:bookmarkStart w:id="75" w:name="_bookmark36"/>
-      <w:bookmarkEnd w:id="74"/>
+      <w:bookmarkStart w:id="76" w:name="_bookmark36"/>
       <w:bookmarkEnd w:id="75"/>
+      <w:bookmarkEnd w:id="76"/>
     </w:p>
     <w:p/>
     <w:p>
@@ -39127,7 +39088,7 @@
           <w:bCs/>
         </w:rPr>
       </w:pPr>
-      <w:bookmarkStart w:id="76" w:name="_Toc1674899167"/>
+      <w:bookmarkStart w:id="77" w:name="_Toc1674899167"/>
       <w:r>
         <w:rPr>
           <w:rFonts w:asciiTheme="minorHAnsi" w:eastAsiaTheme="minorEastAsia" w:hAnsiTheme="minorHAnsi" w:cstheme="minorBidi"/>
@@ -39136,7 +39097,7 @@
         </w:rPr>
         <w:t>Implementation and testing of cryptographic algorithms</w:t>
       </w:r>
-      <w:bookmarkEnd w:id="76"/>
+      <w:bookmarkEnd w:id="77"/>
     </w:p>
     <w:p>
       <w:pPr>
@@ -39196,7 +39157,7 @@
           <w:bCs/>
         </w:rPr>
       </w:pPr>
-      <w:bookmarkStart w:id="77" w:name="_Toc654327381"/>
+      <w:bookmarkStart w:id="78" w:name="_Toc654327381"/>
       <w:r>
         <w:rPr>
           <w:rFonts w:asciiTheme="minorHAnsi" w:eastAsiaTheme="minorEastAsia" w:hAnsiTheme="minorHAnsi" w:cstheme="minorBidi"/>
@@ -39213,7 +39174,7 @@
         </w:rPr>
         <w:t>.1 Implementation</w:t>
       </w:r>
-      <w:bookmarkEnd w:id="77"/>
+      <w:bookmarkEnd w:id="78"/>
     </w:p>
     <w:p>
       <w:pPr>
@@ -39228,7 +39189,7 @@
           <w:iCs w:val="0"/>
         </w:rPr>
       </w:pPr>
-      <w:bookmarkStart w:id="78" w:name="_Toc636430785"/>
+      <w:bookmarkStart w:id="79" w:name="_Toc636430785"/>
       <w:r>
         <w:rPr>
           <w:rFonts w:asciiTheme="minorHAnsi" w:hAnsiTheme="minorHAnsi" w:cstheme="minorBidi"/>
@@ -39271,7 +39232,7 @@
         </w:rPr>
         <w:t>testing</w:t>
       </w:r>
-      <w:bookmarkEnd w:id="78"/>
+      <w:bookmarkEnd w:id="79"/>
     </w:p>
     <w:p>
       <w:pPr>
@@ -39582,7 +39543,7 @@
         </w:rPr>
         <w:t>The decryption time is measured.</w:t>
       </w:r>
-      <w:bookmarkStart w:id="79" w:name="_Toc189692631"/>
+      <w:bookmarkStart w:id="80" w:name="_Toc189692631"/>
     </w:p>
     <w:p>
       <w:pPr>
@@ -39604,7 +39565,7 @@
           <w:szCs w:val="22"/>
         </w:rPr>
       </w:pPr>
-      <w:bookmarkStart w:id="80" w:name="_Toc1053895070"/>
+      <w:bookmarkStart w:id="81" w:name="_Toc1053895070"/>
       <w:r>
         <w:rPr>
           <w:rFonts w:asciiTheme="minorHAnsi" w:eastAsiaTheme="minorEastAsia" w:hAnsiTheme="minorHAnsi" w:cstheme="minorBidi"/>
@@ -39622,8 +39583,8 @@
         </w:rPr>
         <w:t xml:space="preserve"> (Guest)</w:t>
       </w:r>
-      <w:bookmarkEnd w:id="79"/>
       <w:bookmarkEnd w:id="80"/>
+      <w:bookmarkEnd w:id="81"/>
     </w:p>
     <w:p>
       <w:pPr>
@@ -39634,8 +39595,8 @@
           <w:rFonts w:asciiTheme="minorHAnsi" w:hAnsiTheme="minorHAnsi" w:cstheme="minorBidi"/>
         </w:rPr>
       </w:pPr>
-      <w:bookmarkStart w:id="81" w:name="_Toc189692632"/>
-      <w:bookmarkStart w:id="82" w:name="_Toc1066784589"/>
+      <w:bookmarkStart w:id="82" w:name="_Toc189692632"/>
+      <w:bookmarkStart w:id="83" w:name="_Toc1066784589"/>
       <w:r>
         <w:rPr>
           <w:rStyle w:val="Strong"/>
@@ -39644,8 +39605,8 @@
         </w:rPr>
         <w:t>1-AES-128-CTR</w:t>
       </w:r>
-      <w:bookmarkEnd w:id="81"/>
       <w:bookmarkEnd w:id="82"/>
+      <w:bookmarkEnd w:id="83"/>
     </w:p>
     <w:p>
       <w:pPr>
@@ -39777,7 +39738,7 @@
       <w:pPr>
         <w:pStyle w:val="MyTables"/>
       </w:pPr>
-      <w:bookmarkStart w:id="83" w:name="_Toc189748804"/>
+      <w:bookmarkStart w:id="84" w:name="_Toc189748804"/>
       <w:r>
         <w:t>Table 4</w:t>
       </w:r>
@@ -39787,7 +39748,7 @@
       <w:r>
         <w:t xml:space="preserve"> – Values obtained for encryption and decryption in Guest level.</w:t>
       </w:r>
-      <w:bookmarkEnd w:id="83"/>
+      <w:bookmarkEnd w:id="84"/>
     </w:p>
     <w:p>
       <w:pPr>
@@ -39846,7 +39807,7 @@
       <w:pPr>
         <w:pStyle w:val="MyFigure"/>
       </w:pPr>
-      <w:bookmarkStart w:id="84" w:name="_Toc189748201"/>
+      <w:bookmarkStart w:id="85" w:name="_Toc189748201"/>
       <w:r>
         <w:t xml:space="preserve">Figure </w:t>
       </w:r>
@@ -39865,7 +39826,7 @@
       <w:r>
         <w:t>in the Guest level</w:t>
       </w:r>
-      <w:bookmarkEnd w:id="84"/>
+      <w:bookmarkEnd w:id="85"/>
     </w:p>
     <w:p/>
     <w:p>
@@ -39879,8 +39840,8 @@
           <w:szCs w:val="28"/>
         </w:rPr>
       </w:pPr>
-      <w:bookmarkStart w:id="85" w:name="_Toc189692633"/>
-      <w:bookmarkStart w:id="86" w:name="_Toc1895045277"/>
+      <w:bookmarkStart w:id="86" w:name="_Toc189692633"/>
+      <w:bookmarkStart w:id="87" w:name="_Toc1895045277"/>
       <w:r>
         <w:rPr>
           <w:rStyle w:val="Strong"/>
@@ -39905,8 +39866,8 @@
         </w:rPr>
         <w:t>AES-256-GCM + RSA</w:t>
       </w:r>
-      <w:bookmarkEnd w:id="85"/>
       <w:bookmarkEnd w:id="86"/>
+      <w:bookmarkEnd w:id="87"/>
     </w:p>
     <w:p>
       <w:pPr>
@@ -40046,7 +40007,7 @@
       <w:r>
         <w:t xml:space="preserve">                    </w:t>
       </w:r>
-      <w:bookmarkStart w:id="87" w:name="_Toc189748805"/>
+      <w:bookmarkStart w:id="88" w:name="_Toc189748805"/>
       <w:r>
         <w:t>Table 4</w:t>
       </w:r>
@@ -40056,7 +40017,7 @@
       <w:r>
         <w:t xml:space="preserve"> – Values obtained for encryption and decryption in Guest level for the initial model.</w:t>
       </w:r>
-      <w:bookmarkEnd w:id="87"/>
+      <w:bookmarkEnd w:id="88"/>
     </w:p>
     <w:p>
       <w:pPr>
@@ -40124,9 +40085,9 @@
       <w:pPr>
         <w:pStyle w:val="MyFigure"/>
       </w:pPr>
-      <w:bookmarkStart w:id="88" w:name="_bookmark41"/>
-      <w:bookmarkStart w:id="89" w:name="_Toc189748202"/>
-      <w:bookmarkEnd w:id="88"/>
+      <w:bookmarkStart w:id="89" w:name="_bookmark41"/>
+      <w:bookmarkStart w:id="90" w:name="_Toc189748202"/>
+      <w:bookmarkEnd w:id="89"/>
       <w:r>
         <w:t xml:space="preserve">Figure </w:t>
       </w:r>
@@ -40145,7 +40106,7 @@
       <w:r>
         <w:t>in the Guest level.</w:t>
       </w:r>
-      <w:bookmarkEnd w:id="89"/>
+      <w:bookmarkEnd w:id="90"/>
     </w:p>
     <w:p>
       <w:pPr>
@@ -40167,8 +40128,8 @@
           <w:rFonts w:asciiTheme="minorHAnsi" w:hAnsiTheme="minorHAnsi" w:cstheme="minorBidi"/>
         </w:rPr>
       </w:pPr>
-      <w:bookmarkStart w:id="90" w:name="_Toc189692634"/>
-      <w:bookmarkStart w:id="91" w:name="_Toc131530907"/>
+      <w:bookmarkStart w:id="91" w:name="_Toc189692634"/>
+      <w:bookmarkStart w:id="92" w:name="_Toc131530907"/>
       <w:r>
         <w:rPr>
           <w:rStyle w:val="Strong"/>
@@ -40193,8 +40154,8 @@
         </w:rPr>
         <w:t>ChaCha20 + ECC (Curve25519)</w:t>
       </w:r>
-      <w:bookmarkEnd w:id="90"/>
       <w:bookmarkEnd w:id="91"/>
+      <w:bookmarkEnd w:id="92"/>
     </w:p>
     <w:p>
       <w:pPr>
@@ -40345,7 +40306,7 @@
       <w:pPr>
         <w:pStyle w:val="MyTables"/>
       </w:pPr>
-      <w:bookmarkStart w:id="92" w:name="_Toc189748806"/>
+      <w:bookmarkStart w:id="93" w:name="_Toc189748806"/>
       <w:r>
         <w:t>Table 4</w:t>
       </w:r>
@@ -40358,7 +40319,7 @@
       <w:r>
         <w:t xml:space="preserve"> level</w:t>
       </w:r>
-      <w:bookmarkEnd w:id="92"/>
+      <w:bookmarkEnd w:id="93"/>
       <w:r>
         <w:t xml:space="preserve"> </w:t>
       </w:r>
@@ -40420,7 +40381,7 @@
       <w:pPr>
         <w:pStyle w:val="MyFigure"/>
       </w:pPr>
-      <w:bookmarkStart w:id="93" w:name="_Toc189748203"/>
+      <w:bookmarkStart w:id="94" w:name="_Toc189748203"/>
       <w:r>
         <w:t>Figure 4</w:t>
       </w:r>
@@ -40439,7 +40400,7 @@
       <w:r>
         <w:t>Guest level.</w:t>
       </w:r>
-      <w:bookmarkEnd w:id="93"/>
+      <w:bookmarkEnd w:id="94"/>
     </w:p>
     <w:p>
       <w:pPr>
@@ -40461,7 +40422,7 @@
           <w:bCs/>
         </w:rPr>
       </w:pPr>
-      <w:bookmarkStart w:id="94" w:name="_Toc1263666272"/>
+      <w:bookmarkStart w:id="95" w:name="_Toc1263666272"/>
       <w:r>
         <w:rPr>
           <w:rFonts w:asciiTheme="minorHAnsi" w:eastAsiaTheme="minorEastAsia" w:hAnsiTheme="minorHAnsi" w:cstheme="minorBidi"/>
@@ -40470,7 +40431,7 @@
         </w:rPr>
         <w:t>4-AES-128-CCM + ChaCha20</w:t>
       </w:r>
-      <w:bookmarkEnd w:id="94"/>
+      <w:bookmarkEnd w:id="95"/>
     </w:p>
     <w:p>
       <w:pPr>
@@ -40615,7 +40576,7 @@
       <w:pPr>
         <w:pStyle w:val="MyTables"/>
       </w:pPr>
-      <w:bookmarkStart w:id="95" w:name="_Toc189748807"/>
+      <w:bookmarkStart w:id="96" w:name="_Toc189748807"/>
       <w:r>
         <w:t>Table 4</w:t>
       </w:r>
@@ -40625,7 +40586,7 @@
       <w:r>
         <w:t xml:space="preserve"> – Values obtained for encryption and decryption in Guest level.</w:t>
       </w:r>
-      <w:bookmarkEnd w:id="95"/>
+      <w:bookmarkEnd w:id="96"/>
     </w:p>
     <w:p>
       <w:pPr>
@@ -40715,7 +40676,7 @@
       <w:pPr>
         <w:pStyle w:val="MyFigure"/>
       </w:pPr>
-      <w:bookmarkStart w:id="96" w:name="_Toc189748204"/>
+      <w:bookmarkStart w:id="97" w:name="_Toc189748204"/>
       <w:r>
         <w:t>Figure 4</w:t>
       </w:r>
@@ -40731,7 +40692,7 @@
       <w:r>
         <w:t>in the Guest level.</w:t>
       </w:r>
-      <w:bookmarkEnd w:id="96"/>
+      <w:bookmarkEnd w:id="97"/>
     </w:p>
     <w:p>
       <w:pPr>
@@ -40765,7 +40726,7 @@
           <w:bCs/>
         </w:rPr>
       </w:pPr>
-      <w:bookmarkStart w:id="97" w:name="_Toc1445177468"/>
+      <w:bookmarkStart w:id="98" w:name="_Toc1445177468"/>
       <w:r>
         <w:rPr>
           <w:rFonts w:asciiTheme="minorHAnsi" w:eastAsiaTheme="minorEastAsia" w:hAnsiTheme="minorHAnsi" w:cstheme="minorBidi"/>
@@ -40775,7 +40736,7 @@
         <w:lastRenderedPageBreak/>
         <w:t>5-AES-128-CCM + AES-192-CCM</w:t>
       </w:r>
-      <w:bookmarkEnd w:id="97"/>
+      <w:bookmarkEnd w:id="98"/>
     </w:p>
     <w:p>
       <w:pPr>
@@ -40926,7 +40887,7 @@
       <w:pPr>
         <w:pStyle w:val="MyTables"/>
       </w:pPr>
-      <w:bookmarkStart w:id="98" w:name="_Toc189748808"/>
+      <w:bookmarkStart w:id="99" w:name="_Toc189748808"/>
       <w:r>
         <w:t>Table 4</w:t>
       </w:r>
@@ -40936,7 +40897,7 @@
       <w:r>
         <w:t xml:space="preserve"> – Values obtained for encryption and decryption in Guest level.</w:t>
       </w:r>
-      <w:bookmarkEnd w:id="98"/>
+      <w:bookmarkEnd w:id="99"/>
     </w:p>
     <w:p>
       <w:pPr>
@@ -41007,7 +40968,7 @@
       <w:pPr>
         <w:pStyle w:val="MyFigure"/>
       </w:pPr>
-      <w:bookmarkStart w:id="99" w:name="_Toc189748205"/>
+      <w:bookmarkStart w:id="100" w:name="_Toc189748205"/>
       <w:r>
         <w:t>Figure 4</w:t>
       </w:r>
@@ -41023,7 +40984,7 @@
       <w:r>
         <w:t>in the Guest level</w:t>
       </w:r>
-      <w:bookmarkEnd w:id="99"/>
+      <w:bookmarkEnd w:id="100"/>
     </w:p>
     <w:p>
       <w:pPr>
@@ -41045,7 +41006,7 @@
           <w:szCs w:val="28"/>
         </w:rPr>
       </w:pPr>
-      <w:bookmarkStart w:id="100" w:name="_Toc2056155489"/>
+      <w:bookmarkStart w:id="101" w:name="_Toc2056155489"/>
       <w:r>
         <w:rPr>
           <w:rFonts w:asciiTheme="minorHAnsi" w:eastAsiaTheme="minorEastAsia" w:hAnsiTheme="minorHAnsi" w:cstheme="minorBidi"/>
@@ -41062,7 +41023,7 @@
         </w:rPr>
         <w:t>Blowfish + AES-128-CTR</w:t>
       </w:r>
-      <w:bookmarkEnd w:id="100"/>
+      <w:bookmarkEnd w:id="101"/>
     </w:p>
     <w:p>
       <w:pPr>
@@ -41393,7 +41354,7 @@
       <w:pPr>
         <w:pStyle w:val="MyTables"/>
       </w:pPr>
-      <w:bookmarkStart w:id="101" w:name="_Toc189748809"/>
+      <w:bookmarkStart w:id="102" w:name="_Toc189748809"/>
       <w:r>
         <w:t>Table 4</w:t>
       </w:r>
@@ -41403,7 +41364,7 @@
       <w:r>
         <w:t xml:space="preserve"> – Values obtained for encryption and decryption in Guest level.</w:t>
       </w:r>
-      <w:bookmarkEnd w:id="101"/>
+      <w:bookmarkEnd w:id="102"/>
     </w:p>
     <w:p>
       <w:pPr>
@@ -41461,7 +41422,7 @@
       <w:pPr>
         <w:pStyle w:val="MyFigure"/>
       </w:pPr>
-      <w:bookmarkStart w:id="102" w:name="_Toc189748206"/>
+      <w:bookmarkStart w:id="103" w:name="_Toc189748206"/>
       <w:r>
         <w:t>Figure 4</w:t>
       </w:r>
@@ -41477,7 +41438,7 @@
       <w:r>
         <w:t>in the Guest level</w:t>
       </w:r>
-      <w:bookmarkEnd w:id="102"/>
+      <w:bookmarkEnd w:id="103"/>
     </w:p>
     <w:p>
       <w:pPr>
@@ -41502,8 +41463,8 @@
           <w:szCs w:val="22"/>
         </w:rPr>
       </w:pPr>
-      <w:bookmarkStart w:id="103" w:name="_Toc189692635"/>
-      <w:bookmarkStart w:id="104" w:name="_Toc1315439797"/>
+      <w:bookmarkStart w:id="104" w:name="_Toc189692635"/>
+      <w:bookmarkStart w:id="105" w:name="_Toc1315439797"/>
       <w:r>
         <w:rPr>
           <w:rStyle w:val="Strong"/>
@@ -41531,8 +41492,8 @@
         </w:rPr>
         <w:t>)</w:t>
       </w:r>
-      <w:bookmarkEnd w:id="103"/>
       <w:bookmarkEnd w:id="104"/>
+      <w:bookmarkEnd w:id="105"/>
     </w:p>
     <w:p>
       <w:pPr>
@@ -41547,7 +41508,7 @@
           <w:szCs w:val="22"/>
         </w:rPr>
       </w:pPr>
-      <w:bookmarkStart w:id="105" w:name="_Toc1006265839"/>
+      <w:bookmarkStart w:id="106" w:name="_Toc1006265839"/>
       <w:r>
         <w:rPr>
           <w:rStyle w:val="Strong"/>
@@ -41559,7 +41520,7 @@
         </w:rPr>
         <w:t>1-AES-128-CCM + ChaCha20 + ECC (Curve25519)</w:t>
       </w:r>
-      <w:bookmarkEnd w:id="105"/>
+      <w:bookmarkEnd w:id="106"/>
     </w:p>
     <w:p>
       <w:pPr>
@@ -41731,7 +41692,7 @@
       <w:pPr>
         <w:pStyle w:val="MyTables"/>
       </w:pPr>
-      <w:bookmarkStart w:id="106" w:name="_Toc189748810"/>
+      <w:bookmarkStart w:id="107" w:name="_Toc189748810"/>
       <w:r>
         <w:t>Table 4</w:t>
       </w:r>
@@ -41741,7 +41702,7 @@
       <w:r>
         <w:t xml:space="preserve"> – Values obtained for encryption and decryption in Basic level.</w:t>
       </w:r>
-      <w:bookmarkEnd w:id="106"/>
+      <w:bookmarkEnd w:id="107"/>
     </w:p>
     <w:p>
       <w:pPr>
@@ -41812,7 +41773,7 @@
       <w:pPr>
         <w:pStyle w:val="MyFigure"/>
       </w:pPr>
-      <w:bookmarkStart w:id="107" w:name="_Toc189748207"/>
+      <w:bookmarkStart w:id="108" w:name="_Toc189748207"/>
       <w:r>
         <w:t>Figure 4</w:t>
       </w:r>
@@ -41828,7 +41789,7 @@
       <w:r>
         <w:t>in the Basic level.</w:t>
       </w:r>
-      <w:bookmarkEnd w:id="107"/>
+      <w:bookmarkEnd w:id="108"/>
     </w:p>
     <w:p>
       <w:pPr>
@@ -41855,7 +41816,7 @@
           <w:szCs w:val="22"/>
         </w:rPr>
       </w:pPr>
-      <w:bookmarkStart w:id="108" w:name="_Toc952533102"/>
+      <w:bookmarkStart w:id="109" w:name="_Toc952533102"/>
       <w:r>
         <w:rPr>
           <w:rStyle w:val="Strong"/>
@@ -41867,7 +41828,7 @@
         </w:rPr>
         <w:t>2-AES-256-GCM + ChaCha20 + RSA</w:t>
       </w:r>
-      <w:bookmarkEnd w:id="108"/>
+      <w:bookmarkEnd w:id="109"/>
     </w:p>
     <w:p>
       <w:pPr>
@@ -42031,7 +41992,7 @@
       <w:pPr>
         <w:pStyle w:val="MyTables"/>
       </w:pPr>
-      <w:bookmarkStart w:id="109" w:name="_Toc189748811"/>
+      <w:bookmarkStart w:id="110" w:name="_Toc189748811"/>
       <w:r>
         <w:t>Table 4</w:t>
       </w:r>
@@ -42047,7 +42008,7 @@
       <w:r>
         <w:t>.</w:t>
       </w:r>
-      <w:bookmarkEnd w:id="109"/>
+      <w:bookmarkEnd w:id="110"/>
     </w:p>
     <w:p>
       <w:pPr>
@@ -42117,7 +42078,7 @@
       <w:pPr>
         <w:pStyle w:val="MyFigure"/>
       </w:pPr>
-      <w:bookmarkStart w:id="110" w:name="_Toc189748208"/>
+      <w:bookmarkStart w:id="111" w:name="_Toc189748208"/>
       <w:r>
         <w:t>Figure 4</w:t>
       </w:r>
@@ -42133,7 +42094,7 @@
       <w:r>
         <w:t>in the Basic level.</w:t>
       </w:r>
-      <w:bookmarkEnd w:id="110"/>
+      <w:bookmarkEnd w:id="111"/>
     </w:p>
     <w:p>
       <w:pPr>
@@ -42158,7 +42119,7 @@
           <w:szCs w:val="22"/>
         </w:rPr>
       </w:pPr>
-      <w:bookmarkStart w:id="111" w:name="_Toc837560628"/>
+      <w:bookmarkStart w:id="112" w:name="_Toc837560628"/>
       <w:r>
         <w:rPr>
           <w:rStyle w:val="Strong"/>
@@ -42170,7 +42131,7 @@
         </w:rPr>
         <w:t>3-AES-256-CCM + ChaCha20-Poly1305</w:t>
       </w:r>
-      <w:bookmarkEnd w:id="111"/>
+      <w:bookmarkEnd w:id="112"/>
     </w:p>
     <w:p>
       <w:pPr>
@@ -42304,7 +42265,7 @@
       <w:pPr>
         <w:pStyle w:val="MyTables"/>
       </w:pPr>
-      <w:bookmarkStart w:id="112" w:name="_Toc189748812"/>
+      <w:bookmarkStart w:id="113" w:name="_Toc189748812"/>
       <w:r>
         <w:t>Table 4</w:t>
       </w:r>
@@ -42314,7 +42275,7 @@
       <w:r>
         <w:t xml:space="preserve"> – Values obtained for encryption and decryption in Basic level.</w:t>
       </w:r>
-      <w:bookmarkEnd w:id="112"/>
+      <w:bookmarkEnd w:id="113"/>
     </w:p>
     <w:p>
       <w:pPr>
@@ -42385,7 +42346,7 @@
       <w:pPr>
         <w:pStyle w:val="MyFigure"/>
       </w:pPr>
-      <w:bookmarkStart w:id="113" w:name="_Toc189748209"/>
+      <w:bookmarkStart w:id="114" w:name="_Toc189748209"/>
       <w:r>
         <w:t>Figure 4</w:t>
       </w:r>
@@ -42401,7 +42362,7 @@
       <w:r>
         <w:t>in the basic level</w:t>
       </w:r>
-      <w:bookmarkEnd w:id="113"/>
+      <w:bookmarkEnd w:id="114"/>
     </w:p>
     <w:p>
       <w:pPr>
@@ -42419,7 +42380,7 @@
           <w:szCs w:val="22"/>
         </w:rPr>
       </w:pPr>
-      <w:bookmarkStart w:id="114" w:name="_Toc922574619"/>
+      <w:bookmarkStart w:id="115" w:name="_Toc922574619"/>
       <w:r>
         <w:rPr>
           <w:rStyle w:val="Strong"/>
@@ -42431,7 +42392,7 @@
         </w:rPr>
         <w:t>4-AES-128-CCM + AES-192-CCM + XChaCha20</w:t>
       </w:r>
-      <w:bookmarkEnd w:id="114"/>
+      <w:bookmarkEnd w:id="115"/>
     </w:p>
     <w:p>
       <w:pPr>
@@ -42557,7 +42518,7 @@
       <w:pPr>
         <w:pStyle w:val="MyTables"/>
       </w:pPr>
-      <w:bookmarkStart w:id="115" w:name="_Toc189748813"/>
+      <w:bookmarkStart w:id="116" w:name="_Toc189748813"/>
       <w:r>
         <w:t>Table 4</w:t>
       </w:r>
@@ -42567,7 +42528,7 @@
       <w:r>
         <w:t xml:space="preserve"> – Values obtained for encryption and decryption in Basic level.</w:t>
       </w:r>
-      <w:bookmarkEnd w:id="115"/>
+      <w:bookmarkEnd w:id="116"/>
     </w:p>
     <w:p>
       <w:pPr>
@@ -42637,7 +42598,7 @@
       <w:pPr>
         <w:pStyle w:val="MyFigure"/>
       </w:pPr>
-      <w:bookmarkStart w:id="116" w:name="_Toc189748210"/>
+      <w:bookmarkStart w:id="117" w:name="_Toc189748210"/>
       <w:r>
         <w:t>Figure 4</w:t>
       </w:r>
@@ -42653,7 +42614,7 @@
       <w:r>
         <w:t>in the basic level</w:t>
       </w:r>
-      <w:bookmarkEnd w:id="116"/>
+      <w:bookmarkEnd w:id="117"/>
     </w:p>
     <w:p>
       <w:pPr>
@@ -42691,8 +42652,8 @@
           <w:szCs w:val="22"/>
         </w:rPr>
       </w:pPr>
-      <w:bookmarkStart w:id="117" w:name="_Toc189692636"/>
-      <w:bookmarkStart w:id="118" w:name="_Toc1481785706"/>
+      <w:bookmarkStart w:id="118" w:name="_Toc189692636"/>
+      <w:bookmarkStart w:id="119" w:name="_Toc1481785706"/>
       <w:r>
         <w:rPr>
           <w:rStyle w:val="Strong"/>
@@ -42703,8 +42664,8 @@
         <w:lastRenderedPageBreak/>
         <w:t>5-AES-128-CTR + ChaCha20</w:t>
       </w:r>
-      <w:bookmarkEnd w:id="117"/>
       <w:bookmarkEnd w:id="118"/>
+      <w:bookmarkEnd w:id="119"/>
     </w:p>
     <w:p>
       <w:pPr>
@@ -42831,7 +42792,7 @@
       <w:pPr>
         <w:pStyle w:val="MyTables"/>
       </w:pPr>
-      <w:bookmarkStart w:id="119" w:name="_Toc189748814"/>
+      <w:bookmarkStart w:id="120" w:name="_Toc189748814"/>
       <w:r>
         <w:t>Table 4</w:t>
       </w:r>
@@ -42841,7 +42802,7 @@
       <w:r>
         <w:t xml:space="preserve"> – Values obtained for encryption and decryption in Basic level</w:t>
       </w:r>
-      <w:bookmarkEnd w:id="119"/>
+      <w:bookmarkEnd w:id="120"/>
     </w:p>
     <w:p>
       <w:pPr>
@@ -42894,7 +42855,7 @@
       <w:pPr>
         <w:pStyle w:val="MyFigure"/>
       </w:pPr>
-      <w:bookmarkStart w:id="120" w:name="_Toc189748211"/>
+      <w:bookmarkStart w:id="121" w:name="_Toc189748211"/>
       <w:r>
         <w:t>Figure 4</w:t>
       </w:r>
@@ -42910,7 +42871,7 @@
       <w:r>
         <w:t>in the Basic level</w:t>
       </w:r>
-      <w:bookmarkEnd w:id="120"/>
+      <w:bookmarkEnd w:id="121"/>
     </w:p>
     <w:p>
       <w:pPr>
@@ -42928,7 +42889,7 @@
           <w:szCs w:val="22"/>
         </w:rPr>
       </w:pPr>
-      <w:bookmarkStart w:id="121" w:name="_Toc330526102"/>
+      <w:bookmarkStart w:id="122" w:name="_Toc330526102"/>
       <w:r>
         <w:rPr>
           <w:rStyle w:val="Strong"/>
@@ -42949,7 +42910,7 @@
         </w:rPr>
         <w:t>AES-192-CTR + Blowfish</w:t>
       </w:r>
-      <w:bookmarkEnd w:id="121"/>
+      <w:bookmarkEnd w:id="122"/>
     </w:p>
     <w:p>
       <w:pPr>
@@ -43082,7 +43043,7 @@
       <w:pPr>
         <w:pStyle w:val="MyTables"/>
       </w:pPr>
-      <w:bookmarkStart w:id="122" w:name="_Toc189748815"/>
+      <w:bookmarkStart w:id="123" w:name="_Toc189748815"/>
       <w:r>
         <w:t>Table 4</w:t>
       </w:r>
@@ -43092,7 +43053,7 @@
       <w:r>
         <w:t xml:space="preserve"> – Values obtained for encryption and decryption in Basic level</w:t>
       </w:r>
-      <w:bookmarkEnd w:id="122"/>
+      <w:bookmarkEnd w:id="123"/>
     </w:p>
     <w:p>
       <w:pPr>
@@ -43160,7 +43121,7 @@
       <w:pPr>
         <w:pStyle w:val="MyFigure"/>
       </w:pPr>
-      <w:bookmarkStart w:id="123" w:name="_Toc189748212"/>
+      <w:bookmarkStart w:id="124" w:name="_Toc189748212"/>
       <w:r>
         <w:t>Figure 4</w:t>
       </w:r>
@@ -43176,7 +43137,7 @@
       <w:r>
         <w:t>in the Basic level</w:t>
       </w:r>
-      <w:bookmarkEnd w:id="123"/>
+      <w:bookmarkEnd w:id="124"/>
     </w:p>
     <w:p>
       <w:pPr>
@@ -43199,7 +43160,7 @@
           <w:szCs w:val="22"/>
         </w:rPr>
       </w:pPr>
-      <w:bookmarkStart w:id="124" w:name="_Toc1925110243"/>
+      <w:bookmarkStart w:id="125" w:name="_Toc1925110243"/>
       <w:r>
         <w:rPr>
           <w:rStyle w:val="Heading4Char"/>
@@ -43211,7 +43172,7 @@
         </w:rPr>
         <w:t>7- AES-192-CTR + ChaCha20</w:t>
       </w:r>
-      <w:bookmarkEnd w:id="124"/>
+      <w:bookmarkEnd w:id="125"/>
       <w:r>
         <w:br/>
       </w:r>
@@ -43328,7 +43289,7 @@
       <w:pPr>
         <w:pStyle w:val="MyTables"/>
       </w:pPr>
-      <w:bookmarkStart w:id="125" w:name="_Toc189748816"/>
+      <w:bookmarkStart w:id="126" w:name="_Toc189748816"/>
       <w:r>
         <w:t>Table 4</w:t>
       </w:r>
@@ -43338,7 +43299,7 @@
       <w:r>
         <w:t xml:space="preserve"> – Values obtained for encryption and decryption in Basic level</w:t>
       </w:r>
-      <w:bookmarkEnd w:id="125"/>
+      <w:bookmarkEnd w:id="126"/>
     </w:p>
     <w:p>
       <w:pPr>
@@ -43409,7 +43370,7 @@
       <w:pPr>
         <w:pStyle w:val="MyFigure"/>
       </w:pPr>
-      <w:bookmarkStart w:id="126" w:name="_Toc189748213"/>
+      <w:bookmarkStart w:id="127" w:name="_Toc189748213"/>
       <w:r>
         <w:t>Figure 4</w:t>
       </w:r>
@@ -43425,7 +43386,7 @@
       <w:r>
         <w:t>in the Basic level</w:t>
       </w:r>
-      <w:bookmarkEnd w:id="126"/>
+      <w:bookmarkEnd w:id="127"/>
     </w:p>
     <w:p>
       <w:pPr>
@@ -43448,7 +43409,7 @@
           <w:szCs w:val="22"/>
         </w:rPr>
       </w:pPr>
-      <w:bookmarkStart w:id="127" w:name="_Toc1022582577"/>
+      <w:bookmarkStart w:id="128" w:name="_Toc1022582577"/>
       <w:r>
         <w:rPr>
           <w:rStyle w:val="Heading4Char"/>
@@ -43482,7 +43443,7 @@
         </w:rPr>
         <w:t xml:space="preserve"> HMAC-SHA512</w:t>
       </w:r>
-      <w:bookmarkEnd w:id="127"/>
+      <w:bookmarkEnd w:id="128"/>
       <w:r>
         <w:br/>
       </w:r>
@@ -43592,7 +43553,7 @@
       <w:pPr>
         <w:pStyle w:val="MyTables"/>
       </w:pPr>
-      <w:bookmarkStart w:id="128" w:name="_Toc189748817"/>
+      <w:bookmarkStart w:id="129" w:name="_Toc189748817"/>
       <w:r>
         <w:t>Table 4</w:t>
       </w:r>
@@ -43602,7 +43563,7 @@
       <w:r>
         <w:t xml:space="preserve"> – Values obtained for encryption and decryption in Basic level</w:t>
       </w:r>
-      <w:bookmarkEnd w:id="128"/>
+      <w:bookmarkEnd w:id="129"/>
     </w:p>
     <w:p>
       <w:pPr>
@@ -43672,7 +43633,7 @@
       <w:pPr>
         <w:pStyle w:val="MyFigure"/>
       </w:pPr>
-      <w:bookmarkStart w:id="129" w:name="_Toc189748214"/>
+      <w:bookmarkStart w:id="130" w:name="_Toc189748214"/>
       <w:r>
         <w:t>Figure 4</w:t>
       </w:r>
@@ -43688,7 +43649,7 @@
       <w:r>
         <w:t>in the Basic level</w:t>
       </w:r>
-      <w:bookmarkEnd w:id="129"/>
+      <w:bookmarkEnd w:id="130"/>
     </w:p>
     <w:p>
       <w:pPr>
@@ -43713,8 +43674,8 @@
           <w:szCs w:val="22"/>
         </w:rPr>
       </w:pPr>
-      <w:bookmarkStart w:id="130" w:name="_Toc189692637"/>
-      <w:bookmarkStart w:id="131" w:name="_Toc241332452"/>
+      <w:bookmarkStart w:id="131" w:name="_Toc189692637"/>
+      <w:bookmarkStart w:id="132" w:name="_Toc241332452"/>
       <w:r>
         <w:rPr>
           <w:rStyle w:val="Strong"/>
@@ -43724,8 +43685,8 @@
         </w:rPr>
         <w:t>LEVEL (ADVANCED)</w:t>
       </w:r>
-      <w:bookmarkEnd w:id="130"/>
       <w:bookmarkEnd w:id="131"/>
+      <w:bookmarkEnd w:id="132"/>
     </w:p>
     <w:p>
       <w:pPr>
@@ -43740,7 +43701,7 @@
           <w:szCs w:val="22"/>
         </w:rPr>
       </w:pPr>
-      <w:bookmarkStart w:id="132" w:name="_Toc385315409"/>
+      <w:bookmarkStart w:id="133" w:name="_Toc385315409"/>
       <w:r>
         <w:rPr>
           <w:rStyle w:val="Strong"/>
@@ -43752,7 +43713,7 @@
         </w:rPr>
         <w:t>1. ChaCha20 + AES-256-GCM</w:t>
       </w:r>
-      <w:bookmarkEnd w:id="132"/>
+      <w:bookmarkEnd w:id="133"/>
     </w:p>
     <w:p>
       <w:pPr>
@@ -43948,7 +43909,7 @@
       <w:pPr>
         <w:pStyle w:val="MyTables"/>
       </w:pPr>
-      <w:bookmarkStart w:id="133" w:name="_Toc189748818"/>
+      <w:bookmarkStart w:id="134" w:name="_Toc189748818"/>
       <w:r>
         <w:t>Table 4</w:t>
       </w:r>
@@ -43958,7 +43919,7 @@
       <w:r>
         <w:t xml:space="preserve"> – Values obtained for encryption and decryption in Advanced level.</w:t>
       </w:r>
-      <w:bookmarkEnd w:id="133"/>
+      <w:bookmarkEnd w:id="134"/>
     </w:p>
     <w:p>
       <w:pPr>
@@ -44026,7 +43987,7 @@
       <w:pPr>
         <w:pStyle w:val="MyFigure"/>
       </w:pPr>
-      <w:bookmarkStart w:id="134" w:name="_Toc189748215"/>
+      <w:bookmarkStart w:id="135" w:name="_Toc189748215"/>
       <w:r>
         <w:t>Figure 4</w:t>
       </w:r>
@@ -44042,7 +44003,7 @@
       <w:r>
         <w:t>in the Advanced level.</w:t>
       </w:r>
-      <w:bookmarkEnd w:id="134"/>
+      <w:bookmarkEnd w:id="135"/>
     </w:p>
     <w:p>
       <w:pPr>
@@ -44068,7 +44029,7 @@
           <w:szCs w:val="22"/>
         </w:rPr>
       </w:pPr>
-      <w:bookmarkStart w:id="135" w:name="_Toc130412545"/>
+      <w:bookmarkStart w:id="136" w:name="_Toc130412545"/>
       <w:r>
         <w:rPr>
           <w:rStyle w:val="Strong"/>
@@ -44081,7 +44042,7 @@
         <w:lastRenderedPageBreak/>
         <w:t>2. AES-128-CCM + RSA</w:t>
       </w:r>
-      <w:bookmarkEnd w:id="135"/>
+      <w:bookmarkEnd w:id="136"/>
     </w:p>
     <w:p>
       <w:pPr>
@@ -44294,7 +44255,7 @@
       <w:pPr>
         <w:pStyle w:val="MyTables"/>
       </w:pPr>
-      <w:bookmarkStart w:id="136" w:name="_Toc189748819"/>
+      <w:bookmarkStart w:id="137" w:name="_Toc189748819"/>
       <w:r>
         <w:t>Table 4</w:t>
       </w:r>
@@ -44304,7 +44265,7 @@
       <w:r>
         <w:t xml:space="preserve"> – Values obtained for encryption and decryption in Advanced level.</w:t>
       </w:r>
-      <w:bookmarkEnd w:id="136"/>
+      <w:bookmarkEnd w:id="137"/>
     </w:p>
     <w:p>
       <w:pPr>
@@ -44375,7 +44336,7 @@
       <w:pPr>
         <w:pStyle w:val="MyFigure"/>
       </w:pPr>
-      <w:bookmarkStart w:id="137" w:name="_Toc189748216"/>
+      <w:bookmarkStart w:id="138" w:name="_Toc189748216"/>
       <w:r>
         <w:t>Figure 4</w:t>
       </w:r>
@@ -44391,7 +44352,7 @@
       <w:r>
         <w:t>in the Advanced level.</w:t>
       </w:r>
-      <w:bookmarkEnd w:id="137"/>
+      <w:bookmarkEnd w:id="138"/>
     </w:p>
     <w:p>
       <w:pPr>
@@ -44418,7 +44379,7 @@
           <w:szCs w:val="22"/>
         </w:rPr>
       </w:pPr>
-      <w:bookmarkStart w:id="138" w:name="_Toc1392580255"/>
+      <w:bookmarkStart w:id="139" w:name="_Toc1392580255"/>
       <w:r>
         <w:rPr>
           <w:rStyle w:val="Strong"/>
@@ -44430,7 +44391,7 @@
         </w:rPr>
         <w:t>3. AES-128-CCM + AES-256-GCM + ECC (Curve25519)</w:t>
       </w:r>
-      <w:bookmarkEnd w:id="138"/>
+      <w:bookmarkEnd w:id="139"/>
     </w:p>
     <w:p>
       <w:pPr>
@@ -44608,7 +44569,7 @@
       <w:pPr>
         <w:pStyle w:val="MyTables"/>
       </w:pPr>
-      <w:bookmarkStart w:id="139" w:name="_Toc189748820"/>
+      <w:bookmarkStart w:id="140" w:name="_Toc189748820"/>
       <w:r>
         <w:t>Table 4</w:t>
       </w:r>
@@ -44618,7 +44579,7 @@
       <w:r>
         <w:t xml:space="preserve"> – Values obtained for encryption and decryption in Advanced level.</w:t>
       </w:r>
-      <w:bookmarkEnd w:id="139"/>
+      <w:bookmarkEnd w:id="140"/>
     </w:p>
     <w:p>
       <w:pPr>
@@ -44686,7 +44647,7 @@
       <w:pPr>
         <w:pStyle w:val="MyFigure"/>
       </w:pPr>
-      <w:bookmarkStart w:id="140" w:name="_Toc189748217"/>
+      <w:bookmarkStart w:id="141" w:name="_Toc189748217"/>
       <w:r>
         <w:t>Figure 4</w:t>
       </w:r>
@@ -44702,7 +44663,7 @@
       <w:r>
         <w:t>in the Advanced level.</w:t>
       </w:r>
-      <w:bookmarkEnd w:id="140"/>
+      <w:bookmarkEnd w:id="141"/>
     </w:p>
     <w:p>
       <w:pPr>
@@ -44728,7 +44689,7 @@
           <w:szCs w:val="22"/>
         </w:rPr>
       </w:pPr>
-      <w:bookmarkStart w:id="141" w:name="_Toc1583234542"/>
+      <w:bookmarkStart w:id="142" w:name="_Toc1583234542"/>
       <w:r>
         <w:rPr>
           <w:rStyle w:val="Strong"/>
@@ -44740,7 +44701,7 @@
         </w:rPr>
         <w:t>4-AES-128-CCM + AES-256-CCM + ChaCha20</w:t>
       </w:r>
-      <w:bookmarkEnd w:id="141"/>
+      <w:bookmarkEnd w:id="142"/>
     </w:p>
     <w:p>
       <w:pPr>
@@ -44868,7 +44829,7 @@
       <w:pPr>
         <w:pStyle w:val="MyTables"/>
       </w:pPr>
-      <w:bookmarkStart w:id="142" w:name="_Toc189748821"/>
+      <w:bookmarkStart w:id="143" w:name="_Toc189748821"/>
       <w:r>
         <w:t>Table 4</w:t>
       </w:r>
@@ -44878,7 +44839,7 @@
       <w:r>
         <w:t xml:space="preserve"> – Values obtained for encryption and decryption in Advanced level.</w:t>
       </w:r>
-      <w:bookmarkEnd w:id="142"/>
+      <w:bookmarkEnd w:id="143"/>
     </w:p>
     <w:p>
       <w:pPr>
@@ -44949,7 +44910,7 @@
       <w:pPr>
         <w:pStyle w:val="MyFigure"/>
       </w:pPr>
-      <w:bookmarkStart w:id="143" w:name="_Toc189748218"/>
+      <w:bookmarkStart w:id="144" w:name="_Toc189748218"/>
       <w:r>
         <w:t>Figure 4</w:t>
       </w:r>
@@ -44965,7 +44926,7 @@
       <w:r>
         <w:t>in the Advanced level</w:t>
       </w:r>
-      <w:bookmarkEnd w:id="143"/>
+      <w:bookmarkEnd w:id="144"/>
     </w:p>
     <w:p>
       <w:pPr>
@@ -45003,7 +44964,7 @@
           <w:szCs w:val="22"/>
         </w:rPr>
       </w:pPr>
-      <w:bookmarkStart w:id="144" w:name="_Toc1004733525"/>
+      <w:bookmarkStart w:id="145" w:name="_Toc1004733525"/>
       <w:r>
         <w:rPr>
           <w:rStyle w:val="Strong"/>
@@ -45015,7 +44976,7 @@
         </w:rPr>
         <w:t>5-AES-256-CCM + XChaCha20 + ChaCha20</w:t>
       </w:r>
-      <w:bookmarkEnd w:id="144"/>
+      <w:bookmarkEnd w:id="145"/>
     </w:p>
     <w:p>
       <w:pPr>
@@ -45131,7 +45092,7 @@
       <w:pPr>
         <w:pStyle w:val="MyTables"/>
       </w:pPr>
-      <w:bookmarkStart w:id="145" w:name="_Toc189748822"/>
+      <w:bookmarkStart w:id="146" w:name="_Toc189748822"/>
       <w:r>
         <w:t>Table 4</w:t>
       </w:r>
@@ -45144,7 +45105,7 @@
       <w:r>
         <w:t xml:space="preserve"> – Values obtained for encryption and decryption in Advanced level.</w:t>
       </w:r>
-      <w:bookmarkEnd w:id="145"/>
+      <w:bookmarkEnd w:id="146"/>
     </w:p>
     <w:p>
       <w:pPr>
@@ -45214,7 +45175,7 @@
       <w:pPr>
         <w:pStyle w:val="MyFigure"/>
       </w:pPr>
-      <w:bookmarkStart w:id="146" w:name="_Toc189748219"/>
+      <w:bookmarkStart w:id="147" w:name="_Toc189748219"/>
       <w:r>
         <w:t>Figure 4</w:t>
       </w:r>
@@ -45230,7 +45191,7 @@
       <w:r>
         <w:t>in the Advanced level</w:t>
       </w:r>
-      <w:bookmarkEnd w:id="146"/>
+      <w:bookmarkEnd w:id="147"/>
     </w:p>
     <w:p>
       <w:pPr>
@@ -45268,7 +45229,7 @@
           <w:szCs w:val="22"/>
         </w:rPr>
       </w:pPr>
-      <w:bookmarkStart w:id="147" w:name="_Toc95773186"/>
+      <w:bookmarkStart w:id="148" w:name="_Toc95773186"/>
       <w:r>
         <w:rPr>
           <w:rStyle w:val="Strong"/>
@@ -45280,7 +45241,7 @@
         </w:rPr>
         <w:t>6-AES-192-CCM + XChaCha20</w:t>
       </w:r>
-      <w:bookmarkEnd w:id="147"/>
+      <w:bookmarkEnd w:id="148"/>
     </w:p>
     <w:p>
       <w:pPr>
@@ -45422,7 +45383,7 @@
       <w:pPr>
         <w:pStyle w:val="MyTables"/>
       </w:pPr>
-      <w:bookmarkStart w:id="148" w:name="_Toc189748823"/>
+      <w:bookmarkStart w:id="149" w:name="_Toc189748823"/>
       <w:r>
         <w:t>Table 4</w:t>
       </w:r>
@@ -45435,7 +45396,7 @@
       <w:r>
         <w:t xml:space="preserve"> – Values obtained for encryption and decryption in Advanced level.</w:t>
       </w:r>
-      <w:bookmarkEnd w:id="148"/>
+      <w:bookmarkEnd w:id="149"/>
     </w:p>
     <w:p>
       <w:pPr>
@@ -45518,7 +45479,7 @@
       <w:pPr>
         <w:pStyle w:val="MyFigure"/>
       </w:pPr>
-      <w:bookmarkStart w:id="149" w:name="_Toc189748220"/>
+      <w:bookmarkStart w:id="150" w:name="_Toc189748220"/>
       <w:r>
         <w:t>Figure 4</w:t>
       </w:r>
@@ -45534,7 +45495,7 @@
       <w:r>
         <w:t>in the Advanced level</w:t>
       </w:r>
-      <w:bookmarkEnd w:id="149"/>
+      <w:bookmarkEnd w:id="150"/>
     </w:p>
     <w:p>
       <w:pPr>
@@ -45572,7 +45533,7 @@
           <w:iCs w:val="0"/>
         </w:rPr>
       </w:pPr>
-      <w:bookmarkStart w:id="150" w:name="_Toc1155808659"/>
+      <w:bookmarkStart w:id="151" w:name="_Toc1155808659"/>
       <w:r>
         <w:rPr>
           <w:rStyle w:val="Strong"/>
@@ -45583,7 +45544,7 @@
         </w:rPr>
         <w:t>7- AES-256-CTR + ChaCha20</w:t>
       </w:r>
-      <w:bookmarkEnd w:id="150"/>
+      <w:bookmarkEnd w:id="151"/>
     </w:p>
     <w:p>
       <w:pPr>
@@ -45682,7 +45643,7 @@
       <w:pPr>
         <w:pStyle w:val="MyTables"/>
       </w:pPr>
-      <w:bookmarkStart w:id="151" w:name="_Toc189748824"/>
+      <w:bookmarkStart w:id="152" w:name="_Toc189748824"/>
       <w:r>
         <w:t>Table 4</w:t>
       </w:r>
@@ -45692,7 +45653,7 @@
       <w:r>
         <w:t xml:space="preserve"> – Values obtained for encryption and decryption in Advanced level.</w:t>
       </w:r>
-      <w:bookmarkEnd w:id="151"/>
+      <w:bookmarkEnd w:id="152"/>
     </w:p>
     <w:p>
       <w:pPr>
@@ -45750,7 +45711,7 @@
       <w:pPr>
         <w:pStyle w:val="MyFigure"/>
       </w:pPr>
-      <w:bookmarkStart w:id="152" w:name="_Toc189748221"/>
+      <w:bookmarkStart w:id="153" w:name="_Toc189748221"/>
       <w:r>
         <w:t>Figure 4</w:t>
       </w:r>
@@ -45766,7 +45727,7 @@
       <w:r>
         <w:t>in the Advanced level</w:t>
       </w:r>
-      <w:bookmarkEnd w:id="152"/>
+      <w:bookmarkEnd w:id="153"/>
     </w:p>
     <w:p>
       <w:pPr>
@@ -45816,7 +45777,7 @@
           <w:iCs w:val="0"/>
         </w:rPr>
       </w:pPr>
-      <w:bookmarkStart w:id="153" w:name="_Toc2051767283"/>
+      <w:bookmarkStart w:id="154" w:name="_Toc2051767283"/>
       <w:r>
         <w:rPr>
           <w:rStyle w:val="Strong"/>
@@ -45827,7 +45788,7 @@
         </w:rPr>
         <w:t>8- AES-128-CTR + Blowfish + ChaCha20</w:t>
       </w:r>
-      <w:bookmarkEnd w:id="153"/>
+      <w:bookmarkEnd w:id="154"/>
     </w:p>
     <w:p>
       <w:pPr>
@@ -45934,7 +45895,7 @@
       <w:pPr>
         <w:pStyle w:val="MyTables"/>
       </w:pPr>
-      <w:bookmarkStart w:id="154" w:name="_Toc189748825"/>
+      <w:bookmarkStart w:id="155" w:name="_Toc189748825"/>
       <w:r>
         <w:t>Table 4</w:t>
       </w:r>
@@ -45944,7 +45905,7 @@
       <w:r>
         <w:t xml:space="preserve"> – Values obtained for encryption and decryption in Advanced level.</w:t>
       </w:r>
-      <w:bookmarkEnd w:id="154"/>
+      <w:bookmarkEnd w:id="155"/>
     </w:p>
     <w:p>
       <w:pPr>
@@ -46002,7 +45963,7 @@
       <w:pPr>
         <w:pStyle w:val="MyFigure"/>
       </w:pPr>
-      <w:bookmarkStart w:id="155" w:name="_Toc189748222"/>
+      <w:bookmarkStart w:id="156" w:name="_Toc189748222"/>
       <w:r>
         <w:t>Figure 4</w:t>
       </w:r>
@@ -46018,7 +45979,7 @@
       <w:r>
         <w:t>in the Advanced level</w:t>
       </w:r>
-      <w:bookmarkEnd w:id="155"/>
+      <w:bookmarkEnd w:id="156"/>
     </w:p>
     <w:p>
       <w:pPr>
@@ -46054,7 +46015,7 @@
           <w:iCs w:val="0"/>
         </w:rPr>
       </w:pPr>
-      <w:bookmarkStart w:id="156" w:name="_Toc451538260"/>
+      <w:bookmarkStart w:id="157" w:name="_Toc451538260"/>
       <w:r>
         <w:rPr>
           <w:rStyle w:val="Strong"/>
@@ -46066,7 +46027,7 @@
         <w:lastRenderedPageBreak/>
         <w:t>9- AES-192-CTR + ChaCha20 + ECC (Curve25519)</w:t>
       </w:r>
-      <w:bookmarkEnd w:id="156"/>
+      <w:bookmarkEnd w:id="157"/>
     </w:p>
     <w:p>
       <w:pPr>
@@ -46164,7 +46125,7 @@
       <w:pPr>
         <w:pStyle w:val="MyTables"/>
       </w:pPr>
-      <w:bookmarkStart w:id="157" w:name="_Toc189748826"/>
+      <w:bookmarkStart w:id="158" w:name="_Toc189748826"/>
       <w:r>
         <w:t>Table 4</w:t>
       </w:r>
@@ -46174,7 +46135,7 @@
       <w:r>
         <w:t xml:space="preserve"> – Values obtained for encryption and decryption in Advanced level.</w:t>
       </w:r>
-      <w:bookmarkEnd w:id="157"/>
+      <w:bookmarkEnd w:id="158"/>
     </w:p>
     <w:p>
       <w:pPr>
@@ -46233,7 +46194,7 @@
       <w:pPr>
         <w:pStyle w:val="MyFigure"/>
       </w:pPr>
-      <w:bookmarkStart w:id="158" w:name="_Toc189748223"/>
+      <w:bookmarkStart w:id="159" w:name="_Toc189748223"/>
       <w:r>
         <w:t>Figure 4</w:t>
       </w:r>
@@ -46249,7 +46210,7 @@
       <w:r>
         <w:t>in the Advanced level</w:t>
       </w:r>
-      <w:bookmarkEnd w:id="158"/>
+      <w:bookmarkEnd w:id="159"/>
     </w:p>
     <w:p>
       <w:pPr>
@@ -46274,7 +46235,7 @@
           <w:iCs w:val="0"/>
         </w:rPr>
       </w:pPr>
-      <w:bookmarkStart w:id="159" w:name="_Toc573670806"/>
+      <w:bookmarkStart w:id="160" w:name="_Toc573670806"/>
       <w:r>
         <w:rPr>
           <w:rFonts w:asciiTheme="minorHAnsi" w:eastAsiaTheme="minorEastAsia" w:hAnsiTheme="minorHAnsi" w:cstheme="minorBidi"/>
@@ -46285,7 +46246,7 @@
         </w:rPr>
         <w:t>10. AES-192-CTR + AES-256-CTR + ChaCha20 + HMAC-SHA512</w:t>
       </w:r>
-      <w:bookmarkEnd w:id="159"/>
+      <w:bookmarkEnd w:id="160"/>
     </w:p>
     <w:p>
       <w:pPr>
@@ -46401,7 +46362,7 @@
       <w:pPr>
         <w:pStyle w:val="MyTables"/>
       </w:pPr>
-      <w:bookmarkStart w:id="160" w:name="_Toc189748827"/>
+      <w:bookmarkStart w:id="161" w:name="_Toc189748827"/>
       <w:r>
         <w:t>Table 4</w:t>
       </w:r>
@@ -46411,7 +46372,7 @@
       <w:r>
         <w:t xml:space="preserve"> – Values obtained for encryption and decryption in Advanced level.</w:t>
       </w:r>
-      <w:bookmarkEnd w:id="160"/>
+      <w:bookmarkEnd w:id="161"/>
     </w:p>
     <w:p>
       <w:pPr>
@@ -46469,7 +46430,7 @@
       <w:pPr>
         <w:pStyle w:val="MyFigure"/>
       </w:pPr>
-      <w:bookmarkStart w:id="161" w:name="_Toc189748224"/>
+      <w:bookmarkStart w:id="162" w:name="_Toc189748224"/>
       <w:r>
         <w:t>Figure 4</w:t>
       </w:r>
@@ -46485,7 +46446,7 @@
       <w:r>
         <w:t>in the Advanced level</w:t>
       </w:r>
-      <w:bookmarkEnd w:id="161"/>
+      <w:bookmarkEnd w:id="162"/>
     </w:p>
     <w:p>
       <w:pPr>
@@ -46508,7 +46469,7 @@
           <w:iCs w:val="0"/>
         </w:rPr>
       </w:pPr>
-      <w:bookmarkStart w:id="162" w:name="_Toc574099885"/>
+      <w:bookmarkStart w:id="163" w:name="_Toc574099885"/>
       <w:r>
         <w:rPr>
           <w:rFonts w:asciiTheme="minorHAnsi" w:eastAsiaTheme="minorEastAsia" w:hAnsiTheme="minorHAnsi" w:cstheme="minorBidi"/>
@@ -46519,7 +46480,7 @@
         </w:rPr>
         <w:t>11. AES-256-CTR + Blowfish</w:t>
       </w:r>
-      <w:bookmarkEnd w:id="162"/>
+      <w:bookmarkEnd w:id="163"/>
     </w:p>
     <w:p>
       <w:pPr>
@@ -46632,7 +46593,7 @@
       <w:pPr>
         <w:pStyle w:val="MyTables"/>
       </w:pPr>
-      <w:bookmarkStart w:id="163" w:name="_Toc189748828"/>
+      <w:bookmarkStart w:id="164" w:name="_Toc189748828"/>
       <w:r>
         <w:t>Table 4</w:t>
       </w:r>
@@ -46642,7 +46603,7 @@
       <w:r>
         <w:t xml:space="preserve"> – Values obtained for encryption and decryption in Advanced level.</w:t>
       </w:r>
-      <w:bookmarkEnd w:id="163"/>
+      <w:bookmarkEnd w:id="164"/>
     </w:p>
     <w:p>
       <w:pPr>
@@ -46700,7 +46661,7 @@
       <w:pPr>
         <w:pStyle w:val="MyFigure"/>
       </w:pPr>
-      <w:bookmarkStart w:id="164" w:name="_Toc189748225"/>
+      <w:bookmarkStart w:id="165" w:name="_Toc189748225"/>
       <w:r>
         <w:t>Figure 4</w:t>
       </w:r>
@@ -46713,7 +46674,7 @@
       <w:r>
         <w:t>in the Advanced level</w:t>
       </w:r>
-      <w:bookmarkEnd w:id="164"/>
+      <w:bookmarkEnd w:id="165"/>
     </w:p>
     <w:p>
       <w:pPr>
@@ -46736,7 +46697,7 @@
           <w:iCs w:val="0"/>
         </w:rPr>
       </w:pPr>
-      <w:bookmarkStart w:id="165" w:name="_Toc408601353"/>
+      <w:bookmarkStart w:id="166" w:name="_Toc408601353"/>
       <w:r>
         <w:rPr>
           <w:rFonts w:asciiTheme="minorHAnsi" w:eastAsiaTheme="minorEastAsia" w:hAnsiTheme="minorHAnsi" w:cstheme="minorBidi"/>
@@ -46747,7 +46708,7 @@
         </w:rPr>
         <w:t>12. AES-128-CTR + AES-256-CTR + ChaCha20</w:t>
       </w:r>
-      <w:bookmarkEnd w:id="165"/>
+      <w:bookmarkEnd w:id="166"/>
     </w:p>
     <w:p>
       <w:pPr>
@@ -46863,7 +46824,7 @@
       <w:pPr>
         <w:pStyle w:val="MyTables"/>
       </w:pPr>
-      <w:bookmarkStart w:id="166" w:name="_Toc189748829"/>
+      <w:bookmarkStart w:id="167" w:name="_Toc189748829"/>
       <w:r>
         <w:t>Table 4</w:t>
       </w:r>
@@ -46873,7 +46834,7 @@
       <w:r>
         <w:t xml:space="preserve"> – Values obtained for encryption and decryption in Advanced level.</w:t>
       </w:r>
-      <w:bookmarkEnd w:id="166"/>
+      <w:bookmarkEnd w:id="167"/>
     </w:p>
     <w:p>
       <w:pPr>
@@ -46931,7 +46892,7 @@
       <w:pPr>
         <w:pStyle w:val="MyFigure"/>
       </w:pPr>
-      <w:bookmarkStart w:id="167" w:name="_Toc189748226"/>
+      <w:bookmarkStart w:id="168" w:name="_Toc189748226"/>
       <w:r>
         <w:t>Figure 4</w:t>
       </w:r>
@@ -46947,7 +46908,7 @@
       <w:r>
         <w:t>in the Advanced level</w:t>
       </w:r>
-      <w:bookmarkEnd w:id="167"/>
+      <w:bookmarkEnd w:id="168"/>
     </w:p>
     <w:p>
       <w:pPr>
@@ -46970,8 +46931,8 @@
           <w:szCs w:val="28"/>
         </w:rPr>
       </w:pPr>
-      <w:bookmarkStart w:id="168" w:name="_Toc189692638"/>
-      <w:bookmarkStart w:id="169" w:name="_Toc301762667"/>
+      <w:bookmarkStart w:id="169" w:name="_Toc189692638"/>
+      <w:bookmarkStart w:id="170" w:name="_Toc301762667"/>
       <w:r>
         <w:rPr>
           <w:rStyle w:val="Strong"/>
@@ -46997,8 +46958,8 @@
         </w:rPr>
         <w:t>)</w:t>
       </w:r>
-      <w:bookmarkEnd w:id="168"/>
       <w:bookmarkEnd w:id="169"/>
+      <w:bookmarkEnd w:id="170"/>
     </w:p>
     <w:p>
       <w:pPr>
@@ -47011,8 +46972,8 @@
           <w:iCs w:val="0"/>
         </w:rPr>
       </w:pPr>
-      <w:bookmarkStart w:id="170" w:name="_Toc189692639"/>
-      <w:bookmarkStart w:id="171" w:name="_Toc515653183"/>
+      <w:bookmarkStart w:id="171" w:name="_Toc189692639"/>
+      <w:bookmarkStart w:id="172" w:name="_Toc515653183"/>
       <w:r>
         <w:rPr>
           <w:rFonts w:asciiTheme="minorHAnsi" w:eastAsiaTheme="minorEastAsia" w:hAnsiTheme="minorHAnsi" w:cstheme="minorBidi"/>
@@ -47023,8 +46984,8 @@
         </w:rPr>
         <w:t>1. AES-256-GCM + ChaCha20 + ECC (Curve25519)</w:t>
       </w:r>
-      <w:bookmarkEnd w:id="170"/>
       <w:bookmarkEnd w:id="171"/>
+      <w:bookmarkEnd w:id="172"/>
     </w:p>
     <w:p>
       <w:pPr>
@@ -47202,7 +47163,7 @@
       <w:pPr>
         <w:pStyle w:val="MyTables"/>
       </w:pPr>
-      <w:bookmarkStart w:id="172" w:name="_Toc189748830"/>
+      <w:bookmarkStart w:id="173" w:name="_Toc189748830"/>
       <w:r>
         <w:t>Table 4</w:t>
       </w:r>
@@ -47212,7 +47173,7 @@
       <w:r>
         <w:t xml:space="preserve"> – Values obtained for encryption and decryption in Admin level.</w:t>
       </w:r>
-      <w:bookmarkEnd w:id="172"/>
+      <w:bookmarkEnd w:id="173"/>
     </w:p>
     <w:p>
       <w:pPr>
@@ -47283,7 +47244,7 @@
       <w:pPr>
         <w:pStyle w:val="MyFigure"/>
       </w:pPr>
-      <w:bookmarkStart w:id="173" w:name="_Toc189748227"/>
+      <w:bookmarkStart w:id="174" w:name="_Toc189748227"/>
       <w:r>
         <w:t>Figure 4</w:t>
       </w:r>
@@ -47299,7 +47260,7 @@
       <w:r>
         <w:t>in the Admin level.</w:t>
       </w:r>
-      <w:bookmarkEnd w:id="173"/>
+      <w:bookmarkEnd w:id="174"/>
     </w:p>
     <w:p>
       <w:pPr>
@@ -47326,7 +47287,7 @@
           <w:iCs w:val="0"/>
         </w:rPr>
       </w:pPr>
-      <w:bookmarkStart w:id="174" w:name="_Toc1236158750"/>
+      <w:bookmarkStart w:id="175" w:name="_Toc1236158750"/>
       <w:r>
         <w:rPr>
           <w:rStyle w:val="Strong"/>
@@ -47337,7 +47298,7 @@
         </w:rPr>
         <w:t>2. AES-128-CCM + ChaCha20 + RSA</w:t>
       </w:r>
-      <w:bookmarkEnd w:id="174"/>
+      <w:bookmarkEnd w:id="175"/>
     </w:p>
     <w:p>
       <w:pPr>
@@ -47550,7 +47511,7 @@
       <w:pPr>
         <w:pStyle w:val="MyTables"/>
       </w:pPr>
-      <w:bookmarkStart w:id="175" w:name="_Toc189748831"/>
+      <w:bookmarkStart w:id="176" w:name="_Toc189748831"/>
       <w:r>
         <w:t>Table 4</w:t>
       </w:r>
@@ -47560,7 +47521,7 @@
       <w:r>
         <w:t xml:space="preserve"> – Values obtained for encryption and decryption in Admin level.</w:t>
       </w:r>
-      <w:bookmarkEnd w:id="175"/>
+      <w:bookmarkEnd w:id="176"/>
     </w:p>
     <w:p>
       <w:pPr>
@@ -47630,7 +47591,7 @@
       <w:pPr>
         <w:pStyle w:val="MyFigure"/>
       </w:pPr>
-      <w:bookmarkStart w:id="176" w:name="_Toc189748228"/>
+      <w:bookmarkStart w:id="177" w:name="_Toc189748228"/>
       <w:r>
         <w:t>Figure 4</w:t>
       </w:r>
@@ -47646,7 +47607,7 @@
       <w:r>
         <w:t>in the Admin level.</w:t>
       </w:r>
-      <w:bookmarkEnd w:id="176"/>
+      <w:bookmarkEnd w:id="177"/>
     </w:p>
     <w:p>
       <w:pPr>
@@ -47684,7 +47645,7 @@
           <w:iCs w:val="0"/>
         </w:rPr>
       </w:pPr>
-      <w:bookmarkStart w:id="177" w:name="_Toc1625213392"/>
+      <w:bookmarkStart w:id="178" w:name="_Toc1625213392"/>
       <w:r>
         <w:rPr>
           <w:rStyle w:val="Strong"/>
@@ -47696,7 +47657,7 @@
         <w:lastRenderedPageBreak/>
         <w:t>3. ChaCha20 + ECC (Curve25519) + RSA</w:t>
       </w:r>
-      <w:bookmarkEnd w:id="177"/>
+      <w:bookmarkEnd w:id="178"/>
     </w:p>
     <w:p>
       <w:pPr>
@@ -47925,7 +47886,7 @@
       <w:pPr>
         <w:pStyle w:val="MyTables"/>
       </w:pPr>
-      <w:bookmarkStart w:id="178" w:name="_Toc189748832"/>
+      <w:bookmarkStart w:id="179" w:name="_Toc189748832"/>
       <w:r>
         <w:t>Table 4</w:t>
       </w:r>
@@ -47935,7 +47896,7 @@
       <w:r>
         <w:t xml:space="preserve"> – Values obtained for encryption and decryption in Admin level.</w:t>
       </w:r>
-      <w:bookmarkEnd w:id="178"/>
+      <w:bookmarkEnd w:id="179"/>
     </w:p>
     <w:p>
       <w:pPr>
@@ -48006,7 +47967,7 @@
       <w:pPr>
         <w:pStyle w:val="MyFigure"/>
       </w:pPr>
-      <w:bookmarkStart w:id="179" w:name="_Toc189748229"/>
+      <w:bookmarkStart w:id="180" w:name="_Toc189748229"/>
       <w:r>
         <w:t>Figure 4</w:t>
       </w:r>
@@ -48022,7 +47983,7 @@
       <w:r>
         <w:t>in the Admin level.</w:t>
       </w:r>
-      <w:bookmarkEnd w:id="179"/>
+      <w:bookmarkEnd w:id="180"/>
     </w:p>
     <w:p>
       <w:pPr>
@@ -48058,7 +48019,7 @@
           <w:iCs w:val="0"/>
         </w:rPr>
       </w:pPr>
-      <w:bookmarkStart w:id="180" w:name="_Toc1715275878"/>
+      <w:bookmarkStart w:id="181" w:name="_Toc1715275878"/>
       <w:r>
         <w:rPr>
           <w:rFonts w:asciiTheme="minorHAnsi" w:eastAsiaTheme="minorEastAsia" w:hAnsiTheme="minorHAnsi" w:cstheme="minorBidi"/>
@@ -48069,7 +48030,7 @@
         </w:rPr>
         <w:t>4-AES-256-CCM + AES-128-CCM + ChaCha20</w:t>
       </w:r>
-      <w:bookmarkEnd w:id="180"/>
+      <w:bookmarkEnd w:id="181"/>
       <w:r>
         <w:rPr>
           <w:rFonts w:asciiTheme="minorHAnsi" w:eastAsiaTheme="minorEastAsia" w:hAnsiTheme="minorHAnsi" w:cstheme="minorBidi"/>
@@ -48206,7 +48167,7 @@
       <w:pPr>
         <w:pStyle w:val="MyTables"/>
       </w:pPr>
-      <w:bookmarkStart w:id="181" w:name="_Toc189748833"/>
+      <w:bookmarkStart w:id="182" w:name="_Toc189748833"/>
       <w:r>
         <w:t>Table 4</w:t>
       </w:r>
@@ -48216,7 +48177,7 @@
       <w:r>
         <w:t xml:space="preserve"> – Values obtained for encryption and decryption in Admin level.</w:t>
       </w:r>
-      <w:bookmarkEnd w:id="181"/>
+      <w:bookmarkEnd w:id="182"/>
     </w:p>
     <w:p>
       <w:pPr>
@@ -48288,7 +48249,7 @@
       <w:pPr>
         <w:pStyle w:val="MyFigure"/>
       </w:pPr>
-      <w:bookmarkStart w:id="182" w:name="_Toc189748230"/>
+      <w:bookmarkStart w:id="183" w:name="_Toc189748230"/>
       <w:r>
         <w:t>Figure 4</w:t>
       </w:r>
@@ -48304,7 +48265,7 @@
       <w:r>
         <w:t>in the Admin level</w:t>
       </w:r>
-      <w:bookmarkEnd w:id="182"/>
+      <w:bookmarkEnd w:id="183"/>
     </w:p>
     <w:p>
       <w:pPr>
@@ -48330,7 +48291,7 @@
           <w:iCs w:val="0"/>
         </w:rPr>
       </w:pPr>
-      <w:bookmarkStart w:id="183" w:name="_Toc65761778"/>
+      <w:bookmarkStart w:id="184" w:name="_Toc65761778"/>
       <w:r>
         <w:rPr>
           <w:rFonts w:asciiTheme="minorHAnsi" w:eastAsiaTheme="minorEastAsia" w:hAnsiTheme="minorHAnsi" w:cstheme="minorBidi"/>
@@ -48341,7 +48302,7 @@
         </w:rPr>
         <w:t>5-AES-192-CCM + AES-256-CCM + XChaCha20</w:t>
       </w:r>
-      <w:bookmarkEnd w:id="183"/>
+      <w:bookmarkEnd w:id="184"/>
     </w:p>
     <w:p>
       <w:pPr>
@@ -48540,7 +48501,7 @@
       <w:pPr>
         <w:pStyle w:val="MyTables"/>
       </w:pPr>
-      <w:bookmarkStart w:id="184" w:name="_Toc189748834"/>
+      <w:bookmarkStart w:id="185" w:name="_Toc189748834"/>
       <w:r>
         <w:t>Table 4</w:t>
       </w:r>
@@ -48550,7 +48511,7 @@
       <w:r>
         <w:t xml:space="preserve"> – Values obtained for encryption and decryption in Admin level.</w:t>
       </w:r>
-      <w:bookmarkEnd w:id="184"/>
+      <w:bookmarkEnd w:id="185"/>
     </w:p>
     <w:p>
       <w:pPr>
@@ -48622,7 +48583,7 @@
       <w:pPr>
         <w:pStyle w:val="MyFigure"/>
       </w:pPr>
-      <w:bookmarkStart w:id="185" w:name="_Toc189748231"/>
+      <w:bookmarkStart w:id="186" w:name="_Toc189748231"/>
       <w:r>
         <w:lastRenderedPageBreak/>
         <w:t>Figure 4</w:t>
@@ -48639,7 +48600,7 @@
       <w:r>
         <w:t>in the Admin level</w:t>
       </w:r>
-      <w:bookmarkEnd w:id="185"/>
+      <w:bookmarkEnd w:id="186"/>
     </w:p>
     <w:p>
       <w:pPr>
@@ -48665,7 +48626,7 @@
           <w:iCs w:val="0"/>
         </w:rPr>
       </w:pPr>
-      <w:bookmarkStart w:id="186" w:name="_Toc1088574979"/>
+      <w:bookmarkStart w:id="187" w:name="_Toc1088574979"/>
       <w:r>
         <w:rPr>
           <w:rFonts w:asciiTheme="minorHAnsi" w:eastAsiaTheme="minorEastAsia" w:hAnsiTheme="minorHAnsi" w:cstheme="minorBidi"/>
@@ -48676,7 +48637,7 @@
         </w:rPr>
         <w:t>6-AES-128-CCM + ChaCha20-Poly1305 + XChaCha20</w:t>
       </w:r>
-      <w:bookmarkEnd w:id="186"/>
+      <w:bookmarkEnd w:id="187"/>
     </w:p>
     <w:p>
       <w:pPr>
@@ -48858,7 +48819,7 @@
       <w:pPr>
         <w:pStyle w:val="MyTables"/>
       </w:pPr>
-      <w:bookmarkStart w:id="187" w:name="_Toc189748835"/>
+      <w:bookmarkStart w:id="188" w:name="_Toc189748835"/>
       <w:r>
         <w:t>Table 4</w:t>
       </w:r>
@@ -48868,7 +48829,7 @@
       <w:r>
         <w:t xml:space="preserve"> – Values obtained for encryption and decryption in Admin level.</w:t>
       </w:r>
-      <w:bookmarkEnd w:id="187"/>
+      <w:bookmarkEnd w:id="188"/>
     </w:p>
     <w:p>
       <w:pPr>
@@ -48941,7 +48902,7 @@
       <w:pPr>
         <w:pStyle w:val="MyFigure"/>
       </w:pPr>
-      <w:bookmarkStart w:id="188" w:name="_Toc189748232"/>
+      <w:bookmarkStart w:id="189" w:name="_Toc189748232"/>
       <w:r>
         <w:t>Figure 4</w:t>
       </w:r>
@@ -48960,7 +48921,7 @@
       <w:r>
         <w:t>.</w:t>
       </w:r>
-      <w:bookmarkEnd w:id="188"/>
+      <w:bookmarkEnd w:id="189"/>
     </w:p>
     <w:p>
       <w:pPr>
@@ -48973,7 +48934,7 @@
           <w:iCs w:val="0"/>
         </w:rPr>
       </w:pPr>
-      <w:bookmarkStart w:id="189" w:name="_Toc5662557"/>
+      <w:bookmarkStart w:id="190" w:name="_Toc5662557"/>
       <w:r>
         <w:rPr>
           <w:rFonts w:asciiTheme="minorHAnsi" w:eastAsiaTheme="minorEastAsia" w:hAnsiTheme="minorHAnsi" w:cstheme="minorBidi"/>
@@ -48984,7 +48945,7 @@
         </w:rPr>
         <w:t>7-AES-256-CTR + ChaCha20 + ECC (Curve25519)</w:t>
       </w:r>
-      <w:bookmarkEnd w:id="189"/>
+      <w:bookmarkEnd w:id="190"/>
       <w:r>
         <w:rPr>
           <w:rFonts w:asciiTheme="minorHAnsi" w:eastAsiaTheme="minorEastAsia" w:hAnsiTheme="minorHAnsi" w:cstheme="minorBidi"/>
@@ -49086,7 +49047,7 @@
       <w:pPr>
         <w:pStyle w:val="MyTables"/>
       </w:pPr>
-      <w:bookmarkStart w:id="190" w:name="_Toc189748836"/>
+      <w:bookmarkStart w:id="191" w:name="_Toc189748836"/>
       <w:r>
         <w:t>Table 4</w:t>
       </w:r>
@@ -49096,7 +49057,7 @@
       <w:r>
         <w:t xml:space="preserve"> – Values obtained for encryption and decryption in Admin level.</w:t>
       </w:r>
-      <w:bookmarkEnd w:id="190"/>
+      <w:bookmarkEnd w:id="191"/>
     </w:p>
     <w:p>
       <w:pPr>
@@ -49168,7 +49129,7 @@
       <w:pPr>
         <w:pStyle w:val="MyFigure"/>
       </w:pPr>
-      <w:bookmarkStart w:id="191" w:name="_Toc189748233"/>
+      <w:bookmarkStart w:id="192" w:name="_Toc189748233"/>
       <w:r>
         <w:t>Figure 4</w:t>
       </w:r>
@@ -49184,7 +49145,7 @@
       <w:r>
         <w:t>in the Admin level.</w:t>
       </w:r>
-      <w:bookmarkEnd w:id="191"/>
+      <w:bookmarkEnd w:id="192"/>
     </w:p>
     <w:p>
       <w:pPr>
@@ -49209,7 +49170,7 @@
           <w:iCs w:val="0"/>
         </w:rPr>
       </w:pPr>
-      <w:bookmarkStart w:id="192" w:name="_Toc1568696836"/>
+      <w:bookmarkStart w:id="193" w:name="_Toc1568696836"/>
       <w:r>
         <w:rPr>
           <w:rFonts w:asciiTheme="minorHAnsi" w:eastAsiaTheme="minorEastAsia" w:hAnsiTheme="minorHAnsi" w:cstheme="minorBidi"/>
@@ -49231,7 +49192,7 @@
         </w:rPr>
         <w:t>. AES-128-CTR + Blowfish</w:t>
       </w:r>
-      <w:bookmarkEnd w:id="192"/>
+      <w:bookmarkEnd w:id="193"/>
     </w:p>
     <w:p>
       <w:pPr>
@@ -49346,7 +49307,7 @@
       <w:pPr>
         <w:pStyle w:val="MyTables"/>
       </w:pPr>
-      <w:bookmarkStart w:id="193" w:name="_Toc189748837"/>
+      <w:bookmarkStart w:id="194" w:name="_Toc189748837"/>
       <w:r>
         <w:t>Table 4</w:t>
       </w:r>
@@ -49356,7 +49317,7 @@
       <w:r>
         <w:t xml:space="preserve"> – Values obtained for encryption and decryption in Admin level.</w:t>
       </w:r>
-      <w:bookmarkEnd w:id="193"/>
+      <w:bookmarkEnd w:id="194"/>
     </w:p>
     <w:p>
       <w:pPr>
@@ -49429,7 +49390,7 @@
       <w:pPr>
         <w:pStyle w:val="MyFigure"/>
       </w:pPr>
-      <w:bookmarkStart w:id="194" w:name="_Toc189748234"/>
+      <w:bookmarkStart w:id="195" w:name="_Toc189748234"/>
       <w:r>
         <w:t>Figure 4</w:t>
       </w:r>
@@ -49445,7 +49406,7 @@
       <w:r>
         <w:t>in the Admin level.</w:t>
       </w:r>
-      <w:bookmarkEnd w:id="194"/>
+      <w:bookmarkEnd w:id="195"/>
     </w:p>
     <w:p>
       <w:pPr>
@@ -49468,7 +49429,7 @@
           <w:iCs w:val="0"/>
         </w:rPr>
       </w:pPr>
-      <w:bookmarkStart w:id="195" w:name="_Toc1620996031"/>
+      <w:bookmarkStart w:id="196" w:name="_Toc1620996031"/>
       <w:r>
         <w:rPr>
           <w:rFonts w:asciiTheme="minorHAnsi" w:eastAsiaTheme="minorEastAsia" w:hAnsiTheme="minorHAnsi" w:cstheme="minorBidi"/>
@@ -49489,7 +49450,7 @@
         </w:rPr>
         <w:t>. AES-256-CTR + Blowfish</w:t>
       </w:r>
-      <w:bookmarkEnd w:id="195"/>
+      <w:bookmarkEnd w:id="196"/>
     </w:p>
     <w:p>
       <w:pPr>
@@ -49587,7 +49548,7 @@
       <w:pPr>
         <w:pStyle w:val="MyTables"/>
       </w:pPr>
-      <w:bookmarkStart w:id="196" w:name="_Toc189748838"/>
+      <w:bookmarkStart w:id="197" w:name="_Toc189748838"/>
       <w:r>
         <w:t>Table 4</w:t>
       </w:r>
@@ -49597,7 +49558,7 @@
       <w:r>
         <w:t xml:space="preserve"> – Values obtained for encryption and decryption in Admin level.</w:t>
       </w:r>
-      <w:bookmarkEnd w:id="196"/>
+      <w:bookmarkEnd w:id="197"/>
     </w:p>
     <w:p>
       <w:pPr>
@@ -49669,7 +49630,7 @@
       <w:pPr>
         <w:pStyle w:val="MyFigure"/>
       </w:pPr>
-      <w:bookmarkStart w:id="197" w:name="_Toc189748235"/>
+      <w:bookmarkStart w:id="198" w:name="_Toc189748235"/>
       <w:r>
         <w:t>Figure 4</w:t>
       </w:r>
@@ -49685,7 +49646,7 @@
       <w:r>
         <w:t>in the Admin level.</w:t>
       </w:r>
-      <w:bookmarkEnd w:id="197"/>
+      <w:bookmarkEnd w:id="198"/>
     </w:p>
     <w:p>
       <w:pPr>
@@ -49708,7 +49669,7 @@
           <w:iCs w:val="0"/>
         </w:rPr>
       </w:pPr>
-      <w:bookmarkStart w:id="198" w:name="_Toc249799038"/>
+      <w:bookmarkStart w:id="199" w:name="_Toc249799038"/>
       <w:r>
         <w:rPr>
           <w:rFonts w:asciiTheme="minorHAnsi" w:eastAsiaTheme="minorEastAsia" w:hAnsiTheme="minorHAnsi" w:cstheme="minorBidi"/>
@@ -49729,7 +49690,7 @@
         </w:rPr>
         <w:t>. AES-128-CTR + Blowfish + ChaCha20 + ECC (Curve25519)</w:t>
       </w:r>
-      <w:bookmarkEnd w:id="198"/>
+      <w:bookmarkEnd w:id="199"/>
     </w:p>
     <w:p>
       <w:pPr>
@@ -49835,7 +49796,7 @@
       <w:pPr>
         <w:pStyle w:val="MyTables"/>
       </w:pPr>
-      <w:bookmarkStart w:id="199" w:name="_Toc189748839"/>
+      <w:bookmarkStart w:id="200" w:name="_Toc189748839"/>
       <w:r>
         <w:t>Table 4</w:t>
       </w:r>
@@ -49845,7 +49806,7 @@
       <w:r>
         <w:t xml:space="preserve"> – Values obtained for encryption and decryption in Admin level.</w:t>
       </w:r>
-      <w:bookmarkEnd w:id="199"/>
+      <w:bookmarkEnd w:id="200"/>
     </w:p>
     <w:p>
       <w:pPr>
@@ -49917,7 +49878,7 @@
       <w:pPr>
         <w:pStyle w:val="MyFigure"/>
       </w:pPr>
-      <w:bookmarkStart w:id="200" w:name="_Toc189748236"/>
+      <w:bookmarkStart w:id="201" w:name="_Toc189748236"/>
       <w:r>
         <w:t>Figure 4</w:t>
       </w:r>
@@ -49933,7 +49894,7 @@
       <w:r>
         <w:t>in the Admin level.</w:t>
       </w:r>
-      <w:bookmarkEnd w:id="200"/>
+      <w:bookmarkEnd w:id="201"/>
     </w:p>
     <w:p>
       <w:pPr>
@@ -49956,7 +49917,7 @@
           <w:iCs w:val="0"/>
         </w:rPr>
       </w:pPr>
-      <w:bookmarkStart w:id="201" w:name="_Toc467564781"/>
+      <w:bookmarkStart w:id="202" w:name="_Toc467564781"/>
       <w:r>
         <w:rPr>
           <w:rFonts w:asciiTheme="minorHAnsi" w:eastAsiaTheme="minorEastAsia" w:hAnsiTheme="minorHAnsi" w:cstheme="minorBidi"/>
@@ -49977,7 +49938,7 @@
         </w:rPr>
         <w:t>. AES-192-CTR + AES-256-CTR + ChaCha20 + HMAC-SHA512 + ECC (Curve25519)</w:t>
       </w:r>
-      <w:bookmarkEnd w:id="201"/>
+      <w:bookmarkEnd w:id="202"/>
     </w:p>
     <w:p>
       <w:pPr>
@@ -50083,7 +50044,7 @@
       <w:pPr>
         <w:pStyle w:val="MyTables"/>
       </w:pPr>
-      <w:bookmarkStart w:id="202" w:name="_Toc189748840"/>
+      <w:bookmarkStart w:id="203" w:name="_Toc189748840"/>
       <w:r>
         <w:t>Table 4</w:t>
       </w:r>
@@ -50093,7 +50054,7 @@
       <w:r>
         <w:t xml:space="preserve"> – Values obtained for encryption and decryption in Admin level.</w:t>
       </w:r>
-      <w:bookmarkEnd w:id="202"/>
+      <w:bookmarkEnd w:id="203"/>
     </w:p>
     <w:p>
       <w:pPr>
@@ -50165,7 +50126,7 @@
       <w:pPr>
         <w:pStyle w:val="MyFigure"/>
       </w:pPr>
-      <w:bookmarkStart w:id="203" w:name="_Toc189748237"/>
+      <w:bookmarkStart w:id="204" w:name="_Toc189748237"/>
       <w:r>
         <w:t>Figure 4</w:t>
       </w:r>
@@ -50181,7 +50142,7 @@
       <w:r>
         <w:t>in the Admin level.</w:t>
       </w:r>
-      <w:bookmarkEnd w:id="203"/>
+      <w:bookmarkEnd w:id="204"/>
     </w:p>
     <w:p>
       <w:pPr>
@@ -50204,7 +50165,7 @@
           <w:iCs w:val="0"/>
         </w:rPr>
       </w:pPr>
-      <w:bookmarkStart w:id="204" w:name="_Toc1806534647"/>
+      <w:bookmarkStart w:id="205" w:name="_Toc1806534647"/>
       <w:r>
         <w:rPr>
           <w:rFonts w:asciiTheme="minorHAnsi" w:eastAsiaTheme="minorEastAsia" w:hAnsiTheme="minorHAnsi" w:cstheme="minorBidi"/>
@@ -50225,7 +50186,7 @@
         </w:rPr>
         <w:t>. AES-128-CTR + Blowfish + ChaCha20 + HMAC-SHA512</w:t>
       </w:r>
-      <w:bookmarkEnd w:id="204"/>
+      <w:bookmarkEnd w:id="205"/>
     </w:p>
     <w:p>
       <w:pPr>
@@ -50340,7 +50301,7 @@
       <w:pPr>
         <w:pStyle w:val="MyTables"/>
       </w:pPr>
-      <w:bookmarkStart w:id="205" w:name="_Toc189748841"/>
+      <w:bookmarkStart w:id="206" w:name="_Toc189748841"/>
       <w:r>
         <w:t>Table 4</w:t>
       </w:r>
@@ -50353,7 +50314,7 @@
       <w:r>
         <w:t xml:space="preserve"> – Values obtained for encryption and decryption in Admin level.</w:t>
       </w:r>
-      <w:bookmarkEnd w:id="205"/>
+      <w:bookmarkEnd w:id="206"/>
     </w:p>
     <w:p>
       <w:pPr>
@@ -50426,7 +50387,7 @@
       <w:pPr>
         <w:pStyle w:val="MyFigure"/>
       </w:pPr>
-      <w:bookmarkStart w:id="206" w:name="_Toc189748238"/>
+      <w:bookmarkStart w:id="207" w:name="_Toc189748238"/>
       <w:r>
         <w:t>Figure 4</w:t>
       </w:r>
@@ -50442,7 +50403,7 @@
       <w:r>
         <w:t>in the Admin level.</w:t>
       </w:r>
-      <w:bookmarkEnd w:id="206"/>
+      <w:bookmarkEnd w:id="207"/>
     </w:p>
     <w:p>
       <w:pPr>
@@ -50465,7 +50426,7 @@
           <w:iCs w:val="0"/>
         </w:rPr>
       </w:pPr>
-      <w:bookmarkStart w:id="207" w:name="_Toc1917525680"/>
+      <w:bookmarkStart w:id="208" w:name="_Toc1917525680"/>
       <w:r>
         <w:rPr>
           <w:rFonts w:asciiTheme="minorHAnsi" w:eastAsiaTheme="minorEastAsia" w:hAnsiTheme="minorHAnsi" w:cstheme="minorBidi"/>
@@ -50486,7 +50447,7 @@
         </w:rPr>
         <w:t>. AES-256-CTR + Blowfish + ECC (Curve25519)</w:t>
       </w:r>
-      <w:bookmarkEnd w:id="207"/>
+      <w:bookmarkEnd w:id="208"/>
     </w:p>
     <w:p>
       <w:pPr>
@@ -50582,7 +50543,7 @@
       <w:pPr>
         <w:pStyle w:val="MyTables"/>
       </w:pPr>
-      <w:bookmarkStart w:id="208" w:name="_Toc189748842"/>
+      <w:bookmarkStart w:id="209" w:name="_Toc189748842"/>
       <w:r>
         <w:t>Table 4</w:t>
       </w:r>
@@ -50592,7 +50553,7 @@
       <w:r>
         <w:t xml:space="preserve"> – Values obtained for encryption and decryption in Admin level.</w:t>
       </w:r>
-      <w:bookmarkEnd w:id="208"/>
+      <w:bookmarkEnd w:id="209"/>
     </w:p>
     <w:p>
       <w:pPr>
@@ -50664,7 +50625,7 @@
       <w:pPr>
         <w:pStyle w:val="MyFigure"/>
       </w:pPr>
-      <w:bookmarkStart w:id="209" w:name="_Toc189748239"/>
+      <w:bookmarkStart w:id="210" w:name="_Toc189748239"/>
       <w:r>
         <w:t>Figure 4</w:t>
       </w:r>
@@ -50680,7 +50641,7 @@
       <w:r>
         <w:t>in the Admin level.</w:t>
       </w:r>
-      <w:bookmarkEnd w:id="209"/>
+      <w:bookmarkEnd w:id="210"/>
     </w:p>
     <w:p>
       <w:pPr>
@@ -50698,7 +50659,7 @@
           <w:bCs/>
         </w:rPr>
       </w:pPr>
-      <w:bookmarkStart w:id="210" w:name="_Toc1097791106"/>
+      <w:bookmarkStart w:id="211" w:name="_Toc1097791106"/>
       <w:r>
         <w:rPr>
           <w:rFonts w:asciiTheme="minorHAnsi" w:eastAsiaTheme="minorEastAsia" w:hAnsiTheme="minorHAnsi" w:cstheme="minorBidi"/>
@@ -50716,7 +50677,7 @@
         </w:rPr>
         <w:t>.2 CONCLUSION</w:t>
       </w:r>
-      <w:bookmarkEnd w:id="210"/>
+      <w:bookmarkEnd w:id="211"/>
     </w:p>
     <w:p>
       <w:pPr>
@@ -50791,8 +50752,8 @@
           <w:szCs w:val="28"/>
         </w:rPr>
       </w:pPr>
-      <w:bookmarkStart w:id="211" w:name="_Toc189692640"/>
-      <w:bookmarkStart w:id="212" w:name="_Toc422039173"/>
+      <w:bookmarkStart w:id="212" w:name="_Toc189692640"/>
+      <w:bookmarkStart w:id="213" w:name="_Toc422039173"/>
       <w:r>
         <w:rPr>
           <w:rFonts w:asciiTheme="minorHAnsi" w:hAnsiTheme="minorHAnsi" w:cstheme="minorBidi"/>
@@ -50803,8 +50764,8 @@
         </w:rPr>
         <w:t>Future Work</w:t>
       </w:r>
-      <w:bookmarkEnd w:id="211"/>
       <w:bookmarkEnd w:id="212"/>
+      <w:bookmarkEnd w:id="213"/>
     </w:p>
     <w:p>
       <w:pPr>
@@ -51152,7 +51113,7 @@
           <w:szCs w:val="28"/>
         </w:rPr>
       </w:pPr>
-      <w:bookmarkStart w:id="213" w:name="_Toc1349841697"/>
+      <w:bookmarkStart w:id="214" w:name="_Toc1349841697"/>
       <w:r>
         <w:rPr>
           <w:rFonts w:asciiTheme="minorHAnsi" w:eastAsiaTheme="minorEastAsia" w:hAnsiTheme="minorHAnsi" w:cstheme="minorBidi"/>
@@ -51183,7 +51144,7 @@
         </w:rPr>
         <w:t>Planning Section</w:t>
       </w:r>
-      <w:bookmarkEnd w:id="213"/>
+      <w:bookmarkEnd w:id="214"/>
     </w:p>
     <w:p>
       <w:pPr>
@@ -51229,7 +51190,7 @@
           <w:iCs w:val="0"/>
         </w:rPr>
       </w:pPr>
-      <w:bookmarkStart w:id="214" w:name="_Toc343235326"/>
+      <w:bookmarkStart w:id="215" w:name="_Toc343235326"/>
       <w:r>
         <w:rPr>
           <w:rFonts w:asciiTheme="minorHAnsi" w:hAnsiTheme="minorHAnsi" w:cstheme="minorBidi"/>
@@ -51240,7 +51201,7 @@
         </w:rPr>
         <w:t>Visual Planning Graph</w:t>
       </w:r>
-      <w:bookmarkEnd w:id="214"/>
+      <w:bookmarkEnd w:id="215"/>
     </w:p>
     <w:p>
       <w:pPr>
@@ -51326,14 +51287,14 @@
       <w:pPr>
         <w:pStyle w:val="MyFigure"/>
       </w:pPr>
-      <w:bookmarkStart w:id="215" w:name="_Toc189748240"/>
+      <w:bookmarkStart w:id="216" w:name="_Toc189748240"/>
       <w:r>
         <w:t>Figure 4</w:t>
       </w:r>
       <w:r>
         <w:t>.39– Project Planning Timeline.</w:t>
       </w:r>
-      <w:bookmarkEnd w:id="215"/>
+      <w:bookmarkEnd w:id="216"/>
     </w:p>
     <w:p>
       <w:pPr>
@@ -51397,9 +51358,7 @@
           <w:bCs/>
         </w:rPr>
       </w:pPr>
-      <w:bookmarkStart w:id="216" w:name="_Toc687790523"/>
-      <w:bookmarkStart w:id="217" w:name="_GoBack"/>
-      <w:bookmarkEnd w:id="217"/>
+      <w:bookmarkStart w:id="217" w:name="_Toc687790523"/>
       <w:r>
         <w:rPr>
           <w:rFonts w:asciiTheme="minorHAnsi" w:eastAsiaTheme="minorEastAsia" w:hAnsiTheme="minorHAnsi" w:cstheme="minorBidi"/>
@@ -51409,7 +51368,7 @@
         <w:lastRenderedPageBreak/>
         <w:t>References</w:t>
       </w:r>
-      <w:bookmarkEnd w:id="216"/>
+      <w:bookmarkEnd w:id="217"/>
     </w:p>
     <w:p>
       <w:pPr>
@@ -53915,7 +53874,7 @@
                               <w:noProof/>
                               <w:spacing w:val="-2"/>
                             </w:rPr>
-                            <w:t>xxii</w:t>
+                            <w:t>viii</w:t>
                           </w:r>
                           <w:r>
                             <w:rPr>
@@ -53982,7 +53941,7 @@
                         <w:noProof/>
                         <w:spacing w:val="-2"/>
                       </w:rPr>
-                      <w:t>xxii</w:t>
+                      <w:t>viii</w:t>
                     </w:r>
                     <w:r>
                       <w:rPr>
@@ -54090,7 +54049,7 @@
                               <w:noProof/>
                               <w:spacing w:val="-5"/>
                             </w:rPr>
-                            <w:t>113</w:t>
+                            <w:t>114</w:t>
                           </w:r>
                           <w:r>
                             <w:rPr>
@@ -54157,7 +54116,7 @@
                         <w:noProof/>
                         <w:spacing w:val="-5"/>
                       </w:rPr>
-                      <w:t>113</w:t>
+                      <w:t>114</w:t>
                     </w:r>
                     <w:r>
                       <w:rPr>
@@ -58386,7 +58345,7 @@
   <w:style w:type="paragraph" w:styleId="TOC4">
     <w:name w:val="toc 4"/>
     <w:basedOn w:val="Normal"/>
-    <w:uiPriority w:val="1"/>
+    <w:uiPriority w:val="39"/>
     <w:pPr>
       <w:spacing w:before="117"/>
       <w:ind w:left="983" w:hanging="739"/>
@@ -59107,6 +59066,91 @@
       <w:szCs w:val="20"/>
     </w:rPr>
   </w:style>
+  <w:style w:type="paragraph" w:styleId="TOC5">
+    <w:name w:val="toc 5"/>
+    <w:basedOn w:val="Normal"/>
+    <w:next w:val="Normal"/>
+    <w:autoRedefine/>
+    <w:uiPriority w:val="39"/>
+    <w:unhideWhenUsed/>
+    <w:rsid w:val="00FA288F"/>
+    <w:pPr>
+      <w:spacing w:after="100" w:line="259" w:lineRule="auto"/>
+      <w:ind w:left="880"/>
+    </w:pPr>
+    <w:rPr>
+      <w:sz w:val="22"/>
+      <w:szCs w:val="22"/>
+    </w:rPr>
+  </w:style>
+  <w:style w:type="paragraph" w:styleId="TOC6">
+    <w:name w:val="toc 6"/>
+    <w:basedOn w:val="Normal"/>
+    <w:next w:val="Normal"/>
+    <w:autoRedefine/>
+    <w:uiPriority w:val="39"/>
+    <w:unhideWhenUsed/>
+    <w:rsid w:val="00FA288F"/>
+    <w:pPr>
+      <w:spacing w:after="100" w:line="259" w:lineRule="auto"/>
+      <w:ind w:left="1100"/>
+    </w:pPr>
+    <w:rPr>
+      <w:sz w:val="22"/>
+      <w:szCs w:val="22"/>
+    </w:rPr>
+  </w:style>
+  <w:style w:type="paragraph" w:styleId="TOC7">
+    <w:name w:val="toc 7"/>
+    <w:basedOn w:val="Normal"/>
+    <w:next w:val="Normal"/>
+    <w:autoRedefine/>
+    <w:uiPriority w:val="39"/>
+    <w:unhideWhenUsed/>
+    <w:rsid w:val="00FA288F"/>
+    <w:pPr>
+      <w:spacing w:after="100" w:line="259" w:lineRule="auto"/>
+      <w:ind w:left="1320"/>
+    </w:pPr>
+    <w:rPr>
+      <w:sz w:val="22"/>
+      <w:szCs w:val="22"/>
+    </w:rPr>
+  </w:style>
+  <w:style w:type="paragraph" w:styleId="TOC8">
+    <w:name w:val="toc 8"/>
+    <w:basedOn w:val="Normal"/>
+    <w:next w:val="Normal"/>
+    <w:autoRedefine/>
+    <w:uiPriority w:val="39"/>
+    <w:unhideWhenUsed/>
+    <w:rsid w:val="00FA288F"/>
+    <w:pPr>
+      <w:spacing w:after="100" w:line="259" w:lineRule="auto"/>
+      <w:ind w:left="1540"/>
+    </w:pPr>
+    <w:rPr>
+      <w:sz w:val="22"/>
+      <w:szCs w:val="22"/>
+    </w:rPr>
+  </w:style>
+  <w:style w:type="paragraph" w:styleId="TOC9">
+    <w:name w:val="toc 9"/>
+    <w:basedOn w:val="Normal"/>
+    <w:next w:val="Normal"/>
+    <w:autoRedefine/>
+    <w:uiPriority w:val="39"/>
+    <w:unhideWhenUsed/>
+    <w:rsid w:val="00FA288F"/>
+    <w:pPr>
+      <w:spacing w:after="100" w:line="259" w:lineRule="auto"/>
+      <w:ind w:left="1760"/>
+    </w:pPr>
+    <w:rPr>
+      <w:sz w:val="22"/>
+      <w:szCs w:val="22"/>
+    </w:rPr>
+  </w:style>
 </w:styles>
 </file>
 
@@ -59398,7 +59442,7 @@
 </file>
 
 <file path=customXml/itemProps1.xml><?xml version="1.0" encoding="utf-8"?>
-<ds:datastoreItem xmlns:ds="http://schemas.openxmlformats.org/officeDocument/2006/customXml" ds:itemID="{49333C07-6D7D-411F-9EEA-D127B6E08FC4}">
+<ds:datastoreItem xmlns:ds="http://schemas.openxmlformats.org/officeDocument/2006/customXml" ds:itemID="{B1E419D0-D3A1-40D7-83DD-E61A03354DED}">
   <ds:schemaRefs>
     <ds:schemaRef ds:uri="http://schemas.openxmlformats.org/officeDocument/2006/bibliography"/>
   </ds:schemaRefs>

</xml_diff>